<commit_message>
Update for WebAPI và WebApp
- Add thêm field Visit Num trong API
- Tạo ra structure cho WebApp
- Demo Hello World trên Web App
</commit_message>
<xml_diff>
--- a/ToDoTask.docx
+++ b/ToDoTask.docx
@@ -7,16 +7,54 @@
         <w:jc w:val="center"/>
         <w:rPr>
           <w:b/>
+          <w:sz w:val="40"/>
+        </w:rPr>
+      </w:pPr>
+      <w:r>
+        <w:rPr>
+          <w:b/>
+          <w:sz w:val="40"/>
+        </w:rPr>
+        <w:t>PROJECT PLAN &amp; TASKS</w:t>
+      </w:r>
+    </w:p>
+    <w:p>
+      <w:pPr>
+        <w:rPr>
+          <w:b/>
+          <w:sz w:val="40"/>
+        </w:rPr>
+      </w:pPr>
+    </w:p>
+    <w:p>
+      <w:pPr>
+        <w:pStyle w:val="ListParagraph"/>
+        <w:numPr>
+          <w:ilvl w:val="0"/>
+          <w:numId w:val="15"/>
+        </w:numPr>
+        <w:rPr>
+          <w:b/>
+          <w:sz w:val="40"/>
+        </w:rPr>
+      </w:pPr>
+      <w:r>
+        <w:rPr>
+          <w:b/>
+          <w:sz w:val="32"/>
+          <w:szCs w:val="32"/>
+        </w:rPr>
+        <w:t>Use Case, Deployment, Component, Behavioral, Sequence Diagram</w:t>
+      </w:r>
+    </w:p>
+    <w:p>
+      <w:pPr>
+        <w:jc w:val="center"/>
+        <w:rPr>
+          <w:b/>
           <w:sz w:val="28"/>
         </w:rPr>
       </w:pPr>
-      <w:r>
-        <w:rPr>
-          <w:b/>
-          <w:sz w:val="40"/>
-        </w:rPr>
-        <w:t>PROJECT PLAN &amp; TASKS</w:t>
-      </w:r>
     </w:p>
     <w:p>
       <w:pPr>
@@ -112,6 +150,13 @@
         </w:rPr>
         <w:t>Tuần 2</w:t>
       </w:r>
+      <w:r>
+        <w:rPr>
+          <w:sz w:val="26"/>
+          <w:u w:val="single"/>
+        </w:rPr>
+        <w:t xml:space="preserve"> (16/5 – 20/5)</w:t>
+      </w:r>
     </w:p>
     <w:p>
       <w:pPr>
@@ -395,237 +440,588 @@
     <w:p>
       <w:pPr>
         <w:rPr>
+          <w:sz w:val="26"/>
+        </w:rPr>
+      </w:pPr>
+      <w:r>
+        <w:rPr>
+          <w:sz w:val="26"/>
+        </w:rPr>
+        <w:t xml:space="preserve">   </w:t>
+      </w:r>
+      <w:r>
+        <w:rPr>
+          <w:sz w:val="26"/>
+        </w:rPr>
+        <w:t>-------------------------------------------------------------------------------------------------------------------</w:t>
+      </w:r>
+    </w:p>
+    <w:p>
+      <w:pPr>
+        <w:rPr>
+          <w:b/>
+          <w:sz w:val="26"/>
+        </w:rPr>
+      </w:pPr>
+      <w:r>
+        <w:rPr>
+          <w:sz w:val="26"/>
+        </w:rPr>
+        <w:t>Expected:  c</w:t>
+      </w:r>
+      <w:r>
+        <w:rPr>
+          <w:sz w:val="26"/>
+        </w:rPr>
+        <w:t xml:space="preserve">uối tuần 2 phải hoàn thành xong </w:t>
+      </w:r>
+      <w:r>
+        <w:rPr>
+          <w:b/>
+          <w:sz w:val="26"/>
+        </w:rPr>
+        <w:t>WebAPI</w:t>
+      </w:r>
+      <w:r>
+        <w:rPr>
+          <w:sz w:val="26"/>
+        </w:rPr>
+        <w:t>, testing pass trên Tool Test API</w:t>
+      </w:r>
+      <w:r>
+        <w:rPr>
+          <w:sz w:val="26"/>
+        </w:rPr>
+        <w:t xml:space="preserve">, structure cho </w:t>
+      </w:r>
+      <w:r>
+        <w:rPr>
+          <w:b/>
+          <w:sz w:val="26"/>
+        </w:rPr>
+        <w:t>Web App</w:t>
+      </w:r>
+      <w:r>
+        <w:rPr>
+          <w:b/>
+          <w:sz w:val="26"/>
+        </w:rPr>
+        <w:t xml:space="preserve"> (nghiên cứu thêm về sử dụng Android)</w:t>
+      </w:r>
+    </w:p>
+    <w:p>
+      <w:pPr>
+        <w:rPr>
+          <w:b/>
+          <w:color w:val="5B9BD5" w:themeColor="accent1"/>
+          <w:sz w:val="32"/>
+        </w:rPr>
+      </w:pPr>
+      <w:r>
+        <w:rPr>
+          <w:b/>
+          <w:sz w:val="26"/>
+        </w:rPr>
+        <w:tab/>
+      </w:r>
+      <w:r>
+        <w:rPr>
+          <w:b/>
+          <w:sz w:val="26"/>
+        </w:rPr>
+        <w:tab/>
+      </w:r>
+      <w:r>
+        <w:rPr>
+          <w:b/>
+          <w:sz w:val="26"/>
+        </w:rPr>
+        <w:tab/>
+      </w:r>
+      <w:r>
+        <w:rPr>
+          <w:b/>
+          <w:sz w:val="26"/>
+        </w:rPr>
+        <w:tab/>
+      </w:r>
+      <w:r>
+        <w:rPr>
+          <w:b/>
+          <w:color w:val="5B9BD5" w:themeColor="accent1"/>
+          <w:sz w:val="32"/>
+        </w:rPr>
+        <w:t>NEARLY</w:t>
+      </w:r>
+      <w:r>
+        <w:rPr>
+          <w:b/>
+          <w:color w:val="5B9BD5" w:themeColor="accent1"/>
+          <w:sz w:val="32"/>
+        </w:rPr>
+        <w:t xml:space="preserve"> </w:t>
+      </w:r>
+      <w:r>
+        <w:rPr>
+          <w:b/>
+          <w:color w:val="5B9BD5" w:themeColor="accent1"/>
+          <w:sz w:val="32"/>
+        </w:rPr>
+        <w:t>DONE</w:t>
+      </w:r>
+    </w:p>
+    <w:p>
+      <w:pPr>
+        <w:rPr>
+          <w:sz w:val="26"/>
+        </w:rPr>
+      </w:pPr>
+    </w:p>
+    <w:p>
+      <w:pPr>
+        <w:rPr>
+          <w:sz w:val="26"/>
+        </w:rPr>
+      </w:pPr>
+      <w:r>
+        <w:rPr>
+          <w:sz w:val="26"/>
+          <w:u w:val="single"/>
+        </w:rPr>
+        <w:lastRenderedPageBreak/>
+        <w:t>Tuần 3</w:t>
+      </w:r>
+      <w:r>
+        <w:rPr>
+          <w:sz w:val="26"/>
+          <w:u w:val="single"/>
+        </w:rPr>
+        <w:t xml:space="preserve">: </w:t>
+      </w:r>
+      <w:r>
+        <w:rPr>
+          <w:sz w:val="26"/>
+        </w:rPr>
+        <w:t>Làm web app với mobile song song</w:t>
+      </w:r>
+      <w:r>
+        <w:rPr>
+          <w:sz w:val="26"/>
+        </w:rPr>
+        <w:t xml:space="preserve"> (23/5 – 27/5)</w:t>
+      </w:r>
+    </w:p>
+    <w:p>
+      <w:pPr>
+        <w:pStyle w:val="ListParagraph"/>
+        <w:numPr>
+          <w:ilvl w:val="0"/>
+          <w:numId w:val="4"/>
+        </w:numPr>
+        <w:rPr>
+          <w:i/>
+          <w:sz w:val="26"/>
+          <w:u w:val="single"/>
+        </w:rPr>
+      </w:pPr>
+      <w:r>
+        <w:rPr>
+          <w:b/>
+          <w:i/>
+          <w:color w:val="000000" w:themeColor="text1"/>
+          <w:sz w:val="28"/>
+          <w:u w:val="single"/>
+        </w:rPr>
+        <w:t>THIỆN</w:t>
+      </w:r>
+      <w:r>
+        <w:rPr>
+          <w:b/>
+          <w:i/>
+          <w:color w:val="FF0000"/>
+          <w:sz w:val="26"/>
+          <w:u w:val="single"/>
+        </w:rPr>
+        <w:t xml:space="preserve"> VÀ </w:t>
+      </w:r>
+      <w:r>
+        <w:rPr>
+          <w:b/>
+          <w:i/>
+          <w:color w:val="000000" w:themeColor="text1"/>
+          <w:sz w:val="28"/>
+          <w:u w:val="single"/>
+        </w:rPr>
+        <w:t>TUÂN</w:t>
+      </w:r>
+      <w:r>
+        <w:rPr>
+          <w:b/>
+          <w:i/>
+          <w:color w:val="FF0000"/>
+          <w:sz w:val="26"/>
+          <w:u w:val="single"/>
+        </w:rPr>
+        <w:t xml:space="preserve"> CẦN TẠO GIT ĐỂ</w:t>
+      </w:r>
+      <w:r>
+        <w:rPr>
+          <w:b/>
+          <w:i/>
+          <w:color w:val="FF0000"/>
+          <w:sz w:val="26"/>
+          <w:u w:val="single"/>
+        </w:rPr>
+        <w:t xml:space="preserve"> COMMIT</w:t>
+      </w:r>
+      <w:r>
+        <w:rPr>
+          <w:b/>
+          <w:i/>
+          <w:color w:val="FF0000"/>
+          <w:sz w:val="26"/>
+          <w:u w:val="single"/>
+        </w:rPr>
+        <w:t>, CHECKOUT SOURCECODE</w:t>
+      </w:r>
+      <w:r>
+        <w:rPr>
+          <w:b/>
+          <w:i/>
+          <w:color w:val="FF0000"/>
+          <w:sz w:val="26"/>
+          <w:u w:val="single"/>
+        </w:rPr>
+        <w:t xml:space="preserve">: </w:t>
+      </w:r>
+      <w:hyperlink r:id="rId5" w:history="1">
+        <w:r>
+          <w:rPr>
+            <w:rStyle w:val="Hyperlink"/>
+            <w:b/>
+            <w:i/>
+            <w:sz w:val="26"/>
+          </w:rPr>
+          <w:t>http://o7planning.org/web/fe/default/vi/document/70398/huong-dan-su-dung-github-voi-github-desktop</w:t>
+        </w:r>
+      </w:hyperlink>
+    </w:p>
+    <w:p>
+      <w:pPr>
+        <w:pStyle w:val="ListParagraph"/>
+        <w:ind w:left="540"/>
+        <w:rPr>
+          <w:b/>
+          <w:color w:val="000000" w:themeColor="text1"/>
+          <w:sz w:val="28"/>
+        </w:rPr>
+      </w:pPr>
+      <w:r>
+        <w:rPr>
+          <w:b/>
+          <w:color w:val="000000" w:themeColor="text1"/>
+          <w:sz w:val="28"/>
+        </w:rPr>
+        <w:t>(Sau khi cài đặt xong thì nên commit 1 file .txt lên Git Server )</w:t>
+      </w:r>
+    </w:p>
+    <w:p>
+      <w:pPr>
+        <w:pStyle w:val="ListParagraph"/>
+        <w:ind w:left="540"/>
+        <w:rPr>
+          <w:i/>
+          <w:sz w:val="26"/>
+          <w:u w:val="single"/>
+        </w:rPr>
+      </w:pPr>
+      <w:bookmarkStart w:id="0" w:name="_GoBack"/>
+      <w:bookmarkEnd w:id="0"/>
+    </w:p>
+    <w:p>
+      <w:pPr>
+        <w:pStyle w:val="ListParagraph"/>
+        <w:numPr>
+          <w:ilvl w:val="0"/>
+          <w:numId w:val="4"/>
+        </w:numPr>
+        <w:rPr>
+          <w:sz w:val="26"/>
+        </w:rPr>
+      </w:pPr>
+      <w:r>
+        <w:rPr>
+          <w:sz w:val="26"/>
+        </w:rPr>
+        <w:t xml:space="preserve"> </w:t>
+      </w:r>
+      <w:r>
+        <w:rPr>
+          <w:sz w:val="26"/>
+        </w:rPr>
+        <w:t xml:space="preserve">Task </w:t>
+      </w:r>
+      <w:r>
+        <w:rPr>
+          <w:b/>
+          <w:sz w:val="26"/>
+        </w:rPr>
+        <w:t>WEB APP</w:t>
+      </w:r>
+      <w:r>
+        <w:rPr>
+          <w:sz w:val="26"/>
+        </w:rPr>
+        <w:t>: x</w:t>
+      </w:r>
+      <w:r>
+        <w:rPr>
+          <w:sz w:val="26"/>
+        </w:rPr>
+        <w:t>ây dựng WebApp theo mô hình MVC2</w:t>
+      </w:r>
+      <w:r>
+        <w:rPr>
+          <w:sz w:val="26"/>
+        </w:rPr>
+        <w:t xml:space="preserve"> (Model – View – Controller)</w:t>
+      </w:r>
+      <w:r>
+        <w:rPr>
+          <w:sz w:val="26"/>
+        </w:rPr>
+        <w:t>, structure tương tự WebAPI</w:t>
+      </w:r>
+    </w:p>
+    <w:p>
+      <w:pPr>
+        <w:pStyle w:val="ListParagraph"/>
+        <w:numPr>
+          <w:ilvl w:val="0"/>
+          <w:numId w:val="6"/>
+        </w:numPr>
+        <w:rPr>
+          <w:sz w:val="26"/>
+        </w:rPr>
+      </w:pPr>
+      <w:r>
+        <w:rPr>
+          <w:sz w:val="26"/>
+        </w:rPr>
+        <w:t>pom.xml, generate Hibernate Code, web.xml</w:t>
+      </w:r>
+      <w:r>
+        <w:rPr>
+          <w:sz w:val="26"/>
+        </w:rPr>
+        <w:t>, structure Web</w:t>
+      </w:r>
+      <w:r>
+        <w:rPr>
+          <w:sz w:val="26"/>
+        </w:rPr>
+        <w:t>App</w:t>
+      </w:r>
+      <w:r>
+        <w:rPr>
+          <w:sz w:val="26"/>
+        </w:rPr>
+        <w:t xml:space="preserve">: </w:t>
+      </w:r>
+      <w:r>
+        <w:rPr>
           <w:b/>
           <w:color w:val="70AD47" w:themeColor="accent6"/>
           <w:sz w:val="28"/>
         </w:rPr>
-      </w:pPr>
-    </w:p>
-    <w:p>
-      <w:pPr>
-        <w:rPr>
-          <w:sz w:val="26"/>
-        </w:rPr>
-      </w:pPr>
-    </w:p>
-    <w:p>
-      <w:pPr>
-        <w:rPr>
-          <w:sz w:val="26"/>
-        </w:rPr>
-      </w:pPr>
-      <w:r>
-        <w:rPr>
-          <w:sz w:val="26"/>
-        </w:rPr>
-        <w:t xml:space="preserve">   </w:t>
-      </w:r>
-    </w:p>
-    <w:p>
-      <w:pPr>
-        <w:rPr>
-          <w:sz w:val="26"/>
-        </w:rPr>
-      </w:pPr>
-      <w:r>
-        <w:rPr>
-          <w:sz w:val="26"/>
-        </w:rPr>
-        <w:t xml:space="preserve">   </w:t>
-      </w:r>
-      <w:r>
-        <w:rPr>
-          <w:sz w:val="26"/>
-        </w:rPr>
-        <w:t>-------------------------------------------------------------------------------------------------------------------</w:t>
-      </w:r>
-    </w:p>
-    <w:p>
-      <w:pPr>
-        <w:rPr>
-          <w:sz w:val="26"/>
-        </w:rPr>
-      </w:pPr>
-      <w:r>
-        <w:rPr>
-          <w:sz w:val="26"/>
-        </w:rPr>
-        <w:t>Expected:  c</w:t>
-      </w:r>
-      <w:r>
-        <w:rPr>
-          <w:sz w:val="26"/>
-        </w:rPr>
-        <w:t xml:space="preserve">uối tuần 2 phải hoàn thành xong </w:t>
-      </w:r>
-      <w:r>
-        <w:rPr>
-          <w:b/>
-          <w:sz w:val="26"/>
-        </w:rPr>
-        <w:t>WebAPI</w:t>
-      </w:r>
-      <w:r>
-        <w:rPr>
-          <w:sz w:val="26"/>
-        </w:rPr>
-        <w:t>, testing pass trên Tool Test API</w:t>
-      </w:r>
-      <w:r>
-        <w:rPr>
-          <w:sz w:val="26"/>
-        </w:rPr>
-        <w:t xml:space="preserve">, structure cho </w:t>
-      </w:r>
-      <w:r>
-        <w:rPr>
-          <w:b/>
-          <w:sz w:val="26"/>
-        </w:rPr>
-        <w:t>Web App</w:t>
-      </w:r>
-      <w:r>
-        <w:rPr>
-          <w:b/>
-          <w:sz w:val="26"/>
-        </w:rPr>
-        <w:t xml:space="preserve"> (nghiên cứu thêm về sử dụng Android)</w:t>
-      </w:r>
-    </w:p>
-    <w:p>
-      <w:pPr>
-        <w:rPr>
-          <w:sz w:val="26"/>
-        </w:rPr>
-      </w:pPr>
-    </w:p>
-    <w:p>
-      <w:pPr>
-        <w:rPr>
-          <w:sz w:val="26"/>
-        </w:rPr>
-      </w:pPr>
-      <w:r>
-        <w:rPr>
-          <w:sz w:val="26"/>
-          <w:u w:val="single"/>
-        </w:rPr>
-        <w:t>Tuần 3</w:t>
-      </w:r>
-      <w:r>
-        <w:rPr>
-          <w:sz w:val="26"/>
-          <w:u w:val="single"/>
+        <w:t>VY</w:t>
+      </w:r>
+    </w:p>
+    <w:p>
+      <w:pPr>
+        <w:pStyle w:val="ListParagraph"/>
+        <w:numPr>
+          <w:ilvl w:val="0"/>
+          <w:numId w:val="5"/>
+        </w:numPr>
+        <w:rPr>
+          <w:sz w:val="26"/>
+        </w:rPr>
+      </w:pPr>
+      <w:r>
+        <w:rPr>
+          <w:b/>
+          <w:sz w:val="26"/>
+        </w:rPr>
+        <w:t>Implement tất cả</w:t>
+      </w:r>
+      <w:r>
+        <w:rPr>
+          <w:b/>
+          <w:sz w:val="26"/>
+        </w:rPr>
+        <w:t xml:space="preserve"> view, sử dụng HTML5, Css, JQuery…. </w:t>
+      </w:r>
+      <w:r>
+        <w:rPr>
+          <w:b/>
+          <w:sz w:val="26"/>
+        </w:rPr>
+        <w:t>(</w:t>
+      </w:r>
+      <w:r>
+        <w:rPr>
+          <w:b/>
+          <w:sz w:val="26"/>
+        </w:rPr>
+        <w:t>.jsp</w:t>
+      </w:r>
+      <w:r>
+        <w:rPr>
+          <w:b/>
+          <w:sz w:val="26"/>
+        </w:rPr>
+        <w:t>)</w:t>
+      </w:r>
+      <w:r>
+        <w:rPr>
+          <w:sz w:val="26"/>
+        </w:rPr>
+        <w:t>:</w:t>
+      </w:r>
+      <w:r>
+        <w:rPr>
+          <w:sz w:val="26"/>
+        </w:rPr>
+        <w:t xml:space="preserve"> </w:t>
+      </w:r>
+      <w:r>
+        <w:rPr>
+          <w:color w:val="70AD47" w:themeColor="accent6"/>
+          <w:sz w:val="30"/>
+        </w:rPr>
+        <w:t>HẢI</w:t>
+      </w:r>
+      <w:r>
+        <w:rPr>
+          <w:color w:val="70AD47" w:themeColor="accent6"/>
+          <w:sz w:val="30"/>
+        </w:rPr>
+        <w:t xml:space="preserve"> ***</w:t>
+      </w:r>
+    </w:p>
+    <w:p>
+      <w:pPr>
+        <w:pStyle w:val="ListParagraph"/>
+        <w:numPr>
+          <w:ilvl w:val="0"/>
+          <w:numId w:val="5"/>
+        </w:numPr>
+        <w:rPr>
+          <w:sz w:val="26"/>
+        </w:rPr>
+      </w:pPr>
+      <w:r>
+        <w:rPr>
+          <w:sz w:val="26"/>
+        </w:rPr>
+        <w:t>Implement xử lý business và c</w:t>
+      </w:r>
+      <w:r>
+        <w:rPr>
+          <w:sz w:val="26"/>
+        </w:rPr>
+        <w:t>ontroller</w:t>
+      </w:r>
+      <w:r>
+        <w:rPr>
+          <w:sz w:val="26"/>
+        </w:rPr>
+        <w:t xml:space="preserve"> (Controller, Service)</w:t>
+      </w:r>
+      <w:r>
+        <w:rPr>
+          <w:sz w:val="26"/>
+        </w:rPr>
+        <w:t>:</w:t>
+      </w:r>
+      <w:r>
+        <w:rPr>
+          <w:sz w:val="26"/>
+        </w:rPr>
+        <w:t xml:space="preserve"> </w:t>
+      </w:r>
+      <w:r>
+        <w:rPr>
+          <w:b/>
+          <w:color w:val="70AD47" w:themeColor="accent6"/>
+          <w:sz w:val="28"/>
+        </w:rPr>
+        <w:t>TUÂN</w:t>
+      </w:r>
+      <w:r>
+        <w:rPr>
+          <w:b/>
+          <w:color w:val="70AD47" w:themeColor="accent6"/>
+          <w:sz w:val="28"/>
+        </w:rPr>
+        <w:t xml:space="preserve"> **</w:t>
+      </w:r>
+    </w:p>
+    <w:p>
+      <w:pPr>
+        <w:pStyle w:val="ListParagraph"/>
+        <w:numPr>
+          <w:ilvl w:val="0"/>
+          <w:numId w:val="5"/>
+        </w:numPr>
+        <w:rPr>
+          <w:sz w:val="26"/>
+        </w:rPr>
+      </w:pPr>
+      <w:r>
+        <w:rPr>
+          <w:sz w:val="26"/>
+        </w:rPr>
+        <w:t xml:space="preserve">Implement xử lý Model </w:t>
+      </w:r>
+      <w:r>
+        <w:rPr>
+          <w:sz w:val="26"/>
+        </w:rPr>
+        <w:t>(DAO, DTO</w:t>
+      </w:r>
+      <w:r>
+        <w:rPr>
+          <w:sz w:val="26"/>
+        </w:rPr>
+        <w:t>)</w:t>
+      </w:r>
+      <w:r>
+        <w:rPr>
+          <w:sz w:val="26"/>
         </w:rPr>
         <w:t xml:space="preserve">: </w:t>
       </w:r>
       <w:r>
         <w:rPr>
-          <w:sz w:val="26"/>
-        </w:rPr>
-        <w:t>Làm web app với mobile song song</w:t>
-      </w:r>
-      <w:bookmarkStart w:id="0" w:name="_GoBack"/>
-      <w:bookmarkEnd w:id="0"/>
-    </w:p>
-    <w:p>
-      <w:pPr>
-        <w:rPr>
-          <w:sz w:val="26"/>
-        </w:rPr>
-      </w:pPr>
-      <w:r>
-        <w:rPr>
-          <w:sz w:val="26"/>
-        </w:rPr>
-        <w:t xml:space="preserve">   - </w:t>
-      </w:r>
-      <w:r>
-        <w:rPr>
-          <w:sz w:val="26"/>
-        </w:rPr>
-        <w:t>Task chung: x</w:t>
-      </w:r>
-      <w:r>
-        <w:rPr>
-          <w:sz w:val="26"/>
-        </w:rPr>
-        <w:t>ây dựng WebApp theo mô hình MVC2</w:t>
-      </w:r>
-      <w:r>
-        <w:rPr>
-          <w:sz w:val="26"/>
-        </w:rPr>
-        <w:t xml:space="preserve"> (Model – View – Controller)</w:t>
-      </w:r>
-      <w:r>
-        <w:rPr>
-          <w:sz w:val="26"/>
-        </w:rPr>
-        <w:t>, structure tương tự WebAPI</w:t>
-      </w:r>
-    </w:p>
-    <w:p>
-      <w:pPr>
-        <w:rPr>
-          <w:sz w:val="26"/>
-        </w:rPr>
-      </w:pPr>
-      <w:r>
-        <w:rPr>
-          <w:sz w:val="26"/>
-        </w:rPr>
-        <w:lastRenderedPageBreak/>
-        <w:tab/>
-      </w:r>
-      <w:r>
-        <w:rPr>
-          <w:sz w:val="26"/>
-        </w:rPr>
-        <w:t xml:space="preserve">+ </w:t>
-      </w:r>
-      <w:r>
-        <w:rPr>
-          <w:sz w:val="26"/>
-        </w:rPr>
-        <w:t>2</w:t>
-      </w:r>
-      <w:r>
-        <w:rPr>
-          <w:sz w:val="26"/>
-        </w:rPr>
-        <w:t xml:space="preserve"> người làm layout (JS, Css, HTML5)</w:t>
-      </w:r>
-    </w:p>
-    <w:p>
-      <w:pPr>
-        <w:rPr>
-          <w:sz w:val="26"/>
-        </w:rPr>
-      </w:pPr>
-      <w:r>
-        <w:rPr>
-          <w:sz w:val="26"/>
-        </w:rPr>
-        <w:tab/>
-        <w:t xml:space="preserve">+ </w:t>
-      </w:r>
-      <w:r>
-        <w:rPr>
-          <w:sz w:val="26"/>
-        </w:rPr>
-        <w:t>2</w:t>
-      </w:r>
-      <w:r>
-        <w:rPr>
-          <w:sz w:val="26"/>
-        </w:rPr>
-        <w:t xml:space="preserve"> người code Model và Controller</w:t>
-      </w:r>
-    </w:p>
-    <w:p>
-      <w:pPr>
-        <w:pStyle w:val="ListParagraph"/>
+          <w:b/>
+          <w:color w:val="70AD47" w:themeColor="accent6"/>
+          <w:sz w:val="28"/>
+        </w:rPr>
+        <w:t>THIỆN</w:t>
+      </w:r>
+      <w:r>
+        <w:rPr>
+          <w:b/>
+          <w:color w:val="70AD47" w:themeColor="accent6"/>
+          <w:sz w:val="28"/>
+        </w:rPr>
+        <w:t xml:space="preserve"> *</w:t>
+      </w:r>
+    </w:p>
+    <w:p>
+      <w:pPr>
         <w:rPr>
           <w:sz w:val="26"/>
         </w:rPr>
@@ -646,12 +1042,260 @@
         <w:rPr>
           <w:sz w:val="26"/>
         </w:rPr>
-        <w:t>Expected: hết tuần 3 phải xong tất cả web app</w:t>
+        <w:t xml:space="preserve">Task </w:t>
+      </w:r>
+      <w:r>
+        <w:rPr>
+          <w:b/>
+          <w:sz w:val="26"/>
+        </w:rPr>
+        <w:t>ANDROID</w:t>
+      </w:r>
+      <w:r>
+        <w:rPr>
+          <w:b/>
+          <w:sz w:val="26"/>
+        </w:rPr>
+        <w:t xml:space="preserve"> </w:t>
       </w:r>
     </w:p>
     <w:p>
       <w:pPr>
         <w:pStyle w:val="ListParagraph"/>
+        <w:numPr>
+          <w:ilvl w:val="0"/>
+          <w:numId w:val="10"/>
+        </w:numPr>
+        <w:ind w:left="1800"/>
+        <w:rPr>
+          <w:sz w:val="26"/>
+        </w:rPr>
+      </w:pPr>
+      <w:r>
+        <w:rPr>
+          <w:sz w:val="26"/>
+        </w:rPr>
+        <w:t>Cài đặt máy ảo Anroid, làm 1 demo sử dụng Anroid</w:t>
+      </w:r>
+      <w:r>
+        <w:rPr>
+          <w:sz w:val="26"/>
+        </w:rPr>
+        <w:t xml:space="preserve">: </w:t>
+      </w:r>
+      <w:r>
+        <w:rPr>
+          <w:b/>
+          <w:color w:val="70AD47" w:themeColor="accent6"/>
+          <w:sz w:val="28"/>
+        </w:rPr>
+        <w:t>VY</w:t>
+      </w:r>
+    </w:p>
+    <w:p>
+      <w:pPr>
+        <w:rPr>
+          <w:sz w:val="26"/>
+        </w:rPr>
+      </w:pPr>
+    </w:p>
+    <w:p>
+      <w:pPr>
+        <w:pStyle w:val="ListParagraph"/>
+        <w:numPr>
+          <w:ilvl w:val="0"/>
+          <w:numId w:val="3"/>
+        </w:numPr>
+        <w:rPr>
+          <w:sz w:val="26"/>
+        </w:rPr>
+      </w:pPr>
+      <w:r>
+        <w:rPr>
+          <w:sz w:val="26"/>
+        </w:rPr>
+        <w:t>Task chung:</w:t>
+      </w:r>
+      <w:r>
+        <w:rPr>
+          <w:sz w:val="26"/>
+        </w:rPr>
+        <w:t xml:space="preserve"> </w:t>
+      </w:r>
+      <w:r>
+        <w:rPr>
+          <w:b/>
+          <w:sz w:val="26"/>
+        </w:rPr>
+        <w:t>TẤT CẢ</w:t>
+      </w:r>
+      <w:r>
+        <w:rPr>
+          <w:b/>
+          <w:sz w:val="26"/>
+        </w:rPr>
+        <w:t xml:space="preserve"> (không bắt buộc)</w:t>
+      </w:r>
+    </w:p>
+    <w:p>
+      <w:pPr>
+        <w:pStyle w:val="ListParagraph"/>
+        <w:numPr>
+          <w:ilvl w:val="0"/>
+          <w:numId w:val="12"/>
+        </w:numPr>
+        <w:rPr>
+          <w:sz w:val="26"/>
+        </w:rPr>
+      </w:pPr>
+      <w:r>
+        <w:rPr>
+          <w:sz w:val="26"/>
+        </w:rPr>
+        <w:t>Tìm</w:t>
+      </w:r>
+      <w:r>
+        <w:rPr>
+          <w:sz w:val="26"/>
+        </w:rPr>
+        <w:t xml:space="preserve"> hiểu về </w:t>
+      </w:r>
+      <w:r>
+        <w:rPr>
+          <w:b/>
+          <w:sz w:val="28"/>
+        </w:rPr>
+        <w:t>SPRING MVC INTEGRATE HIBERNATE</w:t>
+      </w:r>
+    </w:p>
+    <w:p>
+      <w:pPr>
+        <w:pStyle w:val="ListParagraph"/>
+        <w:numPr>
+          <w:ilvl w:val="0"/>
+          <w:numId w:val="12"/>
+        </w:numPr>
+        <w:rPr>
+          <w:sz w:val="26"/>
+        </w:rPr>
+      </w:pPr>
+      <w:r>
+        <w:rPr>
+          <w:sz w:val="26"/>
+        </w:rPr>
+        <w:t xml:space="preserve">Tìm hiểu về </w:t>
+      </w:r>
+      <w:r>
+        <w:rPr>
+          <w:b/>
+          <w:sz w:val="28"/>
+        </w:rPr>
+        <w:t xml:space="preserve">SPRING </w:t>
+      </w:r>
+      <w:r>
+        <w:rPr>
+          <w:b/>
+          <w:sz w:val="28"/>
+        </w:rPr>
+        <w:t>RESTFUL WEBSERVICE</w:t>
+      </w:r>
+    </w:p>
+    <w:p>
+      <w:pPr>
+        <w:ind w:left="1440"/>
+        <w:rPr>
+          <w:sz w:val="26"/>
+        </w:rPr>
+      </w:pPr>
+    </w:p>
+    <w:p>
+      <w:pPr>
+        <w:pStyle w:val="ListParagraph"/>
+        <w:numPr>
+          <w:ilvl w:val="0"/>
+          <w:numId w:val="13"/>
+        </w:numPr>
+        <w:rPr>
+          <w:sz w:val="26"/>
+        </w:rPr>
+      </w:pPr>
+      <w:r>
+        <w:rPr>
+          <w:sz w:val="26"/>
+        </w:rPr>
+        <w:t>Expected: mỗi người sẽ làm 1 project về 2 vấn đề trên</w:t>
+      </w:r>
+    </w:p>
+    <w:p>
+      <w:pPr>
+        <w:pStyle w:val="ListParagraph"/>
+        <w:ind w:left="1800"/>
+        <w:rPr>
+          <w:sz w:val="26"/>
+        </w:rPr>
+      </w:pPr>
+    </w:p>
+    <w:p>
+      <w:pPr>
+        <w:pStyle w:val="ListParagraph"/>
+        <w:ind w:left="1080"/>
+        <w:rPr>
+          <w:sz w:val="26"/>
+        </w:rPr>
+      </w:pPr>
+      <w:r>
+        <w:rPr>
+          <w:sz w:val="26"/>
+        </w:rPr>
+        <w:t>--------------------------------------------------------------------------------------</w:t>
+      </w:r>
+    </w:p>
+    <w:p>
+      <w:pPr>
+        <w:pStyle w:val="ListParagraph"/>
+        <w:numPr>
+          <w:ilvl w:val="0"/>
+          <w:numId w:val="7"/>
+        </w:numPr>
+        <w:rPr>
+          <w:sz w:val="26"/>
+        </w:rPr>
+      </w:pPr>
+      <w:r>
+        <w:rPr>
+          <w:sz w:val="26"/>
+        </w:rPr>
+        <w:t>Expected</w:t>
+      </w:r>
+      <w:r>
+        <w:rPr>
+          <w:sz w:val="26"/>
+        </w:rPr>
+        <w:t xml:space="preserve"> </w:t>
+      </w:r>
+      <w:r>
+        <w:rPr>
+          <w:b/>
+          <w:sz w:val="26"/>
+        </w:rPr>
+        <w:t>CHUNG</w:t>
+      </w:r>
+      <w:r>
+        <w:rPr>
+          <w:sz w:val="26"/>
+        </w:rPr>
+        <w:t>: hết tuần 3 phải xong tất cả web app</w:t>
+      </w:r>
+      <w:r>
+        <w:rPr>
+          <w:sz w:val="26"/>
+        </w:rPr>
+        <w:t xml:space="preserve"> và chạy được Demo trên máy ảo Android</w:t>
+      </w:r>
+    </w:p>
+    <w:p>
+      <w:pPr>
+        <w:pStyle w:val="ListParagraph"/>
         <w:rPr>
           <w:sz w:val="26"/>
         </w:rPr>
@@ -676,7 +1320,92 @@
           <w:sz w:val="26"/>
           <w:u w:val="single"/>
         </w:rPr>
-        <w:t xml:space="preserve"> &amp; Tuần 5: DÀNH TẤT CẢ CHO ANDROID</w:t>
+        <w:t xml:space="preserve"> &amp; Tuần 5: </w:t>
+      </w:r>
+      <w:r>
+        <w:rPr>
+          <w:sz w:val="26"/>
+          <w:u w:val="single"/>
+        </w:rPr>
+        <w:t>ANROID, WEBAPP</w:t>
+      </w:r>
+      <w:r>
+        <w:rPr>
+          <w:sz w:val="26"/>
+          <w:u w:val="single"/>
+        </w:rPr>
+        <w:t>, DOCUMENT</w:t>
+      </w:r>
+    </w:p>
+    <w:p>
+      <w:pPr>
+        <w:rPr>
+          <w:sz w:val="26"/>
+          <w:u w:val="single"/>
+        </w:rPr>
+      </w:pPr>
+    </w:p>
+    <w:p>
+      <w:pPr>
+        <w:pStyle w:val="ListParagraph"/>
+        <w:numPr>
+          <w:ilvl w:val="0"/>
+          <w:numId w:val="3"/>
+        </w:numPr>
+        <w:rPr>
+          <w:sz w:val="26"/>
+          <w:u w:val="single"/>
+        </w:rPr>
+      </w:pPr>
+      <w:r>
+        <w:rPr>
+          <w:sz w:val="26"/>
+        </w:rPr>
+        <w:t>Task chung</w:t>
+      </w:r>
+    </w:p>
+    <w:p>
+      <w:pPr>
+        <w:pStyle w:val="ListParagraph"/>
+        <w:numPr>
+          <w:ilvl w:val="0"/>
+          <w:numId w:val="8"/>
+        </w:numPr>
+        <w:rPr>
+          <w:sz w:val="26"/>
+          <w:u w:val="single"/>
+        </w:rPr>
+      </w:pPr>
+      <w:r>
+        <w:rPr>
+          <w:sz w:val="26"/>
+        </w:rPr>
+        <w:t xml:space="preserve">Vẽ tất cả diagram: Use Case </w:t>
+      </w:r>
+      <w:r>
+        <w:rPr>
+          <w:sz w:val="26"/>
+        </w:rPr>
+        <w:t xml:space="preserve">, Deloy, Component, Class … </w:t>
+      </w:r>
+    </w:p>
+    <w:p>
+      <w:pPr>
+        <w:pStyle w:val="ListParagraph"/>
+        <w:numPr>
+          <w:ilvl w:val="0"/>
+          <w:numId w:val="8"/>
+        </w:numPr>
+        <w:rPr>
+          <w:sz w:val="26"/>
+          <w:u w:val="single"/>
+        </w:rPr>
+      </w:pPr>
+      <w:r>
+        <w:rPr>
+          <w:sz w:val="26"/>
+        </w:rPr>
+        <w:t>Tiếp tục project trên máy ảo Android</w:t>
       </w:r>
     </w:p>
     <w:sectPr>
@@ -692,6 +1421,232 @@
 <file path=word/numbering.xml><?xml version="1.0" encoding="utf-8"?>
 <w:numbering xmlns:wpc="http://schemas.microsoft.com/office/word/2010/wordprocessingCanvas" xmlns:mc="http://schemas.openxmlformats.org/markup-compatibility/2006" xmlns:o="urn:schemas-microsoft-com:office:office" xmlns:r="http://schemas.openxmlformats.org/officeDocument/2006/relationships" xmlns:m="http://schemas.openxmlformats.org/officeDocument/2006/math" xmlns:v="urn:schemas-microsoft-com:vml" xmlns:wp14="http://schemas.microsoft.com/office/word/2010/wordprocessingDrawing" xmlns:wp="http://schemas.openxmlformats.org/drawingml/2006/wordprocessingDrawing" xmlns:w10="urn:schemas-microsoft-com:office:word" xmlns:w="http://schemas.openxmlformats.org/wordprocessingml/2006/main" xmlns:w14="http://schemas.microsoft.com/office/word/2010/wordml" xmlns:w15="http://schemas.microsoft.com/office/word/2012/wordml" xmlns:wpg="http://schemas.microsoft.com/office/word/2010/wordprocessingGroup" xmlns:wpi="http://schemas.microsoft.com/office/word/2010/wordprocessingInk" xmlns:wne="http://schemas.microsoft.com/office/word/2006/wordml" xmlns:wps="http://schemas.microsoft.com/office/word/2010/wordprocessingShape" mc:Ignorable="w14 w15 wp14">
   <w:abstractNum w:abstractNumId="0" w15:restartNumberingAfterBreak="0">
+    <w:nsid w:val="07F4592C"/>
+    <w:multiLevelType w:val="hybridMultilevel"/>
+    <w:tmpl w:val="79FE8E58"/>
+    <w:lvl w:ilvl="0" w:tplc="3BD6D600">
+      <w:start w:val="1"/>
+      <w:numFmt w:val="bullet"/>
+      <w:lvlText w:val=""/>
+      <w:lvlJc w:val="left"/>
+      <w:pPr>
+        <w:ind w:left="720" w:hanging="360"/>
+      </w:pPr>
+      <w:rPr>
+        <w:rFonts w:ascii="Symbol" w:eastAsiaTheme="minorEastAsia" w:hAnsi="Symbol" w:cstheme="minorBidi" w:hint="default"/>
+      </w:rPr>
+    </w:lvl>
+    <w:lvl w:ilvl="1" w:tplc="04090003" w:tentative="1">
+      <w:start w:val="1"/>
+      <w:numFmt w:val="bullet"/>
+      <w:lvlText w:val="o"/>
+      <w:lvlJc w:val="left"/>
+      <w:pPr>
+        <w:ind w:left="1440" w:hanging="360"/>
+      </w:pPr>
+      <w:rPr>
+        <w:rFonts w:ascii="Courier New" w:hAnsi="Courier New" w:cs="Courier New" w:hint="default"/>
+      </w:rPr>
+    </w:lvl>
+    <w:lvl w:ilvl="2" w:tplc="04090005" w:tentative="1">
+      <w:start w:val="1"/>
+      <w:numFmt w:val="bullet"/>
+      <w:lvlText w:val=""/>
+      <w:lvlJc w:val="left"/>
+      <w:pPr>
+        <w:ind w:left="2160" w:hanging="360"/>
+      </w:pPr>
+      <w:rPr>
+        <w:rFonts w:ascii="Wingdings" w:hAnsi="Wingdings" w:hint="default"/>
+      </w:rPr>
+    </w:lvl>
+    <w:lvl w:ilvl="3" w:tplc="04090001" w:tentative="1">
+      <w:start w:val="1"/>
+      <w:numFmt w:val="bullet"/>
+      <w:lvlText w:val=""/>
+      <w:lvlJc w:val="left"/>
+      <w:pPr>
+        <w:ind w:left="2880" w:hanging="360"/>
+      </w:pPr>
+      <w:rPr>
+        <w:rFonts w:ascii="Symbol" w:hAnsi="Symbol" w:hint="default"/>
+      </w:rPr>
+    </w:lvl>
+    <w:lvl w:ilvl="4" w:tplc="04090003" w:tentative="1">
+      <w:start w:val="1"/>
+      <w:numFmt w:val="bullet"/>
+      <w:lvlText w:val="o"/>
+      <w:lvlJc w:val="left"/>
+      <w:pPr>
+        <w:ind w:left="3600" w:hanging="360"/>
+      </w:pPr>
+      <w:rPr>
+        <w:rFonts w:ascii="Courier New" w:hAnsi="Courier New" w:cs="Courier New" w:hint="default"/>
+      </w:rPr>
+    </w:lvl>
+    <w:lvl w:ilvl="5" w:tplc="04090005" w:tentative="1">
+      <w:start w:val="1"/>
+      <w:numFmt w:val="bullet"/>
+      <w:lvlText w:val=""/>
+      <w:lvlJc w:val="left"/>
+      <w:pPr>
+        <w:ind w:left="4320" w:hanging="360"/>
+      </w:pPr>
+      <w:rPr>
+        <w:rFonts w:ascii="Wingdings" w:hAnsi="Wingdings" w:hint="default"/>
+      </w:rPr>
+    </w:lvl>
+    <w:lvl w:ilvl="6" w:tplc="04090001" w:tentative="1">
+      <w:start w:val="1"/>
+      <w:numFmt w:val="bullet"/>
+      <w:lvlText w:val=""/>
+      <w:lvlJc w:val="left"/>
+      <w:pPr>
+        <w:ind w:left="5040" w:hanging="360"/>
+      </w:pPr>
+      <w:rPr>
+        <w:rFonts w:ascii="Symbol" w:hAnsi="Symbol" w:hint="default"/>
+      </w:rPr>
+    </w:lvl>
+    <w:lvl w:ilvl="7" w:tplc="04090003" w:tentative="1">
+      <w:start w:val="1"/>
+      <w:numFmt w:val="bullet"/>
+      <w:lvlText w:val="o"/>
+      <w:lvlJc w:val="left"/>
+      <w:pPr>
+        <w:ind w:left="5760" w:hanging="360"/>
+      </w:pPr>
+      <w:rPr>
+        <w:rFonts w:ascii="Courier New" w:hAnsi="Courier New" w:cs="Courier New" w:hint="default"/>
+      </w:rPr>
+    </w:lvl>
+    <w:lvl w:ilvl="8" w:tplc="04090005" w:tentative="1">
+      <w:start w:val="1"/>
+      <w:numFmt w:val="bullet"/>
+      <w:lvlText w:val=""/>
+      <w:lvlJc w:val="left"/>
+      <w:pPr>
+        <w:ind w:left="6480" w:hanging="360"/>
+      </w:pPr>
+      <w:rPr>
+        <w:rFonts w:ascii="Wingdings" w:hAnsi="Wingdings" w:hint="default"/>
+      </w:rPr>
+    </w:lvl>
+  </w:abstractNum>
+  <w:abstractNum w:abstractNumId="1" w15:restartNumberingAfterBreak="0">
+    <w:nsid w:val="07F6152F"/>
+    <w:multiLevelType w:val="hybridMultilevel"/>
+    <w:tmpl w:val="4FF49550"/>
+    <w:lvl w:ilvl="0" w:tplc="9E10752A">
+      <w:start w:val="3"/>
+      <w:numFmt w:val="bullet"/>
+      <w:lvlText w:val=""/>
+      <w:lvlJc w:val="left"/>
+      <w:pPr>
+        <w:ind w:left="1080" w:hanging="360"/>
+      </w:pPr>
+      <w:rPr>
+        <w:rFonts w:ascii="Wingdings" w:eastAsiaTheme="minorEastAsia" w:hAnsi="Wingdings" w:cstheme="minorBidi" w:hint="default"/>
+      </w:rPr>
+    </w:lvl>
+    <w:lvl w:ilvl="1" w:tplc="04090003" w:tentative="1">
+      <w:start w:val="1"/>
+      <w:numFmt w:val="bullet"/>
+      <w:lvlText w:val="o"/>
+      <w:lvlJc w:val="left"/>
+      <w:pPr>
+        <w:ind w:left="1800" w:hanging="360"/>
+      </w:pPr>
+      <w:rPr>
+        <w:rFonts w:ascii="Courier New" w:hAnsi="Courier New" w:cs="Courier New" w:hint="default"/>
+      </w:rPr>
+    </w:lvl>
+    <w:lvl w:ilvl="2" w:tplc="04090005" w:tentative="1">
+      <w:start w:val="1"/>
+      <w:numFmt w:val="bullet"/>
+      <w:lvlText w:val=""/>
+      <w:lvlJc w:val="left"/>
+      <w:pPr>
+        <w:ind w:left="2520" w:hanging="360"/>
+      </w:pPr>
+      <w:rPr>
+        <w:rFonts w:ascii="Wingdings" w:hAnsi="Wingdings" w:hint="default"/>
+      </w:rPr>
+    </w:lvl>
+    <w:lvl w:ilvl="3" w:tplc="04090001" w:tentative="1">
+      <w:start w:val="1"/>
+      <w:numFmt w:val="bullet"/>
+      <w:lvlText w:val=""/>
+      <w:lvlJc w:val="left"/>
+      <w:pPr>
+        <w:ind w:left="3240" w:hanging="360"/>
+      </w:pPr>
+      <w:rPr>
+        <w:rFonts w:ascii="Symbol" w:hAnsi="Symbol" w:hint="default"/>
+      </w:rPr>
+    </w:lvl>
+    <w:lvl w:ilvl="4" w:tplc="04090003" w:tentative="1">
+      <w:start w:val="1"/>
+      <w:numFmt w:val="bullet"/>
+      <w:lvlText w:val="o"/>
+      <w:lvlJc w:val="left"/>
+      <w:pPr>
+        <w:ind w:left="3960" w:hanging="360"/>
+      </w:pPr>
+      <w:rPr>
+        <w:rFonts w:ascii="Courier New" w:hAnsi="Courier New" w:cs="Courier New" w:hint="default"/>
+      </w:rPr>
+    </w:lvl>
+    <w:lvl w:ilvl="5" w:tplc="04090005" w:tentative="1">
+      <w:start w:val="1"/>
+      <w:numFmt w:val="bullet"/>
+      <w:lvlText w:val=""/>
+      <w:lvlJc w:val="left"/>
+      <w:pPr>
+        <w:ind w:left="4680" w:hanging="360"/>
+      </w:pPr>
+      <w:rPr>
+        <w:rFonts w:ascii="Wingdings" w:hAnsi="Wingdings" w:hint="default"/>
+      </w:rPr>
+    </w:lvl>
+    <w:lvl w:ilvl="6" w:tplc="04090001" w:tentative="1">
+      <w:start w:val="1"/>
+      <w:numFmt w:val="bullet"/>
+      <w:lvlText w:val=""/>
+      <w:lvlJc w:val="left"/>
+      <w:pPr>
+        <w:ind w:left="5400" w:hanging="360"/>
+      </w:pPr>
+      <w:rPr>
+        <w:rFonts w:ascii="Symbol" w:hAnsi="Symbol" w:hint="default"/>
+      </w:rPr>
+    </w:lvl>
+    <w:lvl w:ilvl="7" w:tplc="04090003" w:tentative="1">
+      <w:start w:val="1"/>
+      <w:numFmt w:val="bullet"/>
+      <w:lvlText w:val="o"/>
+      <w:lvlJc w:val="left"/>
+      <w:pPr>
+        <w:ind w:left="6120" w:hanging="360"/>
+      </w:pPr>
+      <w:rPr>
+        <w:rFonts w:ascii="Courier New" w:hAnsi="Courier New" w:cs="Courier New" w:hint="default"/>
+      </w:rPr>
+    </w:lvl>
+    <w:lvl w:ilvl="8" w:tplc="04090005" w:tentative="1">
+      <w:start w:val="1"/>
+      <w:numFmt w:val="bullet"/>
+      <w:lvlText w:val=""/>
+      <w:lvlJc w:val="left"/>
+      <w:pPr>
+        <w:ind w:left="6840" w:hanging="360"/>
+      </w:pPr>
+      <w:rPr>
+        <w:rFonts w:ascii="Wingdings" w:hAnsi="Wingdings" w:hint="default"/>
+      </w:rPr>
+    </w:lvl>
+  </w:abstractNum>
+  <w:abstractNum w:abstractNumId="2" w15:restartNumberingAfterBreak="0">
     <w:nsid w:val="0B351BF2"/>
     <w:multiLevelType w:val="hybridMultilevel"/>
     <w:tmpl w:val="35A6779C"/>
@@ -804,7 +1759,411 @@
       </w:rPr>
     </w:lvl>
   </w:abstractNum>
-  <w:abstractNum w:abstractNumId="1" w15:restartNumberingAfterBreak="0">
+  <w:abstractNum w:abstractNumId="3" w15:restartNumberingAfterBreak="0">
+    <w:nsid w:val="0BA16061"/>
+    <w:multiLevelType w:val="hybridMultilevel"/>
+    <w:tmpl w:val="7304E47C"/>
+    <w:lvl w:ilvl="0" w:tplc="E18C39B0">
+      <w:numFmt w:val="bullet"/>
+      <w:lvlText w:val="-"/>
+      <w:lvlJc w:val="left"/>
+      <w:pPr>
+        <w:ind w:left="540" w:hanging="360"/>
+      </w:pPr>
+      <w:rPr>
+        <w:rFonts w:ascii="Calibri" w:eastAsiaTheme="minorEastAsia" w:hAnsi="Calibri" w:cstheme="minorBidi" w:hint="default"/>
+      </w:rPr>
+    </w:lvl>
+    <w:lvl w:ilvl="1" w:tplc="04090003" w:tentative="1">
+      <w:start w:val="1"/>
+      <w:numFmt w:val="bullet"/>
+      <w:lvlText w:val="o"/>
+      <w:lvlJc w:val="left"/>
+      <w:pPr>
+        <w:ind w:left="1260" w:hanging="360"/>
+      </w:pPr>
+      <w:rPr>
+        <w:rFonts w:ascii="Courier New" w:hAnsi="Courier New" w:cs="Courier New" w:hint="default"/>
+      </w:rPr>
+    </w:lvl>
+    <w:lvl w:ilvl="2" w:tplc="04090005" w:tentative="1">
+      <w:start w:val="1"/>
+      <w:numFmt w:val="bullet"/>
+      <w:lvlText w:val=""/>
+      <w:lvlJc w:val="left"/>
+      <w:pPr>
+        <w:ind w:left="1980" w:hanging="360"/>
+      </w:pPr>
+      <w:rPr>
+        <w:rFonts w:ascii="Wingdings" w:hAnsi="Wingdings" w:hint="default"/>
+      </w:rPr>
+    </w:lvl>
+    <w:lvl w:ilvl="3" w:tplc="04090001" w:tentative="1">
+      <w:start w:val="1"/>
+      <w:numFmt w:val="bullet"/>
+      <w:lvlText w:val=""/>
+      <w:lvlJc w:val="left"/>
+      <w:pPr>
+        <w:ind w:left="2700" w:hanging="360"/>
+      </w:pPr>
+      <w:rPr>
+        <w:rFonts w:ascii="Symbol" w:hAnsi="Symbol" w:hint="default"/>
+      </w:rPr>
+    </w:lvl>
+    <w:lvl w:ilvl="4" w:tplc="04090003" w:tentative="1">
+      <w:start w:val="1"/>
+      <w:numFmt w:val="bullet"/>
+      <w:lvlText w:val="o"/>
+      <w:lvlJc w:val="left"/>
+      <w:pPr>
+        <w:ind w:left="3420" w:hanging="360"/>
+      </w:pPr>
+      <w:rPr>
+        <w:rFonts w:ascii="Courier New" w:hAnsi="Courier New" w:cs="Courier New" w:hint="default"/>
+      </w:rPr>
+    </w:lvl>
+    <w:lvl w:ilvl="5" w:tplc="04090005" w:tentative="1">
+      <w:start w:val="1"/>
+      <w:numFmt w:val="bullet"/>
+      <w:lvlText w:val=""/>
+      <w:lvlJc w:val="left"/>
+      <w:pPr>
+        <w:ind w:left="4140" w:hanging="360"/>
+      </w:pPr>
+      <w:rPr>
+        <w:rFonts w:ascii="Wingdings" w:hAnsi="Wingdings" w:hint="default"/>
+      </w:rPr>
+    </w:lvl>
+    <w:lvl w:ilvl="6" w:tplc="04090001" w:tentative="1">
+      <w:start w:val="1"/>
+      <w:numFmt w:val="bullet"/>
+      <w:lvlText w:val=""/>
+      <w:lvlJc w:val="left"/>
+      <w:pPr>
+        <w:ind w:left="4860" w:hanging="360"/>
+      </w:pPr>
+      <w:rPr>
+        <w:rFonts w:ascii="Symbol" w:hAnsi="Symbol" w:hint="default"/>
+      </w:rPr>
+    </w:lvl>
+    <w:lvl w:ilvl="7" w:tplc="04090003" w:tentative="1">
+      <w:start w:val="1"/>
+      <w:numFmt w:val="bullet"/>
+      <w:lvlText w:val="o"/>
+      <w:lvlJc w:val="left"/>
+      <w:pPr>
+        <w:ind w:left="5580" w:hanging="360"/>
+      </w:pPr>
+      <w:rPr>
+        <w:rFonts w:ascii="Courier New" w:hAnsi="Courier New" w:cs="Courier New" w:hint="default"/>
+      </w:rPr>
+    </w:lvl>
+    <w:lvl w:ilvl="8" w:tplc="04090005" w:tentative="1">
+      <w:start w:val="1"/>
+      <w:numFmt w:val="bullet"/>
+      <w:lvlText w:val=""/>
+      <w:lvlJc w:val="left"/>
+      <w:pPr>
+        <w:ind w:left="6300" w:hanging="360"/>
+      </w:pPr>
+      <w:rPr>
+        <w:rFonts w:ascii="Wingdings" w:hAnsi="Wingdings" w:hint="default"/>
+      </w:rPr>
+    </w:lvl>
+  </w:abstractNum>
+  <w:abstractNum w:abstractNumId="4" w15:restartNumberingAfterBreak="0">
+    <w:nsid w:val="16393317"/>
+    <w:multiLevelType w:val="hybridMultilevel"/>
+    <w:tmpl w:val="60BA33B0"/>
+    <w:lvl w:ilvl="0" w:tplc="1A62AB4E">
+      <w:start w:val="1"/>
+      <w:numFmt w:val="decimal"/>
+      <w:lvlText w:val="%1."/>
+      <w:lvlJc w:val="left"/>
+      <w:pPr>
+        <w:ind w:left="1800" w:hanging="360"/>
+      </w:pPr>
+      <w:rPr>
+        <w:rFonts w:hint="default"/>
+      </w:rPr>
+    </w:lvl>
+    <w:lvl w:ilvl="1" w:tplc="04090019" w:tentative="1">
+      <w:start w:val="1"/>
+      <w:numFmt w:val="lowerLetter"/>
+      <w:lvlText w:val="%2."/>
+      <w:lvlJc w:val="left"/>
+      <w:pPr>
+        <w:ind w:left="2520" w:hanging="360"/>
+      </w:pPr>
+    </w:lvl>
+    <w:lvl w:ilvl="2" w:tplc="0409001B" w:tentative="1">
+      <w:start w:val="1"/>
+      <w:numFmt w:val="lowerRoman"/>
+      <w:lvlText w:val="%3."/>
+      <w:lvlJc w:val="right"/>
+      <w:pPr>
+        <w:ind w:left="3240" w:hanging="180"/>
+      </w:pPr>
+    </w:lvl>
+    <w:lvl w:ilvl="3" w:tplc="0409000F" w:tentative="1">
+      <w:start w:val="1"/>
+      <w:numFmt w:val="decimal"/>
+      <w:lvlText w:val="%4."/>
+      <w:lvlJc w:val="left"/>
+      <w:pPr>
+        <w:ind w:left="3960" w:hanging="360"/>
+      </w:pPr>
+    </w:lvl>
+    <w:lvl w:ilvl="4" w:tplc="04090019" w:tentative="1">
+      <w:start w:val="1"/>
+      <w:numFmt w:val="lowerLetter"/>
+      <w:lvlText w:val="%5."/>
+      <w:lvlJc w:val="left"/>
+      <w:pPr>
+        <w:ind w:left="4680" w:hanging="360"/>
+      </w:pPr>
+    </w:lvl>
+    <w:lvl w:ilvl="5" w:tplc="0409001B" w:tentative="1">
+      <w:start w:val="1"/>
+      <w:numFmt w:val="lowerRoman"/>
+      <w:lvlText w:val="%6."/>
+      <w:lvlJc w:val="right"/>
+      <w:pPr>
+        <w:ind w:left="5400" w:hanging="180"/>
+      </w:pPr>
+    </w:lvl>
+    <w:lvl w:ilvl="6" w:tplc="0409000F" w:tentative="1">
+      <w:start w:val="1"/>
+      <w:numFmt w:val="decimal"/>
+      <w:lvlText w:val="%7."/>
+      <w:lvlJc w:val="left"/>
+      <w:pPr>
+        <w:ind w:left="6120" w:hanging="360"/>
+      </w:pPr>
+    </w:lvl>
+    <w:lvl w:ilvl="7" w:tplc="04090019" w:tentative="1">
+      <w:start w:val="1"/>
+      <w:numFmt w:val="lowerLetter"/>
+      <w:lvlText w:val="%8."/>
+      <w:lvlJc w:val="left"/>
+      <w:pPr>
+        <w:ind w:left="6840" w:hanging="360"/>
+      </w:pPr>
+    </w:lvl>
+    <w:lvl w:ilvl="8" w:tplc="0409001B" w:tentative="1">
+      <w:start w:val="1"/>
+      <w:numFmt w:val="lowerRoman"/>
+      <w:lvlText w:val="%9."/>
+      <w:lvlJc w:val="right"/>
+      <w:pPr>
+        <w:ind w:left="7560" w:hanging="180"/>
+      </w:pPr>
+    </w:lvl>
+  </w:abstractNum>
+  <w:abstractNum w:abstractNumId="5" w15:restartNumberingAfterBreak="0">
+    <w:nsid w:val="1D7D0808"/>
+    <w:multiLevelType w:val="hybridMultilevel"/>
+    <w:tmpl w:val="33360C60"/>
+    <w:lvl w:ilvl="0" w:tplc="1C8A598E">
+      <w:start w:val="3"/>
+      <w:numFmt w:val="bullet"/>
+      <w:lvlText w:val=""/>
+      <w:lvlJc w:val="left"/>
+      <w:pPr>
+        <w:ind w:left="900" w:hanging="360"/>
+      </w:pPr>
+      <w:rPr>
+        <w:rFonts w:ascii="Symbol" w:eastAsiaTheme="minorEastAsia" w:hAnsi="Symbol" w:cstheme="minorBidi" w:hint="default"/>
+      </w:rPr>
+    </w:lvl>
+    <w:lvl w:ilvl="1" w:tplc="04090003" w:tentative="1">
+      <w:start w:val="1"/>
+      <w:numFmt w:val="bullet"/>
+      <w:lvlText w:val="o"/>
+      <w:lvlJc w:val="left"/>
+      <w:pPr>
+        <w:ind w:left="1620" w:hanging="360"/>
+      </w:pPr>
+      <w:rPr>
+        <w:rFonts w:ascii="Courier New" w:hAnsi="Courier New" w:cs="Courier New" w:hint="default"/>
+      </w:rPr>
+    </w:lvl>
+    <w:lvl w:ilvl="2" w:tplc="04090005" w:tentative="1">
+      <w:start w:val="1"/>
+      <w:numFmt w:val="bullet"/>
+      <w:lvlText w:val=""/>
+      <w:lvlJc w:val="left"/>
+      <w:pPr>
+        <w:ind w:left="2340" w:hanging="360"/>
+      </w:pPr>
+      <w:rPr>
+        <w:rFonts w:ascii="Wingdings" w:hAnsi="Wingdings" w:hint="default"/>
+      </w:rPr>
+    </w:lvl>
+    <w:lvl w:ilvl="3" w:tplc="04090001" w:tentative="1">
+      <w:start w:val="1"/>
+      <w:numFmt w:val="bullet"/>
+      <w:lvlText w:val=""/>
+      <w:lvlJc w:val="left"/>
+      <w:pPr>
+        <w:ind w:left="3060" w:hanging="360"/>
+      </w:pPr>
+      <w:rPr>
+        <w:rFonts w:ascii="Symbol" w:hAnsi="Symbol" w:hint="default"/>
+      </w:rPr>
+    </w:lvl>
+    <w:lvl w:ilvl="4" w:tplc="04090003" w:tentative="1">
+      <w:start w:val="1"/>
+      <w:numFmt w:val="bullet"/>
+      <w:lvlText w:val="o"/>
+      <w:lvlJc w:val="left"/>
+      <w:pPr>
+        <w:ind w:left="3780" w:hanging="360"/>
+      </w:pPr>
+      <w:rPr>
+        <w:rFonts w:ascii="Courier New" w:hAnsi="Courier New" w:cs="Courier New" w:hint="default"/>
+      </w:rPr>
+    </w:lvl>
+    <w:lvl w:ilvl="5" w:tplc="04090005" w:tentative="1">
+      <w:start w:val="1"/>
+      <w:numFmt w:val="bullet"/>
+      <w:lvlText w:val=""/>
+      <w:lvlJc w:val="left"/>
+      <w:pPr>
+        <w:ind w:left="4500" w:hanging="360"/>
+      </w:pPr>
+      <w:rPr>
+        <w:rFonts w:ascii="Wingdings" w:hAnsi="Wingdings" w:hint="default"/>
+      </w:rPr>
+    </w:lvl>
+    <w:lvl w:ilvl="6" w:tplc="04090001" w:tentative="1">
+      <w:start w:val="1"/>
+      <w:numFmt w:val="bullet"/>
+      <w:lvlText w:val=""/>
+      <w:lvlJc w:val="left"/>
+      <w:pPr>
+        <w:ind w:left="5220" w:hanging="360"/>
+      </w:pPr>
+      <w:rPr>
+        <w:rFonts w:ascii="Symbol" w:hAnsi="Symbol" w:hint="default"/>
+      </w:rPr>
+    </w:lvl>
+    <w:lvl w:ilvl="7" w:tplc="04090003" w:tentative="1">
+      <w:start w:val="1"/>
+      <w:numFmt w:val="bullet"/>
+      <w:lvlText w:val="o"/>
+      <w:lvlJc w:val="left"/>
+      <w:pPr>
+        <w:ind w:left="5940" w:hanging="360"/>
+      </w:pPr>
+      <w:rPr>
+        <w:rFonts w:ascii="Courier New" w:hAnsi="Courier New" w:cs="Courier New" w:hint="default"/>
+      </w:rPr>
+    </w:lvl>
+    <w:lvl w:ilvl="8" w:tplc="04090005" w:tentative="1">
+      <w:start w:val="1"/>
+      <w:numFmt w:val="bullet"/>
+      <w:lvlText w:val=""/>
+      <w:lvlJc w:val="left"/>
+      <w:pPr>
+        <w:ind w:left="6660" w:hanging="360"/>
+      </w:pPr>
+      <w:rPr>
+        <w:rFonts w:ascii="Wingdings" w:hAnsi="Wingdings" w:hint="default"/>
+      </w:rPr>
+    </w:lvl>
+  </w:abstractNum>
+  <w:abstractNum w:abstractNumId="6" w15:restartNumberingAfterBreak="0">
+    <w:nsid w:val="1F4003A6"/>
+    <w:multiLevelType w:val="hybridMultilevel"/>
+    <w:tmpl w:val="DCEA991C"/>
+    <w:lvl w:ilvl="0" w:tplc="AD365B66">
+      <w:start w:val="1"/>
+      <w:numFmt w:val="decimal"/>
+      <w:lvlText w:val="%1."/>
+      <w:lvlJc w:val="left"/>
+      <w:pPr>
+        <w:ind w:left="1800" w:hanging="360"/>
+      </w:pPr>
+      <w:rPr>
+        <w:rFonts w:hint="default"/>
+        <w:u w:val="none"/>
+      </w:rPr>
+    </w:lvl>
+    <w:lvl w:ilvl="1" w:tplc="04090019" w:tentative="1">
+      <w:start w:val="1"/>
+      <w:numFmt w:val="lowerLetter"/>
+      <w:lvlText w:val="%2."/>
+      <w:lvlJc w:val="left"/>
+      <w:pPr>
+        <w:ind w:left="2520" w:hanging="360"/>
+      </w:pPr>
+    </w:lvl>
+    <w:lvl w:ilvl="2" w:tplc="0409001B" w:tentative="1">
+      <w:start w:val="1"/>
+      <w:numFmt w:val="lowerRoman"/>
+      <w:lvlText w:val="%3."/>
+      <w:lvlJc w:val="right"/>
+      <w:pPr>
+        <w:ind w:left="3240" w:hanging="180"/>
+      </w:pPr>
+    </w:lvl>
+    <w:lvl w:ilvl="3" w:tplc="0409000F" w:tentative="1">
+      <w:start w:val="1"/>
+      <w:numFmt w:val="decimal"/>
+      <w:lvlText w:val="%4."/>
+      <w:lvlJc w:val="left"/>
+      <w:pPr>
+        <w:ind w:left="3960" w:hanging="360"/>
+      </w:pPr>
+    </w:lvl>
+    <w:lvl w:ilvl="4" w:tplc="04090019" w:tentative="1">
+      <w:start w:val="1"/>
+      <w:numFmt w:val="lowerLetter"/>
+      <w:lvlText w:val="%5."/>
+      <w:lvlJc w:val="left"/>
+      <w:pPr>
+        <w:ind w:left="4680" w:hanging="360"/>
+      </w:pPr>
+    </w:lvl>
+    <w:lvl w:ilvl="5" w:tplc="0409001B" w:tentative="1">
+      <w:start w:val="1"/>
+      <w:numFmt w:val="lowerRoman"/>
+      <w:lvlText w:val="%6."/>
+      <w:lvlJc w:val="right"/>
+      <w:pPr>
+        <w:ind w:left="5400" w:hanging="180"/>
+      </w:pPr>
+    </w:lvl>
+    <w:lvl w:ilvl="6" w:tplc="0409000F" w:tentative="1">
+      <w:start w:val="1"/>
+      <w:numFmt w:val="decimal"/>
+      <w:lvlText w:val="%7."/>
+      <w:lvlJc w:val="left"/>
+      <w:pPr>
+        <w:ind w:left="6120" w:hanging="360"/>
+      </w:pPr>
+    </w:lvl>
+    <w:lvl w:ilvl="7" w:tplc="04090019" w:tentative="1">
+      <w:start w:val="1"/>
+      <w:numFmt w:val="lowerLetter"/>
+      <w:lvlText w:val="%8."/>
+      <w:lvlJc w:val="left"/>
+      <w:pPr>
+        <w:ind w:left="6840" w:hanging="360"/>
+      </w:pPr>
+    </w:lvl>
+    <w:lvl w:ilvl="8" w:tplc="0409001B" w:tentative="1">
+      <w:start w:val="1"/>
+      <w:numFmt w:val="lowerRoman"/>
+      <w:lvlText w:val="%9."/>
+      <w:lvlJc w:val="right"/>
+      <w:pPr>
+        <w:ind w:left="7560" w:hanging="180"/>
+      </w:pPr>
+    </w:lvl>
+  </w:abstractNum>
+  <w:abstractNum w:abstractNumId="7" w15:restartNumberingAfterBreak="0">
     <w:nsid w:val="2244528A"/>
     <w:multiLevelType w:val="hybridMultilevel"/>
     <w:tmpl w:val="EDE07322"/>
@@ -820,7 +2179,7 @@
         <w:rFonts w:ascii="Calibri" w:eastAsiaTheme="minorEastAsia" w:hAnsi="Calibri" w:cstheme="minorBidi" w:hint="default"/>
       </w:rPr>
     </w:lvl>
-    <w:lvl w:ilvl="1" w:tplc="04090003" w:tentative="1">
+    <w:lvl w:ilvl="1" w:tplc="04090003">
       <w:start w:val="1"/>
       <w:numFmt w:val="bullet"/>
       <w:lvlText w:val="o"/>
@@ -917,7 +2276,96 @@
       </w:rPr>
     </w:lvl>
   </w:abstractNum>
-  <w:abstractNum w:abstractNumId="2" w15:restartNumberingAfterBreak="0">
+  <w:abstractNum w:abstractNumId="8" w15:restartNumberingAfterBreak="0">
+    <w:nsid w:val="2DBF30AC"/>
+    <w:multiLevelType w:val="hybridMultilevel"/>
+    <w:tmpl w:val="0A3E3ABE"/>
+    <w:lvl w:ilvl="0" w:tplc="B9C8DF10">
+      <w:start w:val="1"/>
+      <w:numFmt w:val="decimal"/>
+      <w:lvlText w:val="%1."/>
+      <w:lvlJc w:val="left"/>
+      <w:pPr>
+        <w:ind w:left="2160" w:hanging="360"/>
+      </w:pPr>
+      <w:rPr>
+        <w:rFonts w:hint="default"/>
+      </w:rPr>
+    </w:lvl>
+    <w:lvl w:ilvl="1" w:tplc="04090019" w:tentative="1">
+      <w:start w:val="1"/>
+      <w:numFmt w:val="lowerLetter"/>
+      <w:lvlText w:val="%2."/>
+      <w:lvlJc w:val="left"/>
+      <w:pPr>
+        <w:ind w:left="2880" w:hanging="360"/>
+      </w:pPr>
+    </w:lvl>
+    <w:lvl w:ilvl="2" w:tplc="0409001B" w:tentative="1">
+      <w:start w:val="1"/>
+      <w:numFmt w:val="lowerRoman"/>
+      <w:lvlText w:val="%3."/>
+      <w:lvlJc w:val="right"/>
+      <w:pPr>
+        <w:ind w:left="3600" w:hanging="180"/>
+      </w:pPr>
+    </w:lvl>
+    <w:lvl w:ilvl="3" w:tplc="0409000F" w:tentative="1">
+      <w:start w:val="1"/>
+      <w:numFmt w:val="decimal"/>
+      <w:lvlText w:val="%4."/>
+      <w:lvlJc w:val="left"/>
+      <w:pPr>
+        <w:ind w:left="4320" w:hanging="360"/>
+      </w:pPr>
+    </w:lvl>
+    <w:lvl w:ilvl="4" w:tplc="04090019" w:tentative="1">
+      <w:start w:val="1"/>
+      <w:numFmt w:val="lowerLetter"/>
+      <w:lvlText w:val="%5."/>
+      <w:lvlJc w:val="left"/>
+      <w:pPr>
+        <w:ind w:left="5040" w:hanging="360"/>
+      </w:pPr>
+    </w:lvl>
+    <w:lvl w:ilvl="5" w:tplc="0409001B" w:tentative="1">
+      <w:start w:val="1"/>
+      <w:numFmt w:val="lowerRoman"/>
+      <w:lvlText w:val="%6."/>
+      <w:lvlJc w:val="right"/>
+      <w:pPr>
+        <w:ind w:left="5760" w:hanging="180"/>
+      </w:pPr>
+    </w:lvl>
+    <w:lvl w:ilvl="6" w:tplc="0409000F" w:tentative="1">
+      <w:start w:val="1"/>
+      <w:numFmt w:val="decimal"/>
+      <w:lvlText w:val="%7."/>
+      <w:lvlJc w:val="left"/>
+      <w:pPr>
+        <w:ind w:left="6480" w:hanging="360"/>
+      </w:pPr>
+    </w:lvl>
+    <w:lvl w:ilvl="7" w:tplc="04090019" w:tentative="1">
+      <w:start w:val="1"/>
+      <w:numFmt w:val="lowerLetter"/>
+      <w:lvlText w:val="%8."/>
+      <w:lvlJc w:val="left"/>
+      <w:pPr>
+        <w:ind w:left="7200" w:hanging="360"/>
+      </w:pPr>
+    </w:lvl>
+    <w:lvl w:ilvl="8" w:tplc="0409001B" w:tentative="1">
+      <w:start w:val="1"/>
+      <w:numFmt w:val="lowerRoman"/>
+      <w:lvlText w:val="%9."/>
+      <w:lvlJc w:val="right"/>
+      <w:pPr>
+        <w:ind w:left="7920" w:hanging="180"/>
+      </w:pPr>
+    </w:lvl>
+  </w:abstractNum>
+  <w:abstractNum w:abstractNumId="9" w15:restartNumberingAfterBreak="0">
     <w:nsid w:val="41D958AC"/>
     <w:multiLevelType w:val="hybridMultilevel"/>
     <w:tmpl w:val="6B262AFC"/>
@@ -1030,14 +2478,543 @@
       </w:rPr>
     </w:lvl>
   </w:abstractNum>
+  <w:abstractNum w:abstractNumId="10" w15:restartNumberingAfterBreak="0">
+    <w:nsid w:val="44122BE8"/>
+    <w:multiLevelType w:val="hybridMultilevel"/>
+    <w:tmpl w:val="C8B428E8"/>
+    <w:lvl w:ilvl="0" w:tplc="5256FDF2">
+      <w:start w:val="1"/>
+      <w:numFmt w:val="bullet"/>
+      <w:lvlText w:val=""/>
+      <w:lvlJc w:val="left"/>
+      <w:pPr>
+        <w:ind w:left="720" w:hanging="360"/>
+      </w:pPr>
+      <w:rPr>
+        <w:rFonts w:ascii="Wingdings" w:eastAsiaTheme="minorEastAsia" w:hAnsi="Wingdings" w:cstheme="minorBidi" w:hint="default"/>
+      </w:rPr>
+    </w:lvl>
+    <w:lvl w:ilvl="1" w:tplc="04090003" w:tentative="1">
+      <w:start w:val="1"/>
+      <w:numFmt w:val="bullet"/>
+      <w:lvlText w:val="o"/>
+      <w:lvlJc w:val="left"/>
+      <w:pPr>
+        <w:ind w:left="1440" w:hanging="360"/>
+      </w:pPr>
+      <w:rPr>
+        <w:rFonts w:ascii="Courier New" w:hAnsi="Courier New" w:cs="Courier New" w:hint="default"/>
+      </w:rPr>
+    </w:lvl>
+    <w:lvl w:ilvl="2" w:tplc="04090005" w:tentative="1">
+      <w:start w:val="1"/>
+      <w:numFmt w:val="bullet"/>
+      <w:lvlText w:val=""/>
+      <w:lvlJc w:val="left"/>
+      <w:pPr>
+        <w:ind w:left="2160" w:hanging="360"/>
+      </w:pPr>
+      <w:rPr>
+        <w:rFonts w:ascii="Wingdings" w:hAnsi="Wingdings" w:hint="default"/>
+      </w:rPr>
+    </w:lvl>
+    <w:lvl w:ilvl="3" w:tplc="04090001" w:tentative="1">
+      <w:start w:val="1"/>
+      <w:numFmt w:val="bullet"/>
+      <w:lvlText w:val=""/>
+      <w:lvlJc w:val="left"/>
+      <w:pPr>
+        <w:ind w:left="2880" w:hanging="360"/>
+      </w:pPr>
+      <w:rPr>
+        <w:rFonts w:ascii="Symbol" w:hAnsi="Symbol" w:hint="default"/>
+      </w:rPr>
+    </w:lvl>
+    <w:lvl w:ilvl="4" w:tplc="04090003" w:tentative="1">
+      <w:start w:val="1"/>
+      <w:numFmt w:val="bullet"/>
+      <w:lvlText w:val="o"/>
+      <w:lvlJc w:val="left"/>
+      <w:pPr>
+        <w:ind w:left="3600" w:hanging="360"/>
+      </w:pPr>
+      <w:rPr>
+        <w:rFonts w:ascii="Courier New" w:hAnsi="Courier New" w:cs="Courier New" w:hint="default"/>
+      </w:rPr>
+    </w:lvl>
+    <w:lvl w:ilvl="5" w:tplc="04090005" w:tentative="1">
+      <w:start w:val="1"/>
+      <w:numFmt w:val="bullet"/>
+      <w:lvlText w:val=""/>
+      <w:lvlJc w:val="left"/>
+      <w:pPr>
+        <w:ind w:left="4320" w:hanging="360"/>
+      </w:pPr>
+      <w:rPr>
+        <w:rFonts w:ascii="Wingdings" w:hAnsi="Wingdings" w:hint="default"/>
+      </w:rPr>
+    </w:lvl>
+    <w:lvl w:ilvl="6" w:tplc="04090001" w:tentative="1">
+      <w:start w:val="1"/>
+      <w:numFmt w:val="bullet"/>
+      <w:lvlText w:val=""/>
+      <w:lvlJc w:val="left"/>
+      <w:pPr>
+        <w:ind w:left="5040" w:hanging="360"/>
+      </w:pPr>
+      <w:rPr>
+        <w:rFonts w:ascii="Symbol" w:hAnsi="Symbol" w:hint="default"/>
+      </w:rPr>
+    </w:lvl>
+    <w:lvl w:ilvl="7" w:tplc="04090003" w:tentative="1">
+      <w:start w:val="1"/>
+      <w:numFmt w:val="bullet"/>
+      <w:lvlText w:val="o"/>
+      <w:lvlJc w:val="left"/>
+      <w:pPr>
+        <w:ind w:left="5760" w:hanging="360"/>
+      </w:pPr>
+      <w:rPr>
+        <w:rFonts w:ascii="Courier New" w:hAnsi="Courier New" w:cs="Courier New" w:hint="default"/>
+      </w:rPr>
+    </w:lvl>
+    <w:lvl w:ilvl="8" w:tplc="04090005" w:tentative="1">
+      <w:start w:val="1"/>
+      <w:numFmt w:val="bullet"/>
+      <w:lvlText w:val=""/>
+      <w:lvlJc w:val="left"/>
+      <w:pPr>
+        <w:ind w:left="6480" w:hanging="360"/>
+      </w:pPr>
+      <w:rPr>
+        <w:rFonts w:ascii="Wingdings" w:hAnsi="Wingdings" w:hint="default"/>
+      </w:rPr>
+    </w:lvl>
+  </w:abstractNum>
+  <w:abstractNum w:abstractNumId="11" w15:restartNumberingAfterBreak="0">
+    <w:nsid w:val="46E457A1"/>
+    <w:multiLevelType w:val="hybridMultilevel"/>
+    <w:tmpl w:val="F4FCF8E6"/>
+    <w:lvl w:ilvl="0" w:tplc="465A5DC0">
+      <w:start w:val="1"/>
+      <w:numFmt w:val="bullet"/>
+      <w:lvlText w:val=""/>
+      <w:lvlJc w:val="left"/>
+      <w:pPr>
+        <w:ind w:left="1800" w:hanging="360"/>
+      </w:pPr>
+      <w:rPr>
+        <w:rFonts w:ascii="Wingdings" w:eastAsiaTheme="minorEastAsia" w:hAnsi="Wingdings" w:cstheme="minorBidi" w:hint="default"/>
+      </w:rPr>
+    </w:lvl>
+    <w:lvl w:ilvl="1" w:tplc="04090003" w:tentative="1">
+      <w:start w:val="1"/>
+      <w:numFmt w:val="bullet"/>
+      <w:lvlText w:val="o"/>
+      <w:lvlJc w:val="left"/>
+      <w:pPr>
+        <w:ind w:left="2520" w:hanging="360"/>
+      </w:pPr>
+      <w:rPr>
+        <w:rFonts w:ascii="Courier New" w:hAnsi="Courier New" w:cs="Courier New" w:hint="default"/>
+      </w:rPr>
+    </w:lvl>
+    <w:lvl w:ilvl="2" w:tplc="04090005" w:tentative="1">
+      <w:start w:val="1"/>
+      <w:numFmt w:val="bullet"/>
+      <w:lvlText w:val=""/>
+      <w:lvlJc w:val="left"/>
+      <w:pPr>
+        <w:ind w:left="3240" w:hanging="360"/>
+      </w:pPr>
+      <w:rPr>
+        <w:rFonts w:ascii="Wingdings" w:hAnsi="Wingdings" w:hint="default"/>
+      </w:rPr>
+    </w:lvl>
+    <w:lvl w:ilvl="3" w:tplc="04090001" w:tentative="1">
+      <w:start w:val="1"/>
+      <w:numFmt w:val="bullet"/>
+      <w:lvlText w:val=""/>
+      <w:lvlJc w:val="left"/>
+      <w:pPr>
+        <w:ind w:left="3960" w:hanging="360"/>
+      </w:pPr>
+      <w:rPr>
+        <w:rFonts w:ascii="Symbol" w:hAnsi="Symbol" w:hint="default"/>
+      </w:rPr>
+    </w:lvl>
+    <w:lvl w:ilvl="4" w:tplc="04090003" w:tentative="1">
+      <w:start w:val="1"/>
+      <w:numFmt w:val="bullet"/>
+      <w:lvlText w:val="o"/>
+      <w:lvlJc w:val="left"/>
+      <w:pPr>
+        <w:ind w:left="4680" w:hanging="360"/>
+      </w:pPr>
+      <w:rPr>
+        <w:rFonts w:ascii="Courier New" w:hAnsi="Courier New" w:cs="Courier New" w:hint="default"/>
+      </w:rPr>
+    </w:lvl>
+    <w:lvl w:ilvl="5" w:tplc="04090005" w:tentative="1">
+      <w:start w:val="1"/>
+      <w:numFmt w:val="bullet"/>
+      <w:lvlText w:val=""/>
+      <w:lvlJc w:val="left"/>
+      <w:pPr>
+        <w:ind w:left="5400" w:hanging="360"/>
+      </w:pPr>
+      <w:rPr>
+        <w:rFonts w:ascii="Wingdings" w:hAnsi="Wingdings" w:hint="default"/>
+      </w:rPr>
+    </w:lvl>
+    <w:lvl w:ilvl="6" w:tplc="04090001" w:tentative="1">
+      <w:start w:val="1"/>
+      <w:numFmt w:val="bullet"/>
+      <w:lvlText w:val=""/>
+      <w:lvlJc w:val="left"/>
+      <w:pPr>
+        <w:ind w:left="6120" w:hanging="360"/>
+      </w:pPr>
+      <w:rPr>
+        <w:rFonts w:ascii="Symbol" w:hAnsi="Symbol" w:hint="default"/>
+      </w:rPr>
+    </w:lvl>
+    <w:lvl w:ilvl="7" w:tplc="04090003" w:tentative="1">
+      <w:start w:val="1"/>
+      <w:numFmt w:val="bullet"/>
+      <w:lvlText w:val="o"/>
+      <w:lvlJc w:val="left"/>
+      <w:pPr>
+        <w:ind w:left="6840" w:hanging="360"/>
+      </w:pPr>
+      <w:rPr>
+        <w:rFonts w:ascii="Courier New" w:hAnsi="Courier New" w:cs="Courier New" w:hint="default"/>
+      </w:rPr>
+    </w:lvl>
+    <w:lvl w:ilvl="8" w:tplc="04090005" w:tentative="1">
+      <w:start w:val="1"/>
+      <w:numFmt w:val="bullet"/>
+      <w:lvlText w:val=""/>
+      <w:lvlJc w:val="left"/>
+      <w:pPr>
+        <w:ind w:left="7560" w:hanging="360"/>
+      </w:pPr>
+      <w:rPr>
+        <w:rFonts w:ascii="Wingdings" w:hAnsi="Wingdings" w:hint="default"/>
+      </w:rPr>
+    </w:lvl>
+  </w:abstractNum>
+  <w:abstractNum w:abstractNumId="12" w15:restartNumberingAfterBreak="0">
+    <w:nsid w:val="5265386E"/>
+    <w:multiLevelType w:val="hybridMultilevel"/>
+    <w:tmpl w:val="F21CDFF6"/>
+    <w:lvl w:ilvl="0" w:tplc="12C6A4FC">
+      <w:start w:val="1"/>
+      <w:numFmt w:val="decimal"/>
+      <w:lvlText w:val="%1."/>
+      <w:lvlJc w:val="left"/>
+      <w:pPr>
+        <w:ind w:left="1800" w:hanging="360"/>
+      </w:pPr>
+      <w:rPr>
+        <w:rFonts w:hint="default"/>
+      </w:rPr>
+    </w:lvl>
+    <w:lvl w:ilvl="1" w:tplc="04090019" w:tentative="1">
+      <w:start w:val="1"/>
+      <w:numFmt w:val="lowerLetter"/>
+      <w:lvlText w:val="%2."/>
+      <w:lvlJc w:val="left"/>
+      <w:pPr>
+        <w:ind w:left="2520" w:hanging="360"/>
+      </w:pPr>
+    </w:lvl>
+    <w:lvl w:ilvl="2" w:tplc="0409001B" w:tentative="1">
+      <w:start w:val="1"/>
+      <w:numFmt w:val="lowerRoman"/>
+      <w:lvlText w:val="%3."/>
+      <w:lvlJc w:val="right"/>
+      <w:pPr>
+        <w:ind w:left="3240" w:hanging="180"/>
+      </w:pPr>
+    </w:lvl>
+    <w:lvl w:ilvl="3" w:tplc="0409000F" w:tentative="1">
+      <w:start w:val="1"/>
+      <w:numFmt w:val="decimal"/>
+      <w:lvlText w:val="%4."/>
+      <w:lvlJc w:val="left"/>
+      <w:pPr>
+        <w:ind w:left="3960" w:hanging="360"/>
+      </w:pPr>
+    </w:lvl>
+    <w:lvl w:ilvl="4" w:tplc="04090019" w:tentative="1">
+      <w:start w:val="1"/>
+      <w:numFmt w:val="lowerLetter"/>
+      <w:lvlText w:val="%5."/>
+      <w:lvlJc w:val="left"/>
+      <w:pPr>
+        <w:ind w:left="4680" w:hanging="360"/>
+      </w:pPr>
+    </w:lvl>
+    <w:lvl w:ilvl="5" w:tplc="0409001B" w:tentative="1">
+      <w:start w:val="1"/>
+      <w:numFmt w:val="lowerRoman"/>
+      <w:lvlText w:val="%6."/>
+      <w:lvlJc w:val="right"/>
+      <w:pPr>
+        <w:ind w:left="5400" w:hanging="180"/>
+      </w:pPr>
+    </w:lvl>
+    <w:lvl w:ilvl="6" w:tplc="0409000F" w:tentative="1">
+      <w:start w:val="1"/>
+      <w:numFmt w:val="decimal"/>
+      <w:lvlText w:val="%7."/>
+      <w:lvlJc w:val="left"/>
+      <w:pPr>
+        <w:ind w:left="6120" w:hanging="360"/>
+      </w:pPr>
+    </w:lvl>
+    <w:lvl w:ilvl="7" w:tplc="04090019" w:tentative="1">
+      <w:start w:val="1"/>
+      <w:numFmt w:val="lowerLetter"/>
+      <w:lvlText w:val="%8."/>
+      <w:lvlJc w:val="left"/>
+      <w:pPr>
+        <w:ind w:left="6840" w:hanging="360"/>
+      </w:pPr>
+    </w:lvl>
+    <w:lvl w:ilvl="8" w:tplc="0409001B" w:tentative="1">
+      <w:start w:val="1"/>
+      <w:numFmt w:val="lowerRoman"/>
+      <w:lvlText w:val="%9."/>
+      <w:lvlJc w:val="right"/>
+      <w:pPr>
+        <w:ind w:left="7560" w:hanging="180"/>
+      </w:pPr>
+    </w:lvl>
+  </w:abstractNum>
+  <w:abstractNum w:abstractNumId="13" w15:restartNumberingAfterBreak="0">
+    <w:nsid w:val="608F29BC"/>
+    <w:multiLevelType w:val="hybridMultilevel"/>
+    <w:tmpl w:val="EEEA354A"/>
+    <w:lvl w:ilvl="0" w:tplc="30B017E4">
+      <w:start w:val="1"/>
+      <w:numFmt w:val="decimal"/>
+      <w:lvlText w:val="%1."/>
+      <w:lvlJc w:val="left"/>
+      <w:pPr>
+        <w:ind w:left="1440" w:hanging="360"/>
+      </w:pPr>
+      <w:rPr>
+        <w:rFonts w:hint="default"/>
+      </w:rPr>
+    </w:lvl>
+    <w:lvl w:ilvl="1" w:tplc="04090019" w:tentative="1">
+      <w:start w:val="1"/>
+      <w:numFmt w:val="lowerLetter"/>
+      <w:lvlText w:val="%2."/>
+      <w:lvlJc w:val="left"/>
+      <w:pPr>
+        <w:ind w:left="2160" w:hanging="360"/>
+      </w:pPr>
+    </w:lvl>
+    <w:lvl w:ilvl="2" w:tplc="0409001B" w:tentative="1">
+      <w:start w:val="1"/>
+      <w:numFmt w:val="lowerRoman"/>
+      <w:lvlText w:val="%3."/>
+      <w:lvlJc w:val="right"/>
+      <w:pPr>
+        <w:ind w:left="2880" w:hanging="180"/>
+      </w:pPr>
+    </w:lvl>
+    <w:lvl w:ilvl="3" w:tplc="0409000F" w:tentative="1">
+      <w:start w:val="1"/>
+      <w:numFmt w:val="decimal"/>
+      <w:lvlText w:val="%4."/>
+      <w:lvlJc w:val="left"/>
+      <w:pPr>
+        <w:ind w:left="3600" w:hanging="360"/>
+      </w:pPr>
+    </w:lvl>
+    <w:lvl w:ilvl="4" w:tplc="04090019" w:tentative="1">
+      <w:start w:val="1"/>
+      <w:numFmt w:val="lowerLetter"/>
+      <w:lvlText w:val="%5."/>
+      <w:lvlJc w:val="left"/>
+      <w:pPr>
+        <w:ind w:left="4320" w:hanging="360"/>
+      </w:pPr>
+    </w:lvl>
+    <w:lvl w:ilvl="5" w:tplc="0409001B" w:tentative="1">
+      <w:start w:val="1"/>
+      <w:numFmt w:val="lowerRoman"/>
+      <w:lvlText w:val="%6."/>
+      <w:lvlJc w:val="right"/>
+      <w:pPr>
+        <w:ind w:left="5040" w:hanging="180"/>
+      </w:pPr>
+    </w:lvl>
+    <w:lvl w:ilvl="6" w:tplc="0409000F" w:tentative="1">
+      <w:start w:val="1"/>
+      <w:numFmt w:val="decimal"/>
+      <w:lvlText w:val="%7."/>
+      <w:lvlJc w:val="left"/>
+      <w:pPr>
+        <w:ind w:left="5760" w:hanging="360"/>
+      </w:pPr>
+    </w:lvl>
+    <w:lvl w:ilvl="7" w:tplc="04090019" w:tentative="1">
+      <w:start w:val="1"/>
+      <w:numFmt w:val="lowerLetter"/>
+      <w:lvlText w:val="%8."/>
+      <w:lvlJc w:val="left"/>
+      <w:pPr>
+        <w:ind w:left="6480" w:hanging="360"/>
+      </w:pPr>
+    </w:lvl>
+    <w:lvl w:ilvl="8" w:tplc="0409001B" w:tentative="1">
+      <w:start w:val="1"/>
+      <w:numFmt w:val="lowerRoman"/>
+      <w:lvlText w:val="%9."/>
+      <w:lvlJc w:val="right"/>
+      <w:pPr>
+        <w:ind w:left="7200" w:hanging="180"/>
+      </w:pPr>
+    </w:lvl>
+  </w:abstractNum>
+  <w:abstractNum w:abstractNumId="14" w15:restartNumberingAfterBreak="0">
+    <w:nsid w:val="624B1D92"/>
+    <w:multiLevelType w:val="hybridMultilevel"/>
+    <w:tmpl w:val="898C436C"/>
+    <w:lvl w:ilvl="0" w:tplc="09C8AF88">
+      <w:start w:val="1"/>
+      <w:numFmt w:val="decimal"/>
+      <w:lvlText w:val="%1."/>
+      <w:lvlJc w:val="left"/>
+      <w:pPr>
+        <w:ind w:left="1440" w:hanging="360"/>
+      </w:pPr>
+      <w:rPr>
+        <w:rFonts w:hint="default"/>
+      </w:rPr>
+    </w:lvl>
+    <w:lvl w:ilvl="1" w:tplc="04090019" w:tentative="1">
+      <w:start w:val="1"/>
+      <w:numFmt w:val="lowerLetter"/>
+      <w:lvlText w:val="%2."/>
+      <w:lvlJc w:val="left"/>
+      <w:pPr>
+        <w:ind w:left="2160" w:hanging="360"/>
+      </w:pPr>
+    </w:lvl>
+    <w:lvl w:ilvl="2" w:tplc="0409001B" w:tentative="1">
+      <w:start w:val="1"/>
+      <w:numFmt w:val="lowerRoman"/>
+      <w:lvlText w:val="%3."/>
+      <w:lvlJc w:val="right"/>
+      <w:pPr>
+        <w:ind w:left="2880" w:hanging="180"/>
+      </w:pPr>
+    </w:lvl>
+    <w:lvl w:ilvl="3" w:tplc="0409000F" w:tentative="1">
+      <w:start w:val="1"/>
+      <w:numFmt w:val="decimal"/>
+      <w:lvlText w:val="%4."/>
+      <w:lvlJc w:val="left"/>
+      <w:pPr>
+        <w:ind w:left="3600" w:hanging="360"/>
+      </w:pPr>
+    </w:lvl>
+    <w:lvl w:ilvl="4" w:tplc="04090019" w:tentative="1">
+      <w:start w:val="1"/>
+      <w:numFmt w:val="lowerLetter"/>
+      <w:lvlText w:val="%5."/>
+      <w:lvlJc w:val="left"/>
+      <w:pPr>
+        <w:ind w:left="4320" w:hanging="360"/>
+      </w:pPr>
+    </w:lvl>
+    <w:lvl w:ilvl="5" w:tplc="0409001B" w:tentative="1">
+      <w:start w:val="1"/>
+      <w:numFmt w:val="lowerRoman"/>
+      <w:lvlText w:val="%6."/>
+      <w:lvlJc w:val="right"/>
+      <w:pPr>
+        <w:ind w:left="5040" w:hanging="180"/>
+      </w:pPr>
+    </w:lvl>
+    <w:lvl w:ilvl="6" w:tplc="0409000F" w:tentative="1">
+      <w:start w:val="1"/>
+      <w:numFmt w:val="decimal"/>
+      <w:lvlText w:val="%7."/>
+      <w:lvlJc w:val="left"/>
+      <w:pPr>
+        <w:ind w:left="5760" w:hanging="360"/>
+      </w:pPr>
+    </w:lvl>
+    <w:lvl w:ilvl="7" w:tplc="04090019" w:tentative="1">
+      <w:start w:val="1"/>
+      <w:numFmt w:val="lowerLetter"/>
+      <w:lvlText w:val="%8."/>
+      <w:lvlJc w:val="left"/>
+      <w:pPr>
+        <w:ind w:left="6480" w:hanging="360"/>
+      </w:pPr>
+    </w:lvl>
+    <w:lvl w:ilvl="8" w:tplc="0409001B" w:tentative="1">
+      <w:start w:val="1"/>
+      <w:numFmt w:val="lowerRoman"/>
+      <w:lvlText w:val="%9."/>
+      <w:lvlJc w:val="right"/>
+      <w:pPr>
+        <w:ind w:left="7200" w:hanging="180"/>
+      </w:pPr>
+    </w:lvl>
+  </w:abstractNum>
   <w:num w:numId="1">
+    <w:abstractNumId w:val="9"/>
+  </w:num>
+  <w:num w:numId="2">
     <w:abstractNumId w:val="2"/>
   </w:num>
-  <w:num w:numId="2">
+  <w:num w:numId="3">
+    <w:abstractNumId w:val="7"/>
+  </w:num>
+  <w:num w:numId="4">
+    <w:abstractNumId w:val="3"/>
+  </w:num>
+  <w:num w:numId="5">
+    <w:abstractNumId w:val="4"/>
+  </w:num>
+  <w:num w:numId="6">
+    <w:abstractNumId w:val="5"/>
+  </w:num>
+  <w:num w:numId="7">
+    <w:abstractNumId w:val="1"/>
+  </w:num>
+  <w:num w:numId="8">
+    <w:abstractNumId w:val="6"/>
+  </w:num>
+  <w:num w:numId="9">
+    <w:abstractNumId w:val="13"/>
+  </w:num>
+  <w:num w:numId="10">
+    <w:abstractNumId w:val="8"/>
+  </w:num>
+  <w:num w:numId="11">
+    <w:abstractNumId w:val="14"/>
+  </w:num>
+  <w:num w:numId="12">
+    <w:abstractNumId w:val="12"/>
+  </w:num>
+  <w:num w:numId="13">
+    <w:abstractNumId w:val="11"/>
+  </w:num>
+  <w:num w:numId="14">
+    <w:abstractNumId w:val="10"/>
+  </w:num>
+  <w:num w:numId="15">
     <w:abstractNumId w:val="0"/>
-  </w:num>
-  <w:num w:numId="3">
-    <w:abstractNumId w:val="1"/>
   </w:num>
 </w:numbering>
 </file>
@@ -1474,6 +3451,17 @@
       <w:contextualSpacing/>
     </w:pPr>
   </w:style>
+  <w:style w:type="character" w:styleId="Hyperlink">
+    <w:name w:val="Hyperlink"/>
+    <w:basedOn w:val="DefaultParagraphFont"/>
+    <w:uiPriority w:val="99"/>
+    <w:unhideWhenUsed/>
+    <w:rsid w:val="002F03AE"/>
+    <w:rPr>
+      <w:color w:val="0563C1" w:themeColor="hyperlink"/>
+      <w:u w:val="single"/>
+    </w:rPr>
+  </w:style>
 </w:styles>
 </file>
 

</xml_diff>

<commit_message>
Update structure for food-web
</commit_message>
<xml_diff>
--- a/ToDoTask.docx
+++ b/ToDoTask.docx
@@ -69,162 +69,19 @@
           <w:sz w:val="26"/>
         </w:rPr>
       </w:pPr>
-      <w:proofErr w:type="spellStart"/>
       <w:r>
         <w:rPr>
           <w:sz w:val="26"/>
           <w:u w:val="single"/>
         </w:rPr>
-        <w:t>Tuần</w:t>
-      </w:r>
-      <w:proofErr w:type="spellEnd"/>
-      <w:r>
-        <w:rPr>
-          <w:sz w:val="26"/>
-          <w:u w:val="single"/>
-        </w:rPr>
-        <w:t xml:space="preserve"> 1 (9/5 - 13/5)</w:t>
-      </w:r>
-      <w:r>
-        <w:rPr>
-          <w:sz w:val="26"/>
-        </w:rPr>
-        <w:t xml:space="preserve">: </w:t>
-      </w:r>
-      <w:proofErr w:type="spellStart"/>
-      <w:r>
-        <w:rPr>
-          <w:sz w:val="26"/>
-        </w:rPr>
-        <w:t>Hoàn</w:t>
-      </w:r>
-      <w:proofErr w:type="spellEnd"/>
-      <w:r>
-        <w:rPr>
-          <w:sz w:val="26"/>
-        </w:rPr>
-        <w:t xml:space="preserve"> </w:t>
-      </w:r>
-      <w:proofErr w:type="spellStart"/>
-      <w:r>
-        <w:rPr>
-          <w:sz w:val="26"/>
-        </w:rPr>
-        <w:t>thành</w:t>
-      </w:r>
-      <w:proofErr w:type="spellEnd"/>
-      <w:r>
-        <w:rPr>
-          <w:sz w:val="26"/>
-        </w:rPr>
-        <w:t xml:space="preserve"> </w:t>
-      </w:r>
-      <w:proofErr w:type="spellStart"/>
-      <w:r>
-        <w:rPr>
-          <w:sz w:val="26"/>
-        </w:rPr>
-        <w:t>xong</w:t>
-      </w:r>
-      <w:proofErr w:type="spellEnd"/>
-      <w:r>
-        <w:rPr>
-          <w:sz w:val="26"/>
-        </w:rPr>
-        <w:t xml:space="preserve"> Database </w:t>
-      </w:r>
-      <w:proofErr w:type="spellStart"/>
-      <w:r>
-        <w:rPr>
-          <w:sz w:val="26"/>
-        </w:rPr>
-        <w:t>trên</w:t>
-      </w:r>
-      <w:proofErr w:type="spellEnd"/>
-      <w:r>
-        <w:rPr>
-          <w:sz w:val="26"/>
-        </w:rPr>
-        <w:t xml:space="preserve"> </w:t>
-      </w:r>
-      <w:proofErr w:type="spellStart"/>
-      <w:r>
-        <w:rPr>
-          <w:sz w:val="26"/>
-        </w:rPr>
-        <w:t>nền</w:t>
-      </w:r>
-      <w:proofErr w:type="spellEnd"/>
-      <w:r>
-        <w:rPr>
-          <w:sz w:val="26"/>
-        </w:rPr>
-        <w:t xml:space="preserve"> </w:t>
-      </w:r>
-      <w:proofErr w:type="spellStart"/>
-      <w:r>
-        <w:rPr>
-          <w:sz w:val="26"/>
-        </w:rPr>
-        <w:t>tảng</w:t>
-      </w:r>
-      <w:proofErr w:type="spellEnd"/>
-      <w:r>
-        <w:rPr>
-          <w:sz w:val="26"/>
-        </w:rPr>
-        <w:t xml:space="preserve"> </w:t>
-      </w:r>
-      <w:proofErr w:type="spellStart"/>
-      <w:r>
-        <w:rPr>
-          <w:sz w:val="26"/>
-        </w:rPr>
-        <w:t>MySql</w:t>
-      </w:r>
-      <w:proofErr w:type="spellEnd"/>
-      <w:r>
-        <w:rPr>
-          <w:sz w:val="26"/>
-        </w:rPr>
-        <w:t xml:space="preserve"> </w:t>
-      </w:r>
-      <w:proofErr w:type="spellStart"/>
-      <w:r>
-        <w:rPr>
-          <w:sz w:val="26"/>
-        </w:rPr>
-        <w:t>và</w:t>
-      </w:r>
-      <w:proofErr w:type="spellEnd"/>
-      <w:r>
-        <w:rPr>
-          <w:sz w:val="26"/>
-        </w:rPr>
-        <w:t xml:space="preserve"> structure </w:t>
-      </w:r>
-      <w:proofErr w:type="spellStart"/>
-      <w:r>
-        <w:rPr>
-          <w:sz w:val="26"/>
-        </w:rPr>
-        <w:t>cho</w:t>
-      </w:r>
-      <w:proofErr w:type="spellEnd"/>
-      <w:r>
-        <w:rPr>
-          <w:sz w:val="26"/>
-        </w:rPr>
-        <w:t xml:space="preserve"> </w:t>
-      </w:r>
-      <w:proofErr w:type="spellStart"/>
-      <w:r>
-        <w:rPr>
-          <w:sz w:val="26"/>
-        </w:rPr>
-        <w:t>WebAPI</w:t>
-      </w:r>
-      <w:proofErr w:type="spellEnd"/>
+        <w:t>Tuần 1 (9/5 - 13/5)</w:t>
+      </w:r>
+      <w:r>
+        <w:rPr>
+          <w:sz w:val="26"/>
+        </w:rPr>
+        <w:t>: Hoàn thành xong Database trên nền tảng MySql và structure cho WebAPI</w:t>
+      </w:r>
       <w:r>
         <w:rPr>
           <w:sz w:val="26"/>
@@ -286,49 +143,40 @@
           <w:u w:val="single"/>
         </w:rPr>
       </w:pPr>
-      <w:proofErr w:type="spellStart"/>
       <w:r>
         <w:rPr>
           <w:sz w:val="26"/>
           <w:u w:val="single"/>
         </w:rPr>
-        <w:t>Tuần</w:t>
-      </w:r>
-      <w:proofErr w:type="spellEnd"/>
+        <w:t>Tuần 2</w:t>
+      </w:r>
       <w:r>
         <w:rPr>
           <w:sz w:val="26"/>
           <w:u w:val="single"/>
         </w:rPr>
-        <w:t xml:space="preserve"> 2</w:t>
-      </w:r>
-      <w:r>
-        <w:rPr>
+        <w:t xml:space="preserve"> (16/5 – 20/5)</w:t>
+      </w:r>
+    </w:p>
+    <w:p>
+      <w:pPr>
+        <w:rPr>
+          <w:sz w:val="26"/>
+        </w:rPr>
+      </w:pPr>
+      <w:r>
+        <w:rPr>
+          <w:sz w:val="26"/>
+        </w:rPr>
+        <w:t xml:space="preserve">   - </w:t>
+      </w:r>
+      <w:r>
+        <w:rPr>
+          <w:b/>
+          <w:color w:val="FF0000"/>
           <w:sz w:val="26"/>
           <w:u w:val="single"/>
         </w:rPr>
-        <w:t xml:space="preserve"> (16/5 – 20/5)</w:t>
-      </w:r>
-    </w:p>
-    <w:p>
-      <w:pPr>
-        <w:rPr>
-          <w:sz w:val="26"/>
-        </w:rPr>
-      </w:pPr>
-      <w:r>
-        <w:rPr>
-          <w:sz w:val="26"/>
-        </w:rPr>
-        <w:t xml:space="preserve">   - </w:t>
-      </w:r>
-      <w:r>
-        <w:rPr>
-          <w:b/>
-          <w:color w:val="FF0000"/>
-          <w:sz w:val="26"/>
-          <w:u w:val="single"/>
-        </w:rPr>
         <w:t>TRƯỚC MẮT MỌI NGƯỜI CẦN TẠO GIT ĐỂ DỄ DÀNG QUẢN LÝ SOURCE CODE</w:t>
       </w:r>
     </w:p>
@@ -342,133 +190,13 @@
         <w:rPr>
           <w:sz w:val="26"/>
         </w:rPr>
-        <w:t xml:space="preserve">   - Task </w:t>
-      </w:r>
-      <w:proofErr w:type="spellStart"/>
-      <w:r>
-        <w:rPr>
-          <w:sz w:val="26"/>
-        </w:rPr>
-        <w:t>hiện</w:t>
-      </w:r>
-      <w:proofErr w:type="spellEnd"/>
-      <w:r>
-        <w:rPr>
-          <w:sz w:val="26"/>
-        </w:rPr>
-        <w:t xml:space="preserve"> </w:t>
-      </w:r>
-      <w:proofErr w:type="spellStart"/>
-      <w:r>
-        <w:rPr>
-          <w:sz w:val="26"/>
-        </w:rPr>
-        <w:t>tại</w:t>
-      </w:r>
-      <w:proofErr w:type="spellEnd"/>
-      <w:r>
-        <w:rPr>
-          <w:sz w:val="26"/>
-        </w:rPr>
-        <w:t xml:space="preserve"> </w:t>
-      </w:r>
-      <w:proofErr w:type="spellStart"/>
-      <w:r>
-        <w:rPr>
-          <w:sz w:val="26"/>
-        </w:rPr>
-        <w:t>cần</w:t>
-      </w:r>
-      <w:proofErr w:type="spellEnd"/>
-      <w:r>
-        <w:rPr>
-          <w:sz w:val="26"/>
-        </w:rPr>
-        <w:t xml:space="preserve"> </w:t>
-      </w:r>
-      <w:proofErr w:type="gramStart"/>
-      <w:r>
-        <w:rPr>
-          <w:sz w:val="26"/>
-        </w:rPr>
-        <w:t>support :</w:t>
-      </w:r>
-      <w:proofErr w:type="gramEnd"/>
-      <w:r>
-        <w:rPr>
-          <w:sz w:val="26"/>
-        </w:rPr>
-        <w:t xml:space="preserve"> </w:t>
-      </w:r>
-      <w:proofErr w:type="spellStart"/>
-      <w:r>
-        <w:rPr>
-          <w:sz w:val="26"/>
-        </w:rPr>
-        <w:t>Hải</w:t>
-      </w:r>
-      <w:proofErr w:type="spellEnd"/>
-      <w:r>
-        <w:rPr>
-          <w:sz w:val="26"/>
-        </w:rPr>
-        <w:t xml:space="preserve">, </w:t>
-      </w:r>
-      <w:proofErr w:type="spellStart"/>
-      <w:r>
-        <w:rPr>
-          <w:sz w:val="26"/>
-        </w:rPr>
-        <w:t>Thiện</w:t>
-      </w:r>
-      <w:proofErr w:type="spellEnd"/>
-      <w:r>
-        <w:rPr>
-          <w:sz w:val="26"/>
-        </w:rPr>
-        <w:t xml:space="preserve">, </w:t>
-      </w:r>
-      <w:proofErr w:type="spellStart"/>
-      <w:r>
-        <w:rPr>
-          <w:sz w:val="26"/>
-        </w:rPr>
-        <w:t>Tuân</w:t>
-      </w:r>
-      <w:proofErr w:type="spellEnd"/>
-      <w:r>
-        <w:rPr>
-          <w:sz w:val="26"/>
-        </w:rPr>
-        <w:t xml:space="preserve"> (</w:t>
-      </w:r>
-      <w:proofErr w:type="spellStart"/>
-      <w:r>
-        <w:rPr>
-          <w:sz w:val="26"/>
-        </w:rPr>
-        <w:t>trước</w:t>
-      </w:r>
-      <w:proofErr w:type="spellEnd"/>
-      <w:r>
-        <w:rPr>
-          <w:sz w:val="26"/>
-        </w:rPr>
-        <w:t xml:space="preserve"> </w:t>
-      </w:r>
-      <w:proofErr w:type="spellStart"/>
-      <w:r>
-        <w:rPr>
-          <w:sz w:val="26"/>
-        </w:rPr>
-        <w:t>ngày</w:t>
-      </w:r>
-      <w:proofErr w:type="spellEnd"/>
-      <w:r>
-        <w:rPr>
-          <w:sz w:val="26"/>
-        </w:rPr>
-        <w:t xml:space="preserve"> t6 20/5/2016)</w:t>
+        <w:t xml:space="preserve">   - Task hiện tại cần support : Hải, Thiện, Tuân</w:t>
+      </w:r>
+      <w:r>
+        <w:rPr>
+          <w:sz w:val="26"/>
+        </w:rPr>
+        <w:t xml:space="preserve"> (trước ngày t6 20/5/2016)</w:t>
       </w:r>
     </w:p>
     <w:p>
@@ -499,193 +227,41 @@
         <w:rPr>
           <w:sz w:val="26"/>
         </w:rPr>
-        <w:t xml:space="preserve"> Database: </w:t>
-      </w:r>
-      <w:proofErr w:type="spellStart"/>
-      <w:r>
-        <w:rPr>
-          <w:sz w:val="26"/>
-        </w:rPr>
-        <w:t>thêm</w:t>
-      </w:r>
-      <w:proofErr w:type="spellEnd"/>
-      <w:r>
-        <w:rPr>
-          <w:sz w:val="26"/>
-        </w:rPr>
-        <w:t xml:space="preserve"> </w:t>
-      </w:r>
-      <w:proofErr w:type="spellStart"/>
-      <w:r>
-        <w:rPr>
-          <w:sz w:val="26"/>
-        </w:rPr>
-        <w:t>dữ</w:t>
-      </w:r>
-      <w:proofErr w:type="spellEnd"/>
-      <w:r>
-        <w:rPr>
-          <w:sz w:val="26"/>
-        </w:rPr>
-        <w:t xml:space="preserve"> </w:t>
-      </w:r>
-      <w:proofErr w:type="spellStart"/>
-      <w:r>
-        <w:rPr>
-          <w:sz w:val="26"/>
-        </w:rPr>
-        <w:t>liệu</w:t>
-      </w:r>
-      <w:proofErr w:type="spellEnd"/>
-      <w:r>
-        <w:rPr>
-          <w:sz w:val="26"/>
-        </w:rPr>
-        <w:t xml:space="preserve"> </w:t>
-      </w:r>
-      <w:proofErr w:type="spellStart"/>
-      <w:r>
-        <w:rPr>
-          <w:sz w:val="26"/>
-        </w:rPr>
-        <w:t>vào</w:t>
-      </w:r>
-      <w:proofErr w:type="spellEnd"/>
-      <w:r>
-        <w:rPr>
-          <w:sz w:val="26"/>
-        </w:rPr>
-        <w:t xml:space="preserve"> </w:t>
-      </w:r>
-      <w:proofErr w:type="spellStart"/>
-      <w:r>
-        <w:rPr>
-          <w:sz w:val="26"/>
-        </w:rPr>
-        <w:t>cho</w:t>
-      </w:r>
-      <w:proofErr w:type="spellEnd"/>
-      <w:r>
-        <w:rPr>
-          <w:sz w:val="26"/>
-        </w:rPr>
-        <w:t xml:space="preserve"> </w:t>
-      </w:r>
-      <w:proofErr w:type="spellStart"/>
+        <w:t xml:space="preserve"> Database: thêm dữ liệu vào cho </w:t>
+      </w:r>
       <w:r>
         <w:rPr>
           <w:b/>
           <w:sz w:val="28"/>
           <w:u w:val="single"/>
         </w:rPr>
-        <w:t>hợp</w:t>
-      </w:r>
-      <w:proofErr w:type="spellEnd"/>
-      <w:r>
-        <w:rPr>
-          <w:b/>
+        <w:t>hợp lý</w:t>
+      </w:r>
+      <w:r>
+        <w:rPr>
           <w:sz w:val="28"/>
-          <w:u w:val="single"/>
         </w:rPr>
         <w:t xml:space="preserve"> </w:t>
       </w:r>
-      <w:proofErr w:type="spellStart"/>
-      <w:r>
-        <w:rPr>
-          <w:b/>
-          <w:sz w:val="28"/>
-          <w:u w:val="single"/>
-        </w:rPr>
-        <w:t>lý</w:t>
-      </w:r>
-      <w:proofErr w:type="spellEnd"/>
-      <w:r>
-        <w:rPr>
-          <w:sz w:val="28"/>
-        </w:rPr>
-        <w:t xml:space="preserve"> </w:t>
-      </w:r>
-      <w:proofErr w:type="gramStart"/>
-      <w:r>
-        <w:rPr>
-          <w:sz w:val="26"/>
-        </w:rPr>
-        <w:t xml:space="preserve">( </w:t>
-      </w:r>
-      <w:proofErr w:type="spellStart"/>
-      <w:r>
-        <w:rPr>
-          <w:sz w:val="26"/>
-        </w:rPr>
-        <w:t>ít</w:t>
-      </w:r>
-      <w:proofErr w:type="spellEnd"/>
-      <w:proofErr w:type="gramEnd"/>
-      <w:r>
-        <w:rPr>
-          <w:sz w:val="26"/>
-        </w:rPr>
-        <w:t xml:space="preserve"> </w:t>
-      </w:r>
-      <w:proofErr w:type="spellStart"/>
-      <w:r>
-        <w:rPr>
-          <w:sz w:val="26"/>
-        </w:rPr>
-        <w:t>nhấ</w:t>
-      </w:r>
-      <w:r>
-        <w:rPr>
-          <w:sz w:val="26"/>
-        </w:rPr>
-        <w:t>t</w:t>
-      </w:r>
-      <w:proofErr w:type="spellEnd"/>
-      <w:r>
-        <w:rPr>
-          <w:sz w:val="26"/>
-        </w:rPr>
-        <w:t xml:space="preserve"> </w:t>
-      </w:r>
-      <w:proofErr w:type="spellStart"/>
-      <w:r>
-        <w:rPr>
-          <w:sz w:val="26"/>
-        </w:rPr>
-        <w:t>là</w:t>
-      </w:r>
-      <w:proofErr w:type="spellEnd"/>
-      <w:r>
-        <w:rPr>
-          <w:sz w:val="26"/>
-        </w:rPr>
-        <w:t xml:space="preserve"> 3 records), </w:t>
-      </w:r>
-      <w:proofErr w:type="spellStart"/>
-      <w:r>
-        <w:rPr>
-          <w:b/>
-          <w:sz w:val="26"/>
-        </w:rPr>
-        <w:t>cài</w:t>
-      </w:r>
-      <w:proofErr w:type="spellEnd"/>
-      <w:r>
-        <w:rPr>
-          <w:b/>
-          <w:sz w:val="26"/>
-        </w:rPr>
-        <w:t xml:space="preserve"> </w:t>
-      </w:r>
-      <w:proofErr w:type="spellStart"/>
-      <w:r>
-        <w:rPr>
-          <w:b/>
-          <w:sz w:val="26"/>
-        </w:rPr>
-        <w:t>MySql</w:t>
-      </w:r>
-      <w:proofErr w:type="spellEnd"/>
+      <w:r>
+        <w:rPr>
+          <w:sz w:val="26"/>
+        </w:rPr>
+        <w:t>( ít nhấ</w:t>
+      </w:r>
+      <w:r>
+        <w:rPr>
+          <w:sz w:val="26"/>
+        </w:rPr>
+        <w:t xml:space="preserve">t là 3 records), </w:t>
+      </w:r>
+      <w:r>
+        <w:rPr>
+          <w:b/>
+          <w:sz w:val="26"/>
+        </w:rPr>
+        <w:t>cài MySql</w:t>
+      </w:r>
       <w:r>
         <w:rPr>
           <w:b/>
@@ -736,195 +312,13 @@
         <w:rPr>
           <w:sz w:val="26"/>
         </w:rPr>
-        <w:t xml:space="preserve"> Implement method </w:t>
-      </w:r>
-      <w:proofErr w:type="spellStart"/>
-      <w:r>
-        <w:rPr>
-          <w:sz w:val="26"/>
-        </w:rPr>
-        <w:t>trong</w:t>
-      </w:r>
-      <w:proofErr w:type="spellEnd"/>
-      <w:r>
-        <w:rPr>
-          <w:sz w:val="26"/>
-        </w:rPr>
-        <w:t xml:space="preserve"> PACKAGE Pages </w:t>
-      </w:r>
-      <w:proofErr w:type="spellStart"/>
-      <w:r>
-        <w:rPr>
-          <w:sz w:val="26"/>
-        </w:rPr>
-        <w:t>vì</w:t>
-      </w:r>
-      <w:proofErr w:type="spellEnd"/>
-      <w:r>
-        <w:rPr>
-          <w:sz w:val="26"/>
-        </w:rPr>
-        <w:t xml:space="preserve"> DB </w:t>
-      </w:r>
-      <w:proofErr w:type="spellStart"/>
-      <w:r>
-        <w:rPr>
-          <w:sz w:val="26"/>
-        </w:rPr>
-        <w:t>của</w:t>
-      </w:r>
-      <w:proofErr w:type="spellEnd"/>
-      <w:r>
-        <w:rPr>
-          <w:sz w:val="26"/>
-        </w:rPr>
-        <w:t xml:space="preserve"> </w:t>
-      </w:r>
-      <w:proofErr w:type="spellStart"/>
-      <w:r>
-        <w:rPr>
-          <w:sz w:val="26"/>
-        </w:rPr>
-        <w:t>mình</w:t>
-      </w:r>
-      <w:proofErr w:type="spellEnd"/>
-      <w:r>
-        <w:rPr>
-          <w:sz w:val="26"/>
-        </w:rPr>
-        <w:t xml:space="preserve"> </w:t>
-      </w:r>
-      <w:proofErr w:type="spellStart"/>
-      <w:r>
-        <w:rPr>
-          <w:sz w:val="26"/>
-        </w:rPr>
-        <w:t>bỏ</w:t>
-      </w:r>
-      <w:proofErr w:type="spellEnd"/>
-      <w:r>
-        <w:rPr>
-          <w:sz w:val="26"/>
-        </w:rPr>
-        <w:t xml:space="preserve"> </w:t>
-      </w:r>
-      <w:proofErr w:type="spellStart"/>
-      <w:r>
-        <w:rPr>
-          <w:sz w:val="26"/>
-        </w:rPr>
-        <w:t>đi</w:t>
-      </w:r>
-      <w:proofErr w:type="spellEnd"/>
-      <w:r>
-        <w:rPr>
-          <w:sz w:val="26"/>
-        </w:rPr>
-        <w:t xml:space="preserve"> 1 </w:t>
-      </w:r>
-      <w:proofErr w:type="spellStart"/>
-      <w:r>
-        <w:rPr>
-          <w:sz w:val="26"/>
-        </w:rPr>
-        <w:t>vài</w:t>
-      </w:r>
-      <w:proofErr w:type="spellEnd"/>
-      <w:r>
-        <w:rPr>
-          <w:sz w:val="26"/>
-        </w:rPr>
-        <w:t xml:space="preserve"> </w:t>
-      </w:r>
-      <w:proofErr w:type="spellStart"/>
-      <w:r>
-        <w:rPr>
-          <w:sz w:val="26"/>
-        </w:rPr>
-        <w:t>yếu</w:t>
-      </w:r>
-      <w:proofErr w:type="spellEnd"/>
-      <w:r>
-        <w:rPr>
-          <w:sz w:val="26"/>
-        </w:rPr>
-        <w:t xml:space="preserve"> </w:t>
-      </w:r>
-      <w:proofErr w:type="spellStart"/>
-      <w:r>
-        <w:rPr>
-          <w:sz w:val="26"/>
-        </w:rPr>
-        <w:t>tố</w:t>
-      </w:r>
-      <w:proofErr w:type="spellEnd"/>
-      <w:r>
-        <w:rPr>
-          <w:sz w:val="26"/>
-        </w:rPr>
-        <w:t xml:space="preserve"> </w:t>
-      </w:r>
-      <w:proofErr w:type="spellStart"/>
-      <w:r>
-        <w:rPr>
-          <w:sz w:val="26"/>
-        </w:rPr>
-        <w:t>ch</w:t>
-      </w:r>
-      <w:r>
-        <w:rPr>
-          <w:sz w:val="26"/>
-        </w:rPr>
-        <w:t>o</w:t>
-      </w:r>
-      <w:proofErr w:type="spellEnd"/>
-      <w:r>
-        <w:rPr>
-          <w:sz w:val="26"/>
-        </w:rPr>
-        <w:t xml:space="preserve"> </w:t>
-      </w:r>
-      <w:proofErr w:type="spellStart"/>
-      <w:r>
-        <w:rPr>
-          <w:sz w:val="26"/>
-        </w:rPr>
-        <w:t>nên</w:t>
-      </w:r>
-      <w:proofErr w:type="spellEnd"/>
-      <w:r>
-        <w:rPr>
-          <w:sz w:val="26"/>
-        </w:rPr>
-        <w:t xml:space="preserve"> </w:t>
-      </w:r>
-      <w:proofErr w:type="spellStart"/>
-      <w:r>
-        <w:rPr>
-          <w:sz w:val="26"/>
-        </w:rPr>
-        <w:t>khi</w:t>
-      </w:r>
-      <w:proofErr w:type="spellEnd"/>
-      <w:r>
-        <w:rPr>
-          <w:sz w:val="26"/>
-        </w:rPr>
-        <w:t xml:space="preserve"> implement method </w:t>
-      </w:r>
-      <w:proofErr w:type="spellStart"/>
-      <w:r>
-        <w:rPr>
-          <w:sz w:val="26"/>
-        </w:rPr>
-        <w:t>thì</w:t>
-      </w:r>
-      <w:proofErr w:type="spellEnd"/>
-      <w:r>
-        <w:rPr>
-          <w:sz w:val="26"/>
-        </w:rPr>
-        <w:t xml:space="preserve"> </w:t>
+        <w:t xml:space="preserve"> Implement method trong PACKAGE Pages vì DB của mình bỏ đi 1 vài yếu tố ch</w:t>
+      </w:r>
+      <w:r>
+        <w:rPr>
+          <w:sz w:val="26"/>
+        </w:rPr>
+        <w:t xml:space="preserve">o nên khi implement method thì </w:t>
       </w:r>
       <w:r>
         <w:rPr>
@@ -940,108 +334,26 @@
         </w:rPr>
         <w:t xml:space="preserve"> (</w:t>
       </w:r>
-      <w:proofErr w:type="spellStart"/>
       <w:r>
         <w:rPr>
           <w:b/>
           <w:sz w:val="28"/>
         </w:rPr>
-        <w:t>bắt</w:t>
-      </w:r>
-      <w:proofErr w:type="spellEnd"/>
+        <w:t xml:space="preserve">bắt buộc </w:t>
+      </w:r>
       <w:r>
         <w:rPr>
           <w:b/>
           <w:sz w:val="28"/>
         </w:rPr>
-        <w:t xml:space="preserve"> </w:t>
-      </w:r>
-      <w:proofErr w:type="spellStart"/>
+        <w:t>phải có Netbean 7.4.1)</w:t>
+      </w:r>
       <w:r>
         <w:rPr>
           <w:b/>
           <w:sz w:val="28"/>
         </w:rPr>
-        <w:t>buộc</w:t>
-      </w:r>
-      <w:proofErr w:type="spellEnd"/>
-      <w:r>
-        <w:rPr>
-          <w:b/>
-          <w:sz w:val="28"/>
-        </w:rPr>
-        <w:t xml:space="preserve"> </w:t>
-      </w:r>
-      <w:proofErr w:type="spellStart"/>
-      <w:r>
-        <w:rPr>
-          <w:b/>
-          <w:sz w:val="28"/>
-        </w:rPr>
-        <w:t>phải</w:t>
-      </w:r>
-      <w:proofErr w:type="spellEnd"/>
-      <w:r>
-        <w:rPr>
-          <w:b/>
-          <w:sz w:val="28"/>
-        </w:rPr>
-        <w:t xml:space="preserve"> </w:t>
-      </w:r>
-      <w:proofErr w:type="spellStart"/>
-      <w:r>
-        <w:rPr>
-          <w:b/>
-          <w:sz w:val="28"/>
-        </w:rPr>
-        <w:t>có</w:t>
-      </w:r>
-      <w:proofErr w:type="spellEnd"/>
-      <w:r>
-        <w:rPr>
-          <w:b/>
-          <w:sz w:val="28"/>
-        </w:rPr>
-        <w:t xml:space="preserve"> </w:t>
-      </w:r>
-      <w:proofErr w:type="spellStart"/>
-      <w:r>
-        <w:rPr>
-          <w:b/>
-          <w:sz w:val="28"/>
-        </w:rPr>
-        <w:t>Netbean</w:t>
-      </w:r>
-      <w:proofErr w:type="spellEnd"/>
-      <w:r>
-        <w:rPr>
-          <w:b/>
-          <w:sz w:val="28"/>
-        </w:rPr>
-        <w:t xml:space="preserve"> 7.4.1</w:t>
-      </w:r>
-      <w:proofErr w:type="gramStart"/>
-      <w:r>
-        <w:rPr>
-          <w:b/>
-          <w:sz w:val="28"/>
-        </w:rPr>
-        <w:t>)</w:t>
-      </w:r>
-      <w:r>
-        <w:rPr>
-          <w:b/>
-          <w:sz w:val="28"/>
-        </w:rPr>
-        <w:t xml:space="preserve"> :</w:t>
-      </w:r>
-      <w:proofErr w:type="gramEnd"/>
-      <w:r>
-        <w:rPr>
-          <w:b/>
-          <w:sz w:val="28"/>
-        </w:rPr>
-        <w:t xml:space="preserve"> </w:t>
+        <w:t xml:space="preserve"> : </w:t>
       </w:r>
       <w:r>
         <w:rPr>
@@ -1106,77 +418,7 @@
         <w:rPr>
           <w:sz w:val="26"/>
         </w:rPr>
-        <w:t xml:space="preserve"> Test </w:t>
-      </w:r>
-      <w:proofErr w:type="spellStart"/>
-      <w:r>
-        <w:rPr>
-          <w:sz w:val="26"/>
-        </w:rPr>
-        <w:t>thử</w:t>
-      </w:r>
-      <w:proofErr w:type="spellEnd"/>
-      <w:r>
-        <w:rPr>
-          <w:sz w:val="26"/>
-        </w:rPr>
-        <w:t xml:space="preserve"> </w:t>
-      </w:r>
-      <w:proofErr w:type="spellStart"/>
-      <w:r>
-        <w:rPr>
-          <w:sz w:val="26"/>
-        </w:rPr>
-        <w:t>trên</w:t>
-      </w:r>
-      <w:proofErr w:type="spellEnd"/>
-      <w:r>
-        <w:rPr>
-          <w:sz w:val="26"/>
-        </w:rPr>
-        <w:t xml:space="preserve"> API </w:t>
-      </w:r>
-      <w:proofErr w:type="spellStart"/>
-      <w:r>
-        <w:rPr>
-          <w:sz w:val="26"/>
-        </w:rPr>
-        <w:t>vừa</w:t>
-      </w:r>
-      <w:proofErr w:type="spellEnd"/>
-      <w:r>
-        <w:rPr>
-          <w:sz w:val="26"/>
-        </w:rPr>
-        <w:t xml:space="preserve"> </w:t>
-      </w:r>
-      <w:proofErr w:type="spellStart"/>
-      <w:r>
-        <w:rPr>
-          <w:sz w:val="26"/>
-        </w:rPr>
-        <w:t>hoàn</w:t>
-      </w:r>
-      <w:proofErr w:type="spellEnd"/>
-      <w:r>
-        <w:rPr>
-          <w:sz w:val="26"/>
-        </w:rPr>
-        <w:t xml:space="preserve"> </w:t>
-      </w:r>
-      <w:proofErr w:type="spellStart"/>
-      <w:r>
-        <w:rPr>
-          <w:sz w:val="26"/>
-        </w:rPr>
-        <w:t>thành</w:t>
-      </w:r>
-      <w:proofErr w:type="spellEnd"/>
-      <w:r>
-        <w:rPr>
-          <w:sz w:val="26"/>
-        </w:rPr>
-        <w:t xml:space="preserve">: </w:t>
+        <w:t xml:space="preserve"> Test thử trên API vừa hoàn thành: </w:t>
       </w:r>
       <w:r>
         <w:rPr>
@@ -1231,99 +473,14 @@
         <w:rPr>
           <w:sz w:val="26"/>
         </w:rPr>
-        <w:t xml:space="preserve">Expected:  </w:t>
-      </w:r>
-      <w:proofErr w:type="spellStart"/>
-      <w:r>
-        <w:rPr>
-          <w:sz w:val="26"/>
-        </w:rPr>
-        <w:t>c</w:t>
-      </w:r>
-      <w:r>
-        <w:rPr>
-          <w:sz w:val="26"/>
-        </w:rPr>
-        <w:t>uối</w:t>
-      </w:r>
-      <w:proofErr w:type="spellEnd"/>
-      <w:r>
-        <w:rPr>
-          <w:sz w:val="26"/>
-        </w:rPr>
-        <w:t xml:space="preserve"> </w:t>
-      </w:r>
-      <w:proofErr w:type="spellStart"/>
-      <w:r>
-        <w:rPr>
-          <w:sz w:val="26"/>
-        </w:rPr>
-        <w:t>tuần</w:t>
-      </w:r>
-      <w:proofErr w:type="spellEnd"/>
-      <w:r>
-        <w:rPr>
-          <w:sz w:val="26"/>
-        </w:rPr>
-        <w:t xml:space="preserve"> 2 </w:t>
-      </w:r>
-      <w:proofErr w:type="spellStart"/>
-      <w:r>
-        <w:rPr>
-          <w:sz w:val="26"/>
-        </w:rPr>
-        <w:t>phải</w:t>
-      </w:r>
-      <w:proofErr w:type="spellEnd"/>
-      <w:r>
-        <w:rPr>
-          <w:sz w:val="26"/>
-        </w:rPr>
-        <w:t xml:space="preserve"> </w:t>
-      </w:r>
-      <w:proofErr w:type="spellStart"/>
-      <w:r>
-        <w:rPr>
-          <w:sz w:val="26"/>
-        </w:rPr>
-        <w:t>hoàn</w:t>
-      </w:r>
-      <w:proofErr w:type="spellEnd"/>
-      <w:r>
-        <w:rPr>
-          <w:sz w:val="26"/>
-        </w:rPr>
-        <w:t xml:space="preserve"> </w:t>
-      </w:r>
-      <w:proofErr w:type="spellStart"/>
-      <w:r>
-        <w:rPr>
-          <w:sz w:val="26"/>
-        </w:rPr>
-        <w:t>thành</w:t>
-      </w:r>
-      <w:proofErr w:type="spellEnd"/>
-      <w:r>
-        <w:rPr>
-          <w:sz w:val="26"/>
-        </w:rPr>
-        <w:t xml:space="preserve"> </w:t>
-      </w:r>
-      <w:proofErr w:type="spellStart"/>
-      <w:r>
-        <w:rPr>
-          <w:sz w:val="26"/>
-        </w:rPr>
-        <w:t>xong</w:t>
-      </w:r>
-      <w:proofErr w:type="spellEnd"/>
-      <w:r>
-        <w:rPr>
-          <w:sz w:val="26"/>
-        </w:rPr>
-        <w:t xml:space="preserve"> </w:t>
-      </w:r>
-      <w:proofErr w:type="spellStart"/>
+        <w:t>Expected:  c</w:t>
+      </w:r>
+      <w:r>
+        <w:rPr>
+          <w:sz w:val="26"/>
+        </w:rPr>
+        <w:t xml:space="preserve">uối tuần 2 phải hoàn thành xong </w:t>
+      </w:r>
       <w:r>
         <w:rPr>
           <w:b/>
@@ -1331,46 +488,17 @@
         </w:rPr>
         <w:t>WebAPI</w:t>
       </w:r>
-      <w:proofErr w:type="spellEnd"/>
-      <w:r>
-        <w:rPr>
-          <w:sz w:val="26"/>
-        </w:rPr>
-        <w:t xml:space="preserve">, testing pass </w:t>
-      </w:r>
-      <w:proofErr w:type="spellStart"/>
-      <w:r>
-        <w:rPr>
-          <w:sz w:val="26"/>
-        </w:rPr>
-        <w:t>trên</w:t>
-      </w:r>
-      <w:proofErr w:type="spellEnd"/>
-      <w:r>
-        <w:rPr>
-          <w:sz w:val="26"/>
-        </w:rPr>
-        <w:t xml:space="preserve"> Tool Test API</w:t>
-      </w:r>
-      <w:r>
-        <w:rPr>
-          <w:sz w:val="26"/>
-        </w:rPr>
-        <w:t xml:space="preserve">, structure </w:t>
-      </w:r>
-      <w:proofErr w:type="spellStart"/>
-      <w:r>
-        <w:rPr>
-          <w:sz w:val="26"/>
-        </w:rPr>
-        <w:t>cho</w:t>
-      </w:r>
-      <w:proofErr w:type="spellEnd"/>
-      <w:r>
-        <w:rPr>
-          <w:sz w:val="26"/>
-        </w:rPr>
-        <w:t xml:space="preserve"> </w:t>
+      <w:r>
+        <w:rPr>
+          <w:sz w:val="26"/>
+        </w:rPr>
+        <w:t>, testing pass trên Tool Test API</w:t>
+      </w:r>
+      <w:r>
+        <w:rPr>
+          <w:sz w:val="26"/>
+        </w:rPr>
+        <w:t xml:space="preserve">, structure cho </w:t>
       </w:r>
       <w:r>
         <w:rPr>
@@ -1384,103 +512,7 @@
           <w:b/>
           <w:sz w:val="26"/>
         </w:rPr>
-        <w:t xml:space="preserve"> (</w:t>
-      </w:r>
-      <w:proofErr w:type="spellStart"/>
-      <w:r>
-        <w:rPr>
-          <w:b/>
-          <w:sz w:val="26"/>
-        </w:rPr>
-        <w:t>nghiên</w:t>
-      </w:r>
-      <w:proofErr w:type="spellEnd"/>
-      <w:r>
-        <w:rPr>
-          <w:b/>
-          <w:sz w:val="26"/>
-        </w:rPr>
-        <w:t xml:space="preserve"> </w:t>
-      </w:r>
-      <w:proofErr w:type="spellStart"/>
-      <w:r>
-        <w:rPr>
-          <w:b/>
-          <w:sz w:val="26"/>
-        </w:rPr>
-        <w:t>cứu</w:t>
-      </w:r>
-      <w:proofErr w:type="spellEnd"/>
-      <w:r>
-        <w:rPr>
-          <w:b/>
-          <w:sz w:val="26"/>
-        </w:rPr>
-        <w:t xml:space="preserve"> </w:t>
-      </w:r>
-      <w:proofErr w:type="spellStart"/>
-      <w:r>
-        <w:rPr>
-          <w:b/>
-          <w:sz w:val="26"/>
-        </w:rPr>
-        <w:t>thêm</w:t>
-      </w:r>
-      <w:proofErr w:type="spellEnd"/>
-      <w:r>
-        <w:rPr>
-          <w:b/>
-          <w:sz w:val="26"/>
-        </w:rPr>
-        <w:t xml:space="preserve"> </w:t>
-      </w:r>
-      <w:proofErr w:type="spellStart"/>
-      <w:r>
-        <w:rPr>
-          <w:b/>
-          <w:sz w:val="26"/>
-        </w:rPr>
-        <w:t>về</w:t>
-      </w:r>
-      <w:proofErr w:type="spellEnd"/>
-      <w:r>
-        <w:rPr>
-          <w:b/>
-          <w:sz w:val="26"/>
-        </w:rPr>
-        <w:t xml:space="preserve"> </w:t>
-      </w:r>
-      <w:proofErr w:type="spellStart"/>
-      <w:r>
-        <w:rPr>
-          <w:b/>
-          <w:sz w:val="26"/>
-        </w:rPr>
-        <w:t>sử</w:t>
-      </w:r>
-      <w:proofErr w:type="spellEnd"/>
-      <w:r>
-        <w:rPr>
-          <w:b/>
-          <w:sz w:val="26"/>
-        </w:rPr>
-        <w:t xml:space="preserve"> </w:t>
-      </w:r>
-      <w:proofErr w:type="spellStart"/>
-      <w:r>
-        <w:rPr>
-          <w:b/>
-          <w:sz w:val="26"/>
-        </w:rPr>
-        <w:t>dụng</w:t>
-      </w:r>
-      <w:proofErr w:type="spellEnd"/>
-      <w:r>
-        <w:rPr>
-          <w:b/>
-          <w:sz w:val="26"/>
-        </w:rPr>
-        <w:t xml:space="preserve"> Android)</w:t>
+        <w:t xml:space="preserve"> (nghiên cứu thêm về sử dụng Android)</w:t>
       </w:r>
     </w:p>
     <w:p>
@@ -1557,66 +589,27 @@
           <w:sz w:val="26"/>
         </w:rPr>
       </w:pPr>
-      <w:proofErr w:type="spellStart"/>
       <w:r>
         <w:rPr>
           <w:sz w:val="26"/>
           <w:u w:val="single"/>
         </w:rPr>
         <w:lastRenderedPageBreak/>
-        <w:t>Tuần</w:t>
-      </w:r>
-      <w:proofErr w:type="spellEnd"/>
+        <w:t>Tuần 3</w:t>
+      </w:r>
       <w:r>
         <w:rPr>
           <w:sz w:val="26"/>
           <w:u w:val="single"/>
         </w:rPr>
-        <w:t xml:space="preserve"> 3</w:t>
-      </w:r>
-      <w:r>
-        <w:rPr>
-          <w:sz w:val="26"/>
-          <w:u w:val="single"/>
-        </w:rPr>
         <w:t xml:space="preserve">: </w:t>
       </w:r>
-      <w:proofErr w:type="spellStart"/>
-      <w:r>
-        <w:rPr>
-          <w:sz w:val="26"/>
-        </w:rPr>
-        <w:t>Làm</w:t>
-      </w:r>
-      <w:proofErr w:type="spellEnd"/>
-      <w:r>
-        <w:rPr>
-          <w:sz w:val="26"/>
-        </w:rPr>
-        <w:t xml:space="preserve"> web app </w:t>
-      </w:r>
-      <w:proofErr w:type="spellStart"/>
-      <w:r>
-        <w:rPr>
-          <w:sz w:val="26"/>
-        </w:rPr>
-        <w:t>với</w:t>
-      </w:r>
-      <w:proofErr w:type="spellEnd"/>
-      <w:r>
-        <w:rPr>
-          <w:sz w:val="26"/>
-        </w:rPr>
-        <w:t xml:space="preserve"> mobile song </w:t>
-      </w:r>
-      <w:proofErr w:type="spellStart"/>
-      <w:r>
-        <w:rPr>
-          <w:sz w:val="26"/>
-        </w:rPr>
-        <w:t>song</w:t>
-      </w:r>
-      <w:proofErr w:type="spellEnd"/>
+      <w:r>
+        <w:rPr>
+          <w:sz w:val="26"/>
+        </w:rPr>
+        <w:t>Làm web app với mobile song song</w:t>
+      </w:r>
       <w:r>
         <w:rPr>
           <w:sz w:val="26"/>
@@ -1669,97 +662,13 @@
         <w:rPr>
           <w:sz w:val="26"/>
         </w:rPr>
-        <w:t xml:space="preserve">: </w:t>
-      </w:r>
-      <w:proofErr w:type="spellStart"/>
-      <w:r>
-        <w:rPr>
-          <w:sz w:val="26"/>
-        </w:rPr>
-        <w:t>x</w:t>
-      </w:r>
-      <w:r>
-        <w:rPr>
-          <w:sz w:val="26"/>
-        </w:rPr>
-        <w:t>ây</w:t>
-      </w:r>
-      <w:proofErr w:type="spellEnd"/>
-      <w:r>
-        <w:rPr>
-          <w:sz w:val="26"/>
-        </w:rPr>
-        <w:t xml:space="preserve"> </w:t>
-      </w:r>
-      <w:proofErr w:type="spellStart"/>
-      <w:r>
-        <w:rPr>
-          <w:sz w:val="26"/>
-        </w:rPr>
-        <w:t>dựng</w:t>
-      </w:r>
-      <w:proofErr w:type="spellEnd"/>
-      <w:r>
-        <w:rPr>
-          <w:sz w:val="26"/>
-        </w:rPr>
-        <w:t xml:space="preserve"> </w:t>
-      </w:r>
-      <w:proofErr w:type="spellStart"/>
-      <w:r>
-        <w:rPr>
-          <w:sz w:val="26"/>
-        </w:rPr>
-        <w:t>WebApp</w:t>
-      </w:r>
-      <w:proofErr w:type="spellEnd"/>
-      <w:r>
-        <w:rPr>
-          <w:sz w:val="26"/>
-        </w:rPr>
-        <w:t xml:space="preserve"> </w:t>
-      </w:r>
-      <w:proofErr w:type="spellStart"/>
-      <w:r>
-        <w:rPr>
-          <w:sz w:val="26"/>
-        </w:rPr>
-        <w:t>theo</w:t>
-      </w:r>
-      <w:proofErr w:type="spellEnd"/>
-      <w:r>
-        <w:rPr>
-          <w:sz w:val="26"/>
-        </w:rPr>
-        <w:t xml:space="preserve"> </w:t>
-      </w:r>
-      <w:proofErr w:type="spellStart"/>
-      <w:r>
-        <w:rPr>
-          <w:sz w:val="26"/>
-        </w:rPr>
-        <w:t>mô</w:t>
-      </w:r>
-      <w:proofErr w:type="spellEnd"/>
-      <w:r>
-        <w:rPr>
-          <w:sz w:val="26"/>
-        </w:rPr>
-        <w:t xml:space="preserve"> </w:t>
-      </w:r>
-      <w:proofErr w:type="spellStart"/>
-      <w:r>
-        <w:rPr>
-          <w:sz w:val="26"/>
-        </w:rPr>
-        <w:t>hình</w:t>
-      </w:r>
-      <w:proofErr w:type="spellEnd"/>
-      <w:r>
-        <w:rPr>
-          <w:sz w:val="26"/>
-        </w:rPr>
-        <w:t xml:space="preserve"> MVC2</w:t>
+        <w:t>: x</w:t>
+      </w:r>
+      <w:r>
+        <w:rPr>
+          <w:sz w:val="26"/>
+        </w:rPr>
+        <w:t>ây dựng WebApp theo mô hình MVC2</w:t>
       </w:r>
       <w:r>
         <w:rPr>
@@ -1771,44 +680,8 @@
         <w:rPr>
           <w:sz w:val="26"/>
         </w:rPr>
-        <w:t xml:space="preserve">, structure </w:t>
-      </w:r>
-      <w:proofErr w:type="spellStart"/>
-      <w:r>
-        <w:rPr>
-          <w:sz w:val="26"/>
-        </w:rPr>
-        <w:t>tương</w:t>
-      </w:r>
-      <w:proofErr w:type="spellEnd"/>
-      <w:r>
-        <w:rPr>
-          <w:sz w:val="26"/>
-        </w:rPr>
-        <w:t xml:space="preserve"> </w:t>
-      </w:r>
-      <w:proofErr w:type="spellStart"/>
-      <w:r>
-        <w:rPr>
-          <w:sz w:val="26"/>
-        </w:rPr>
-        <w:t>tự</w:t>
-      </w:r>
-      <w:proofErr w:type="spellEnd"/>
-      <w:r>
-        <w:rPr>
-          <w:sz w:val="26"/>
-        </w:rPr>
-        <w:t xml:space="preserve"> </w:t>
-      </w:r>
-      <w:proofErr w:type="spellStart"/>
-      <w:r>
-        <w:rPr>
-          <w:sz w:val="26"/>
-        </w:rPr>
-        <w:t>WebAPI</w:t>
-      </w:r>
-      <w:proofErr w:type="spellEnd"/>
+        <w:t>, structure tương tự WebAPI</w:t>
+      </w:r>
     </w:p>
     <w:p>
       <w:pPr>
@@ -1831,14 +704,7 @@
         <w:rPr>
           <w:sz w:val="26"/>
         </w:rPr>
-        <w:t xml:space="preserve">, structure </w:t>
-      </w:r>
-      <w:proofErr w:type="spellStart"/>
-      <w:r>
-        <w:rPr>
-          <w:sz w:val="26"/>
-        </w:rPr>
-        <w:t>Web</w:t>
+        <w:t>, structure Web</w:t>
       </w:r>
       <w:r>
         <w:rPr>
@@ -1846,7 +712,6 @@
         </w:rPr>
         <w:t>App</w:t>
       </w:r>
-      <w:proofErr w:type="spellEnd"/>
       <w:r>
         <w:rPr>
           <w:sz w:val="26"/>
@@ -1877,77 +742,13 @@
         <w:rPr>
           <w:sz w:val="26"/>
         </w:rPr>
-        <w:t xml:space="preserve">Implement </w:t>
-      </w:r>
-      <w:proofErr w:type="spellStart"/>
-      <w:r>
-        <w:rPr>
-          <w:sz w:val="26"/>
-        </w:rPr>
-        <w:t>tất</w:t>
-      </w:r>
-      <w:proofErr w:type="spellEnd"/>
-      <w:r>
-        <w:rPr>
-          <w:sz w:val="26"/>
-        </w:rPr>
-        <w:t xml:space="preserve"> </w:t>
-      </w:r>
-      <w:proofErr w:type="spellStart"/>
-      <w:r>
-        <w:rPr>
-          <w:sz w:val="26"/>
-        </w:rPr>
-        <w:t>cả</w:t>
-      </w:r>
-      <w:proofErr w:type="spellEnd"/>
-      <w:r>
-        <w:rPr>
-          <w:sz w:val="26"/>
-        </w:rPr>
-        <w:t xml:space="preserve"> view, </w:t>
-      </w:r>
-      <w:proofErr w:type="spellStart"/>
-      <w:r>
-        <w:rPr>
-          <w:sz w:val="26"/>
-        </w:rPr>
-        <w:t>sử</w:t>
-      </w:r>
-      <w:proofErr w:type="spellEnd"/>
-      <w:r>
-        <w:rPr>
-          <w:sz w:val="26"/>
-        </w:rPr>
-        <w:t xml:space="preserve"> </w:t>
-      </w:r>
-      <w:proofErr w:type="spellStart"/>
-      <w:r>
-        <w:rPr>
-          <w:sz w:val="26"/>
-        </w:rPr>
-        <w:t>dụng</w:t>
-      </w:r>
-      <w:proofErr w:type="spellEnd"/>
-      <w:r>
-        <w:rPr>
-          <w:sz w:val="26"/>
-        </w:rPr>
-        <w:t xml:space="preserve"> HTML5, </w:t>
-      </w:r>
-      <w:proofErr w:type="spellStart"/>
-      <w:r>
-        <w:rPr>
-          <w:sz w:val="26"/>
-        </w:rPr>
-        <w:t>Css</w:t>
-      </w:r>
-      <w:proofErr w:type="spellEnd"/>
-      <w:r>
-        <w:rPr>
-          <w:sz w:val="26"/>
-        </w:rPr>
-        <w:t xml:space="preserve">, JQuery…. </w:t>
+        <w:t>Implement tất cả</w:t>
+      </w:r>
+      <w:r>
+        <w:rPr>
+          <w:sz w:val="26"/>
+        </w:rPr>
+        <w:t xml:space="preserve"> view, sử dụng HTML5, Css, JQuery…. </w:t>
       </w:r>
       <w:r>
         <w:rPr>
@@ -1959,16 +760,8 @@
         <w:rPr>
           <w:sz w:val="26"/>
         </w:rPr>
-        <w:t>.</w:t>
-      </w:r>
-      <w:proofErr w:type="spellStart"/>
-      <w:r>
-        <w:rPr>
-          <w:sz w:val="26"/>
-        </w:rPr>
-        <w:t>jsp</w:t>
-      </w:r>
-      <w:proofErr w:type="spellEnd"/>
+        <w:t>.jsp</w:t>
+      </w:r>
       <w:r>
         <w:rPr>
           <w:sz w:val="26"/>
@@ -2014,95 +807,13 @@
           <w:sz w:val="28"/>
         </w:rPr>
       </w:pPr>
-      <w:proofErr w:type="spellStart"/>
       <w:r>
         <w:rPr>
           <w:b/>
           <w:sz w:val="28"/>
         </w:rPr>
-        <w:t>Hải</w:t>
-      </w:r>
-      <w:proofErr w:type="spellEnd"/>
-      <w:r>
-        <w:rPr>
-          <w:b/>
-          <w:sz w:val="28"/>
-        </w:rPr>
-        <w:t xml:space="preserve"> </w:t>
-      </w:r>
-      <w:proofErr w:type="spellStart"/>
-      <w:r>
-        <w:rPr>
-          <w:b/>
-          <w:sz w:val="28"/>
-        </w:rPr>
-        <w:t>cần</w:t>
-      </w:r>
-      <w:proofErr w:type="spellEnd"/>
-      <w:r>
-        <w:rPr>
-          <w:b/>
-          <w:sz w:val="28"/>
-        </w:rPr>
-        <w:t xml:space="preserve"> </w:t>
-      </w:r>
-      <w:proofErr w:type="spellStart"/>
-      <w:r>
-        <w:rPr>
-          <w:b/>
-          <w:sz w:val="28"/>
-        </w:rPr>
-        <w:t>làm</w:t>
-      </w:r>
-      <w:proofErr w:type="spellEnd"/>
-      <w:r>
-        <w:rPr>
-          <w:b/>
-          <w:sz w:val="28"/>
-        </w:rPr>
-        <w:t xml:space="preserve"> </w:t>
-      </w:r>
-      <w:proofErr w:type="spellStart"/>
-      <w:r>
-        <w:rPr>
-          <w:b/>
-          <w:sz w:val="28"/>
-        </w:rPr>
-        <w:t>trong</w:t>
-      </w:r>
-      <w:proofErr w:type="spellEnd"/>
-      <w:r>
-        <w:rPr>
-          <w:b/>
-          <w:sz w:val="28"/>
-        </w:rPr>
-        <w:t xml:space="preserve"> </w:t>
-      </w:r>
-      <w:proofErr w:type="spellStart"/>
-      <w:r>
-        <w:rPr>
-          <w:b/>
-          <w:sz w:val="28"/>
-        </w:rPr>
-        <w:t>login.jsp</w:t>
-      </w:r>
-      <w:proofErr w:type="spellEnd"/>
-      <w:r>
-        <w:rPr>
-          <w:b/>
-          <w:sz w:val="28"/>
-        </w:rPr>
-        <w:t xml:space="preserve"> </w:t>
-      </w:r>
-      <w:proofErr w:type="spellStart"/>
-      <w:r>
-        <w:rPr>
-          <w:b/>
-          <w:sz w:val="28"/>
-        </w:rPr>
-        <w:t>trước</w:t>
-      </w:r>
-      <w:proofErr w:type="spellEnd"/>
+        <w:t>Hải cần làm trong login.jsp trước</w:t>
+      </w:r>
     </w:p>
     <w:p>
       <w:pPr>
@@ -2119,49 +830,7 @@
         <w:rPr>
           <w:sz w:val="26"/>
         </w:rPr>
-        <w:t xml:space="preserve">Implement </w:t>
-      </w:r>
-      <w:proofErr w:type="spellStart"/>
-      <w:r>
-        <w:rPr>
-          <w:sz w:val="26"/>
-        </w:rPr>
-        <w:t>xử</w:t>
-      </w:r>
-      <w:proofErr w:type="spellEnd"/>
-      <w:r>
-        <w:rPr>
-          <w:sz w:val="26"/>
-        </w:rPr>
-        <w:t xml:space="preserve"> </w:t>
-      </w:r>
-      <w:proofErr w:type="spellStart"/>
-      <w:r>
-        <w:rPr>
-          <w:sz w:val="26"/>
-        </w:rPr>
-        <w:t>lý</w:t>
-      </w:r>
-      <w:proofErr w:type="spellEnd"/>
-      <w:r>
-        <w:rPr>
-          <w:sz w:val="26"/>
-        </w:rPr>
-        <w:t xml:space="preserve"> business </w:t>
-      </w:r>
-      <w:proofErr w:type="spellStart"/>
-      <w:r>
-        <w:rPr>
-          <w:sz w:val="26"/>
-        </w:rPr>
-        <w:t>và</w:t>
-      </w:r>
-      <w:proofErr w:type="spellEnd"/>
-      <w:r>
-        <w:rPr>
-          <w:sz w:val="26"/>
-        </w:rPr>
-        <w:t xml:space="preserve"> c</w:t>
+        <w:t>Implement xử lý business và c</w:t>
       </w:r>
       <w:r>
         <w:rPr>
@@ -2193,7 +862,7 @@
           <w:color w:val="70AD47" w:themeColor="accent6"/>
           <w:sz w:val="28"/>
         </w:rPr>
-        <w:t>TUÂN</w:t>
+        <w:t>VY</w:t>
       </w:r>
       <w:r>
         <w:rPr>
@@ -2219,35 +888,7 @@
         <w:rPr>
           <w:sz w:val="26"/>
         </w:rPr>
-        <w:t xml:space="preserve">Implement </w:t>
-      </w:r>
-      <w:proofErr w:type="spellStart"/>
-      <w:r>
-        <w:rPr>
-          <w:sz w:val="26"/>
-        </w:rPr>
-        <w:t>xử</w:t>
-      </w:r>
-      <w:proofErr w:type="spellEnd"/>
-      <w:r>
-        <w:rPr>
-          <w:sz w:val="26"/>
-        </w:rPr>
-        <w:t xml:space="preserve"> </w:t>
-      </w:r>
-      <w:proofErr w:type="spellStart"/>
-      <w:r>
-        <w:rPr>
-          <w:sz w:val="26"/>
-        </w:rPr>
-        <w:t>lý</w:t>
-      </w:r>
-      <w:proofErr w:type="spellEnd"/>
-      <w:r>
-        <w:rPr>
-          <w:sz w:val="26"/>
-        </w:rPr>
-        <w:t xml:space="preserve"> Model </w:t>
+        <w:t xml:space="preserve">Implement xử lý Model </w:t>
       </w:r>
       <w:r>
         <w:rPr>
@@ -2273,7 +914,7 @@
           <w:color w:val="70AD47" w:themeColor="accent6"/>
           <w:sz w:val="28"/>
         </w:rPr>
-        <w:t>THIỆN</w:t>
+        <w:t>TUÂN</w:t>
       </w:r>
       <w:r>
         <w:rPr>
@@ -2286,270 +927,13 @@
     </w:p>
     <w:p>
       <w:pPr>
-        <w:pStyle w:val="ListParagraph"/>
-        <w:numPr>
-          <w:ilvl w:val="2"/>
-          <w:numId w:val="6"/>
-        </w:numPr>
-        <w:rPr>
-          <w:sz w:val="28"/>
-        </w:rPr>
-      </w:pPr>
-      <w:proofErr w:type="spellStart"/>
-      <w:r>
-        <w:rPr>
-          <w:b/>
-          <w:sz w:val="28"/>
-        </w:rPr>
-        <w:t>Tuân</w:t>
-      </w:r>
-      <w:proofErr w:type="spellEnd"/>
-      <w:r>
-        <w:rPr>
-          <w:b/>
-          <w:sz w:val="28"/>
-        </w:rPr>
-        <w:t xml:space="preserve"> </w:t>
-      </w:r>
-      <w:proofErr w:type="spellStart"/>
-      <w:r>
-        <w:rPr>
-          <w:b/>
-          <w:sz w:val="28"/>
-        </w:rPr>
-        <w:t>và</w:t>
-      </w:r>
-      <w:proofErr w:type="spellEnd"/>
-      <w:r>
-        <w:rPr>
-          <w:b/>
-          <w:sz w:val="28"/>
-        </w:rPr>
-        <w:t xml:space="preserve"> </w:t>
-      </w:r>
-      <w:proofErr w:type="spellStart"/>
-      <w:r>
-        <w:rPr>
-          <w:b/>
-          <w:sz w:val="28"/>
-        </w:rPr>
-        <w:t>Thiện</w:t>
-      </w:r>
-      <w:proofErr w:type="spellEnd"/>
-      <w:r>
-        <w:rPr>
-          <w:b/>
-          <w:sz w:val="28"/>
-        </w:rPr>
-        <w:t xml:space="preserve"> </w:t>
-      </w:r>
-      <w:proofErr w:type="spellStart"/>
-      <w:r>
-        <w:rPr>
-          <w:b/>
-          <w:sz w:val="28"/>
-        </w:rPr>
-        <w:t>nghiên</w:t>
-      </w:r>
-      <w:proofErr w:type="spellEnd"/>
-      <w:r>
-        <w:rPr>
-          <w:b/>
-          <w:sz w:val="28"/>
-        </w:rPr>
-        <w:t xml:space="preserve"> </w:t>
-      </w:r>
-      <w:proofErr w:type="spellStart"/>
-      <w:r>
-        <w:rPr>
-          <w:b/>
-          <w:sz w:val="28"/>
-        </w:rPr>
-        <w:t>cứu</w:t>
-      </w:r>
-      <w:proofErr w:type="spellEnd"/>
-      <w:r>
-        <w:rPr>
-          <w:b/>
-          <w:sz w:val="28"/>
-        </w:rPr>
-        <w:t xml:space="preserve"> </w:t>
-      </w:r>
-      <w:proofErr w:type="spellStart"/>
-      <w:r>
-        <w:rPr>
-          <w:b/>
-          <w:sz w:val="28"/>
-        </w:rPr>
-        <w:t>tìm</w:t>
-      </w:r>
-      <w:proofErr w:type="spellEnd"/>
-      <w:r>
-        <w:rPr>
-          <w:b/>
-          <w:sz w:val="28"/>
-        </w:rPr>
-        <w:t xml:space="preserve"> </w:t>
-      </w:r>
-      <w:proofErr w:type="spellStart"/>
-      <w:r>
-        <w:rPr>
-          <w:b/>
-          <w:sz w:val="28"/>
-        </w:rPr>
-        <w:t>hiểu</w:t>
-      </w:r>
-      <w:proofErr w:type="spellEnd"/>
-      <w:r>
-        <w:rPr>
-          <w:b/>
-          <w:sz w:val="28"/>
-        </w:rPr>
-        <w:t xml:space="preserve"> </w:t>
-      </w:r>
-      <w:proofErr w:type="spellStart"/>
-      <w:r>
-        <w:rPr>
-          <w:b/>
-          <w:sz w:val="28"/>
-        </w:rPr>
-        <w:t>về</w:t>
-      </w:r>
-      <w:proofErr w:type="spellEnd"/>
-      <w:r>
-        <w:rPr>
-          <w:b/>
-          <w:sz w:val="28"/>
-        </w:rPr>
-        <w:t xml:space="preserve"> Model </w:t>
-      </w:r>
-      <w:proofErr w:type="spellStart"/>
-      <w:r>
-        <w:rPr>
-          <w:b/>
-          <w:sz w:val="28"/>
-        </w:rPr>
-        <w:t>và</w:t>
-      </w:r>
-      <w:proofErr w:type="spellEnd"/>
-      <w:r>
-        <w:rPr>
-          <w:b/>
-          <w:sz w:val="28"/>
-        </w:rPr>
-        <w:t xml:space="preserve"> Controller</w:t>
-      </w:r>
-      <w:r>
-        <w:rPr>
-          <w:b/>
-          <w:sz w:val="28"/>
-        </w:rPr>
-        <w:t xml:space="preserve">, </w:t>
-      </w:r>
-      <w:proofErr w:type="spellStart"/>
-      <w:r>
-        <w:rPr>
-          <w:b/>
-          <w:sz w:val="28"/>
-        </w:rPr>
-        <w:t>thứ</w:t>
-      </w:r>
-      <w:proofErr w:type="spellEnd"/>
-      <w:r>
-        <w:rPr>
-          <w:b/>
-          <w:sz w:val="28"/>
-        </w:rPr>
-        <w:t xml:space="preserve"> 4 </w:t>
-      </w:r>
-      <w:proofErr w:type="spellStart"/>
-      <w:r>
-        <w:rPr>
-          <w:b/>
-          <w:sz w:val="28"/>
-        </w:rPr>
-        <w:t>là</w:t>
-      </w:r>
-      <w:proofErr w:type="spellEnd"/>
-      <w:r>
-        <w:rPr>
-          <w:b/>
-          <w:sz w:val="28"/>
-        </w:rPr>
-        <w:t xml:space="preserve"> </w:t>
-      </w:r>
-      <w:proofErr w:type="spellStart"/>
-      <w:r>
-        <w:rPr>
-          <w:b/>
-          <w:sz w:val="28"/>
-        </w:rPr>
-        <w:t>phải</w:t>
-      </w:r>
-      <w:proofErr w:type="spellEnd"/>
-      <w:r>
-        <w:rPr>
-          <w:b/>
-          <w:sz w:val="28"/>
-        </w:rPr>
-        <w:t xml:space="preserve"> </w:t>
-      </w:r>
-      <w:proofErr w:type="spellStart"/>
-      <w:r>
-        <w:rPr>
-          <w:b/>
-          <w:sz w:val="28"/>
-        </w:rPr>
-        <w:t>bắt</w:t>
-      </w:r>
-      <w:proofErr w:type="spellEnd"/>
-      <w:r>
-        <w:rPr>
-          <w:b/>
-          <w:sz w:val="28"/>
-        </w:rPr>
-        <w:t xml:space="preserve"> </w:t>
-      </w:r>
-      <w:proofErr w:type="spellStart"/>
-      <w:r>
-        <w:rPr>
-          <w:b/>
-          <w:sz w:val="28"/>
-        </w:rPr>
-        <w:t>tay</w:t>
-      </w:r>
-      <w:proofErr w:type="spellEnd"/>
-      <w:r>
-        <w:rPr>
-          <w:b/>
-          <w:sz w:val="28"/>
-        </w:rPr>
-        <w:t xml:space="preserve"> </w:t>
-      </w:r>
-      <w:proofErr w:type="spellStart"/>
-      <w:r>
-        <w:rPr>
-          <w:b/>
-          <w:sz w:val="28"/>
-        </w:rPr>
-        <w:t>vào</w:t>
-      </w:r>
-      <w:proofErr w:type="spellEnd"/>
-      <w:r>
-        <w:rPr>
-          <w:b/>
-          <w:sz w:val="28"/>
-        </w:rPr>
-        <w:t xml:space="preserve"> code Eclipse</w:t>
-      </w:r>
-    </w:p>
-    <w:p>
-      <w:pPr>
         <w:ind w:left="1980"/>
         <w:rPr>
           <w:sz w:val="26"/>
         </w:rPr>
       </w:pPr>
+      <w:bookmarkStart w:id="0" w:name="_GoBack"/>
+      <w:bookmarkEnd w:id="0"/>
     </w:p>
     <w:p>
       <w:pPr>
@@ -2610,126 +994,12 @@
           <w:sz w:val="26"/>
         </w:rPr>
       </w:pPr>
-      <w:proofErr w:type="spellStart"/>
-      <w:r>
-        <w:rPr>
-          <w:sz w:val="26"/>
-        </w:rPr>
-        <w:t>Cài</w:t>
-      </w:r>
-      <w:proofErr w:type="spellEnd"/>
-      <w:r>
-        <w:rPr>
-          <w:sz w:val="26"/>
-        </w:rPr>
-        <w:t xml:space="preserve"> </w:t>
-      </w:r>
-      <w:proofErr w:type="spellStart"/>
-      <w:r>
-        <w:rPr>
-          <w:sz w:val="26"/>
-        </w:rPr>
-        <w:t>đặt</w:t>
-      </w:r>
-      <w:proofErr w:type="spellEnd"/>
-      <w:r>
-        <w:rPr>
-          <w:sz w:val="26"/>
-        </w:rPr>
-        <w:t xml:space="preserve"> </w:t>
-      </w:r>
-      <w:proofErr w:type="spellStart"/>
-      <w:r>
-        <w:rPr>
-          <w:sz w:val="26"/>
-        </w:rPr>
-        <w:t>máy</w:t>
-      </w:r>
-      <w:proofErr w:type="spellEnd"/>
-      <w:r>
-        <w:rPr>
-          <w:sz w:val="26"/>
-        </w:rPr>
-        <w:t xml:space="preserve"> </w:t>
-      </w:r>
-      <w:proofErr w:type="spellStart"/>
-      <w:r>
-        <w:rPr>
-          <w:sz w:val="26"/>
-        </w:rPr>
-        <w:t>ảo</w:t>
-      </w:r>
-      <w:proofErr w:type="spellEnd"/>
-      <w:r>
-        <w:rPr>
-          <w:sz w:val="26"/>
-        </w:rPr>
-        <w:t xml:space="preserve"> </w:t>
-      </w:r>
-      <w:proofErr w:type="spellStart"/>
-      <w:r>
-        <w:rPr>
-          <w:sz w:val="26"/>
-        </w:rPr>
-        <w:t>Anroid</w:t>
-      </w:r>
-      <w:proofErr w:type="spellEnd"/>
-      <w:r>
-        <w:rPr>
-          <w:sz w:val="26"/>
-        </w:rPr>
-        <w:t xml:space="preserve">, </w:t>
-      </w:r>
-      <w:proofErr w:type="spellStart"/>
-      <w:r>
-        <w:rPr>
-          <w:sz w:val="26"/>
-        </w:rPr>
-        <w:t>làm</w:t>
-      </w:r>
-      <w:proofErr w:type="spellEnd"/>
-      <w:r>
-        <w:rPr>
-          <w:sz w:val="26"/>
-        </w:rPr>
-        <w:t xml:space="preserve"> 1 demo </w:t>
-      </w:r>
-      <w:proofErr w:type="spellStart"/>
-      <w:r>
-        <w:rPr>
-          <w:sz w:val="26"/>
-        </w:rPr>
-        <w:t>sử</w:t>
-      </w:r>
-      <w:proofErr w:type="spellEnd"/>
-      <w:r>
-        <w:rPr>
-          <w:sz w:val="26"/>
-        </w:rPr>
-        <w:t xml:space="preserve"> </w:t>
-      </w:r>
-      <w:proofErr w:type="spellStart"/>
-      <w:r>
-        <w:rPr>
-          <w:sz w:val="26"/>
-        </w:rPr>
-        <w:t>dụng</w:t>
-      </w:r>
-      <w:proofErr w:type="spellEnd"/>
-      <w:r>
-        <w:rPr>
-          <w:sz w:val="26"/>
-        </w:rPr>
-        <w:t xml:space="preserve"> </w:t>
-      </w:r>
-      <w:proofErr w:type="spellStart"/>
-      <w:r>
-        <w:rPr>
-          <w:sz w:val="26"/>
-        </w:rPr>
-        <w:t>Anroid</w:t>
-      </w:r>
-      <w:proofErr w:type="spellEnd"/>
+      <w:r>
+        <w:rPr>
+          <w:sz w:val="26"/>
+        </w:rPr>
+        <w:t>Cài đặt máy ảo Anroid, làm 1 demo sử dụng Anroid</w:t>
+      </w:r>
       <w:r>
         <w:rPr>
           <w:sz w:val="26"/>
@@ -2749,89 +1019,11 @@
           <w:sz w:val="26"/>
         </w:rPr>
       </w:pPr>
-      <w:proofErr w:type="spellStart"/>
-      <w:r>
-        <w:rPr>
-          <w:sz w:val="26"/>
-        </w:rPr>
-        <w:t>Tìm</w:t>
-      </w:r>
-      <w:proofErr w:type="spellEnd"/>
-      <w:r>
-        <w:rPr>
-          <w:sz w:val="26"/>
-        </w:rPr>
-        <w:t xml:space="preserve"> </w:t>
-      </w:r>
-      <w:proofErr w:type="spellStart"/>
-      <w:r>
-        <w:rPr>
-          <w:sz w:val="26"/>
-        </w:rPr>
-        <w:t>hiểu</w:t>
-      </w:r>
-      <w:proofErr w:type="spellEnd"/>
-      <w:r>
-        <w:rPr>
-          <w:sz w:val="26"/>
-        </w:rPr>
-        <w:t xml:space="preserve"> </w:t>
-      </w:r>
-      <w:proofErr w:type="spellStart"/>
-      <w:r>
-        <w:rPr>
-          <w:sz w:val="26"/>
-        </w:rPr>
-        <w:t>về</w:t>
-      </w:r>
-      <w:proofErr w:type="spellEnd"/>
-      <w:r>
-        <w:rPr>
-          <w:sz w:val="26"/>
-        </w:rPr>
-        <w:t xml:space="preserve"> </w:t>
-      </w:r>
-      <w:proofErr w:type="spellStart"/>
-      <w:r>
-        <w:rPr>
-          <w:sz w:val="26"/>
-        </w:rPr>
-        <w:t>lập</w:t>
-      </w:r>
-      <w:proofErr w:type="spellEnd"/>
-      <w:r>
-        <w:rPr>
-          <w:sz w:val="26"/>
-        </w:rPr>
-        <w:t xml:space="preserve"> </w:t>
-      </w:r>
-      <w:proofErr w:type="spellStart"/>
-      <w:r>
-        <w:rPr>
-          <w:sz w:val="26"/>
-        </w:rPr>
-        <w:t>trình</w:t>
-      </w:r>
-      <w:proofErr w:type="spellEnd"/>
-      <w:r>
-        <w:rPr>
-          <w:sz w:val="26"/>
-        </w:rPr>
-        <w:t xml:space="preserve"> MVC </w:t>
-      </w:r>
-      <w:proofErr w:type="spellStart"/>
-      <w:r>
-        <w:rPr>
-          <w:sz w:val="26"/>
-        </w:rPr>
-        <w:t>trong</w:t>
-      </w:r>
-      <w:proofErr w:type="spellEnd"/>
-      <w:r>
-        <w:rPr>
-          <w:sz w:val="26"/>
-        </w:rPr>
-        <w:t xml:space="preserve"> Android</w:t>
+      <w:r>
+        <w:rPr>
+          <w:sz w:val="26"/>
+        </w:rPr>
+        <w:t>Tìm hiểu về lập trình MVC trong Android</w:t>
       </w:r>
     </w:p>
     <w:p>
@@ -2856,21 +1048,7 @@
         <w:rPr>
           <w:sz w:val="26"/>
         </w:rPr>
-        <w:t xml:space="preserve">Task </w:t>
-      </w:r>
-      <w:proofErr w:type="spellStart"/>
-      <w:r>
-        <w:rPr>
-          <w:sz w:val="26"/>
-        </w:rPr>
-        <w:t>chung</w:t>
-      </w:r>
-      <w:proofErr w:type="spellEnd"/>
-      <w:r>
-        <w:rPr>
-          <w:sz w:val="26"/>
-        </w:rPr>
-        <w:t>:</w:t>
+        <w:t>Task chung:</w:t>
       </w:r>
       <w:r>
         <w:rPr>
@@ -2890,55 +1068,7 @@
           <w:b/>
           <w:sz w:val="26"/>
         </w:rPr>
-        <w:t xml:space="preserve"> (</w:t>
-      </w:r>
-      <w:proofErr w:type="spellStart"/>
-      <w:r>
-        <w:rPr>
-          <w:b/>
-          <w:sz w:val="26"/>
-        </w:rPr>
-        <w:t>không</w:t>
-      </w:r>
-      <w:proofErr w:type="spellEnd"/>
-      <w:r>
-        <w:rPr>
-          <w:b/>
-          <w:sz w:val="26"/>
-        </w:rPr>
-        <w:t xml:space="preserve"> </w:t>
-      </w:r>
-      <w:proofErr w:type="spellStart"/>
-      <w:r>
-        <w:rPr>
-          <w:b/>
-          <w:sz w:val="26"/>
-        </w:rPr>
-        <w:t>bắt</w:t>
-      </w:r>
-      <w:proofErr w:type="spellEnd"/>
-      <w:r>
-        <w:rPr>
-          <w:b/>
-          <w:sz w:val="26"/>
-        </w:rPr>
-        <w:t xml:space="preserve"> </w:t>
-      </w:r>
-      <w:proofErr w:type="spellStart"/>
-      <w:r>
-        <w:rPr>
-          <w:b/>
-          <w:sz w:val="26"/>
-        </w:rPr>
-        <w:t>buộc</w:t>
-      </w:r>
-      <w:proofErr w:type="spellEnd"/>
-      <w:r>
-        <w:rPr>
-          <w:b/>
-          <w:sz w:val="26"/>
-        </w:rPr>
-        <w:t>)</w:t>
+        <w:t xml:space="preserve"> (không bắt buộc)</w:t>
       </w:r>
     </w:p>
     <w:p>
@@ -2952,47 +1082,17 @@
           <w:sz w:val="26"/>
         </w:rPr>
       </w:pPr>
-      <w:proofErr w:type="spellStart"/>
       <w:r>
         <w:rPr>
           <w:sz w:val="26"/>
         </w:rPr>
         <w:t>Tìm</w:t>
       </w:r>
-      <w:proofErr w:type="spellEnd"/>
-      <w:r>
-        <w:rPr>
-          <w:sz w:val="26"/>
-        </w:rPr>
-        <w:t xml:space="preserve"> </w:t>
-      </w:r>
-      <w:proofErr w:type="spellStart"/>
-      <w:r>
-        <w:rPr>
-          <w:sz w:val="26"/>
-        </w:rPr>
-        <w:t>hiểu</w:t>
-      </w:r>
-      <w:proofErr w:type="spellEnd"/>
-      <w:r>
-        <w:rPr>
-          <w:sz w:val="26"/>
-        </w:rPr>
-        <w:t xml:space="preserve"> </w:t>
-      </w:r>
-      <w:proofErr w:type="spellStart"/>
-      <w:r>
-        <w:rPr>
-          <w:sz w:val="26"/>
-        </w:rPr>
-        <w:t>về</w:t>
-      </w:r>
-      <w:proofErr w:type="spellEnd"/>
-      <w:r>
-        <w:rPr>
-          <w:sz w:val="26"/>
-        </w:rPr>
-        <w:t xml:space="preserve"> </w:t>
+      <w:r>
+        <w:rPr>
+          <w:sz w:val="26"/>
+        </w:rPr>
+        <w:t xml:space="preserve"> hiểu về </w:t>
       </w:r>
       <w:r>
         <w:rPr>
@@ -3013,47 +1113,11 @@
           <w:sz w:val="26"/>
         </w:rPr>
       </w:pPr>
-      <w:proofErr w:type="spellStart"/>
-      <w:r>
-        <w:rPr>
-          <w:sz w:val="26"/>
-        </w:rPr>
-        <w:t>Tìm</w:t>
-      </w:r>
-      <w:proofErr w:type="spellEnd"/>
-      <w:r>
-        <w:rPr>
-          <w:sz w:val="26"/>
-        </w:rPr>
-        <w:t xml:space="preserve"> </w:t>
-      </w:r>
-      <w:proofErr w:type="spellStart"/>
-      <w:r>
-        <w:rPr>
-          <w:sz w:val="26"/>
-        </w:rPr>
-        <w:t>hiểu</w:t>
-      </w:r>
-      <w:proofErr w:type="spellEnd"/>
-      <w:r>
-        <w:rPr>
-          <w:sz w:val="26"/>
-        </w:rPr>
-        <w:t xml:space="preserve"> </w:t>
-      </w:r>
-      <w:proofErr w:type="spellStart"/>
-      <w:r>
-        <w:rPr>
-          <w:sz w:val="26"/>
-        </w:rPr>
-        <w:t>về</w:t>
-      </w:r>
-      <w:proofErr w:type="spellEnd"/>
-      <w:r>
-        <w:rPr>
-          <w:sz w:val="26"/>
-        </w:rPr>
-        <w:t xml:space="preserve"> </w:t>
+      <w:r>
+        <w:rPr>
+          <w:sz w:val="26"/>
+        </w:rPr>
+        <w:t xml:space="preserve">Tìm hiểu về </w:t>
       </w:r>
       <w:r>
         <w:rPr>
@@ -3078,8 +1142,6 @@
           <w:sz w:val="26"/>
         </w:rPr>
       </w:pPr>
-      <w:bookmarkStart w:id="0" w:name="_GoBack"/>
-      <w:bookmarkEnd w:id="0"/>
     </w:p>
     <w:p>
       <w:pPr>
@@ -3096,114 +1158,8 @@
         <w:rPr>
           <w:sz w:val="26"/>
         </w:rPr>
-        <w:t xml:space="preserve">Expected: </w:t>
-      </w:r>
-      <w:proofErr w:type="spellStart"/>
-      <w:r>
-        <w:rPr>
-          <w:sz w:val="26"/>
-        </w:rPr>
-        <w:t>mỗi</w:t>
-      </w:r>
-      <w:proofErr w:type="spellEnd"/>
-      <w:r>
-        <w:rPr>
-          <w:sz w:val="26"/>
-        </w:rPr>
-        <w:t xml:space="preserve"> </w:t>
-      </w:r>
-      <w:proofErr w:type="spellStart"/>
-      <w:r>
-        <w:rPr>
-          <w:sz w:val="26"/>
-        </w:rPr>
-        <w:t>người</w:t>
-      </w:r>
-      <w:proofErr w:type="spellEnd"/>
-      <w:r>
-        <w:rPr>
-          <w:sz w:val="26"/>
-        </w:rPr>
-        <w:t xml:space="preserve"> </w:t>
-      </w:r>
-      <w:proofErr w:type="spellStart"/>
-      <w:r>
-        <w:rPr>
-          <w:sz w:val="26"/>
-        </w:rPr>
-        <w:t>sẽ</w:t>
-      </w:r>
-      <w:proofErr w:type="spellEnd"/>
-      <w:r>
-        <w:rPr>
-          <w:sz w:val="26"/>
-        </w:rPr>
-        <w:t xml:space="preserve"> </w:t>
-      </w:r>
-      <w:proofErr w:type="spellStart"/>
-      <w:r>
-        <w:rPr>
-          <w:sz w:val="26"/>
-        </w:rPr>
-        <w:t>làm</w:t>
-      </w:r>
-      <w:proofErr w:type="spellEnd"/>
-      <w:r>
-        <w:rPr>
-          <w:sz w:val="26"/>
-        </w:rPr>
-        <w:t xml:space="preserve"> 1 project </w:t>
-      </w:r>
-      <w:proofErr w:type="spellStart"/>
-      <w:r>
-        <w:rPr>
-          <w:sz w:val="26"/>
-        </w:rPr>
-        <w:t>về</w:t>
-      </w:r>
-      <w:proofErr w:type="spellEnd"/>
-      <w:r>
-        <w:rPr>
-          <w:sz w:val="26"/>
-        </w:rPr>
-        <w:t xml:space="preserve"> 2 </w:t>
-      </w:r>
-      <w:proofErr w:type="spellStart"/>
-      <w:r>
-        <w:rPr>
-          <w:sz w:val="26"/>
-        </w:rPr>
-        <w:t>vấn</w:t>
-      </w:r>
-      <w:proofErr w:type="spellEnd"/>
-      <w:r>
-        <w:rPr>
-          <w:sz w:val="26"/>
-        </w:rPr>
-        <w:t xml:space="preserve"> </w:t>
-      </w:r>
-      <w:proofErr w:type="spellStart"/>
-      <w:r>
-        <w:rPr>
-          <w:sz w:val="26"/>
-        </w:rPr>
-        <w:t>đề</w:t>
-      </w:r>
-      <w:proofErr w:type="spellEnd"/>
-      <w:r>
-        <w:rPr>
-          <w:sz w:val="26"/>
-        </w:rPr>
-        <w:t xml:space="preserve"> </w:t>
-      </w:r>
-      <w:proofErr w:type="spellStart"/>
-      <w:r>
-        <w:rPr>
-          <w:sz w:val="26"/>
-        </w:rPr>
-        <w:t>trên</w:t>
-      </w:r>
-      <w:proofErr w:type="spellEnd"/>
+        <w:t>Expected: mỗi người sẽ làm 1 project về 2 vấn đề trên</w:t>
+      </w:r>
     </w:p>
     <w:p>
       <w:pPr>
@@ -3263,181 +1219,13 @@
         <w:rPr>
           <w:sz w:val="26"/>
         </w:rPr>
-        <w:t xml:space="preserve">: </w:t>
-      </w:r>
-      <w:proofErr w:type="spellStart"/>
-      <w:r>
-        <w:rPr>
-          <w:sz w:val="26"/>
-        </w:rPr>
-        <w:t>hết</w:t>
-      </w:r>
-      <w:proofErr w:type="spellEnd"/>
-      <w:r>
-        <w:rPr>
-          <w:sz w:val="26"/>
-        </w:rPr>
-        <w:t xml:space="preserve"> </w:t>
-      </w:r>
-      <w:proofErr w:type="spellStart"/>
-      <w:r>
-        <w:rPr>
-          <w:sz w:val="26"/>
-        </w:rPr>
-        <w:t>tuần</w:t>
-      </w:r>
-      <w:proofErr w:type="spellEnd"/>
-      <w:r>
-        <w:rPr>
-          <w:sz w:val="26"/>
-        </w:rPr>
-        <w:t xml:space="preserve"> 3 </w:t>
-      </w:r>
-      <w:proofErr w:type="spellStart"/>
-      <w:r>
-        <w:rPr>
-          <w:sz w:val="26"/>
-        </w:rPr>
-        <w:t>phải</w:t>
-      </w:r>
-      <w:proofErr w:type="spellEnd"/>
-      <w:r>
-        <w:rPr>
-          <w:sz w:val="26"/>
-        </w:rPr>
-        <w:t xml:space="preserve"> </w:t>
-      </w:r>
-      <w:proofErr w:type="spellStart"/>
-      <w:r>
-        <w:rPr>
-          <w:sz w:val="26"/>
-        </w:rPr>
-        <w:t>xong</w:t>
-      </w:r>
-      <w:proofErr w:type="spellEnd"/>
-      <w:r>
-        <w:rPr>
-          <w:sz w:val="26"/>
-        </w:rPr>
-        <w:t xml:space="preserve"> </w:t>
-      </w:r>
-      <w:proofErr w:type="spellStart"/>
-      <w:r>
-        <w:rPr>
-          <w:sz w:val="26"/>
-        </w:rPr>
-        <w:t>tất</w:t>
-      </w:r>
-      <w:proofErr w:type="spellEnd"/>
-      <w:r>
-        <w:rPr>
-          <w:sz w:val="26"/>
-        </w:rPr>
-        <w:t xml:space="preserve"> </w:t>
-      </w:r>
-      <w:proofErr w:type="spellStart"/>
-      <w:r>
-        <w:rPr>
-          <w:sz w:val="26"/>
-        </w:rPr>
-        <w:t>cả</w:t>
-      </w:r>
-      <w:proofErr w:type="spellEnd"/>
-      <w:r>
-        <w:rPr>
-          <w:sz w:val="26"/>
-        </w:rPr>
-        <w:t xml:space="preserve"> web app</w:t>
-      </w:r>
-      <w:r>
-        <w:rPr>
-          <w:sz w:val="26"/>
-        </w:rPr>
-        <w:t xml:space="preserve"> </w:t>
-      </w:r>
-      <w:proofErr w:type="spellStart"/>
-      <w:r>
-        <w:rPr>
-          <w:sz w:val="26"/>
-        </w:rPr>
-        <w:t>và</w:t>
-      </w:r>
-      <w:proofErr w:type="spellEnd"/>
-      <w:r>
-        <w:rPr>
-          <w:sz w:val="26"/>
-        </w:rPr>
-        <w:t xml:space="preserve"> </w:t>
-      </w:r>
-      <w:proofErr w:type="spellStart"/>
-      <w:r>
-        <w:rPr>
-          <w:sz w:val="26"/>
-        </w:rPr>
-        <w:t>chạy</w:t>
-      </w:r>
-      <w:proofErr w:type="spellEnd"/>
-      <w:r>
-        <w:rPr>
-          <w:sz w:val="26"/>
-        </w:rPr>
-        <w:t xml:space="preserve"> </w:t>
-      </w:r>
-      <w:proofErr w:type="spellStart"/>
-      <w:r>
-        <w:rPr>
-          <w:sz w:val="26"/>
-        </w:rPr>
-        <w:t>được</w:t>
-      </w:r>
-      <w:proofErr w:type="spellEnd"/>
-      <w:r>
-        <w:rPr>
-          <w:sz w:val="26"/>
-        </w:rPr>
-        <w:t xml:space="preserve"> Demo </w:t>
-      </w:r>
-      <w:proofErr w:type="spellStart"/>
-      <w:r>
-        <w:rPr>
-          <w:sz w:val="26"/>
-        </w:rPr>
-        <w:t>trên</w:t>
-      </w:r>
-      <w:proofErr w:type="spellEnd"/>
-      <w:r>
-        <w:rPr>
-          <w:sz w:val="26"/>
-        </w:rPr>
-        <w:t xml:space="preserve"> </w:t>
-      </w:r>
-      <w:proofErr w:type="spellStart"/>
-      <w:r>
-        <w:rPr>
-          <w:sz w:val="26"/>
-        </w:rPr>
-        <w:t>máy</w:t>
-      </w:r>
-      <w:proofErr w:type="spellEnd"/>
-      <w:r>
-        <w:rPr>
-          <w:sz w:val="26"/>
-        </w:rPr>
-        <w:t xml:space="preserve"> </w:t>
-      </w:r>
-      <w:proofErr w:type="spellStart"/>
-      <w:r>
-        <w:rPr>
-          <w:sz w:val="26"/>
-        </w:rPr>
-        <w:t>ảo</w:t>
-      </w:r>
-      <w:proofErr w:type="spellEnd"/>
-      <w:r>
-        <w:rPr>
-          <w:sz w:val="26"/>
-        </w:rPr>
-        <w:t xml:space="preserve"> Android</w:t>
+        <w:t>: hết tuần 3 phải xong tất cả web app</w:t>
+      </w:r>
+      <w:r>
+        <w:rPr>
+          <w:sz w:val="26"/>
+        </w:rPr>
+        <w:t xml:space="preserve"> và chạy được Demo trên máy ảo Android</w:t>
       </w:r>
     </w:p>
     <w:p>
@@ -3455,44 +1243,19 @@
           <w:u w:val="single"/>
         </w:rPr>
       </w:pPr>
-      <w:proofErr w:type="spellStart"/>
       <w:r>
         <w:rPr>
           <w:sz w:val="26"/>
           <w:u w:val="single"/>
         </w:rPr>
-        <w:t>Tuần</w:t>
-      </w:r>
-      <w:proofErr w:type="spellEnd"/>
+        <w:t>Tuần 4</w:t>
+      </w:r>
       <w:r>
         <w:rPr>
           <w:sz w:val="26"/>
           <w:u w:val="single"/>
         </w:rPr>
-        <w:t xml:space="preserve"> 4</w:t>
-      </w:r>
-      <w:r>
-        <w:rPr>
-          <w:sz w:val="26"/>
-          <w:u w:val="single"/>
-        </w:rPr>
-        <w:t xml:space="preserve"> &amp; </w:t>
-      </w:r>
-      <w:proofErr w:type="spellStart"/>
-      <w:r>
-        <w:rPr>
-          <w:sz w:val="26"/>
-          <w:u w:val="single"/>
-        </w:rPr>
-        <w:t>Tuần</w:t>
-      </w:r>
-      <w:proofErr w:type="spellEnd"/>
-      <w:r>
-        <w:rPr>
-          <w:sz w:val="26"/>
-          <w:u w:val="single"/>
-        </w:rPr>
-        <w:t xml:space="preserve"> 5: </w:t>
+        <w:t xml:space="preserve"> &amp; Tuần 5: </w:t>
       </w:r>
       <w:r>
         <w:rPr>
@@ -3533,16 +1296,8 @@
         <w:rPr>
           <w:sz w:val="26"/>
         </w:rPr>
-        <w:t xml:space="preserve">Task </w:t>
-      </w:r>
-      <w:proofErr w:type="spellStart"/>
-      <w:r>
-        <w:rPr>
-          <w:sz w:val="26"/>
-        </w:rPr>
-        <w:t>chung</w:t>
-      </w:r>
-      <w:proofErr w:type="spellEnd"/>
+        <w:t>Task chung</w:t>
+      </w:r>
     </w:p>
     <w:p>
       <w:pPr>
@@ -3556,67 +1311,17 @@
           <w:u w:val="single"/>
         </w:rPr>
       </w:pPr>
-      <w:proofErr w:type="spellStart"/>
-      <w:r>
-        <w:rPr>
-          <w:sz w:val="26"/>
-        </w:rPr>
-        <w:t>Vẽ</w:t>
-      </w:r>
-      <w:proofErr w:type="spellEnd"/>
-      <w:r>
-        <w:rPr>
-          <w:sz w:val="26"/>
-        </w:rPr>
-        <w:t xml:space="preserve"> </w:t>
-      </w:r>
-      <w:proofErr w:type="spellStart"/>
-      <w:r>
-        <w:rPr>
-          <w:sz w:val="26"/>
-        </w:rPr>
-        <w:t>tất</w:t>
-      </w:r>
-      <w:proofErr w:type="spellEnd"/>
-      <w:r>
-        <w:rPr>
-          <w:sz w:val="26"/>
-        </w:rPr>
-        <w:t xml:space="preserve"> </w:t>
-      </w:r>
-      <w:proofErr w:type="spellStart"/>
-      <w:r>
-        <w:rPr>
-          <w:sz w:val="26"/>
-        </w:rPr>
-        <w:t>cả</w:t>
-      </w:r>
-      <w:proofErr w:type="spellEnd"/>
-      <w:r>
-        <w:rPr>
-          <w:sz w:val="26"/>
-        </w:rPr>
-        <w:t xml:space="preserve"> diagram: Use Case </w:t>
-      </w:r>
-      <w:r>
-        <w:rPr>
-          <w:sz w:val="26"/>
-        </w:rPr>
-        <w:t xml:space="preserve">, </w:t>
-      </w:r>
-      <w:proofErr w:type="spellStart"/>
-      <w:r>
-        <w:rPr>
-          <w:sz w:val="26"/>
-        </w:rPr>
-        <w:t>Deloy</w:t>
-      </w:r>
-      <w:proofErr w:type="spellEnd"/>
-      <w:r>
-        <w:rPr>
-          <w:sz w:val="26"/>
-        </w:rPr>
-        <w:t xml:space="preserve">, Component, Class … </w:t>
+      <w:r>
+        <w:rPr>
+          <w:sz w:val="26"/>
+        </w:rPr>
+        <w:t xml:space="preserve">Vẽ tất cả diagram: Use Case </w:t>
+      </w:r>
+      <w:r>
+        <w:rPr>
+          <w:sz w:val="26"/>
+        </w:rPr>
+        <w:t xml:space="preserve">, Deloy, Component, Class … </w:t>
       </w:r>
     </w:p>
     <w:p>
@@ -3631,75 +1336,11 @@
           <w:u w:val="single"/>
         </w:rPr>
       </w:pPr>
-      <w:proofErr w:type="spellStart"/>
-      <w:r>
-        <w:rPr>
-          <w:sz w:val="26"/>
-        </w:rPr>
-        <w:t>Tiếp</w:t>
-      </w:r>
-      <w:proofErr w:type="spellEnd"/>
-      <w:r>
-        <w:rPr>
-          <w:sz w:val="26"/>
-        </w:rPr>
-        <w:t xml:space="preserve"> </w:t>
-      </w:r>
-      <w:proofErr w:type="spellStart"/>
-      <w:r>
-        <w:rPr>
-          <w:sz w:val="26"/>
-        </w:rPr>
-        <w:t>tục</w:t>
-      </w:r>
-      <w:proofErr w:type="spellEnd"/>
-      <w:r>
-        <w:rPr>
-          <w:sz w:val="26"/>
-        </w:rPr>
-        <w:t xml:space="preserve"> project </w:t>
-      </w:r>
-      <w:proofErr w:type="spellStart"/>
-      <w:r>
-        <w:rPr>
-          <w:sz w:val="26"/>
-        </w:rPr>
-        <w:t>trên</w:t>
-      </w:r>
-      <w:proofErr w:type="spellEnd"/>
-      <w:r>
-        <w:rPr>
-          <w:sz w:val="26"/>
-        </w:rPr>
-        <w:t xml:space="preserve"> </w:t>
-      </w:r>
-      <w:proofErr w:type="spellStart"/>
-      <w:r>
-        <w:rPr>
-          <w:sz w:val="26"/>
-        </w:rPr>
-        <w:t>máy</w:t>
-      </w:r>
-      <w:proofErr w:type="spellEnd"/>
-      <w:r>
-        <w:rPr>
-          <w:sz w:val="26"/>
-        </w:rPr>
-        <w:t xml:space="preserve"> </w:t>
-      </w:r>
-      <w:proofErr w:type="spellStart"/>
-      <w:r>
-        <w:rPr>
-          <w:sz w:val="26"/>
-        </w:rPr>
-        <w:t>ảo</w:t>
-      </w:r>
-      <w:proofErr w:type="spellEnd"/>
-      <w:r>
-        <w:rPr>
-          <w:sz w:val="26"/>
-        </w:rPr>
-        <w:t xml:space="preserve"> Android</w:t>
+      <w:r>
+        <w:rPr>
+          <w:sz w:val="26"/>
+        </w:rPr>
+        <w:t>Tiếp tục project trên máy ảo Android</w:t>
       </w:r>
     </w:p>
     <w:sectPr>

</xml_diff>

<commit_message>
Update task for new week
</commit_message>
<xml_diff>
--- a/ToDoTask.docx
+++ b/ToDoTask.docx
@@ -69,19 +69,162 @@
           <w:sz w:val="26"/>
         </w:rPr>
       </w:pPr>
+      <w:proofErr w:type="spellStart"/>
       <w:r>
         <w:rPr>
           <w:sz w:val="26"/>
           <w:u w:val="single"/>
         </w:rPr>
-        <w:t>Tuần 1 (9/5 - 13/5)</w:t>
-      </w:r>
-      <w:r>
-        <w:rPr>
-          <w:sz w:val="26"/>
-        </w:rPr>
-        <w:t>: Hoàn thành xong Database trên nền tảng MySql và structure cho WebAPI</w:t>
-      </w:r>
+        <w:t>Tuần</w:t>
+      </w:r>
+      <w:proofErr w:type="spellEnd"/>
+      <w:r>
+        <w:rPr>
+          <w:sz w:val="26"/>
+          <w:u w:val="single"/>
+        </w:rPr>
+        <w:t xml:space="preserve"> 1 (9/5 - 13/5)</w:t>
+      </w:r>
+      <w:r>
+        <w:rPr>
+          <w:sz w:val="26"/>
+        </w:rPr>
+        <w:t xml:space="preserve">: </w:t>
+      </w:r>
+      <w:proofErr w:type="spellStart"/>
+      <w:r>
+        <w:rPr>
+          <w:sz w:val="26"/>
+        </w:rPr>
+        <w:t>Hoàn</w:t>
+      </w:r>
+      <w:proofErr w:type="spellEnd"/>
+      <w:r>
+        <w:rPr>
+          <w:sz w:val="26"/>
+        </w:rPr>
+        <w:t xml:space="preserve"> </w:t>
+      </w:r>
+      <w:proofErr w:type="spellStart"/>
+      <w:r>
+        <w:rPr>
+          <w:sz w:val="26"/>
+        </w:rPr>
+        <w:t>thành</w:t>
+      </w:r>
+      <w:proofErr w:type="spellEnd"/>
+      <w:r>
+        <w:rPr>
+          <w:sz w:val="26"/>
+        </w:rPr>
+        <w:t xml:space="preserve"> </w:t>
+      </w:r>
+      <w:proofErr w:type="spellStart"/>
+      <w:r>
+        <w:rPr>
+          <w:sz w:val="26"/>
+        </w:rPr>
+        <w:t>xong</w:t>
+      </w:r>
+      <w:proofErr w:type="spellEnd"/>
+      <w:r>
+        <w:rPr>
+          <w:sz w:val="26"/>
+        </w:rPr>
+        <w:t xml:space="preserve"> Database </w:t>
+      </w:r>
+      <w:proofErr w:type="spellStart"/>
+      <w:r>
+        <w:rPr>
+          <w:sz w:val="26"/>
+        </w:rPr>
+        <w:t>trên</w:t>
+      </w:r>
+      <w:proofErr w:type="spellEnd"/>
+      <w:r>
+        <w:rPr>
+          <w:sz w:val="26"/>
+        </w:rPr>
+        <w:t xml:space="preserve"> </w:t>
+      </w:r>
+      <w:proofErr w:type="spellStart"/>
+      <w:r>
+        <w:rPr>
+          <w:sz w:val="26"/>
+        </w:rPr>
+        <w:t>nền</w:t>
+      </w:r>
+      <w:proofErr w:type="spellEnd"/>
+      <w:r>
+        <w:rPr>
+          <w:sz w:val="26"/>
+        </w:rPr>
+        <w:t xml:space="preserve"> </w:t>
+      </w:r>
+      <w:proofErr w:type="spellStart"/>
+      <w:r>
+        <w:rPr>
+          <w:sz w:val="26"/>
+        </w:rPr>
+        <w:t>tảng</w:t>
+      </w:r>
+      <w:proofErr w:type="spellEnd"/>
+      <w:r>
+        <w:rPr>
+          <w:sz w:val="26"/>
+        </w:rPr>
+        <w:t xml:space="preserve"> </w:t>
+      </w:r>
+      <w:proofErr w:type="spellStart"/>
+      <w:r>
+        <w:rPr>
+          <w:sz w:val="26"/>
+        </w:rPr>
+        <w:t>MySql</w:t>
+      </w:r>
+      <w:proofErr w:type="spellEnd"/>
+      <w:r>
+        <w:rPr>
+          <w:sz w:val="26"/>
+        </w:rPr>
+        <w:t xml:space="preserve"> </w:t>
+      </w:r>
+      <w:proofErr w:type="spellStart"/>
+      <w:r>
+        <w:rPr>
+          <w:sz w:val="26"/>
+        </w:rPr>
+        <w:t>và</w:t>
+      </w:r>
+      <w:proofErr w:type="spellEnd"/>
+      <w:r>
+        <w:rPr>
+          <w:sz w:val="26"/>
+        </w:rPr>
+        <w:t xml:space="preserve"> structure </w:t>
+      </w:r>
+      <w:proofErr w:type="spellStart"/>
+      <w:r>
+        <w:rPr>
+          <w:sz w:val="26"/>
+        </w:rPr>
+        <w:t>cho</w:t>
+      </w:r>
+      <w:proofErr w:type="spellEnd"/>
+      <w:r>
+        <w:rPr>
+          <w:sz w:val="26"/>
+        </w:rPr>
+        <w:t xml:space="preserve"> </w:t>
+      </w:r>
+      <w:proofErr w:type="spellStart"/>
+      <w:r>
+        <w:rPr>
+          <w:sz w:val="26"/>
+        </w:rPr>
+        <w:t>WebAPI</w:t>
+      </w:r>
+      <w:proofErr w:type="spellEnd"/>
       <w:r>
         <w:rPr>
           <w:sz w:val="26"/>
@@ -143,12 +286,21 @@
           <w:u w:val="single"/>
         </w:rPr>
       </w:pPr>
+      <w:proofErr w:type="spellStart"/>
       <w:r>
         <w:rPr>
           <w:sz w:val="26"/>
           <w:u w:val="single"/>
         </w:rPr>
-        <w:t>Tuần 2</w:t>
+        <w:t>Tuần</w:t>
+      </w:r>
+      <w:proofErr w:type="spellEnd"/>
+      <w:r>
+        <w:rPr>
+          <w:sz w:val="26"/>
+          <w:u w:val="single"/>
+        </w:rPr>
+        <w:t xml:space="preserve"> 2</w:t>
       </w:r>
       <w:r>
         <w:rPr>
@@ -190,13 +342,133 @@
         <w:rPr>
           <w:sz w:val="26"/>
         </w:rPr>
-        <w:t xml:space="preserve">   - Task hiện tại cần support : Hải, Thiện, Tuân</w:t>
-      </w:r>
-      <w:r>
-        <w:rPr>
-          <w:sz w:val="26"/>
-        </w:rPr>
-        <w:t xml:space="preserve"> (trước ngày t6 20/5/2016)</w:t>
+        <w:t xml:space="preserve">   - Task </w:t>
+      </w:r>
+      <w:proofErr w:type="spellStart"/>
+      <w:r>
+        <w:rPr>
+          <w:sz w:val="26"/>
+        </w:rPr>
+        <w:t>hiện</w:t>
+      </w:r>
+      <w:proofErr w:type="spellEnd"/>
+      <w:r>
+        <w:rPr>
+          <w:sz w:val="26"/>
+        </w:rPr>
+        <w:t xml:space="preserve"> </w:t>
+      </w:r>
+      <w:proofErr w:type="spellStart"/>
+      <w:r>
+        <w:rPr>
+          <w:sz w:val="26"/>
+        </w:rPr>
+        <w:t>tại</w:t>
+      </w:r>
+      <w:proofErr w:type="spellEnd"/>
+      <w:r>
+        <w:rPr>
+          <w:sz w:val="26"/>
+        </w:rPr>
+        <w:t xml:space="preserve"> </w:t>
+      </w:r>
+      <w:proofErr w:type="spellStart"/>
+      <w:r>
+        <w:rPr>
+          <w:sz w:val="26"/>
+        </w:rPr>
+        <w:t>cần</w:t>
+      </w:r>
+      <w:proofErr w:type="spellEnd"/>
+      <w:r>
+        <w:rPr>
+          <w:sz w:val="26"/>
+        </w:rPr>
+        <w:t xml:space="preserve"> </w:t>
+      </w:r>
+      <w:proofErr w:type="gramStart"/>
+      <w:r>
+        <w:rPr>
+          <w:sz w:val="26"/>
+        </w:rPr>
+        <w:t>support :</w:t>
+      </w:r>
+      <w:proofErr w:type="gramEnd"/>
+      <w:r>
+        <w:rPr>
+          <w:sz w:val="26"/>
+        </w:rPr>
+        <w:t xml:space="preserve"> </w:t>
+      </w:r>
+      <w:proofErr w:type="spellStart"/>
+      <w:r>
+        <w:rPr>
+          <w:sz w:val="26"/>
+        </w:rPr>
+        <w:t>Hải</w:t>
+      </w:r>
+      <w:proofErr w:type="spellEnd"/>
+      <w:r>
+        <w:rPr>
+          <w:sz w:val="26"/>
+        </w:rPr>
+        <w:t xml:space="preserve">, </w:t>
+      </w:r>
+      <w:proofErr w:type="spellStart"/>
+      <w:r>
+        <w:rPr>
+          <w:sz w:val="26"/>
+        </w:rPr>
+        <w:t>Thiện</w:t>
+      </w:r>
+      <w:proofErr w:type="spellEnd"/>
+      <w:r>
+        <w:rPr>
+          <w:sz w:val="26"/>
+        </w:rPr>
+        <w:t xml:space="preserve">, </w:t>
+      </w:r>
+      <w:proofErr w:type="spellStart"/>
+      <w:r>
+        <w:rPr>
+          <w:sz w:val="26"/>
+        </w:rPr>
+        <w:t>Tuân</w:t>
+      </w:r>
+      <w:proofErr w:type="spellEnd"/>
+      <w:r>
+        <w:rPr>
+          <w:sz w:val="26"/>
+        </w:rPr>
+        <w:t xml:space="preserve"> (</w:t>
+      </w:r>
+      <w:proofErr w:type="spellStart"/>
+      <w:r>
+        <w:rPr>
+          <w:sz w:val="26"/>
+        </w:rPr>
+        <w:t>trước</w:t>
+      </w:r>
+      <w:proofErr w:type="spellEnd"/>
+      <w:r>
+        <w:rPr>
+          <w:sz w:val="26"/>
+        </w:rPr>
+        <w:t xml:space="preserve"> </w:t>
+      </w:r>
+      <w:proofErr w:type="spellStart"/>
+      <w:r>
+        <w:rPr>
+          <w:sz w:val="26"/>
+        </w:rPr>
+        <w:t>ngày</w:t>
+      </w:r>
+      <w:proofErr w:type="spellEnd"/>
+      <w:r>
+        <w:rPr>
+          <w:sz w:val="26"/>
+        </w:rPr>
+        <w:t xml:space="preserve"> t6 20/5/2016)</w:t>
       </w:r>
     </w:p>
     <w:p>
@@ -227,41 +499,193 @@
         <w:rPr>
           <w:sz w:val="26"/>
         </w:rPr>
-        <w:t xml:space="preserve"> Database: thêm dữ liệu vào cho </w:t>
-      </w:r>
+        <w:t xml:space="preserve"> Database: </w:t>
+      </w:r>
+      <w:proofErr w:type="spellStart"/>
+      <w:r>
+        <w:rPr>
+          <w:sz w:val="26"/>
+        </w:rPr>
+        <w:t>thêm</w:t>
+      </w:r>
+      <w:proofErr w:type="spellEnd"/>
+      <w:r>
+        <w:rPr>
+          <w:sz w:val="26"/>
+        </w:rPr>
+        <w:t xml:space="preserve"> </w:t>
+      </w:r>
+      <w:proofErr w:type="spellStart"/>
+      <w:r>
+        <w:rPr>
+          <w:sz w:val="26"/>
+        </w:rPr>
+        <w:t>dữ</w:t>
+      </w:r>
+      <w:proofErr w:type="spellEnd"/>
+      <w:r>
+        <w:rPr>
+          <w:sz w:val="26"/>
+        </w:rPr>
+        <w:t xml:space="preserve"> </w:t>
+      </w:r>
+      <w:proofErr w:type="spellStart"/>
+      <w:r>
+        <w:rPr>
+          <w:sz w:val="26"/>
+        </w:rPr>
+        <w:t>liệu</w:t>
+      </w:r>
+      <w:proofErr w:type="spellEnd"/>
+      <w:r>
+        <w:rPr>
+          <w:sz w:val="26"/>
+        </w:rPr>
+        <w:t xml:space="preserve"> </w:t>
+      </w:r>
+      <w:proofErr w:type="spellStart"/>
+      <w:r>
+        <w:rPr>
+          <w:sz w:val="26"/>
+        </w:rPr>
+        <w:t>vào</w:t>
+      </w:r>
+      <w:proofErr w:type="spellEnd"/>
+      <w:r>
+        <w:rPr>
+          <w:sz w:val="26"/>
+        </w:rPr>
+        <w:t xml:space="preserve"> </w:t>
+      </w:r>
+      <w:proofErr w:type="spellStart"/>
+      <w:r>
+        <w:rPr>
+          <w:sz w:val="26"/>
+        </w:rPr>
+        <w:t>cho</w:t>
+      </w:r>
+      <w:proofErr w:type="spellEnd"/>
+      <w:r>
+        <w:rPr>
+          <w:sz w:val="26"/>
+        </w:rPr>
+        <w:t xml:space="preserve"> </w:t>
+      </w:r>
+      <w:proofErr w:type="spellStart"/>
       <w:r>
         <w:rPr>
           <w:b/>
           <w:sz w:val="28"/>
           <w:u w:val="single"/>
         </w:rPr>
-        <w:t>hợp lý</w:t>
-      </w:r>
-      <w:r>
-        <w:rPr>
+        <w:t>hợp</w:t>
+      </w:r>
+      <w:proofErr w:type="spellEnd"/>
+      <w:r>
+        <w:rPr>
+          <w:b/>
           <w:sz w:val="28"/>
-        </w:rPr>
-        <w:t xml:space="preserve"> </w:t>
-      </w:r>
-      <w:r>
-        <w:rPr>
-          <w:sz w:val="26"/>
-        </w:rPr>
-        <w:t>( ít nhấ</w:t>
-      </w:r>
-      <w:r>
-        <w:rPr>
-          <w:sz w:val="26"/>
-        </w:rPr>
-        <w:t xml:space="preserve">t là 3 records), </w:t>
-      </w:r>
-      <w:r>
-        <w:rPr>
-          <w:b/>
-          <w:sz w:val="26"/>
-        </w:rPr>
-        <w:t>cài MySql</w:t>
-      </w:r>
+          <w:u w:val="single"/>
+        </w:rPr>
+        <w:t xml:space="preserve"> </w:t>
+      </w:r>
+      <w:proofErr w:type="spellStart"/>
+      <w:r>
+        <w:rPr>
+          <w:b/>
+          <w:sz w:val="28"/>
+          <w:u w:val="single"/>
+        </w:rPr>
+        <w:t>lý</w:t>
+      </w:r>
+      <w:proofErr w:type="spellEnd"/>
+      <w:r>
+        <w:rPr>
+          <w:sz w:val="28"/>
+        </w:rPr>
+        <w:t xml:space="preserve"> </w:t>
+      </w:r>
+      <w:proofErr w:type="gramStart"/>
+      <w:r>
+        <w:rPr>
+          <w:sz w:val="26"/>
+        </w:rPr>
+        <w:t xml:space="preserve">( </w:t>
+      </w:r>
+      <w:proofErr w:type="spellStart"/>
+      <w:r>
+        <w:rPr>
+          <w:sz w:val="26"/>
+        </w:rPr>
+        <w:t>ít</w:t>
+      </w:r>
+      <w:proofErr w:type="spellEnd"/>
+      <w:proofErr w:type="gramEnd"/>
+      <w:r>
+        <w:rPr>
+          <w:sz w:val="26"/>
+        </w:rPr>
+        <w:t xml:space="preserve"> </w:t>
+      </w:r>
+      <w:proofErr w:type="spellStart"/>
+      <w:r>
+        <w:rPr>
+          <w:sz w:val="26"/>
+        </w:rPr>
+        <w:t>nhấ</w:t>
+      </w:r>
+      <w:r>
+        <w:rPr>
+          <w:sz w:val="26"/>
+        </w:rPr>
+        <w:t>t</w:t>
+      </w:r>
+      <w:proofErr w:type="spellEnd"/>
+      <w:r>
+        <w:rPr>
+          <w:sz w:val="26"/>
+        </w:rPr>
+        <w:t xml:space="preserve"> </w:t>
+      </w:r>
+      <w:proofErr w:type="spellStart"/>
+      <w:r>
+        <w:rPr>
+          <w:sz w:val="26"/>
+        </w:rPr>
+        <w:t>là</w:t>
+      </w:r>
+      <w:proofErr w:type="spellEnd"/>
+      <w:r>
+        <w:rPr>
+          <w:sz w:val="26"/>
+        </w:rPr>
+        <w:t xml:space="preserve"> 3 records), </w:t>
+      </w:r>
+      <w:proofErr w:type="spellStart"/>
+      <w:r>
+        <w:rPr>
+          <w:b/>
+          <w:sz w:val="26"/>
+        </w:rPr>
+        <w:t>cài</w:t>
+      </w:r>
+      <w:proofErr w:type="spellEnd"/>
+      <w:r>
+        <w:rPr>
+          <w:b/>
+          <w:sz w:val="26"/>
+        </w:rPr>
+        <w:t xml:space="preserve"> </w:t>
+      </w:r>
+      <w:proofErr w:type="spellStart"/>
+      <w:r>
+        <w:rPr>
+          <w:b/>
+          <w:sz w:val="26"/>
+        </w:rPr>
+        <w:t>MySql</w:t>
+      </w:r>
+      <w:proofErr w:type="spellEnd"/>
       <w:r>
         <w:rPr>
           <w:b/>
@@ -312,13 +736,195 @@
         <w:rPr>
           <w:sz w:val="26"/>
         </w:rPr>
-        <w:t xml:space="preserve"> Implement method trong PACKAGE Pages vì DB của mình bỏ đi 1 vài yếu tố ch</w:t>
-      </w:r>
-      <w:r>
-        <w:rPr>
-          <w:sz w:val="26"/>
-        </w:rPr>
-        <w:t xml:space="preserve">o nên khi implement method thì </w:t>
+        <w:t xml:space="preserve"> Implement method </w:t>
+      </w:r>
+      <w:proofErr w:type="spellStart"/>
+      <w:r>
+        <w:rPr>
+          <w:sz w:val="26"/>
+        </w:rPr>
+        <w:t>trong</w:t>
+      </w:r>
+      <w:proofErr w:type="spellEnd"/>
+      <w:r>
+        <w:rPr>
+          <w:sz w:val="26"/>
+        </w:rPr>
+        <w:t xml:space="preserve"> PACKAGE Pages </w:t>
+      </w:r>
+      <w:proofErr w:type="spellStart"/>
+      <w:r>
+        <w:rPr>
+          <w:sz w:val="26"/>
+        </w:rPr>
+        <w:t>vì</w:t>
+      </w:r>
+      <w:proofErr w:type="spellEnd"/>
+      <w:r>
+        <w:rPr>
+          <w:sz w:val="26"/>
+        </w:rPr>
+        <w:t xml:space="preserve"> DB </w:t>
+      </w:r>
+      <w:proofErr w:type="spellStart"/>
+      <w:r>
+        <w:rPr>
+          <w:sz w:val="26"/>
+        </w:rPr>
+        <w:t>của</w:t>
+      </w:r>
+      <w:proofErr w:type="spellEnd"/>
+      <w:r>
+        <w:rPr>
+          <w:sz w:val="26"/>
+        </w:rPr>
+        <w:t xml:space="preserve"> </w:t>
+      </w:r>
+      <w:proofErr w:type="spellStart"/>
+      <w:r>
+        <w:rPr>
+          <w:sz w:val="26"/>
+        </w:rPr>
+        <w:t>mình</w:t>
+      </w:r>
+      <w:proofErr w:type="spellEnd"/>
+      <w:r>
+        <w:rPr>
+          <w:sz w:val="26"/>
+        </w:rPr>
+        <w:t xml:space="preserve"> </w:t>
+      </w:r>
+      <w:proofErr w:type="spellStart"/>
+      <w:r>
+        <w:rPr>
+          <w:sz w:val="26"/>
+        </w:rPr>
+        <w:t>bỏ</w:t>
+      </w:r>
+      <w:proofErr w:type="spellEnd"/>
+      <w:r>
+        <w:rPr>
+          <w:sz w:val="26"/>
+        </w:rPr>
+        <w:t xml:space="preserve"> </w:t>
+      </w:r>
+      <w:proofErr w:type="spellStart"/>
+      <w:r>
+        <w:rPr>
+          <w:sz w:val="26"/>
+        </w:rPr>
+        <w:t>đi</w:t>
+      </w:r>
+      <w:proofErr w:type="spellEnd"/>
+      <w:r>
+        <w:rPr>
+          <w:sz w:val="26"/>
+        </w:rPr>
+        <w:t xml:space="preserve"> 1 </w:t>
+      </w:r>
+      <w:proofErr w:type="spellStart"/>
+      <w:r>
+        <w:rPr>
+          <w:sz w:val="26"/>
+        </w:rPr>
+        <w:t>vài</w:t>
+      </w:r>
+      <w:proofErr w:type="spellEnd"/>
+      <w:r>
+        <w:rPr>
+          <w:sz w:val="26"/>
+        </w:rPr>
+        <w:t xml:space="preserve"> </w:t>
+      </w:r>
+      <w:proofErr w:type="spellStart"/>
+      <w:r>
+        <w:rPr>
+          <w:sz w:val="26"/>
+        </w:rPr>
+        <w:t>yếu</w:t>
+      </w:r>
+      <w:proofErr w:type="spellEnd"/>
+      <w:r>
+        <w:rPr>
+          <w:sz w:val="26"/>
+        </w:rPr>
+        <w:t xml:space="preserve"> </w:t>
+      </w:r>
+      <w:proofErr w:type="spellStart"/>
+      <w:r>
+        <w:rPr>
+          <w:sz w:val="26"/>
+        </w:rPr>
+        <w:t>tố</w:t>
+      </w:r>
+      <w:proofErr w:type="spellEnd"/>
+      <w:r>
+        <w:rPr>
+          <w:sz w:val="26"/>
+        </w:rPr>
+        <w:t xml:space="preserve"> </w:t>
+      </w:r>
+      <w:proofErr w:type="spellStart"/>
+      <w:r>
+        <w:rPr>
+          <w:sz w:val="26"/>
+        </w:rPr>
+        <w:t>ch</w:t>
+      </w:r>
+      <w:r>
+        <w:rPr>
+          <w:sz w:val="26"/>
+        </w:rPr>
+        <w:t>o</w:t>
+      </w:r>
+      <w:proofErr w:type="spellEnd"/>
+      <w:r>
+        <w:rPr>
+          <w:sz w:val="26"/>
+        </w:rPr>
+        <w:t xml:space="preserve"> </w:t>
+      </w:r>
+      <w:proofErr w:type="spellStart"/>
+      <w:r>
+        <w:rPr>
+          <w:sz w:val="26"/>
+        </w:rPr>
+        <w:t>nên</w:t>
+      </w:r>
+      <w:proofErr w:type="spellEnd"/>
+      <w:r>
+        <w:rPr>
+          <w:sz w:val="26"/>
+        </w:rPr>
+        <w:t xml:space="preserve"> </w:t>
+      </w:r>
+      <w:proofErr w:type="spellStart"/>
+      <w:r>
+        <w:rPr>
+          <w:sz w:val="26"/>
+        </w:rPr>
+        <w:t>khi</w:t>
+      </w:r>
+      <w:proofErr w:type="spellEnd"/>
+      <w:r>
+        <w:rPr>
+          <w:sz w:val="26"/>
+        </w:rPr>
+        <w:t xml:space="preserve"> implement method </w:t>
+      </w:r>
+      <w:proofErr w:type="spellStart"/>
+      <w:r>
+        <w:rPr>
+          <w:sz w:val="26"/>
+        </w:rPr>
+        <w:t>thì</w:t>
+      </w:r>
+      <w:proofErr w:type="spellEnd"/>
+      <w:r>
+        <w:rPr>
+          <w:sz w:val="26"/>
+        </w:rPr>
+        <w:t xml:space="preserve"> </w:t>
       </w:r>
       <w:r>
         <w:rPr>
@@ -334,26 +940,108 @@
         </w:rPr>
         <w:t xml:space="preserve"> (</w:t>
       </w:r>
+      <w:proofErr w:type="spellStart"/>
       <w:r>
         <w:rPr>
           <w:b/>
           <w:sz w:val="28"/>
         </w:rPr>
-        <w:t xml:space="preserve">bắt buộc </w:t>
-      </w:r>
+        <w:t>bắt</w:t>
+      </w:r>
+      <w:proofErr w:type="spellEnd"/>
       <w:r>
         <w:rPr>
           <w:b/>
           <w:sz w:val="28"/>
         </w:rPr>
-        <w:t>phải có Netbean 7.4.1)</w:t>
-      </w:r>
+        <w:t xml:space="preserve"> </w:t>
+      </w:r>
+      <w:proofErr w:type="spellStart"/>
       <w:r>
         <w:rPr>
           <w:b/>
           <w:sz w:val="28"/>
         </w:rPr>
-        <w:t xml:space="preserve"> : </w:t>
+        <w:t>buộc</w:t>
+      </w:r>
+      <w:proofErr w:type="spellEnd"/>
+      <w:r>
+        <w:rPr>
+          <w:b/>
+          <w:sz w:val="28"/>
+        </w:rPr>
+        <w:t xml:space="preserve"> </w:t>
+      </w:r>
+      <w:proofErr w:type="spellStart"/>
+      <w:r>
+        <w:rPr>
+          <w:b/>
+          <w:sz w:val="28"/>
+        </w:rPr>
+        <w:t>phải</w:t>
+      </w:r>
+      <w:proofErr w:type="spellEnd"/>
+      <w:r>
+        <w:rPr>
+          <w:b/>
+          <w:sz w:val="28"/>
+        </w:rPr>
+        <w:t xml:space="preserve"> </w:t>
+      </w:r>
+      <w:proofErr w:type="spellStart"/>
+      <w:r>
+        <w:rPr>
+          <w:b/>
+          <w:sz w:val="28"/>
+        </w:rPr>
+        <w:t>có</w:t>
+      </w:r>
+      <w:proofErr w:type="spellEnd"/>
+      <w:r>
+        <w:rPr>
+          <w:b/>
+          <w:sz w:val="28"/>
+        </w:rPr>
+        <w:t xml:space="preserve"> </w:t>
+      </w:r>
+      <w:proofErr w:type="spellStart"/>
+      <w:r>
+        <w:rPr>
+          <w:b/>
+          <w:sz w:val="28"/>
+        </w:rPr>
+        <w:t>Netbean</w:t>
+      </w:r>
+      <w:proofErr w:type="spellEnd"/>
+      <w:r>
+        <w:rPr>
+          <w:b/>
+          <w:sz w:val="28"/>
+        </w:rPr>
+        <w:t xml:space="preserve"> 7.4.1</w:t>
+      </w:r>
+      <w:proofErr w:type="gramStart"/>
+      <w:r>
+        <w:rPr>
+          <w:b/>
+          <w:sz w:val="28"/>
+        </w:rPr>
+        <w:t>)</w:t>
+      </w:r>
+      <w:r>
+        <w:rPr>
+          <w:b/>
+          <w:sz w:val="28"/>
+        </w:rPr>
+        <w:t xml:space="preserve"> :</w:t>
+      </w:r>
+      <w:proofErr w:type="gramEnd"/>
+      <w:r>
+        <w:rPr>
+          <w:b/>
+          <w:sz w:val="28"/>
+        </w:rPr>
+        <w:t xml:space="preserve"> </w:t>
       </w:r>
       <w:r>
         <w:rPr>
@@ -418,7 +1106,77 @@
         <w:rPr>
           <w:sz w:val="26"/>
         </w:rPr>
-        <w:t xml:space="preserve"> Test thử trên API vừa hoàn thành: </w:t>
+        <w:t xml:space="preserve"> Test </w:t>
+      </w:r>
+      <w:proofErr w:type="spellStart"/>
+      <w:r>
+        <w:rPr>
+          <w:sz w:val="26"/>
+        </w:rPr>
+        <w:t>thử</w:t>
+      </w:r>
+      <w:proofErr w:type="spellEnd"/>
+      <w:r>
+        <w:rPr>
+          <w:sz w:val="26"/>
+        </w:rPr>
+        <w:t xml:space="preserve"> </w:t>
+      </w:r>
+      <w:proofErr w:type="spellStart"/>
+      <w:r>
+        <w:rPr>
+          <w:sz w:val="26"/>
+        </w:rPr>
+        <w:t>trên</w:t>
+      </w:r>
+      <w:proofErr w:type="spellEnd"/>
+      <w:r>
+        <w:rPr>
+          <w:sz w:val="26"/>
+        </w:rPr>
+        <w:t xml:space="preserve"> API </w:t>
+      </w:r>
+      <w:proofErr w:type="spellStart"/>
+      <w:r>
+        <w:rPr>
+          <w:sz w:val="26"/>
+        </w:rPr>
+        <w:t>vừa</w:t>
+      </w:r>
+      <w:proofErr w:type="spellEnd"/>
+      <w:r>
+        <w:rPr>
+          <w:sz w:val="26"/>
+        </w:rPr>
+        <w:t xml:space="preserve"> </w:t>
+      </w:r>
+      <w:proofErr w:type="spellStart"/>
+      <w:r>
+        <w:rPr>
+          <w:sz w:val="26"/>
+        </w:rPr>
+        <w:t>hoàn</w:t>
+      </w:r>
+      <w:proofErr w:type="spellEnd"/>
+      <w:r>
+        <w:rPr>
+          <w:sz w:val="26"/>
+        </w:rPr>
+        <w:t xml:space="preserve"> </w:t>
+      </w:r>
+      <w:proofErr w:type="spellStart"/>
+      <w:r>
+        <w:rPr>
+          <w:sz w:val="26"/>
+        </w:rPr>
+        <w:t>thành</w:t>
+      </w:r>
+      <w:proofErr w:type="spellEnd"/>
+      <w:r>
+        <w:rPr>
+          <w:sz w:val="26"/>
+        </w:rPr>
+        <w:t xml:space="preserve">: </w:t>
       </w:r>
       <w:r>
         <w:rPr>
@@ -473,14 +1231,99 @@
         <w:rPr>
           <w:sz w:val="26"/>
         </w:rPr>
-        <w:t>Expected:  c</w:t>
-      </w:r>
-      <w:r>
-        <w:rPr>
-          <w:sz w:val="26"/>
-        </w:rPr>
-        <w:t xml:space="preserve">uối tuần 2 phải hoàn thành xong </w:t>
-      </w:r>
+        <w:t xml:space="preserve">Expected:  </w:t>
+      </w:r>
+      <w:proofErr w:type="spellStart"/>
+      <w:r>
+        <w:rPr>
+          <w:sz w:val="26"/>
+        </w:rPr>
+        <w:t>c</w:t>
+      </w:r>
+      <w:r>
+        <w:rPr>
+          <w:sz w:val="26"/>
+        </w:rPr>
+        <w:t>uối</w:t>
+      </w:r>
+      <w:proofErr w:type="spellEnd"/>
+      <w:r>
+        <w:rPr>
+          <w:sz w:val="26"/>
+        </w:rPr>
+        <w:t xml:space="preserve"> </w:t>
+      </w:r>
+      <w:proofErr w:type="spellStart"/>
+      <w:r>
+        <w:rPr>
+          <w:sz w:val="26"/>
+        </w:rPr>
+        <w:t>tuần</w:t>
+      </w:r>
+      <w:proofErr w:type="spellEnd"/>
+      <w:r>
+        <w:rPr>
+          <w:sz w:val="26"/>
+        </w:rPr>
+        <w:t xml:space="preserve"> 2 </w:t>
+      </w:r>
+      <w:proofErr w:type="spellStart"/>
+      <w:r>
+        <w:rPr>
+          <w:sz w:val="26"/>
+        </w:rPr>
+        <w:t>phải</w:t>
+      </w:r>
+      <w:proofErr w:type="spellEnd"/>
+      <w:r>
+        <w:rPr>
+          <w:sz w:val="26"/>
+        </w:rPr>
+        <w:t xml:space="preserve"> </w:t>
+      </w:r>
+      <w:proofErr w:type="spellStart"/>
+      <w:r>
+        <w:rPr>
+          <w:sz w:val="26"/>
+        </w:rPr>
+        <w:t>hoàn</w:t>
+      </w:r>
+      <w:proofErr w:type="spellEnd"/>
+      <w:r>
+        <w:rPr>
+          <w:sz w:val="26"/>
+        </w:rPr>
+        <w:t xml:space="preserve"> </w:t>
+      </w:r>
+      <w:proofErr w:type="spellStart"/>
+      <w:r>
+        <w:rPr>
+          <w:sz w:val="26"/>
+        </w:rPr>
+        <w:t>thành</w:t>
+      </w:r>
+      <w:proofErr w:type="spellEnd"/>
+      <w:r>
+        <w:rPr>
+          <w:sz w:val="26"/>
+        </w:rPr>
+        <w:t xml:space="preserve"> </w:t>
+      </w:r>
+      <w:proofErr w:type="spellStart"/>
+      <w:r>
+        <w:rPr>
+          <w:sz w:val="26"/>
+        </w:rPr>
+        <w:t>xong</w:t>
+      </w:r>
+      <w:proofErr w:type="spellEnd"/>
+      <w:r>
+        <w:rPr>
+          <w:sz w:val="26"/>
+        </w:rPr>
+        <w:t xml:space="preserve"> </w:t>
+      </w:r>
+      <w:proofErr w:type="spellStart"/>
       <w:r>
         <w:rPr>
           <w:b/>
@@ -488,17 +1331,46 @@
         </w:rPr>
         <w:t>WebAPI</w:t>
       </w:r>
-      <w:r>
-        <w:rPr>
-          <w:sz w:val="26"/>
-        </w:rPr>
-        <w:t>, testing pass trên Tool Test API</w:t>
-      </w:r>
-      <w:r>
-        <w:rPr>
-          <w:sz w:val="26"/>
-        </w:rPr>
-        <w:t xml:space="preserve">, structure cho </w:t>
+      <w:proofErr w:type="spellEnd"/>
+      <w:r>
+        <w:rPr>
+          <w:sz w:val="26"/>
+        </w:rPr>
+        <w:t xml:space="preserve">, testing pass </w:t>
+      </w:r>
+      <w:proofErr w:type="spellStart"/>
+      <w:r>
+        <w:rPr>
+          <w:sz w:val="26"/>
+        </w:rPr>
+        <w:t>trên</w:t>
+      </w:r>
+      <w:proofErr w:type="spellEnd"/>
+      <w:r>
+        <w:rPr>
+          <w:sz w:val="26"/>
+        </w:rPr>
+        <w:t xml:space="preserve"> Tool Test API</w:t>
+      </w:r>
+      <w:r>
+        <w:rPr>
+          <w:sz w:val="26"/>
+        </w:rPr>
+        <w:t xml:space="preserve">, structure </w:t>
+      </w:r>
+      <w:proofErr w:type="spellStart"/>
+      <w:r>
+        <w:rPr>
+          <w:sz w:val="26"/>
+        </w:rPr>
+        <w:t>cho</w:t>
+      </w:r>
+      <w:proofErr w:type="spellEnd"/>
+      <w:r>
+        <w:rPr>
+          <w:sz w:val="26"/>
+        </w:rPr>
+        <w:t xml:space="preserve"> </w:t>
       </w:r>
       <w:r>
         <w:rPr>
@@ -512,7 +1384,103 @@
           <w:b/>
           <w:sz w:val="26"/>
         </w:rPr>
-        <w:t xml:space="preserve"> (nghiên cứu thêm về sử dụng Android)</w:t>
+        <w:t xml:space="preserve"> (</w:t>
+      </w:r>
+      <w:proofErr w:type="spellStart"/>
+      <w:r>
+        <w:rPr>
+          <w:b/>
+          <w:sz w:val="26"/>
+        </w:rPr>
+        <w:t>nghiên</w:t>
+      </w:r>
+      <w:proofErr w:type="spellEnd"/>
+      <w:r>
+        <w:rPr>
+          <w:b/>
+          <w:sz w:val="26"/>
+        </w:rPr>
+        <w:t xml:space="preserve"> </w:t>
+      </w:r>
+      <w:proofErr w:type="spellStart"/>
+      <w:r>
+        <w:rPr>
+          <w:b/>
+          <w:sz w:val="26"/>
+        </w:rPr>
+        <w:t>cứu</w:t>
+      </w:r>
+      <w:proofErr w:type="spellEnd"/>
+      <w:r>
+        <w:rPr>
+          <w:b/>
+          <w:sz w:val="26"/>
+        </w:rPr>
+        <w:t xml:space="preserve"> </w:t>
+      </w:r>
+      <w:proofErr w:type="spellStart"/>
+      <w:r>
+        <w:rPr>
+          <w:b/>
+          <w:sz w:val="26"/>
+        </w:rPr>
+        <w:t>thêm</w:t>
+      </w:r>
+      <w:proofErr w:type="spellEnd"/>
+      <w:r>
+        <w:rPr>
+          <w:b/>
+          <w:sz w:val="26"/>
+        </w:rPr>
+        <w:t xml:space="preserve"> </w:t>
+      </w:r>
+      <w:proofErr w:type="spellStart"/>
+      <w:r>
+        <w:rPr>
+          <w:b/>
+          <w:sz w:val="26"/>
+        </w:rPr>
+        <w:t>về</w:t>
+      </w:r>
+      <w:proofErr w:type="spellEnd"/>
+      <w:r>
+        <w:rPr>
+          <w:b/>
+          <w:sz w:val="26"/>
+        </w:rPr>
+        <w:t xml:space="preserve"> </w:t>
+      </w:r>
+      <w:proofErr w:type="spellStart"/>
+      <w:r>
+        <w:rPr>
+          <w:b/>
+          <w:sz w:val="26"/>
+        </w:rPr>
+        <w:t>sử</w:t>
+      </w:r>
+      <w:proofErr w:type="spellEnd"/>
+      <w:r>
+        <w:rPr>
+          <w:b/>
+          <w:sz w:val="26"/>
+        </w:rPr>
+        <w:t xml:space="preserve"> </w:t>
+      </w:r>
+      <w:proofErr w:type="spellStart"/>
+      <w:r>
+        <w:rPr>
+          <w:b/>
+          <w:sz w:val="26"/>
+        </w:rPr>
+        <w:t>dụng</w:t>
+      </w:r>
+      <w:proofErr w:type="spellEnd"/>
+      <w:r>
+        <w:rPr>
+          <w:b/>
+          <w:sz w:val="26"/>
+        </w:rPr>
+        <w:t xml:space="preserve"> Android)</w:t>
       </w:r>
     </w:p>
     <w:p>
@@ -589,27 +1557,66 @@
           <w:sz w:val="26"/>
         </w:rPr>
       </w:pPr>
+      <w:proofErr w:type="spellStart"/>
       <w:r>
         <w:rPr>
           <w:sz w:val="26"/>
           <w:u w:val="single"/>
         </w:rPr>
         <w:lastRenderedPageBreak/>
-        <w:t>Tuần 3</w:t>
-      </w:r>
+        <w:t>Tuần</w:t>
+      </w:r>
+      <w:proofErr w:type="spellEnd"/>
       <w:r>
         <w:rPr>
           <w:sz w:val="26"/>
           <w:u w:val="single"/>
         </w:rPr>
+        <w:t xml:space="preserve"> 3</w:t>
+      </w:r>
+      <w:r>
+        <w:rPr>
+          <w:sz w:val="26"/>
+          <w:u w:val="single"/>
+        </w:rPr>
         <w:t xml:space="preserve">: </w:t>
       </w:r>
-      <w:r>
-        <w:rPr>
-          <w:sz w:val="26"/>
-        </w:rPr>
-        <w:t>Làm web app với mobile song song</w:t>
-      </w:r>
+      <w:proofErr w:type="spellStart"/>
+      <w:r>
+        <w:rPr>
+          <w:sz w:val="26"/>
+        </w:rPr>
+        <w:t>Làm</w:t>
+      </w:r>
+      <w:proofErr w:type="spellEnd"/>
+      <w:r>
+        <w:rPr>
+          <w:sz w:val="26"/>
+        </w:rPr>
+        <w:t xml:space="preserve"> web app </w:t>
+      </w:r>
+      <w:proofErr w:type="spellStart"/>
+      <w:r>
+        <w:rPr>
+          <w:sz w:val="26"/>
+        </w:rPr>
+        <w:t>với</w:t>
+      </w:r>
+      <w:proofErr w:type="spellEnd"/>
+      <w:r>
+        <w:rPr>
+          <w:sz w:val="26"/>
+        </w:rPr>
+        <w:t xml:space="preserve"> mobile song </w:t>
+      </w:r>
+      <w:proofErr w:type="spellStart"/>
+      <w:r>
+        <w:rPr>
+          <w:sz w:val="26"/>
+        </w:rPr>
+        <w:t>song</w:t>
+      </w:r>
+      <w:proofErr w:type="spellEnd"/>
       <w:r>
         <w:rPr>
           <w:sz w:val="26"/>
@@ -662,13 +1669,97 @@
         <w:rPr>
           <w:sz w:val="26"/>
         </w:rPr>
-        <w:t>: x</w:t>
-      </w:r>
-      <w:r>
-        <w:rPr>
-          <w:sz w:val="26"/>
-        </w:rPr>
-        <w:t>ây dựng WebApp theo mô hình MVC2</w:t>
+        <w:t xml:space="preserve">: </w:t>
+      </w:r>
+      <w:proofErr w:type="spellStart"/>
+      <w:r>
+        <w:rPr>
+          <w:sz w:val="26"/>
+        </w:rPr>
+        <w:t>x</w:t>
+      </w:r>
+      <w:r>
+        <w:rPr>
+          <w:sz w:val="26"/>
+        </w:rPr>
+        <w:t>ây</w:t>
+      </w:r>
+      <w:proofErr w:type="spellEnd"/>
+      <w:r>
+        <w:rPr>
+          <w:sz w:val="26"/>
+        </w:rPr>
+        <w:t xml:space="preserve"> </w:t>
+      </w:r>
+      <w:proofErr w:type="spellStart"/>
+      <w:r>
+        <w:rPr>
+          <w:sz w:val="26"/>
+        </w:rPr>
+        <w:t>dựng</w:t>
+      </w:r>
+      <w:proofErr w:type="spellEnd"/>
+      <w:r>
+        <w:rPr>
+          <w:sz w:val="26"/>
+        </w:rPr>
+        <w:t xml:space="preserve"> </w:t>
+      </w:r>
+      <w:proofErr w:type="spellStart"/>
+      <w:r>
+        <w:rPr>
+          <w:sz w:val="26"/>
+        </w:rPr>
+        <w:t>WebApp</w:t>
+      </w:r>
+      <w:proofErr w:type="spellEnd"/>
+      <w:r>
+        <w:rPr>
+          <w:sz w:val="26"/>
+        </w:rPr>
+        <w:t xml:space="preserve"> </w:t>
+      </w:r>
+      <w:proofErr w:type="spellStart"/>
+      <w:r>
+        <w:rPr>
+          <w:sz w:val="26"/>
+        </w:rPr>
+        <w:t>theo</w:t>
+      </w:r>
+      <w:proofErr w:type="spellEnd"/>
+      <w:r>
+        <w:rPr>
+          <w:sz w:val="26"/>
+        </w:rPr>
+        <w:t xml:space="preserve"> </w:t>
+      </w:r>
+      <w:proofErr w:type="spellStart"/>
+      <w:r>
+        <w:rPr>
+          <w:sz w:val="26"/>
+        </w:rPr>
+        <w:t>mô</w:t>
+      </w:r>
+      <w:proofErr w:type="spellEnd"/>
+      <w:r>
+        <w:rPr>
+          <w:sz w:val="26"/>
+        </w:rPr>
+        <w:t xml:space="preserve"> </w:t>
+      </w:r>
+      <w:proofErr w:type="spellStart"/>
+      <w:r>
+        <w:rPr>
+          <w:sz w:val="26"/>
+        </w:rPr>
+        <w:t>hình</w:t>
+      </w:r>
+      <w:proofErr w:type="spellEnd"/>
+      <w:r>
+        <w:rPr>
+          <w:sz w:val="26"/>
+        </w:rPr>
+        <w:t xml:space="preserve"> MVC2</w:t>
       </w:r>
       <w:r>
         <w:rPr>
@@ -680,8 +1771,44 @@
         <w:rPr>
           <w:sz w:val="26"/>
         </w:rPr>
-        <w:t>, structure tương tự WebAPI</w:t>
-      </w:r>
+        <w:t xml:space="preserve">, structure </w:t>
+      </w:r>
+      <w:proofErr w:type="spellStart"/>
+      <w:r>
+        <w:rPr>
+          <w:sz w:val="26"/>
+        </w:rPr>
+        <w:t>tương</w:t>
+      </w:r>
+      <w:proofErr w:type="spellEnd"/>
+      <w:r>
+        <w:rPr>
+          <w:sz w:val="26"/>
+        </w:rPr>
+        <w:t xml:space="preserve"> </w:t>
+      </w:r>
+      <w:proofErr w:type="spellStart"/>
+      <w:r>
+        <w:rPr>
+          <w:sz w:val="26"/>
+        </w:rPr>
+        <w:t>tự</w:t>
+      </w:r>
+      <w:proofErr w:type="spellEnd"/>
+      <w:r>
+        <w:rPr>
+          <w:sz w:val="26"/>
+        </w:rPr>
+        <w:t xml:space="preserve"> </w:t>
+      </w:r>
+      <w:proofErr w:type="spellStart"/>
+      <w:r>
+        <w:rPr>
+          <w:sz w:val="26"/>
+        </w:rPr>
+        <w:t>WebAPI</w:t>
+      </w:r>
+      <w:proofErr w:type="spellEnd"/>
     </w:p>
     <w:p>
       <w:pPr>
@@ -704,7 +1831,14 @@
         <w:rPr>
           <w:sz w:val="26"/>
         </w:rPr>
-        <w:t>, structure Web</w:t>
+        <w:t xml:space="preserve">, structure </w:t>
+      </w:r>
+      <w:proofErr w:type="spellStart"/>
+      <w:r>
+        <w:rPr>
+          <w:sz w:val="26"/>
+        </w:rPr>
+        <w:t>Web</w:t>
       </w:r>
       <w:r>
         <w:rPr>
@@ -712,6 +1846,7 @@
         </w:rPr>
         <w:t>App</w:t>
       </w:r>
+      <w:proofErr w:type="spellEnd"/>
       <w:r>
         <w:rPr>
           <w:sz w:val="26"/>
@@ -742,13 +1877,77 @@
         <w:rPr>
           <w:sz w:val="26"/>
         </w:rPr>
-        <w:t>Implement tất cả</w:t>
-      </w:r>
-      <w:r>
-        <w:rPr>
-          <w:sz w:val="26"/>
-        </w:rPr>
-        <w:t xml:space="preserve"> view, sử dụng HTML5, Css, JQuery…. </w:t>
+        <w:t xml:space="preserve">Implement </w:t>
+      </w:r>
+      <w:proofErr w:type="spellStart"/>
+      <w:r>
+        <w:rPr>
+          <w:sz w:val="26"/>
+        </w:rPr>
+        <w:t>tất</w:t>
+      </w:r>
+      <w:proofErr w:type="spellEnd"/>
+      <w:r>
+        <w:rPr>
+          <w:sz w:val="26"/>
+        </w:rPr>
+        <w:t xml:space="preserve"> </w:t>
+      </w:r>
+      <w:proofErr w:type="spellStart"/>
+      <w:r>
+        <w:rPr>
+          <w:sz w:val="26"/>
+        </w:rPr>
+        <w:t>cả</w:t>
+      </w:r>
+      <w:proofErr w:type="spellEnd"/>
+      <w:r>
+        <w:rPr>
+          <w:sz w:val="26"/>
+        </w:rPr>
+        <w:t xml:space="preserve"> view, </w:t>
+      </w:r>
+      <w:proofErr w:type="spellStart"/>
+      <w:r>
+        <w:rPr>
+          <w:sz w:val="26"/>
+        </w:rPr>
+        <w:t>sử</w:t>
+      </w:r>
+      <w:proofErr w:type="spellEnd"/>
+      <w:r>
+        <w:rPr>
+          <w:sz w:val="26"/>
+        </w:rPr>
+        <w:t xml:space="preserve"> </w:t>
+      </w:r>
+      <w:proofErr w:type="spellStart"/>
+      <w:r>
+        <w:rPr>
+          <w:sz w:val="26"/>
+        </w:rPr>
+        <w:t>dụng</w:t>
+      </w:r>
+      <w:proofErr w:type="spellEnd"/>
+      <w:r>
+        <w:rPr>
+          <w:sz w:val="26"/>
+        </w:rPr>
+        <w:t xml:space="preserve"> HTML5, </w:t>
+      </w:r>
+      <w:proofErr w:type="spellStart"/>
+      <w:r>
+        <w:rPr>
+          <w:sz w:val="26"/>
+        </w:rPr>
+        <w:t>Css</w:t>
+      </w:r>
+      <w:proofErr w:type="spellEnd"/>
+      <w:r>
+        <w:rPr>
+          <w:sz w:val="26"/>
+        </w:rPr>
+        <w:t xml:space="preserve">, JQuery…. </w:t>
       </w:r>
       <w:r>
         <w:rPr>
@@ -760,8 +1959,16 @@
         <w:rPr>
           <w:sz w:val="26"/>
         </w:rPr>
-        <w:t>.jsp</w:t>
-      </w:r>
+        <w:t>.</w:t>
+      </w:r>
+      <w:proofErr w:type="spellStart"/>
+      <w:r>
+        <w:rPr>
+          <w:sz w:val="26"/>
+        </w:rPr>
+        <w:t>jsp</w:t>
+      </w:r>
+      <w:proofErr w:type="spellEnd"/>
       <w:r>
         <w:rPr>
           <w:sz w:val="26"/>
@@ -807,13 +2014,95 @@
           <w:sz w:val="28"/>
         </w:rPr>
       </w:pPr>
+      <w:proofErr w:type="spellStart"/>
       <w:r>
         <w:rPr>
           <w:b/>
           <w:sz w:val="28"/>
         </w:rPr>
-        <w:t>Hải cần làm trong login.jsp trước</w:t>
-      </w:r>
+        <w:t>Hải</w:t>
+      </w:r>
+      <w:proofErr w:type="spellEnd"/>
+      <w:r>
+        <w:rPr>
+          <w:b/>
+          <w:sz w:val="28"/>
+        </w:rPr>
+        <w:t xml:space="preserve"> </w:t>
+      </w:r>
+      <w:proofErr w:type="spellStart"/>
+      <w:r>
+        <w:rPr>
+          <w:b/>
+          <w:sz w:val="28"/>
+        </w:rPr>
+        <w:t>cần</w:t>
+      </w:r>
+      <w:proofErr w:type="spellEnd"/>
+      <w:r>
+        <w:rPr>
+          <w:b/>
+          <w:sz w:val="28"/>
+        </w:rPr>
+        <w:t xml:space="preserve"> </w:t>
+      </w:r>
+      <w:proofErr w:type="spellStart"/>
+      <w:r>
+        <w:rPr>
+          <w:b/>
+          <w:sz w:val="28"/>
+        </w:rPr>
+        <w:t>làm</w:t>
+      </w:r>
+      <w:proofErr w:type="spellEnd"/>
+      <w:r>
+        <w:rPr>
+          <w:b/>
+          <w:sz w:val="28"/>
+        </w:rPr>
+        <w:t xml:space="preserve"> </w:t>
+      </w:r>
+      <w:proofErr w:type="spellStart"/>
+      <w:r>
+        <w:rPr>
+          <w:b/>
+          <w:sz w:val="28"/>
+        </w:rPr>
+        <w:t>trong</w:t>
+      </w:r>
+      <w:proofErr w:type="spellEnd"/>
+      <w:r>
+        <w:rPr>
+          <w:b/>
+          <w:sz w:val="28"/>
+        </w:rPr>
+        <w:t xml:space="preserve"> </w:t>
+      </w:r>
+      <w:proofErr w:type="spellStart"/>
+      <w:r>
+        <w:rPr>
+          <w:b/>
+          <w:sz w:val="28"/>
+        </w:rPr>
+        <w:t>login.jsp</w:t>
+      </w:r>
+      <w:proofErr w:type="spellEnd"/>
+      <w:r>
+        <w:rPr>
+          <w:b/>
+          <w:sz w:val="28"/>
+        </w:rPr>
+        <w:t xml:space="preserve"> </w:t>
+      </w:r>
+      <w:proofErr w:type="spellStart"/>
+      <w:r>
+        <w:rPr>
+          <w:b/>
+          <w:sz w:val="28"/>
+        </w:rPr>
+        <w:t>trước</w:t>
+      </w:r>
+      <w:proofErr w:type="spellEnd"/>
     </w:p>
     <w:p>
       <w:pPr>
@@ -830,7 +2119,49 @@
         <w:rPr>
           <w:sz w:val="26"/>
         </w:rPr>
-        <w:t>Implement xử lý business và c</w:t>
+        <w:t xml:space="preserve">Implement </w:t>
+      </w:r>
+      <w:proofErr w:type="spellStart"/>
+      <w:r>
+        <w:rPr>
+          <w:sz w:val="26"/>
+        </w:rPr>
+        <w:t>xử</w:t>
+      </w:r>
+      <w:proofErr w:type="spellEnd"/>
+      <w:r>
+        <w:rPr>
+          <w:sz w:val="26"/>
+        </w:rPr>
+        <w:t xml:space="preserve"> </w:t>
+      </w:r>
+      <w:proofErr w:type="spellStart"/>
+      <w:r>
+        <w:rPr>
+          <w:sz w:val="26"/>
+        </w:rPr>
+        <w:t>lý</w:t>
+      </w:r>
+      <w:proofErr w:type="spellEnd"/>
+      <w:r>
+        <w:rPr>
+          <w:sz w:val="26"/>
+        </w:rPr>
+        <w:t xml:space="preserve"> business </w:t>
+      </w:r>
+      <w:proofErr w:type="spellStart"/>
+      <w:r>
+        <w:rPr>
+          <w:sz w:val="26"/>
+        </w:rPr>
+        <w:t>và</w:t>
+      </w:r>
+      <w:proofErr w:type="spellEnd"/>
+      <w:r>
+        <w:rPr>
+          <w:sz w:val="26"/>
+        </w:rPr>
+        <w:t xml:space="preserve"> c</w:t>
       </w:r>
       <w:r>
         <w:rPr>
@@ -888,7 +2219,35 @@
         <w:rPr>
           <w:sz w:val="26"/>
         </w:rPr>
-        <w:t xml:space="preserve">Implement xử lý Model </w:t>
+        <w:t xml:space="preserve">Implement </w:t>
+      </w:r>
+      <w:proofErr w:type="spellStart"/>
+      <w:r>
+        <w:rPr>
+          <w:sz w:val="26"/>
+        </w:rPr>
+        <w:t>xử</w:t>
+      </w:r>
+      <w:proofErr w:type="spellEnd"/>
+      <w:r>
+        <w:rPr>
+          <w:sz w:val="26"/>
+        </w:rPr>
+        <w:t xml:space="preserve"> </w:t>
+      </w:r>
+      <w:proofErr w:type="spellStart"/>
+      <w:r>
+        <w:rPr>
+          <w:sz w:val="26"/>
+        </w:rPr>
+        <w:t>lý</w:t>
+      </w:r>
+      <w:proofErr w:type="spellEnd"/>
+      <w:r>
+        <w:rPr>
+          <w:sz w:val="26"/>
+        </w:rPr>
+        <w:t xml:space="preserve"> Model </w:t>
       </w:r>
       <w:r>
         <w:rPr>
@@ -932,8 +2291,6 @@
           <w:sz w:val="26"/>
         </w:rPr>
       </w:pPr>
-      <w:bookmarkStart w:id="0" w:name="_GoBack"/>
-      <w:bookmarkEnd w:id="0"/>
     </w:p>
     <w:p>
       <w:pPr>
@@ -994,12 +2351,126 @@
           <w:sz w:val="26"/>
         </w:rPr>
       </w:pPr>
-      <w:r>
-        <w:rPr>
-          <w:sz w:val="26"/>
-        </w:rPr>
-        <w:t>Cài đặt máy ảo Anroid, làm 1 demo sử dụng Anroid</w:t>
-      </w:r>
+      <w:proofErr w:type="spellStart"/>
+      <w:r>
+        <w:rPr>
+          <w:sz w:val="26"/>
+        </w:rPr>
+        <w:t>Cài</w:t>
+      </w:r>
+      <w:proofErr w:type="spellEnd"/>
+      <w:r>
+        <w:rPr>
+          <w:sz w:val="26"/>
+        </w:rPr>
+        <w:t xml:space="preserve"> </w:t>
+      </w:r>
+      <w:proofErr w:type="spellStart"/>
+      <w:r>
+        <w:rPr>
+          <w:sz w:val="26"/>
+        </w:rPr>
+        <w:t>đặt</w:t>
+      </w:r>
+      <w:proofErr w:type="spellEnd"/>
+      <w:r>
+        <w:rPr>
+          <w:sz w:val="26"/>
+        </w:rPr>
+        <w:t xml:space="preserve"> </w:t>
+      </w:r>
+      <w:proofErr w:type="spellStart"/>
+      <w:r>
+        <w:rPr>
+          <w:sz w:val="26"/>
+        </w:rPr>
+        <w:t>máy</w:t>
+      </w:r>
+      <w:proofErr w:type="spellEnd"/>
+      <w:r>
+        <w:rPr>
+          <w:sz w:val="26"/>
+        </w:rPr>
+        <w:t xml:space="preserve"> </w:t>
+      </w:r>
+      <w:proofErr w:type="spellStart"/>
+      <w:r>
+        <w:rPr>
+          <w:sz w:val="26"/>
+        </w:rPr>
+        <w:t>ảo</w:t>
+      </w:r>
+      <w:proofErr w:type="spellEnd"/>
+      <w:r>
+        <w:rPr>
+          <w:sz w:val="26"/>
+        </w:rPr>
+        <w:t xml:space="preserve"> </w:t>
+      </w:r>
+      <w:proofErr w:type="spellStart"/>
+      <w:r>
+        <w:rPr>
+          <w:sz w:val="26"/>
+        </w:rPr>
+        <w:t>Anroid</w:t>
+      </w:r>
+      <w:proofErr w:type="spellEnd"/>
+      <w:r>
+        <w:rPr>
+          <w:sz w:val="26"/>
+        </w:rPr>
+        <w:t xml:space="preserve">, </w:t>
+      </w:r>
+      <w:proofErr w:type="spellStart"/>
+      <w:r>
+        <w:rPr>
+          <w:sz w:val="26"/>
+        </w:rPr>
+        <w:t>làm</w:t>
+      </w:r>
+      <w:proofErr w:type="spellEnd"/>
+      <w:r>
+        <w:rPr>
+          <w:sz w:val="26"/>
+        </w:rPr>
+        <w:t xml:space="preserve"> 1 demo </w:t>
+      </w:r>
+      <w:proofErr w:type="spellStart"/>
+      <w:r>
+        <w:rPr>
+          <w:sz w:val="26"/>
+        </w:rPr>
+        <w:t>sử</w:t>
+      </w:r>
+      <w:proofErr w:type="spellEnd"/>
+      <w:r>
+        <w:rPr>
+          <w:sz w:val="26"/>
+        </w:rPr>
+        <w:t xml:space="preserve"> </w:t>
+      </w:r>
+      <w:proofErr w:type="spellStart"/>
+      <w:r>
+        <w:rPr>
+          <w:sz w:val="26"/>
+        </w:rPr>
+        <w:t>dụng</w:t>
+      </w:r>
+      <w:proofErr w:type="spellEnd"/>
+      <w:r>
+        <w:rPr>
+          <w:sz w:val="26"/>
+        </w:rPr>
+        <w:t xml:space="preserve"> </w:t>
+      </w:r>
+      <w:proofErr w:type="spellStart"/>
+      <w:r>
+        <w:rPr>
+          <w:sz w:val="26"/>
+        </w:rPr>
+        <w:t>Anroid</w:t>
+      </w:r>
+      <w:proofErr w:type="spellEnd"/>
       <w:r>
         <w:rPr>
           <w:sz w:val="26"/>
@@ -1019,11 +2490,89 @@
           <w:sz w:val="26"/>
         </w:rPr>
       </w:pPr>
-      <w:r>
-        <w:rPr>
-          <w:sz w:val="26"/>
-        </w:rPr>
-        <w:t>Tìm hiểu về lập trình MVC trong Android</w:t>
+      <w:proofErr w:type="spellStart"/>
+      <w:r>
+        <w:rPr>
+          <w:sz w:val="26"/>
+        </w:rPr>
+        <w:t>Tìm</w:t>
+      </w:r>
+      <w:proofErr w:type="spellEnd"/>
+      <w:r>
+        <w:rPr>
+          <w:sz w:val="26"/>
+        </w:rPr>
+        <w:t xml:space="preserve"> </w:t>
+      </w:r>
+      <w:proofErr w:type="spellStart"/>
+      <w:r>
+        <w:rPr>
+          <w:sz w:val="26"/>
+        </w:rPr>
+        <w:t>hiểu</w:t>
+      </w:r>
+      <w:proofErr w:type="spellEnd"/>
+      <w:r>
+        <w:rPr>
+          <w:sz w:val="26"/>
+        </w:rPr>
+        <w:t xml:space="preserve"> </w:t>
+      </w:r>
+      <w:proofErr w:type="spellStart"/>
+      <w:r>
+        <w:rPr>
+          <w:sz w:val="26"/>
+        </w:rPr>
+        <w:t>về</w:t>
+      </w:r>
+      <w:proofErr w:type="spellEnd"/>
+      <w:r>
+        <w:rPr>
+          <w:sz w:val="26"/>
+        </w:rPr>
+        <w:t xml:space="preserve"> </w:t>
+      </w:r>
+      <w:proofErr w:type="spellStart"/>
+      <w:r>
+        <w:rPr>
+          <w:sz w:val="26"/>
+        </w:rPr>
+        <w:t>lập</w:t>
+      </w:r>
+      <w:proofErr w:type="spellEnd"/>
+      <w:r>
+        <w:rPr>
+          <w:sz w:val="26"/>
+        </w:rPr>
+        <w:t xml:space="preserve"> </w:t>
+      </w:r>
+      <w:proofErr w:type="spellStart"/>
+      <w:r>
+        <w:rPr>
+          <w:sz w:val="26"/>
+        </w:rPr>
+        <w:t>trình</w:t>
+      </w:r>
+      <w:proofErr w:type="spellEnd"/>
+      <w:r>
+        <w:rPr>
+          <w:sz w:val="26"/>
+        </w:rPr>
+        <w:t xml:space="preserve"> MVC </w:t>
+      </w:r>
+      <w:proofErr w:type="spellStart"/>
+      <w:r>
+        <w:rPr>
+          <w:sz w:val="26"/>
+        </w:rPr>
+        <w:t>trong</w:t>
+      </w:r>
+      <w:proofErr w:type="spellEnd"/>
+      <w:r>
+        <w:rPr>
+          <w:sz w:val="26"/>
+        </w:rPr>
+        <w:t xml:space="preserve"> Android</w:t>
       </w:r>
     </w:p>
     <w:p>
@@ -1048,7 +2597,21 @@
         <w:rPr>
           <w:sz w:val="26"/>
         </w:rPr>
-        <w:t>Task chung:</w:t>
+        <w:t xml:space="preserve">Task </w:t>
+      </w:r>
+      <w:proofErr w:type="spellStart"/>
+      <w:r>
+        <w:rPr>
+          <w:sz w:val="26"/>
+        </w:rPr>
+        <w:t>chung</w:t>
+      </w:r>
+      <w:proofErr w:type="spellEnd"/>
+      <w:r>
+        <w:rPr>
+          <w:sz w:val="26"/>
+        </w:rPr>
+        <w:t>:</w:t>
       </w:r>
       <w:r>
         <w:rPr>
@@ -1068,7 +2631,55 @@
           <w:b/>
           <w:sz w:val="26"/>
         </w:rPr>
-        <w:t xml:space="preserve"> (không bắt buộc)</w:t>
+        <w:t xml:space="preserve"> (</w:t>
+      </w:r>
+      <w:proofErr w:type="spellStart"/>
+      <w:r>
+        <w:rPr>
+          <w:b/>
+          <w:sz w:val="26"/>
+        </w:rPr>
+        <w:t>không</w:t>
+      </w:r>
+      <w:proofErr w:type="spellEnd"/>
+      <w:r>
+        <w:rPr>
+          <w:b/>
+          <w:sz w:val="26"/>
+        </w:rPr>
+        <w:t xml:space="preserve"> </w:t>
+      </w:r>
+      <w:proofErr w:type="spellStart"/>
+      <w:r>
+        <w:rPr>
+          <w:b/>
+          <w:sz w:val="26"/>
+        </w:rPr>
+        <w:t>bắt</w:t>
+      </w:r>
+      <w:proofErr w:type="spellEnd"/>
+      <w:r>
+        <w:rPr>
+          <w:b/>
+          <w:sz w:val="26"/>
+        </w:rPr>
+        <w:t xml:space="preserve"> </w:t>
+      </w:r>
+      <w:proofErr w:type="spellStart"/>
+      <w:r>
+        <w:rPr>
+          <w:b/>
+          <w:sz w:val="26"/>
+        </w:rPr>
+        <w:t>buộc</w:t>
+      </w:r>
+      <w:proofErr w:type="spellEnd"/>
+      <w:r>
+        <w:rPr>
+          <w:b/>
+          <w:sz w:val="26"/>
+        </w:rPr>
+        <w:t>)</w:t>
       </w:r>
     </w:p>
     <w:p>
@@ -1082,17 +2693,47 @@
           <w:sz w:val="26"/>
         </w:rPr>
       </w:pPr>
+      <w:proofErr w:type="spellStart"/>
       <w:r>
         <w:rPr>
           <w:sz w:val="26"/>
         </w:rPr>
         <w:t>Tìm</w:t>
       </w:r>
-      <w:r>
-        <w:rPr>
-          <w:sz w:val="26"/>
-        </w:rPr>
-        <w:t xml:space="preserve"> hiểu về </w:t>
+      <w:proofErr w:type="spellEnd"/>
+      <w:r>
+        <w:rPr>
+          <w:sz w:val="26"/>
+        </w:rPr>
+        <w:t xml:space="preserve"> </w:t>
+      </w:r>
+      <w:proofErr w:type="spellStart"/>
+      <w:r>
+        <w:rPr>
+          <w:sz w:val="26"/>
+        </w:rPr>
+        <w:t>hiểu</w:t>
+      </w:r>
+      <w:proofErr w:type="spellEnd"/>
+      <w:r>
+        <w:rPr>
+          <w:sz w:val="26"/>
+        </w:rPr>
+        <w:t xml:space="preserve"> </w:t>
+      </w:r>
+      <w:proofErr w:type="spellStart"/>
+      <w:r>
+        <w:rPr>
+          <w:sz w:val="26"/>
+        </w:rPr>
+        <w:t>về</w:t>
+      </w:r>
+      <w:proofErr w:type="spellEnd"/>
+      <w:r>
+        <w:rPr>
+          <w:sz w:val="26"/>
+        </w:rPr>
+        <w:t xml:space="preserve"> </w:t>
       </w:r>
       <w:r>
         <w:rPr>
@@ -1113,11 +2754,47 @@
           <w:sz w:val="26"/>
         </w:rPr>
       </w:pPr>
-      <w:r>
-        <w:rPr>
-          <w:sz w:val="26"/>
-        </w:rPr>
-        <w:t xml:space="preserve">Tìm hiểu về </w:t>
+      <w:proofErr w:type="spellStart"/>
+      <w:r>
+        <w:rPr>
+          <w:sz w:val="26"/>
+        </w:rPr>
+        <w:t>Tìm</w:t>
+      </w:r>
+      <w:proofErr w:type="spellEnd"/>
+      <w:r>
+        <w:rPr>
+          <w:sz w:val="26"/>
+        </w:rPr>
+        <w:t xml:space="preserve"> </w:t>
+      </w:r>
+      <w:proofErr w:type="spellStart"/>
+      <w:r>
+        <w:rPr>
+          <w:sz w:val="26"/>
+        </w:rPr>
+        <w:t>hiểu</w:t>
+      </w:r>
+      <w:proofErr w:type="spellEnd"/>
+      <w:r>
+        <w:rPr>
+          <w:sz w:val="26"/>
+        </w:rPr>
+        <w:t xml:space="preserve"> </w:t>
+      </w:r>
+      <w:proofErr w:type="spellStart"/>
+      <w:r>
+        <w:rPr>
+          <w:sz w:val="26"/>
+        </w:rPr>
+        <w:t>về</w:t>
+      </w:r>
+      <w:proofErr w:type="spellEnd"/>
+      <w:r>
+        <w:rPr>
+          <w:sz w:val="26"/>
+        </w:rPr>
+        <w:t xml:space="preserve"> </w:t>
       </w:r>
       <w:r>
         <w:rPr>
@@ -1158,8 +2835,114 @@
         <w:rPr>
           <w:sz w:val="26"/>
         </w:rPr>
-        <w:t>Expected: mỗi người sẽ làm 1 project về 2 vấn đề trên</w:t>
-      </w:r>
+        <w:t xml:space="preserve">Expected: </w:t>
+      </w:r>
+      <w:proofErr w:type="spellStart"/>
+      <w:r>
+        <w:rPr>
+          <w:sz w:val="26"/>
+        </w:rPr>
+        <w:t>mỗi</w:t>
+      </w:r>
+      <w:proofErr w:type="spellEnd"/>
+      <w:r>
+        <w:rPr>
+          <w:sz w:val="26"/>
+        </w:rPr>
+        <w:t xml:space="preserve"> </w:t>
+      </w:r>
+      <w:proofErr w:type="spellStart"/>
+      <w:r>
+        <w:rPr>
+          <w:sz w:val="26"/>
+        </w:rPr>
+        <w:t>người</w:t>
+      </w:r>
+      <w:proofErr w:type="spellEnd"/>
+      <w:r>
+        <w:rPr>
+          <w:sz w:val="26"/>
+        </w:rPr>
+        <w:t xml:space="preserve"> </w:t>
+      </w:r>
+      <w:proofErr w:type="spellStart"/>
+      <w:r>
+        <w:rPr>
+          <w:sz w:val="26"/>
+        </w:rPr>
+        <w:t>sẽ</w:t>
+      </w:r>
+      <w:proofErr w:type="spellEnd"/>
+      <w:r>
+        <w:rPr>
+          <w:sz w:val="26"/>
+        </w:rPr>
+        <w:t xml:space="preserve"> </w:t>
+      </w:r>
+      <w:proofErr w:type="spellStart"/>
+      <w:r>
+        <w:rPr>
+          <w:sz w:val="26"/>
+        </w:rPr>
+        <w:t>làm</w:t>
+      </w:r>
+      <w:proofErr w:type="spellEnd"/>
+      <w:r>
+        <w:rPr>
+          <w:sz w:val="26"/>
+        </w:rPr>
+        <w:t xml:space="preserve"> 1 project </w:t>
+      </w:r>
+      <w:proofErr w:type="spellStart"/>
+      <w:r>
+        <w:rPr>
+          <w:sz w:val="26"/>
+        </w:rPr>
+        <w:t>về</w:t>
+      </w:r>
+      <w:proofErr w:type="spellEnd"/>
+      <w:r>
+        <w:rPr>
+          <w:sz w:val="26"/>
+        </w:rPr>
+        <w:t xml:space="preserve"> 2 </w:t>
+      </w:r>
+      <w:proofErr w:type="spellStart"/>
+      <w:r>
+        <w:rPr>
+          <w:sz w:val="26"/>
+        </w:rPr>
+        <w:t>vấn</w:t>
+      </w:r>
+      <w:proofErr w:type="spellEnd"/>
+      <w:r>
+        <w:rPr>
+          <w:sz w:val="26"/>
+        </w:rPr>
+        <w:t xml:space="preserve"> </w:t>
+      </w:r>
+      <w:proofErr w:type="spellStart"/>
+      <w:r>
+        <w:rPr>
+          <w:sz w:val="26"/>
+        </w:rPr>
+        <w:t>đề</w:t>
+      </w:r>
+      <w:proofErr w:type="spellEnd"/>
+      <w:r>
+        <w:rPr>
+          <w:sz w:val="26"/>
+        </w:rPr>
+        <w:t xml:space="preserve"> </w:t>
+      </w:r>
+      <w:proofErr w:type="spellStart"/>
+      <w:r>
+        <w:rPr>
+          <w:sz w:val="26"/>
+        </w:rPr>
+        <w:t>trên</w:t>
+      </w:r>
+      <w:proofErr w:type="spellEnd"/>
     </w:p>
     <w:p>
       <w:pPr>
@@ -1219,64 +3002,187 @@
         <w:rPr>
           <w:sz w:val="26"/>
         </w:rPr>
-        <w:t>: hết tuần 3 phải xong tất cả web app</w:t>
-      </w:r>
-      <w:r>
-        <w:rPr>
-          <w:sz w:val="26"/>
-        </w:rPr>
-        <w:t xml:space="preserve"> và chạy được Demo trên máy ảo Android</w:t>
+        <w:t xml:space="preserve">: </w:t>
+      </w:r>
+      <w:proofErr w:type="spellStart"/>
+      <w:r>
+        <w:rPr>
+          <w:sz w:val="26"/>
+        </w:rPr>
+        <w:t>hết</w:t>
+      </w:r>
+      <w:proofErr w:type="spellEnd"/>
+      <w:r>
+        <w:rPr>
+          <w:sz w:val="26"/>
+        </w:rPr>
+        <w:t xml:space="preserve"> </w:t>
+      </w:r>
+      <w:proofErr w:type="spellStart"/>
+      <w:r>
+        <w:rPr>
+          <w:sz w:val="26"/>
+        </w:rPr>
+        <w:t>tuần</w:t>
+      </w:r>
+      <w:proofErr w:type="spellEnd"/>
+      <w:r>
+        <w:rPr>
+          <w:sz w:val="26"/>
+        </w:rPr>
+        <w:t xml:space="preserve"> 3 </w:t>
+      </w:r>
+      <w:proofErr w:type="spellStart"/>
+      <w:r>
+        <w:rPr>
+          <w:sz w:val="26"/>
+        </w:rPr>
+        <w:t>phải</w:t>
+      </w:r>
+      <w:proofErr w:type="spellEnd"/>
+      <w:r>
+        <w:rPr>
+          <w:sz w:val="26"/>
+        </w:rPr>
+        <w:t xml:space="preserve"> </w:t>
+      </w:r>
+      <w:proofErr w:type="spellStart"/>
+      <w:r>
+        <w:rPr>
+          <w:sz w:val="26"/>
+        </w:rPr>
+        <w:t>xong</w:t>
+      </w:r>
+      <w:proofErr w:type="spellEnd"/>
+      <w:r>
+        <w:rPr>
+          <w:sz w:val="26"/>
+        </w:rPr>
+        <w:t xml:space="preserve"> </w:t>
+      </w:r>
+      <w:proofErr w:type="spellStart"/>
+      <w:r>
+        <w:rPr>
+          <w:sz w:val="26"/>
+        </w:rPr>
+        <w:t>tất</w:t>
+      </w:r>
+      <w:proofErr w:type="spellEnd"/>
+      <w:r>
+        <w:rPr>
+          <w:sz w:val="26"/>
+        </w:rPr>
+        <w:t xml:space="preserve"> </w:t>
+      </w:r>
+      <w:proofErr w:type="spellStart"/>
+      <w:r>
+        <w:rPr>
+          <w:sz w:val="26"/>
+        </w:rPr>
+        <w:t>cả</w:t>
+      </w:r>
+      <w:proofErr w:type="spellEnd"/>
+      <w:r>
+        <w:rPr>
+          <w:sz w:val="26"/>
+        </w:rPr>
+        <w:t xml:space="preserve"> web app</w:t>
+      </w:r>
+      <w:r>
+        <w:rPr>
+          <w:sz w:val="26"/>
+        </w:rPr>
+        <w:t xml:space="preserve"> </w:t>
+      </w:r>
+      <w:proofErr w:type="spellStart"/>
+      <w:r>
+        <w:rPr>
+          <w:sz w:val="26"/>
+        </w:rPr>
+        <w:t>và</w:t>
+      </w:r>
+      <w:proofErr w:type="spellEnd"/>
+      <w:r>
+        <w:rPr>
+          <w:sz w:val="26"/>
+        </w:rPr>
+        <w:t xml:space="preserve"> </w:t>
+      </w:r>
+      <w:proofErr w:type="spellStart"/>
+      <w:r>
+        <w:rPr>
+          <w:sz w:val="26"/>
+        </w:rPr>
+        <w:t>chạy</w:t>
+      </w:r>
+      <w:proofErr w:type="spellEnd"/>
+      <w:r>
+        <w:rPr>
+          <w:sz w:val="26"/>
+        </w:rPr>
+        <w:t xml:space="preserve"> </w:t>
+      </w:r>
+      <w:proofErr w:type="spellStart"/>
+      <w:r>
+        <w:rPr>
+          <w:sz w:val="26"/>
+        </w:rPr>
+        <w:t>được</w:t>
+      </w:r>
+      <w:proofErr w:type="spellEnd"/>
+      <w:r>
+        <w:rPr>
+          <w:sz w:val="26"/>
+        </w:rPr>
+        <w:t xml:space="preserve"> Demo </w:t>
+      </w:r>
+      <w:proofErr w:type="spellStart"/>
+      <w:r>
+        <w:rPr>
+          <w:sz w:val="26"/>
+        </w:rPr>
+        <w:t>trên</w:t>
+      </w:r>
+      <w:proofErr w:type="spellEnd"/>
+      <w:r>
+        <w:rPr>
+          <w:sz w:val="26"/>
+        </w:rPr>
+        <w:t xml:space="preserve"> </w:t>
+      </w:r>
+      <w:proofErr w:type="spellStart"/>
+      <w:r>
+        <w:rPr>
+          <w:sz w:val="26"/>
+        </w:rPr>
+        <w:t>máy</w:t>
+      </w:r>
+      <w:proofErr w:type="spellEnd"/>
+      <w:r>
+        <w:rPr>
+          <w:sz w:val="26"/>
+        </w:rPr>
+        <w:t xml:space="preserve"> </w:t>
+      </w:r>
+      <w:proofErr w:type="spellStart"/>
+      <w:r>
+        <w:rPr>
+          <w:sz w:val="26"/>
+        </w:rPr>
+        <w:t>ảo</w:t>
+      </w:r>
+      <w:proofErr w:type="spellEnd"/>
+      <w:r>
+        <w:rPr>
+          <w:sz w:val="26"/>
+        </w:rPr>
+        <w:t xml:space="preserve"> Android</w:t>
       </w:r>
     </w:p>
     <w:p>
       <w:pPr>
-        <w:pStyle w:val="ListParagraph"/>
-        <w:rPr>
-          <w:sz w:val="26"/>
-        </w:rPr>
-      </w:pPr>
-    </w:p>
-    <w:p>
-      <w:pPr>
-        <w:rPr>
-          <w:sz w:val="26"/>
-          <w:u w:val="single"/>
-        </w:rPr>
-      </w:pPr>
-      <w:r>
-        <w:rPr>
-          <w:sz w:val="26"/>
-          <w:u w:val="single"/>
-        </w:rPr>
-        <w:t>Tuần 4</w:t>
-      </w:r>
-      <w:r>
-        <w:rPr>
-          <w:sz w:val="26"/>
-          <w:u w:val="single"/>
-        </w:rPr>
-        <w:t xml:space="preserve"> &amp; Tuần 5: </w:t>
-      </w:r>
-      <w:r>
-        <w:rPr>
-          <w:sz w:val="26"/>
-          <w:u w:val="single"/>
-        </w:rPr>
-        <w:t>ANROID, WEBAPP</w:t>
-      </w:r>
-      <w:r>
-        <w:rPr>
-          <w:sz w:val="26"/>
-          <w:u w:val="single"/>
-        </w:rPr>
-        <w:t>, DOCUMENT</w:t>
-      </w:r>
-    </w:p>
-    <w:p>
-      <w:pPr>
-        <w:rPr>
-          <w:sz w:val="26"/>
-          <w:u w:val="single"/>
+        <w:rPr>
+          <w:sz w:val="26"/>
         </w:rPr>
       </w:pPr>
     </w:p>
@@ -1289,14 +3195,13 @@
         </w:numPr>
         <w:rPr>
           <w:sz w:val="26"/>
-          <w:u w:val="single"/>
-        </w:rPr>
-      </w:pPr>
-      <w:r>
-        <w:rPr>
-          <w:sz w:val="26"/>
-        </w:rPr>
-        <w:t>Task chung</w:t>
+        </w:rPr>
+      </w:pPr>
+      <w:r>
+        <w:rPr>
+          <w:sz w:val="26"/>
+        </w:rPr>
+        <w:t>ACTUAL</w:t>
       </w:r>
     </w:p>
     <w:p>
@@ -1304,44 +3209,521 @@
         <w:pStyle w:val="ListParagraph"/>
         <w:numPr>
           <w:ilvl w:val="0"/>
-          <w:numId w:val="8"/>
+          <w:numId w:val="17"/>
         </w:numPr>
         <w:rPr>
           <w:sz w:val="26"/>
-          <w:u w:val="single"/>
-        </w:rPr>
-      </w:pPr>
-      <w:r>
-        <w:rPr>
-          <w:sz w:val="26"/>
-        </w:rPr>
-        <w:t xml:space="preserve">Vẽ tất cả diagram: Use Case </w:t>
-      </w:r>
-      <w:r>
-        <w:rPr>
-          <w:sz w:val="26"/>
-        </w:rPr>
-        <w:t xml:space="preserve">, Deloy, Component, Class … </w:t>
-      </w:r>
+        </w:rPr>
+      </w:pPr>
+      <w:r>
+        <w:rPr>
+          <w:sz w:val="26"/>
+        </w:rPr>
+        <w:t xml:space="preserve">Web: </w:t>
+      </w:r>
+      <w:proofErr w:type="spellStart"/>
+      <w:r>
+        <w:rPr>
+          <w:sz w:val="26"/>
+        </w:rPr>
+        <w:t>xong</w:t>
+      </w:r>
+      <w:proofErr w:type="spellEnd"/>
+      <w:r>
+        <w:rPr>
+          <w:sz w:val="26"/>
+        </w:rPr>
+        <w:t xml:space="preserve"> </w:t>
+      </w:r>
+      <w:r>
+        <w:rPr>
+          <w:b/>
+          <w:sz w:val="26"/>
+        </w:rPr>
+        <w:t>MODEL</w:t>
+      </w:r>
+      <w:r>
+        <w:rPr>
+          <w:b/>
+          <w:sz w:val="26"/>
+        </w:rPr>
+        <w:t xml:space="preserve">, </w:t>
+      </w:r>
+      <w:proofErr w:type="spellStart"/>
+      <w:r>
+        <w:rPr>
+          <w:sz w:val="26"/>
+        </w:rPr>
+        <w:t>xong</w:t>
+      </w:r>
+      <w:proofErr w:type="spellEnd"/>
+      <w:r>
+        <w:rPr>
+          <w:sz w:val="26"/>
+        </w:rPr>
+        <w:t xml:space="preserve"> </w:t>
+      </w:r>
+      <w:proofErr w:type="spellStart"/>
+      <w:r>
+        <w:rPr>
+          <w:sz w:val="26"/>
+        </w:rPr>
+        <w:t>trang</w:t>
+      </w:r>
+      <w:proofErr w:type="spellEnd"/>
+      <w:r>
+        <w:rPr>
+          <w:sz w:val="26"/>
+        </w:rPr>
+        <w:t xml:space="preserve"> </w:t>
+      </w:r>
+      <w:proofErr w:type="spellStart"/>
+      <w:r>
+        <w:rPr>
+          <w:b/>
+          <w:sz w:val="28"/>
+        </w:rPr>
+        <w:t>layout.jsp</w:t>
+      </w:r>
+      <w:proofErr w:type="spellEnd"/>
     </w:p>
     <w:p>
       <w:pPr>
         <w:pStyle w:val="ListParagraph"/>
         <w:numPr>
           <w:ilvl w:val="0"/>
-          <w:numId w:val="8"/>
+          <w:numId w:val="17"/>
         </w:numPr>
         <w:rPr>
           <w:sz w:val="26"/>
+        </w:rPr>
+      </w:pPr>
+      <w:r>
+        <w:rPr>
+          <w:sz w:val="26"/>
+        </w:rPr>
+        <w:t xml:space="preserve">Android: </w:t>
+      </w:r>
+      <w:proofErr w:type="spellStart"/>
+      <w:r>
+        <w:rPr>
+          <w:sz w:val="26"/>
+        </w:rPr>
+        <w:t>tạm</w:t>
+      </w:r>
+      <w:proofErr w:type="spellEnd"/>
+      <w:r>
+        <w:rPr>
+          <w:sz w:val="26"/>
+        </w:rPr>
+        <w:t xml:space="preserve"> </w:t>
+      </w:r>
+      <w:proofErr w:type="spellStart"/>
+      <w:r>
+        <w:rPr>
+          <w:sz w:val="26"/>
+        </w:rPr>
+        <w:t>xong</w:t>
+      </w:r>
+      <w:proofErr w:type="spellEnd"/>
+      <w:r>
+        <w:rPr>
+          <w:sz w:val="26"/>
+        </w:rPr>
+        <w:t xml:space="preserve"> </w:t>
+      </w:r>
+      <w:proofErr w:type="spellStart"/>
+      <w:r>
+        <w:rPr>
+          <w:sz w:val="26"/>
+        </w:rPr>
+        <w:t>phần</w:t>
+      </w:r>
+      <w:proofErr w:type="spellEnd"/>
+      <w:r>
+        <w:rPr>
+          <w:sz w:val="26"/>
+        </w:rPr>
+        <w:t xml:space="preserve"> view </w:t>
+      </w:r>
+      <w:proofErr w:type="spellStart"/>
+      <w:r>
+        <w:rPr>
+          <w:sz w:val="26"/>
+        </w:rPr>
+        <w:t>cho</w:t>
+      </w:r>
+      <w:proofErr w:type="spellEnd"/>
+      <w:r>
+        <w:rPr>
+          <w:sz w:val="26"/>
+        </w:rPr>
+        <w:t xml:space="preserve"> </w:t>
+      </w:r>
+      <w:r>
+        <w:rPr>
+          <w:b/>
+          <w:sz w:val="28"/>
+        </w:rPr>
+        <w:t>main</w:t>
+      </w:r>
+      <w:r>
+        <w:rPr>
+          <w:sz w:val="26"/>
+        </w:rPr>
+        <w:t xml:space="preserve"> </w:t>
+      </w:r>
+      <w:proofErr w:type="spellStart"/>
+      <w:r>
+        <w:rPr>
+          <w:sz w:val="26"/>
+        </w:rPr>
+        <w:t>và</w:t>
+      </w:r>
+      <w:proofErr w:type="spellEnd"/>
+      <w:r>
+        <w:rPr>
+          <w:sz w:val="26"/>
+        </w:rPr>
+        <w:t xml:space="preserve"> </w:t>
+      </w:r>
+      <w:r>
+        <w:rPr>
+          <w:b/>
+          <w:sz w:val="28"/>
+        </w:rPr>
+        <w:t>splash</w:t>
+      </w:r>
+      <w:r>
+        <w:rPr>
+          <w:b/>
+          <w:sz w:val="28"/>
+        </w:rPr>
+        <w:t xml:space="preserve"> </w:t>
+      </w:r>
+      <w:r>
+        <w:rPr>
+          <w:sz w:val="28"/>
+        </w:rPr>
+        <w:t xml:space="preserve">activity, </w:t>
+      </w:r>
+      <w:proofErr w:type="spellStart"/>
+      <w:r>
+        <w:rPr>
+          <w:sz w:val="28"/>
+        </w:rPr>
+        <w:t>xong</w:t>
+      </w:r>
+      <w:proofErr w:type="spellEnd"/>
+      <w:r>
+        <w:rPr>
+          <w:sz w:val="28"/>
+        </w:rPr>
+        <w:t xml:space="preserve"> </w:t>
+      </w:r>
+      <w:proofErr w:type="spellStart"/>
+      <w:r>
+        <w:rPr>
+          <w:sz w:val="28"/>
+        </w:rPr>
+        <w:t>phần</w:t>
+      </w:r>
+      <w:proofErr w:type="spellEnd"/>
+      <w:r>
+        <w:rPr>
+          <w:sz w:val="28"/>
+        </w:rPr>
+        <w:t xml:space="preserve"> </w:t>
+      </w:r>
+      <w:r>
+        <w:rPr>
+          <w:b/>
+          <w:sz w:val="30"/>
+        </w:rPr>
+        <w:t>Model</w:t>
+      </w:r>
+    </w:p>
+    <w:p>
+      <w:pPr>
+        <w:pStyle w:val="ListParagraph"/>
+        <w:rPr>
+          <w:sz w:val="26"/>
+        </w:rPr>
+      </w:pPr>
+    </w:p>
+    <w:p>
+      <w:pPr>
+        <w:rPr>
+          <w:sz w:val="26"/>
           <w:u w:val="single"/>
         </w:rPr>
       </w:pPr>
-      <w:r>
-        <w:rPr>
-          <w:sz w:val="26"/>
-        </w:rPr>
-        <w:t>Tiếp tục project trên máy ảo Android</w:t>
-      </w:r>
+      <w:proofErr w:type="spellStart"/>
+      <w:r>
+        <w:rPr>
+          <w:sz w:val="26"/>
+          <w:u w:val="single"/>
+        </w:rPr>
+        <w:t>Tuần</w:t>
+      </w:r>
+      <w:proofErr w:type="spellEnd"/>
+      <w:r>
+        <w:rPr>
+          <w:sz w:val="26"/>
+          <w:u w:val="single"/>
+        </w:rPr>
+        <w:t xml:space="preserve"> 4</w:t>
+      </w:r>
+      <w:r>
+        <w:rPr>
+          <w:sz w:val="26"/>
+          <w:u w:val="single"/>
+        </w:rPr>
+        <w:t xml:space="preserve"> &amp; </w:t>
+      </w:r>
+      <w:proofErr w:type="spellStart"/>
+      <w:r>
+        <w:rPr>
+          <w:sz w:val="26"/>
+          <w:u w:val="single"/>
+        </w:rPr>
+        <w:t>Tuần</w:t>
+      </w:r>
+      <w:proofErr w:type="spellEnd"/>
+      <w:r>
+        <w:rPr>
+          <w:sz w:val="26"/>
+          <w:u w:val="single"/>
+        </w:rPr>
+        <w:t xml:space="preserve"> 5: </w:t>
+      </w:r>
+      <w:r>
+        <w:rPr>
+          <w:sz w:val="26"/>
+          <w:u w:val="single"/>
+        </w:rPr>
+        <w:t>ANROID, WEBAPP</w:t>
+      </w:r>
+      <w:r>
+        <w:rPr>
+          <w:sz w:val="26"/>
+          <w:u w:val="single"/>
+        </w:rPr>
+        <w:t>, DOCUMENT</w:t>
+      </w:r>
+    </w:p>
+    <w:p>
+      <w:pPr>
+        <w:rPr>
+          <w:sz w:val="26"/>
+          <w:u w:val="single"/>
+        </w:rPr>
+      </w:pPr>
+    </w:p>
+    <w:p>
+      <w:pPr>
+        <w:pStyle w:val="ListParagraph"/>
+        <w:numPr>
+          <w:ilvl w:val="0"/>
+          <w:numId w:val="3"/>
+        </w:numPr>
+        <w:rPr>
+          <w:sz w:val="26"/>
+          <w:u w:val="single"/>
+        </w:rPr>
+      </w:pPr>
+      <w:r>
+        <w:rPr>
+          <w:sz w:val="26"/>
+        </w:rPr>
+        <w:t xml:space="preserve">Task </w:t>
+      </w:r>
+      <w:proofErr w:type="spellStart"/>
+      <w:r>
+        <w:rPr>
+          <w:sz w:val="26"/>
+        </w:rPr>
+        <w:t>chung</w:t>
+      </w:r>
+      <w:proofErr w:type="spellEnd"/>
+    </w:p>
+    <w:p>
+      <w:pPr>
+        <w:pStyle w:val="ListParagraph"/>
+        <w:numPr>
+          <w:ilvl w:val="0"/>
+          <w:numId w:val="18"/>
+        </w:numPr>
+        <w:rPr>
+          <w:sz w:val="26"/>
+          <w:u w:val="single"/>
+        </w:rPr>
+      </w:pPr>
+      <w:proofErr w:type="spellStart"/>
+      <w:r>
+        <w:rPr>
+          <w:sz w:val="26"/>
+        </w:rPr>
+        <w:lastRenderedPageBreak/>
+        <w:t>Hoàn</w:t>
+      </w:r>
+      <w:proofErr w:type="spellEnd"/>
+      <w:r>
+        <w:rPr>
+          <w:sz w:val="26"/>
+        </w:rPr>
+        <w:t xml:space="preserve"> </w:t>
+      </w:r>
+      <w:proofErr w:type="spellStart"/>
+      <w:r>
+        <w:rPr>
+          <w:sz w:val="26"/>
+        </w:rPr>
+        <w:t>thiện</w:t>
+      </w:r>
+      <w:proofErr w:type="spellEnd"/>
+      <w:r>
+        <w:rPr>
+          <w:sz w:val="26"/>
+        </w:rPr>
+        <w:t xml:space="preserve"> </w:t>
+      </w:r>
+      <w:proofErr w:type="spellStart"/>
+      <w:r>
+        <w:rPr>
+          <w:sz w:val="26"/>
+        </w:rPr>
+        <w:t>tất</w:t>
+      </w:r>
+      <w:proofErr w:type="spellEnd"/>
+      <w:r>
+        <w:rPr>
+          <w:sz w:val="26"/>
+        </w:rPr>
+        <w:t xml:space="preserve"> </w:t>
+      </w:r>
+      <w:proofErr w:type="spellStart"/>
+      <w:r>
+        <w:rPr>
+          <w:sz w:val="26"/>
+        </w:rPr>
+        <w:t>cả</w:t>
+      </w:r>
+      <w:proofErr w:type="spellEnd"/>
+      <w:r>
+        <w:rPr>
+          <w:sz w:val="26"/>
+        </w:rPr>
+        <w:t xml:space="preserve"> </w:t>
+      </w:r>
+      <w:proofErr w:type="spellStart"/>
+      <w:r>
+        <w:rPr>
+          <w:sz w:val="26"/>
+        </w:rPr>
+        <w:t>về</w:t>
+      </w:r>
+      <w:proofErr w:type="spellEnd"/>
+      <w:r>
+        <w:rPr>
+          <w:sz w:val="26"/>
+        </w:rPr>
+        <w:t xml:space="preserve"> web app: 4 </w:t>
+      </w:r>
+      <w:proofErr w:type="spellStart"/>
+      <w:r>
+        <w:rPr>
+          <w:b/>
+          <w:sz w:val="26"/>
+        </w:rPr>
+        <w:t>người</w:t>
+      </w:r>
+      <w:proofErr w:type="spellEnd"/>
+    </w:p>
+    <w:p>
+      <w:pPr>
+        <w:pStyle w:val="ListParagraph"/>
+        <w:numPr>
+          <w:ilvl w:val="0"/>
+          <w:numId w:val="18"/>
+        </w:numPr>
+        <w:rPr>
+          <w:sz w:val="26"/>
+          <w:u w:val="single"/>
+        </w:rPr>
+      </w:pPr>
+      <w:proofErr w:type="spellStart"/>
+      <w:r>
+        <w:rPr>
+          <w:sz w:val="26"/>
+        </w:rPr>
+        <w:t>Làm</w:t>
+      </w:r>
+      <w:proofErr w:type="spellEnd"/>
+      <w:r>
+        <w:rPr>
+          <w:sz w:val="26"/>
+        </w:rPr>
+        <w:t xml:space="preserve"> </w:t>
+      </w:r>
+      <w:proofErr w:type="spellStart"/>
+      <w:r>
+        <w:rPr>
+          <w:sz w:val="26"/>
+        </w:rPr>
+        <w:t>xong</w:t>
+      </w:r>
+      <w:proofErr w:type="spellEnd"/>
+      <w:r>
+        <w:rPr>
+          <w:sz w:val="26"/>
+        </w:rPr>
+        <w:t xml:space="preserve"> Android</w:t>
+      </w:r>
+    </w:p>
+    <w:p>
+      <w:pPr>
+        <w:pStyle w:val="ListParagraph"/>
+        <w:numPr>
+          <w:ilvl w:val="0"/>
+          <w:numId w:val="18"/>
+        </w:numPr>
+        <w:rPr>
+          <w:sz w:val="26"/>
+          <w:u w:val="single"/>
+        </w:rPr>
+      </w:pPr>
+      <w:proofErr w:type="spellStart"/>
+      <w:r>
+        <w:rPr>
+          <w:sz w:val="26"/>
+        </w:rPr>
+        <w:t>Vẽ</w:t>
+      </w:r>
+      <w:proofErr w:type="spellEnd"/>
+      <w:r>
+        <w:rPr>
+          <w:sz w:val="26"/>
+        </w:rPr>
+        <w:t xml:space="preserve"> diagram: </w:t>
+      </w:r>
+      <w:bookmarkStart w:id="0" w:name="_GoBack"/>
+      <w:r>
+        <w:rPr>
+          <w:b/>
+          <w:sz w:val="30"/>
+        </w:rPr>
+        <w:t>THIỆN</w:t>
+      </w:r>
+      <w:bookmarkEnd w:id="0"/>
+    </w:p>
+    <w:p>
+      <w:pPr>
+        <w:rPr>
+          <w:sz w:val="26"/>
+          <w:u w:val="single"/>
+        </w:rPr>
+      </w:pPr>
     </w:p>
     <w:sectPr>
       <w:pgSz w:w="12240" w:h="15840"/>
@@ -1582,6 +3964,96 @@
     </w:lvl>
   </w:abstractNum>
   <w:abstractNum w:abstractNumId="2" w15:restartNumberingAfterBreak="0">
+    <w:nsid w:val="09C868B8"/>
+    <w:multiLevelType w:val="hybridMultilevel"/>
+    <w:tmpl w:val="4AD651CC"/>
+    <w:lvl w:ilvl="0" w:tplc="29CE0822">
+      <w:start w:val="1"/>
+      <w:numFmt w:val="decimal"/>
+      <w:lvlText w:val="%1."/>
+      <w:lvlJc w:val="left"/>
+      <w:pPr>
+        <w:ind w:left="1080" w:hanging="360"/>
+      </w:pPr>
+      <w:rPr>
+        <w:rFonts w:hint="default"/>
+        <w:u w:val="none"/>
+      </w:rPr>
+    </w:lvl>
+    <w:lvl w:ilvl="1" w:tplc="04090019" w:tentative="1">
+      <w:start w:val="1"/>
+      <w:numFmt w:val="lowerLetter"/>
+      <w:lvlText w:val="%2."/>
+      <w:lvlJc w:val="left"/>
+      <w:pPr>
+        <w:ind w:left="1800" w:hanging="360"/>
+      </w:pPr>
+    </w:lvl>
+    <w:lvl w:ilvl="2" w:tplc="0409001B" w:tentative="1">
+      <w:start w:val="1"/>
+      <w:numFmt w:val="lowerRoman"/>
+      <w:lvlText w:val="%3."/>
+      <w:lvlJc w:val="right"/>
+      <w:pPr>
+        <w:ind w:left="2520" w:hanging="180"/>
+      </w:pPr>
+    </w:lvl>
+    <w:lvl w:ilvl="3" w:tplc="0409000F" w:tentative="1">
+      <w:start w:val="1"/>
+      <w:numFmt w:val="decimal"/>
+      <w:lvlText w:val="%4."/>
+      <w:lvlJc w:val="left"/>
+      <w:pPr>
+        <w:ind w:left="3240" w:hanging="360"/>
+      </w:pPr>
+    </w:lvl>
+    <w:lvl w:ilvl="4" w:tplc="04090019" w:tentative="1">
+      <w:start w:val="1"/>
+      <w:numFmt w:val="lowerLetter"/>
+      <w:lvlText w:val="%5."/>
+      <w:lvlJc w:val="left"/>
+      <w:pPr>
+        <w:ind w:left="3960" w:hanging="360"/>
+      </w:pPr>
+    </w:lvl>
+    <w:lvl w:ilvl="5" w:tplc="0409001B" w:tentative="1">
+      <w:start w:val="1"/>
+      <w:numFmt w:val="lowerRoman"/>
+      <w:lvlText w:val="%6."/>
+      <w:lvlJc w:val="right"/>
+      <w:pPr>
+        <w:ind w:left="4680" w:hanging="180"/>
+      </w:pPr>
+    </w:lvl>
+    <w:lvl w:ilvl="6" w:tplc="0409000F" w:tentative="1">
+      <w:start w:val="1"/>
+      <w:numFmt w:val="decimal"/>
+      <w:lvlText w:val="%7."/>
+      <w:lvlJc w:val="left"/>
+      <w:pPr>
+        <w:ind w:left="5400" w:hanging="360"/>
+      </w:pPr>
+    </w:lvl>
+    <w:lvl w:ilvl="7" w:tplc="04090019" w:tentative="1">
+      <w:start w:val="1"/>
+      <w:numFmt w:val="lowerLetter"/>
+      <w:lvlText w:val="%8."/>
+      <w:lvlJc w:val="left"/>
+      <w:pPr>
+        <w:ind w:left="6120" w:hanging="360"/>
+      </w:pPr>
+    </w:lvl>
+    <w:lvl w:ilvl="8" w:tplc="0409001B" w:tentative="1">
+      <w:start w:val="1"/>
+      <w:numFmt w:val="lowerRoman"/>
+      <w:lvlText w:val="%9."/>
+      <w:lvlJc w:val="right"/>
+      <w:pPr>
+        <w:ind w:left="6840" w:hanging="180"/>
+      </w:pPr>
+    </w:lvl>
+  </w:abstractNum>
+  <w:abstractNum w:abstractNumId="3" w15:restartNumberingAfterBreak="0">
     <w:nsid w:val="0B351BF2"/>
     <w:multiLevelType w:val="hybridMultilevel"/>
     <w:tmpl w:val="35A6779C"/>
@@ -1694,7 +4166,7 @@
       </w:rPr>
     </w:lvl>
   </w:abstractNum>
-  <w:abstractNum w:abstractNumId="3" w15:restartNumberingAfterBreak="0">
+  <w:abstractNum w:abstractNumId="4" w15:restartNumberingAfterBreak="0">
     <w:nsid w:val="0BA16061"/>
     <w:multiLevelType w:val="hybridMultilevel"/>
     <w:tmpl w:val="7304E47C"/>
@@ -1806,7 +4278,96 @@
       </w:rPr>
     </w:lvl>
   </w:abstractNum>
-  <w:abstractNum w:abstractNumId="4" w15:restartNumberingAfterBreak="0">
+  <w:abstractNum w:abstractNumId="5" w15:restartNumberingAfterBreak="0">
+    <w:nsid w:val="12E45C18"/>
+    <w:multiLevelType w:val="hybridMultilevel"/>
+    <w:tmpl w:val="95705748"/>
+    <w:lvl w:ilvl="0" w:tplc="055ABDE6">
+      <w:start w:val="1"/>
+      <w:numFmt w:val="decimal"/>
+      <w:lvlText w:val="%1."/>
+      <w:lvlJc w:val="left"/>
+      <w:pPr>
+        <w:ind w:left="1080" w:hanging="360"/>
+      </w:pPr>
+      <w:rPr>
+        <w:rFonts w:hint="default"/>
+      </w:rPr>
+    </w:lvl>
+    <w:lvl w:ilvl="1" w:tplc="04090019" w:tentative="1">
+      <w:start w:val="1"/>
+      <w:numFmt w:val="lowerLetter"/>
+      <w:lvlText w:val="%2."/>
+      <w:lvlJc w:val="left"/>
+      <w:pPr>
+        <w:ind w:left="1800" w:hanging="360"/>
+      </w:pPr>
+    </w:lvl>
+    <w:lvl w:ilvl="2" w:tplc="0409001B" w:tentative="1">
+      <w:start w:val="1"/>
+      <w:numFmt w:val="lowerRoman"/>
+      <w:lvlText w:val="%3."/>
+      <w:lvlJc w:val="right"/>
+      <w:pPr>
+        <w:ind w:left="2520" w:hanging="180"/>
+      </w:pPr>
+    </w:lvl>
+    <w:lvl w:ilvl="3" w:tplc="0409000F" w:tentative="1">
+      <w:start w:val="1"/>
+      <w:numFmt w:val="decimal"/>
+      <w:lvlText w:val="%4."/>
+      <w:lvlJc w:val="left"/>
+      <w:pPr>
+        <w:ind w:left="3240" w:hanging="360"/>
+      </w:pPr>
+    </w:lvl>
+    <w:lvl w:ilvl="4" w:tplc="04090019" w:tentative="1">
+      <w:start w:val="1"/>
+      <w:numFmt w:val="lowerLetter"/>
+      <w:lvlText w:val="%5."/>
+      <w:lvlJc w:val="left"/>
+      <w:pPr>
+        <w:ind w:left="3960" w:hanging="360"/>
+      </w:pPr>
+    </w:lvl>
+    <w:lvl w:ilvl="5" w:tplc="0409001B" w:tentative="1">
+      <w:start w:val="1"/>
+      <w:numFmt w:val="lowerRoman"/>
+      <w:lvlText w:val="%6."/>
+      <w:lvlJc w:val="right"/>
+      <w:pPr>
+        <w:ind w:left="4680" w:hanging="180"/>
+      </w:pPr>
+    </w:lvl>
+    <w:lvl w:ilvl="6" w:tplc="0409000F" w:tentative="1">
+      <w:start w:val="1"/>
+      <w:numFmt w:val="decimal"/>
+      <w:lvlText w:val="%7."/>
+      <w:lvlJc w:val="left"/>
+      <w:pPr>
+        <w:ind w:left="5400" w:hanging="360"/>
+      </w:pPr>
+    </w:lvl>
+    <w:lvl w:ilvl="7" w:tplc="04090019" w:tentative="1">
+      <w:start w:val="1"/>
+      <w:numFmt w:val="lowerLetter"/>
+      <w:lvlText w:val="%8."/>
+      <w:lvlJc w:val="left"/>
+      <w:pPr>
+        <w:ind w:left="6120" w:hanging="360"/>
+      </w:pPr>
+    </w:lvl>
+    <w:lvl w:ilvl="8" w:tplc="0409001B" w:tentative="1">
+      <w:start w:val="1"/>
+      <w:numFmt w:val="lowerRoman"/>
+      <w:lvlText w:val="%9."/>
+      <w:lvlJc w:val="right"/>
+      <w:pPr>
+        <w:ind w:left="6840" w:hanging="180"/>
+      </w:pPr>
+    </w:lvl>
+  </w:abstractNum>
+  <w:abstractNum w:abstractNumId="6" w15:restartNumberingAfterBreak="0">
     <w:nsid w:val="16393317"/>
     <w:multiLevelType w:val="hybridMultilevel"/>
     <w:tmpl w:val="60BA33B0"/>
@@ -1895,7 +4456,7 @@
       </w:pPr>
     </w:lvl>
   </w:abstractNum>
-  <w:abstractNum w:abstractNumId="5" w15:restartNumberingAfterBreak="0">
+  <w:abstractNum w:abstractNumId="7" w15:restartNumberingAfterBreak="0">
     <w:nsid w:val="1D7D0808"/>
     <w:multiLevelType w:val="hybridMultilevel"/>
     <w:tmpl w:val="33360C60"/>
@@ -2008,7 +4569,7 @@
       </w:rPr>
     </w:lvl>
   </w:abstractNum>
-  <w:abstractNum w:abstractNumId="6" w15:restartNumberingAfterBreak="0">
+  <w:abstractNum w:abstractNumId="8" w15:restartNumberingAfterBreak="0">
     <w:nsid w:val="1F4003A6"/>
     <w:multiLevelType w:val="hybridMultilevel"/>
     <w:tmpl w:val="DCEA991C"/>
@@ -2098,7 +4659,7 @@
       </w:pPr>
     </w:lvl>
   </w:abstractNum>
-  <w:abstractNum w:abstractNumId="7" w15:restartNumberingAfterBreak="0">
+  <w:abstractNum w:abstractNumId="9" w15:restartNumberingAfterBreak="0">
     <w:nsid w:val="2244528A"/>
     <w:multiLevelType w:val="hybridMultilevel"/>
     <w:tmpl w:val="EDE07322"/>
@@ -2211,7 +4772,7 @@
       </w:rPr>
     </w:lvl>
   </w:abstractNum>
-  <w:abstractNum w:abstractNumId="8" w15:restartNumberingAfterBreak="0">
+  <w:abstractNum w:abstractNumId="10" w15:restartNumberingAfterBreak="0">
     <w:nsid w:val="2DBF30AC"/>
     <w:multiLevelType w:val="hybridMultilevel"/>
     <w:tmpl w:val="0A3E3ABE"/>
@@ -2300,7 +4861,7 @@
       </w:pPr>
     </w:lvl>
   </w:abstractNum>
-  <w:abstractNum w:abstractNumId="9" w15:restartNumberingAfterBreak="0">
+  <w:abstractNum w:abstractNumId="11" w15:restartNumberingAfterBreak="0">
     <w:nsid w:val="41D958AC"/>
     <w:multiLevelType w:val="hybridMultilevel"/>
     <w:tmpl w:val="6B262AFC"/>
@@ -2413,7 +4974,7 @@
       </w:rPr>
     </w:lvl>
   </w:abstractNum>
-  <w:abstractNum w:abstractNumId="10" w15:restartNumberingAfterBreak="0">
+  <w:abstractNum w:abstractNumId="12" w15:restartNumberingAfterBreak="0">
     <w:nsid w:val="44122BE8"/>
     <w:multiLevelType w:val="hybridMultilevel"/>
     <w:tmpl w:val="C8B428E8"/>
@@ -2526,7 +5087,7 @@
       </w:rPr>
     </w:lvl>
   </w:abstractNum>
-  <w:abstractNum w:abstractNumId="11" w15:restartNumberingAfterBreak="0">
+  <w:abstractNum w:abstractNumId="13" w15:restartNumberingAfterBreak="0">
     <w:nsid w:val="46E457A1"/>
     <w:multiLevelType w:val="hybridMultilevel"/>
     <w:tmpl w:val="F4FCF8E6"/>
@@ -2639,7 +5200,96 @@
       </w:rPr>
     </w:lvl>
   </w:abstractNum>
-  <w:abstractNum w:abstractNumId="12" w15:restartNumberingAfterBreak="0">
+  <w:abstractNum w:abstractNumId="14" w15:restartNumberingAfterBreak="0">
+    <w:nsid w:val="47C05DFC"/>
+    <w:multiLevelType w:val="hybridMultilevel"/>
+    <w:tmpl w:val="D67A8EBE"/>
+    <w:lvl w:ilvl="0" w:tplc="7A767B12">
+      <w:start w:val="1"/>
+      <w:numFmt w:val="decimal"/>
+      <w:lvlText w:val="%1."/>
+      <w:lvlJc w:val="left"/>
+      <w:pPr>
+        <w:ind w:left="1080" w:hanging="360"/>
+      </w:pPr>
+      <w:rPr>
+        <w:rFonts w:hint="default"/>
+      </w:rPr>
+    </w:lvl>
+    <w:lvl w:ilvl="1" w:tplc="04090019" w:tentative="1">
+      <w:start w:val="1"/>
+      <w:numFmt w:val="lowerLetter"/>
+      <w:lvlText w:val="%2."/>
+      <w:lvlJc w:val="left"/>
+      <w:pPr>
+        <w:ind w:left="1800" w:hanging="360"/>
+      </w:pPr>
+    </w:lvl>
+    <w:lvl w:ilvl="2" w:tplc="0409001B" w:tentative="1">
+      <w:start w:val="1"/>
+      <w:numFmt w:val="lowerRoman"/>
+      <w:lvlText w:val="%3."/>
+      <w:lvlJc w:val="right"/>
+      <w:pPr>
+        <w:ind w:left="2520" w:hanging="180"/>
+      </w:pPr>
+    </w:lvl>
+    <w:lvl w:ilvl="3" w:tplc="0409000F" w:tentative="1">
+      <w:start w:val="1"/>
+      <w:numFmt w:val="decimal"/>
+      <w:lvlText w:val="%4."/>
+      <w:lvlJc w:val="left"/>
+      <w:pPr>
+        <w:ind w:left="3240" w:hanging="360"/>
+      </w:pPr>
+    </w:lvl>
+    <w:lvl w:ilvl="4" w:tplc="04090019" w:tentative="1">
+      <w:start w:val="1"/>
+      <w:numFmt w:val="lowerLetter"/>
+      <w:lvlText w:val="%5."/>
+      <w:lvlJc w:val="left"/>
+      <w:pPr>
+        <w:ind w:left="3960" w:hanging="360"/>
+      </w:pPr>
+    </w:lvl>
+    <w:lvl w:ilvl="5" w:tplc="0409001B" w:tentative="1">
+      <w:start w:val="1"/>
+      <w:numFmt w:val="lowerRoman"/>
+      <w:lvlText w:val="%6."/>
+      <w:lvlJc w:val="right"/>
+      <w:pPr>
+        <w:ind w:left="4680" w:hanging="180"/>
+      </w:pPr>
+    </w:lvl>
+    <w:lvl w:ilvl="6" w:tplc="0409000F" w:tentative="1">
+      <w:start w:val="1"/>
+      <w:numFmt w:val="decimal"/>
+      <w:lvlText w:val="%7."/>
+      <w:lvlJc w:val="left"/>
+      <w:pPr>
+        <w:ind w:left="5400" w:hanging="360"/>
+      </w:pPr>
+    </w:lvl>
+    <w:lvl w:ilvl="7" w:tplc="04090019" w:tentative="1">
+      <w:start w:val="1"/>
+      <w:numFmt w:val="lowerLetter"/>
+      <w:lvlText w:val="%8."/>
+      <w:lvlJc w:val="left"/>
+      <w:pPr>
+        <w:ind w:left="6120" w:hanging="360"/>
+      </w:pPr>
+    </w:lvl>
+    <w:lvl w:ilvl="8" w:tplc="0409001B" w:tentative="1">
+      <w:start w:val="1"/>
+      <w:numFmt w:val="lowerRoman"/>
+      <w:lvlText w:val="%9."/>
+      <w:lvlJc w:val="right"/>
+      <w:pPr>
+        <w:ind w:left="6840" w:hanging="180"/>
+      </w:pPr>
+    </w:lvl>
+  </w:abstractNum>
+  <w:abstractNum w:abstractNumId="15" w15:restartNumberingAfterBreak="0">
     <w:nsid w:val="5265386E"/>
     <w:multiLevelType w:val="hybridMultilevel"/>
     <w:tmpl w:val="F21CDFF6"/>
@@ -2728,7 +5378,7 @@
       </w:pPr>
     </w:lvl>
   </w:abstractNum>
-  <w:abstractNum w:abstractNumId="13" w15:restartNumberingAfterBreak="0">
+  <w:abstractNum w:abstractNumId="16" w15:restartNumberingAfterBreak="0">
     <w:nsid w:val="608F29BC"/>
     <w:multiLevelType w:val="hybridMultilevel"/>
     <w:tmpl w:val="EEEA354A"/>
@@ -2817,7 +5467,7 @@
       </w:pPr>
     </w:lvl>
   </w:abstractNum>
-  <w:abstractNum w:abstractNumId="14" w15:restartNumberingAfterBreak="0">
+  <w:abstractNum w:abstractNumId="17" w15:restartNumberingAfterBreak="0">
     <w:nsid w:val="624B1D92"/>
     <w:multiLevelType w:val="hybridMultilevel"/>
     <w:tmpl w:val="898C436C"/>
@@ -2907,49 +5557,58 @@
     </w:lvl>
   </w:abstractNum>
   <w:num w:numId="1">
+    <w:abstractNumId w:val="11"/>
+  </w:num>
+  <w:num w:numId="2">
+    <w:abstractNumId w:val="3"/>
+  </w:num>
+  <w:num w:numId="3">
     <w:abstractNumId w:val="9"/>
   </w:num>
-  <w:num w:numId="2">
-    <w:abstractNumId w:val="2"/>
-  </w:num>
-  <w:num w:numId="3">
-    <w:abstractNumId w:val="7"/>
-  </w:num>
   <w:num w:numId="4">
-    <w:abstractNumId w:val="3"/>
+    <w:abstractNumId w:val="4"/>
   </w:num>
   <w:num w:numId="5">
-    <w:abstractNumId w:val="4"/>
+    <w:abstractNumId w:val="6"/>
   </w:num>
   <w:num w:numId="6">
-    <w:abstractNumId w:val="5"/>
+    <w:abstractNumId w:val="7"/>
   </w:num>
   <w:num w:numId="7">
     <w:abstractNumId w:val="1"/>
   </w:num>
   <w:num w:numId="8">
-    <w:abstractNumId w:val="6"/>
+    <w:abstractNumId w:val="8"/>
   </w:num>
   <w:num w:numId="9">
+    <w:abstractNumId w:val="16"/>
+  </w:num>
+  <w:num w:numId="10">
+    <w:abstractNumId w:val="10"/>
+  </w:num>
+  <w:num w:numId="11">
+    <w:abstractNumId w:val="17"/>
+  </w:num>
+  <w:num w:numId="12">
+    <w:abstractNumId w:val="15"/>
+  </w:num>
+  <w:num w:numId="13">
     <w:abstractNumId w:val="13"/>
   </w:num>
-  <w:num w:numId="10">
-    <w:abstractNumId w:val="8"/>
-  </w:num>
-  <w:num w:numId="11">
-    <w:abstractNumId w:val="14"/>
-  </w:num>
-  <w:num w:numId="12">
+  <w:num w:numId="14">
     <w:abstractNumId w:val="12"/>
-  </w:num>
-  <w:num w:numId="13">
-    <w:abstractNumId w:val="11"/>
-  </w:num>
-  <w:num w:numId="14">
-    <w:abstractNumId w:val="10"/>
   </w:num>
   <w:num w:numId="15">
     <w:abstractNumId w:val="0"/>
+  </w:num>
+  <w:num w:numId="16">
+    <w:abstractNumId w:val="14"/>
+  </w:num>
+  <w:num w:numId="17">
+    <w:abstractNumId w:val="5"/>
+  </w:num>
+  <w:num w:numId="18">
+    <w:abstractNumId w:val="2"/>
   </w:num>
 </w:numbering>
 </file>

</xml_diff>

<commit_message>
Update script for DB with no data
</commit_message>
<xml_diff>
--- a/ToDoTask.docx
+++ b/ToDoTask.docx
@@ -44,7 +44,25 @@
           <w:sz w:val="32"/>
           <w:szCs w:val="32"/>
         </w:rPr>
-        <w:t>Use Case, Deployment, Component, Behavioral, Sequence Diagram</w:t>
+        <w:t>U</w:t>
+      </w:r>
+      <w:r>
+        <w:rPr>
+          <w:b/>
+          <w:sz w:val="32"/>
+          <w:szCs w:val="32"/>
+        </w:rPr>
+        <w:t>se Case, Deployment, Component</w:t>
+      </w:r>
+      <w:bookmarkStart w:id="0" w:name="_GoBack"/>
+      <w:bookmarkEnd w:id="0"/>
+      <w:r>
+        <w:rPr>
+          <w:b/>
+          <w:sz w:val="32"/>
+          <w:szCs w:val="32"/>
+        </w:rPr>
+        <w:t>, Sequence Diagram</w:t>
       </w:r>
     </w:p>
     <w:p>
@@ -69,162 +87,19 @@
           <w:sz w:val="26"/>
         </w:rPr>
       </w:pPr>
-      <w:proofErr w:type="spellStart"/>
       <w:r>
         <w:rPr>
           <w:sz w:val="26"/>
           <w:u w:val="single"/>
         </w:rPr>
-        <w:t>Tuần</w:t>
-      </w:r>
-      <w:proofErr w:type="spellEnd"/>
-      <w:r>
-        <w:rPr>
-          <w:sz w:val="26"/>
-          <w:u w:val="single"/>
-        </w:rPr>
-        <w:t xml:space="preserve"> 1 (9/5 - 13/5)</w:t>
-      </w:r>
-      <w:r>
-        <w:rPr>
-          <w:sz w:val="26"/>
-        </w:rPr>
-        <w:t xml:space="preserve">: </w:t>
-      </w:r>
-      <w:proofErr w:type="spellStart"/>
-      <w:r>
-        <w:rPr>
-          <w:sz w:val="26"/>
-        </w:rPr>
-        <w:t>Hoàn</w:t>
-      </w:r>
-      <w:proofErr w:type="spellEnd"/>
-      <w:r>
-        <w:rPr>
-          <w:sz w:val="26"/>
-        </w:rPr>
-        <w:t xml:space="preserve"> </w:t>
-      </w:r>
-      <w:proofErr w:type="spellStart"/>
-      <w:r>
-        <w:rPr>
-          <w:sz w:val="26"/>
-        </w:rPr>
-        <w:t>thành</w:t>
-      </w:r>
-      <w:proofErr w:type="spellEnd"/>
-      <w:r>
-        <w:rPr>
-          <w:sz w:val="26"/>
-        </w:rPr>
-        <w:t xml:space="preserve"> </w:t>
-      </w:r>
-      <w:proofErr w:type="spellStart"/>
-      <w:r>
-        <w:rPr>
-          <w:sz w:val="26"/>
-        </w:rPr>
-        <w:t>xong</w:t>
-      </w:r>
-      <w:proofErr w:type="spellEnd"/>
-      <w:r>
-        <w:rPr>
-          <w:sz w:val="26"/>
-        </w:rPr>
-        <w:t xml:space="preserve"> Database </w:t>
-      </w:r>
-      <w:proofErr w:type="spellStart"/>
-      <w:r>
-        <w:rPr>
-          <w:sz w:val="26"/>
-        </w:rPr>
-        <w:t>trên</w:t>
-      </w:r>
-      <w:proofErr w:type="spellEnd"/>
-      <w:r>
-        <w:rPr>
-          <w:sz w:val="26"/>
-        </w:rPr>
-        <w:t xml:space="preserve"> </w:t>
-      </w:r>
-      <w:proofErr w:type="spellStart"/>
-      <w:r>
-        <w:rPr>
-          <w:sz w:val="26"/>
-        </w:rPr>
-        <w:t>nền</w:t>
-      </w:r>
-      <w:proofErr w:type="spellEnd"/>
-      <w:r>
-        <w:rPr>
-          <w:sz w:val="26"/>
-        </w:rPr>
-        <w:t xml:space="preserve"> </w:t>
-      </w:r>
-      <w:proofErr w:type="spellStart"/>
-      <w:r>
-        <w:rPr>
-          <w:sz w:val="26"/>
-        </w:rPr>
-        <w:t>tảng</w:t>
-      </w:r>
-      <w:proofErr w:type="spellEnd"/>
-      <w:r>
-        <w:rPr>
-          <w:sz w:val="26"/>
-        </w:rPr>
-        <w:t xml:space="preserve"> </w:t>
-      </w:r>
-      <w:proofErr w:type="spellStart"/>
-      <w:r>
-        <w:rPr>
-          <w:sz w:val="26"/>
-        </w:rPr>
-        <w:t>MySql</w:t>
-      </w:r>
-      <w:proofErr w:type="spellEnd"/>
-      <w:r>
-        <w:rPr>
-          <w:sz w:val="26"/>
-        </w:rPr>
-        <w:t xml:space="preserve"> </w:t>
-      </w:r>
-      <w:proofErr w:type="spellStart"/>
-      <w:r>
-        <w:rPr>
-          <w:sz w:val="26"/>
-        </w:rPr>
-        <w:t>và</w:t>
-      </w:r>
-      <w:proofErr w:type="spellEnd"/>
-      <w:r>
-        <w:rPr>
-          <w:sz w:val="26"/>
-        </w:rPr>
-        <w:t xml:space="preserve"> structure </w:t>
-      </w:r>
-      <w:proofErr w:type="spellStart"/>
-      <w:r>
-        <w:rPr>
-          <w:sz w:val="26"/>
-        </w:rPr>
-        <w:t>cho</w:t>
-      </w:r>
-      <w:proofErr w:type="spellEnd"/>
-      <w:r>
-        <w:rPr>
-          <w:sz w:val="26"/>
-        </w:rPr>
-        <w:t xml:space="preserve"> </w:t>
-      </w:r>
-      <w:proofErr w:type="spellStart"/>
-      <w:r>
-        <w:rPr>
-          <w:sz w:val="26"/>
-        </w:rPr>
-        <w:t>WebAPI</w:t>
-      </w:r>
-      <w:proofErr w:type="spellEnd"/>
+        <w:t>Tuần 1 (9/5 - 13/5)</w:t>
+      </w:r>
+      <w:r>
+        <w:rPr>
+          <w:sz w:val="26"/>
+        </w:rPr>
+        <w:t>: Hoàn thành xong Database trên nền tảng MySql và structure cho WebAPI</w:t>
+      </w:r>
       <w:r>
         <w:rPr>
           <w:sz w:val="26"/>
@@ -286,49 +161,40 @@
           <w:u w:val="single"/>
         </w:rPr>
       </w:pPr>
-      <w:proofErr w:type="spellStart"/>
       <w:r>
         <w:rPr>
           <w:sz w:val="26"/>
           <w:u w:val="single"/>
         </w:rPr>
-        <w:t>Tuần</w:t>
-      </w:r>
-      <w:proofErr w:type="spellEnd"/>
+        <w:t>Tuần 2</w:t>
+      </w:r>
       <w:r>
         <w:rPr>
           <w:sz w:val="26"/>
           <w:u w:val="single"/>
         </w:rPr>
-        <w:t xml:space="preserve"> 2</w:t>
-      </w:r>
-      <w:r>
-        <w:rPr>
+        <w:t xml:space="preserve"> (16/5 – 20/5)</w:t>
+      </w:r>
+    </w:p>
+    <w:p>
+      <w:pPr>
+        <w:rPr>
+          <w:sz w:val="26"/>
+        </w:rPr>
+      </w:pPr>
+      <w:r>
+        <w:rPr>
+          <w:sz w:val="26"/>
+        </w:rPr>
+        <w:t xml:space="preserve">   - </w:t>
+      </w:r>
+      <w:r>
+        <w:rPr>
+          <w:b/>
+          <w:color w:val="FF0000"/>
           <w:sz w:val="26"/>
           <w:u w:val="single"/>
         </w:rPr>
-        <w:t xml:space="preserve"> (16/5 – 20/5)</w:t>
-      </w:r>
-    </w:p>
-    <w:p>
-      <w:pPr>
-        <w:rPr>
-          <w:sz w:val="26"/>
-        </w:rPr>
-      </w:pPr>
-      <w:r>
-        <w:rPr>
-          <w:sz w:val="26"/>
-        </w:rPr>
-        <w:t xml:space="preserve">   - </w:t>
-      </w:r>
-      <w:r>
-        <w:rPr>
-          <w:b/>
-          <w:color w:val="FF0000"/>
-          <w:sz w:val="26"/>
-          <w:u w:val="single"/>
-        </w:rPr>
         <w:t>TRƯỚC MẮT MỌI NGƯỜI CẦN TẠO GIT ĐỂ DỄ DÀNG QUẢN LÝ SOURCE CODE</w:t>
       </w:r>
     </w:p>
@@ -342,133 +208,13 @@
         <w:rPr>
           <w:sz w:val="26"/>
         </w:rPr>
-        <w:t xml:space="preserve">   - Task </w:t>
-      </w:r>
-      <w:proofErr w:type="spellStart"/>
-      <w:r>
-        <w:rPr>
-          <w:sz w:val="26"/>
-        </w:rPr>
-        <w:t>hiện</w:t>
-      </w:r>
-      <w:proofErr w:type="spellEnd"/>
-      <w:r>
-        <w:rPr>
-          <w:sz w:val="26"/>
-        </w:rPr>
-        <w:t xml:space="preserve"> </w:t>
-      </w:r>
-      <w:proofErr w:type="spellStart"/>
-      <w:r>
-        <w:rPr>
-          <w:sz w:val="26"/>
-        </w:rPr>
-        <w:t>tại</w:t>
-      </w:r>
-      <w:proofErr w:type="spellEnd"/>
-      <w:r>
-        <w:rPr>
-          <w:sz w:val="26"/>
-        </w:rPr>
-        <w:t xml:space="preserve"> </w:t>
-      </w:r>
-      <w:proofErr w:type="spellStart"/>
-      <w:r>
-        <w:rPr>
-          <w:sz w:val="26"/>
-        </w:rPr>
-        <w:t>cần</w:t>
-      </w:r>
-      <w:proofErr w:type="spellEnd"/>
-      <w:r>
-        <w:rPr>
-          <w:sz w:val="26"/>
-        </w:rPr>
-        <w:t xml:space="preserve"> </w:t>
-      </w:r>
-      <w:proofErr w:type="gramStart"/>
-      <w:r>
-        <w:rPr>
-          <w:sz w:val="26"/>
-        </w:rPr>
-        <w:t>support :</w:t>
-      </w:r>
-      <w:proofErr w:type="gramEnd"/>
-      <w:r>
-        <w:rPr>
-          <w:sz w:val="26"/>
-        </w:rPr>
-        <w:t xml:space="preserve"> </w:t>
-      </w:r>
-      <w:proofErr w:type="spellStart"/>
-      <w:r>
-        <w:rPr>
-          <w:sz w:val="26"/>
-        </w:rPr>
-        <w:t>Hải</w:t>
-      </w:r>
-      <w:proofErr w:type="spellEnd"/>
-      <w:r>
-        <w:rPr>
-          <w:sz w:val="26"/>
-        </w:rPr>
-        <w:t xml:space="preserve">, </w:t>
-      </w:r>
-      <w:proofErr w:type="spellStart"/>
-      <w:r>
-        <w:rPr>
-          <w:sz w:val="26"/>
-        </w:rPr>
-        <w:t>Thiện</w:t>
-      </w:r>
-      <w:proofErr w:type="spellEnd"/>
-      <w:r>
-        <w:rPr>
-          <w:sz w:val="26"/>
-        </w:rPr>
-        <w:t xml:space="preserve">, </w:t>
-      </w:r>
-      <w:proofErr w:type="spellStart"/>
-      <w:r>
-        <w:rPr>
-          <w:sz w:val="26"/>
-        </w:rPr>
-        <w:t>Tuân</w:t>
-      </w:r>
-      <w:proofErr w:type="spellEnd"/>
-      <w:r>
-        <w:rPr>
-          <w:sz w:val="26"/>
-        </w:rPr>
-        <w:t xml:space="preserve"> (</w:t>
-      </w:r>
-      <w:proofErr w:type="spellStart"/>
-      <w:r>
-        <w:rPr>
-          <w:sz w:val="26"/>
-        </w:rPr>
-        <w:t>trước</w:t>
-      </w:r>
-      <w:proofErr w:type="spellEnd"/>
-      <w:r>
-        <w:rPr>
-          <w:sz w:val="26"/>
-        </w:rPr>
-        <w:t xml:space="preserve"> </w:t>
-      </w:r>
-      <w:proofErr w:type="spellStart"/>
-      <w:r>
-        <w:rPr>
-          <w:sz w:val="26"/>
-        </w:rPr>
-        <w:t>ngày</w:t>
-      </w:r>
-      <w:proofErr w:type="spellEnd"/>
-      <w:r>
-        <w:rPr>
-          <w:sz w:val="26"/>
-        </w:rPr>
-        <w:t xml:space="preserve"> t6 20/5/2016)</w:t>
+        <w:t xml:space="preserve">   - Task hiện tại cần support : Hải, Thiện, Tuân</w:t>
+      </w:r>
+      <w:r>
+        <w:rPr>
+          <w:sz w:val="26"/>
+        </w:rPr>
+        <w:t xml:space="preserve"> (trước ngày t6 20/5/2016)</w:t>
       </w:r>
     </w:p>
     <w:p>
@@ -499,193 +245,41 @@
         <w:rPr>
           <w:sz w:val="26"/>
         </w:rPr>
-        <w:t xml:space="preserve"> Database: </w:t>
-      </w:r>
-      <w:proofErr w:type="spellStart"/>
-      <w:r>
-        <w:rPr>
-          <w:sz w:val="26"/>
-        </w:rPr>
-        <w:t>thêm</w:t>
-      </w:r>
-      <w:proofErr w:type="spellEnd"/>
-      <w:r>
-        <w:rPr>
-          <w:sz w:val="26"/>
-        </w:rPr>
-        <w:t xml:space="preserve"> </w:t>
-      </w:r>
-      <w:proofErr w:type="spellStart"/>
-      <w:r>
-        <w:rPr>
-          <w:sz w:val="26"/>
-        </w:rPr>
-        <w:t>dữ</w:t>
-      </w:r>
-      <w:proofErr w:type="spellEnd"/>
-      <w:r>
-        <w:rPr>
-          <w:sz w:val="26"/>
-        </w:rPr>
-        <w:t xml:space="preserve"> </w:t>
-      </w:r>
-      <w:proofErr w:type="spellStart"/>
-      <w:r>
-        <w:rPr>
-          <w:sz w:val="26"/>
-        </w:rPr>
-        <w:t>liệu</w:t>
-      </w:r>
-      <w:proofErr w:type="spellEnd"/>
-      <w:r>
-        <w:rPr>
-          <w:sz w:val="26"/>
-        </w:rPr>
-        <w:t xml:space="preserve"> </w:t>
-      </w:r>
-      <w:proofErr w:type="spellStart"/>
-      <w:r>
-        <w:rPr>
-          <w:sz w:val="26"/>
-        </w:rPr>
-        <w:t>vào</w:t>
-      </w:r>
-      <w:proofErr w:type="spellEnd"/>
-      <w:r>
-        <w:rPr>
-          <w:sz w:val="26"/>
-        </w:rPr>
-        <w:t xml:space="preserve"> </w:t>
-      </w:r>
-      <w:proofErr w:type="spellStart"/>
-      <w:r>
-        <w:rPr>
-          <w:sz w:val="26"/>
-        </w:rPr>
-        <w:t>cho</w:t>
-      </w:r>
-      <w:proofErr w:type="spellEnd"/>
-      <w:r>
-        <w:rPr>
-          <w:sz w:val="26"/>
-        </w:rPr>
-        <w:t xml:space="preserve"> </w:t>
-      </w:r>
-      <w:proofErr w:type="spellStart"/>
+        <w:t xml:space="preserve"> Database: thêm dữ liệu vào cho </w:t>
+      </w:r>
       <w:r>
         <w:rPr>
           <w:b/>
           <w:sz w:val="28"/>
           <w:u w:val="single"/>
         </w:rPr>
-        <w:t>hợp</w:t>
-      </w:r>
-      <w:proofErr w:type="spellEnd"/>
-      <w:r>
-        <w:rPr>
-          <w:b/>
+        <w:t>hợp lý</w:t>
+      </w:r>
+      <w:r>
+        <w:rPr>
           <w:sz w:val="28"/>
-          <w:u w:val="single"/>
         </w:rPr>
         <w:t xml:space="preserve"> </w:t>
       </w:r>
-      <w:proofErr w:type="spellStart"/>
-      <w:r>
-        <w:rPr>
-          <w:b/>
-          <w:sz w:val="28"/>
-          <w:u w:val="single"/>
-        </w:rPr>
-        <w:t>lý</w:t>
-      </w:r>
-      <w:proofErr w:type="spellEnd"/>
-      <w:r>
-        <w:rPr>
-          <w:sz w:val="28"/>
-        </w:rPr>
-        <w:t xml:space="preserve"> </w:t>
-      </w:r>
-      <w:proofErr w:type="gramStart"/>
-      <w:r>
-        <w:rPr>
-          <w:sz w:val="26"/>
-        </w:rPr>
-        <w:t xml:space="preserve">( </w:t>
-      </w:r>
-      <w:proofErr w:type="spellStart"/>
-      <w:r>
-        <w:rPr>
-          <w:sz w:val="26"/>
-        </w:rPr>
-        <w:t>ít</w:t>
-      </w:r>
-      <w:proofErr w:type="spellEnd"/>
-      <w:proofErr w:type="gramEnd"/>
-      <w:r>
-        <w:rPr>
-          <w:sz w:val="26"/>
-        </w:rPr>
-        <w:t xml:space="preserve"> </w:t>
-      </w:r>
-      <w:proofErr w:type="spellStart"/>
-      <w:r>
-        <w:rPr>
-          <w:sz w:val="26"/>
-        </w:rPr>
-        <w:t>nhấ</w:t>
-      </w:r>
-      <w:r>
-        <w:rPr>
-          <w:sz w:val="26"/>
-        </w:rPr>
-        <w:t>t</w:t>
-      </w:r>
-      <w:proofErr w:type="spellEnd"/>
-      <w:r>
-        <w:rPr>
-          <w:sz w:val="26"/>
-        </w:rPr>
-        <w:t xml:space="preserve"> </w:t>
-      </w:r>
-      <w:proofErr w:type="spellStart"/>
-      <w:r>
-        <w:rPr>
-          <w:sz w:val="26"/>
-        </w:rPr>
-        <w:t>là</w:t>
-      </w:r>
-      <w:proofErr w:type="spellEnd"/>
-      <w:r>
-        <w:rPr>
-          <w:sz w:val="26"/>
-        </w:rPr>
-        <w:t xml:space="preserve"> 3 records), </w:t>
-      </w:r>
-      <w:proofErr w:type="spellStart"/>
-      <w:r>
-        <w:rPr>
-          <w:b/>
-          <w:sz w:val="26"/>
-        </w:rPr>
-        <w:t>cài</w:t>
-      </w:r>
-      <w:proofErr w:type="spellEnd"/>
-      <w:r>
-        <w:rPr>
-          <w:b/>
-          <w:sz w:val="26"/>
-        </w:rPr>
-        <w:t xml:space="preserve"> </w:t>
-      </w:r>
-      <w:proofErr w:type="spellStart"/>
-      <w:r>
-        <w:rPr>
-          <w:b/>
-          <w:sz w:val="26"/>
-        </w:rPr>
-        <w:t>MySql</w:t>
-      </w:r>
-      <w:proofErr w:type="spellEnd"/>
+      <w:r>
+        <w:rPr>
+          <w:sz w:val="26"/>
+        </w:rPr>
+        <w:t>( ít nhấ</w:t>
+      </w:r>
+      <w:r>
+        <w:rPr>
+          <w:sz w:val="26"/>
+        </w:rPr>
+        <w:t xml:space="preserve">t là 3 records), </w:t>
+      </w:r>
+      <w:r>
+        <w:rPr>
+          <w:b/>
+          <w:sz w:val="26"/>
+        </w:rPr>
+        <w:t>cài MySql</w:t>
+      </w:r>
       <w:r>
         <w:rPr>
           <w:b/>
@@ -736,195 +330,13 @@
         <w:rPr>
           <w:sz w:val="26"/>
         </w:rPr>
-        <w:t xml:space="preserve"> Implement method </w:t>
-      </w:r>
-      <w:proofErr w:type="spellStart"/>
-      <w:r>
-        <w:rPr>
-          <w:sz w:val="26"/>
-        </w:rPr>
-        <w:t>trong</w:t>
-      </w:r>
-      <w:proofErr w:type="spellEnd"/>
-      <w:r>
-        <w:rPr>
-          <w:sz w:val="26"/>
-        </w:rPr>
-        <w:t xml:space="preserve"> PACKAGE Pages </w:t>
-      </w:r>
-      <w:proofErr w:type="spellStart"/>
-      <w:r>
-        <w:rPr>
-          <w:sz w:val="26"/>
-        </w:rPr>
-        <w:t>vì</w:t>
-      </w:r>
-      <w:proofErr w:type="spellEnd"/>
-      <w:r>
-        <w:rPr>
-          <w:sz w:val="26"/>
-        </w:rPr>
-        <w:t xml:space="preserve"> DB </w:t>
-      </w:r>
-      <w:proofErr w:type="spellStart"/>
-      <w:r>
-        <w:rPr>
-          <w:sz w:val="26"/>
-        </w:rPr>
-        <w:t>của</w:t>
-      </w:r>
-      <w:proofErr w:type="spellEnd"/>
-      <w:r>
-        <w:rPr>
-          <w:sz w:val="26"/>
-        </w:rPr>
-        <w:t xml:space="preserve"> </w:t>
-      </w:r>
-      <w:proofErr w:type="spellStart"/>
-      <w:r>
-        <w:rPr>
-          <w:sz w:val="26"/>
-        </w:rPr>
-        <w:t>mình</w:t>
-      </w:r>
-      <w:proofErr w:type="spellEnd"/>
-      <w:r>
-        <w:rPr>
-          <w:sz w:val="26"/>
-        </w:rPr>
-        <w:t xml:space="preserve"> </w:t>
-      </w:r>
-      <w:proofErr w:type="spellStart"/>
-      <w:r>
-        <w:rPr>
-          <w:sz w:val="26"/>
-        </w:rPr>
-        <w:t>bỏ</w:t>
-      </w:r>
-      <w:proofErr w:type="spellEnd"/>
-      <w:r>
-        <w:rPr>
-          <w:sz w:val="26"/>
-        </w:rPr>
-        <w:t xml:space="preserve"> </w:t>
-      </w:r>
-      <w:proofErr w:type="spellStart"/>
-      <w:r>
-        <w:rPr>
-          <w:sz w:val="26"/>
-        </w:rPr>
-        <w:t>đi</w:t>
-      </w:r>
-      <w:proofErr w:type="spellEnd"/>
-      <w:r>
-        <w:rPr>
-          <w:sz w:val="26"/>
-        </w:rPr>
-        <w:t xml:space="preserve"> 1 </w:t>
-      </w:r>
-      <w:proofErr w:type="spellStart"/>
-      <w:r>
-        <w:rPr>
-          <w:sz w:val="26"/>
-        </w:rPr>
-        <w:t>vài</w:t>
-      </w:r>
-      <w:proofErr w:type="spellEnd"/>
-      <w:r>
-        <w:rPr>
-          <w:sz w:val="26"/>
-        </w:rPr>
-        <w:t xml:space="preserve"> </w:t>
-      </w:r>
-      <w:proofErr w:type="spellStart"/>
-      <w:r>
-        <w:rPr>
-          <w:sz w:val="26"/>
-        </w:rPr>
-        <w:t>yếu</w:t>
-      </w:r>
-      <w:proofErr w:type="spellEnd"/>
-      <w:r>
-        <w:rPr>
-          <w:sz w:val="26"/>
-        </w:rPr>
-        <w:t xml:space="preserve"> </w:t>
-      </w:r>
-      <w:proofErr w:type="spellStart"/>
-      <w:r>
-        <w:rPr>
-          <w:sz w:val="26"/>
-        </w:rPr>
-        <w:t>tố</w:t>
-      </w:r>
-      <w:proofErr w:type="spellEnd"/>
-      <w:r>
-        <w:rPr>
-          <w:sz w:val="26"/>
-        </w:rPr>
-        <w:t xml:space="preserve"> </w:t>
-      </w:r>
-      <w:proofErr w:type="spellStart"/>
-      <w:r>
-        <w:rPr>
-          <w:sz w:val="26"/>
-        </w:rPr>
-        <w:t>ch</w:t>
-      </w:r>
-      <w:r>
-        <w:rPr>
-          <w:sz w:val="26"/>
-        </w:rPr>
-        <w:t>o</w:t>
-      </w:r>
-      <w:proofErr w:type="spellEnd"/>
-      <w:r>
-        <w:rPr>
-          <w:sz w:val="26"/>
-        </w:rPr>
-        <w:t xml:space="preserve"> </w:t>
-      </w:r>
-      <w:proofErr w:type="spellStart"/>
-      <w:r>
-        <w:rPr>
-          <w:sz w:val="26"/>
-        </w:rPr>
-        <w:t>nên</w:t>
-      </w:r>
-      <w:proofErr w:type="spellEnd"/>
-      <w:r>
-        <w:rPr>
-          <w:sz w:val="26"/>
-        </w:rPr>
-        <w:t xml:space="preserve"> </w:t>
-      </w:r>
-      <w:proofErr w:type="spellStart"/>
-      <w:r>
-        <w:rPr>
-          <w:sz w:val="26"/>
-        </w:rPr>
-        <w:t>khi</w:t>
-      </w:r>
-      <w:proofErr w:type="spellEnd"/>
-      <w:r>
-        <w:rPr>
-          <w:sz w:val="26"/>
-        </w:rPr>
-        <w:t xml:space="preserve"> implement method </w:t>
-      </w:r>
-      <w:proofErr w:type="spellStart"/>
-      <w:r>
-        <w:rPr>
-          <w:sz w:val="26"/>
-        </w:rPr>
-        <w:t>thì</w:t>
-      </w:r>
-      <w:proofErr w:type="spellEnd"/>
-      <w:r>
-        <w:rPr>
-          <w:sz w:val="26"/>
-        </w:rPr>
-        <w:t xml:space="preserve"> </w:t>
+        <w:t xml:space="preserve"> Implement method trong PACKAGE Pages vì DB của mình bỏ đi 1 vài yếu tố ch</w:t>
+      </w:r>
+      <w:r>
+        <w:rPr>
+          <w:sz w:val="26"/>
+        </w:rPr>
+        <w:t xml:space="preserve">o nên khi implement method thì </w:t>
       </w:r>
       <w:r>
         <w:rPr>
@@ -940,108 +352,26 @@
         </w:rPr>
         <w:t xml:space="preserve"> (</w:t>
       </w:r>
-      <w:proofErr w:type="spellStart"/>
       <w:r>
         <w:rPr>
           <w:b/>
           <w:sz w:val="28"/>
         </w:rPr>
-        <w:t>bắt</w:t>
-      </w:r>
-      <w:proofErr w:type="spellEnd"/>
+        <w:t xml:space="preserve">bắt buộc </w:t>
+      </w:r>
       <w:r>
         <w:rPr>
           <w:b/>
           <w:sz w:val="28"/>
         </w:rPr>
-        <w:t xml:space="preserve"> </w:t>
-      </w:r>
-      <w:proofErr w:type="spellStart"/>
+        <w:t>phải có Netbean 7.4.1)</w:t>
+      </w:r>
       <w:r>
         <w:rPr>
           <w:b/>
           <w:sz w:val="28"/>
         </w:rPr>
-        <w:t>buộc</w:t>
-      </w:r>
-      <w:proofErr w:type="spellEnd"/>
-      <w:r>
-        <w:rPr>
-          <w:b/>
-          <w:sz w:val="28"/>
-        </w:rPr>
-        <w:t xml:space="preserve"> </w:t>
-      </w:r>
-      <w:proofErr w:type="spellStart"/>
-      <w:r>
-        <w:rPr>
-          <w:b/>
-          <w:sz w:val="28"/>
-        </w:rPr>
-        <w:t>phải</w:t>
-      </w:r>
-      <w:proofErr w:type="spellEnd"/>
-      <w:r>
-        <w:rPr>
-          <w:b/>
-          <w:sz w:val="28"/>
-        </w:rPr>
-        <w:t xml:space="preserve"> </w:t>
-      </w:r>
-      <w:proofErr w:type="spellStart"/>
-      <w:r>
-        <w:rPr>
-          <w:b/>
-          <w:sz w:val="28"/>
-        </w:rPr>
-        <w:t>có</w:t>
-      </w:r>
-      <w:proofErr w:type="spellEnd"/>
-      <w:r>
-        <w:rPr>
-          <w:b/>
-          <w:sz w:val="28"/>
-        </w:rPr>
-        <w:t xml:space="preserve"> </w:t>
-      </w:r>
-      <w:proofErr w:type="spellStart"/>
-      <w:r>
-        <w:rPr>
-          <w:b/>
-          <w:sz w:val="28"/>
-        </w:rPr>
-        <w:t>Netbean</w:t>
-      </w:r>
-      <w:proofErr w:type="spellEnd"/>
-      <w:r>
-        <w:rPr>
-          <w:b/>
-          <w:sz w:val="28"/>
-        </w:rPr>
-        <w:t xml:space="preserve"> 7.4.1</w:t>
-      </w:r>
-      <w:proofErr w:type="gramStart"/>
-      <w:r>
-        <w:rPr>
-          <w:b/>
-          <w:sz w:val="28"/>
-        </w:rPr>
-        <w:t>)</w:t>
-      </w:r>
-      <w:r>
-        <w:rPr>
-          <w:b/>
-          <w:sz w:val="28"/>
-        </w:rPr>
-        <w:t xml:space="preserve"> :</w:t>
-      </w:r>
-      <w:proofErr w:type="gramEnd"/>
-      <w:r>
-        <w:rPr>
-          <w:b/>
-          <w:sz w:val="28"/>
-        </w:rPr>
-        <w:t xml:space="preserve"> </w:t>
+        <w:t xml:space="preserve"> : </w:t>
       </w:r>
       <w:r>
         <w:rPr>
@@ -1106,77 +436,7 @@
         <w:rPr>
           <w:sz w:val="26"/>
         </w:rPr>
-        <w:t xml:space="preserve"> Test </w:t>
-      </w:r>
-      <w:proofErr w:type="spellStart"/>
-      <w:r>
-        <w:rPr>
-          <w:sz w:val="26"/>
-        </w:rPr>
-        <w:t>thử</w:t>
-      </w:r>
-      <w:proofErr w:type="spellEnd"/>
-      <w:r>
-        <w:rPr>
-          <w:sz w:val="26"/>
-        </w:rPr>
-        <w:t xml:space="preserve"> </w:t>
-      </w:r>
-      <w:proofErr w:type="spellStart"/>
-      <w:r>
-        <w:rPr>
-          <w:sz w:val="26"/>
-        </w:rPr>
-        <w:t>trên</w:t>
-      </w:r>
-      <w:proofErr w:type="spellEnd"/>
-      <w:r>
-        <w:rPr>
-          <w:sz w:val="26"/>
-        </w:rPr>
-        <w:t xml:space="preserve"> API </w:t>
-      </w:r>
-      <w:proofErr w:type="spellStart"/>
-      <w:r>
-        <w:rPr>
-          <w:sz w:val="26"/>
-        </w:rPr>
-        <w:t>vừa</w:t>
-      </w:r>
-      <w:proofErr w:type="spellEnd"/>
-      <w:r>
-        <w:rPr>
-          <w:sz w:val="26"/>
-        </w:rPr>
-        <w:t xml:space="preserve"> </w:t>
-      </w:r>
-      <w:proofErr w:type="spellStart"/>
-      <w:r>
-        <w:rPr>
-          <w:sz w:val="26"/>
-        </w:rPr>
-        <w:t>hoàn</w:t>
-      </w:r>
-      <w:proofErr w:type="spellEnd"/>
-      <w:r>
-        <w:rPr>
-          <w:sz w:val="26"/>
-        </w:rPr>
-        <w:t xml:space="preserve"> </w:t>
-      </w:r>
-      <w:proofErr w:type="spellStart"/>
-      <w:r>
-        <w:rPr>
-          <w:sz w:val="26"/>
-        </w:rPr>
-        <w:t>thành</w:t>
-      </w:r>
-      <w:proofErr w:type="spellEnd"/>
-      <w:r>
-        <w:rPr>
-          <w:sz w:val="26"/>
-        </w:rPr>
-        <w:t xml:space="preserve">: </w:t>
+        <w:t xml:space="preserve"> Test thử trên API vừa hoàn thành: </w:t>
       </w:r>
       <w:r>
         <w:rPr>
@@ -1231,99 +491,14 @@
         <w:rPr>
           <w:sz w:val="26"/>
         </w:rPr>
-        <w:t xml:space="preserve">Expected:  </w:t>
-      </w:r>
-      <w:proofErr w:type="spellStart"/>
-      <w:r>
-        <w:rPr>
-          <w:sz w:val="26"/>
-        </w:rPr>
-        <w:t>c</w:t>
-      </w:r>
-      <w:r>
-        <w:rPr>
-          <w:sz w:val="26"/>
-        </w:rPr>
-        <w:t>uối</w:t>
-      </w:r>
-      <w:proofErr w:type="spellEnd"/>
-      <w:r>
-        <w:rPr>
-          <w:sz w:val="26"/>
-        </w:rPr>
-        <w:t xml:space="preserve"> </w:t>
-      </w:r>
-      <w:proofErr w:type="spellStart"/>
-      <w:r>
-        <w:rPr>
-          <w:sz w:val="26"/>
-        </w:rPr>
-        <w:t>tuần</w:t>
-      </w:r>
-      <w:proofErr w:type="spellEnd"/>
-      <w:r>
-        <w:rPr>
-          <w:sz w:val="26"/>
-        </w:rPr>
-        <w:t xml:space="preserve"> 2 </w:t>
-      </w:r>
-      <w:proofErr w:type="spellStart"/>
-      <w:r>
-        <w:rPr>
-          <w:sz w:val="26"/>
-        </w:rPr>
-        <w:t>phải</w:t>
-      </w:r>
-      <w:proofErr w:type="spellEnd"/>
-      <w:r>
-        <w:rPr>
-          <w:sz w:val="26"/>
-        </w:rPr>
-        <w:t xml:space="preserve"> </w:t>
-      </w:r>
-      <w:proofErr w:type="spellStart"/>
-      <w:r>
-        <w:rPr>
-          <w:sz w:val="26"/>
-        </w:rPr>
-        <w:t>hoàn</w:t>
-      </w:r>
-      <w:proofErr w:type="spellEnd"/>
-      <w:r>
-        <w:rPr>
-          <w:sz w:val="26"/>
-        </w:rPr>
-        <w:t xml:space="preserve"> </w:t>
-      </w:r>
-      <w:proofErr w:type="spellStart"/>
-      <w:r>
-        <w:rPr>
-          <w:sz w:val="26"/>
-        </w:rPr>
-        <w:t>thành</w:t>
-      </w:r>
-      <w:proofErr w:type="spellEnd"/>
-      <w:r>
-        <w:rPr>
-          <w:sz w:val="26"/>
-        </w:rPr>
-        <w:t xml:space="preserve"> </w:t>
-      </w:r>
-      <w:proofErr w:type="spellStart"/>
-      <w:r>
-        <w:rPr>
-          <w:sz w:val="26"/>
-        </w:rPr>
-        <w:t>xong</w:t>
-      </w:r>
-      <w:proofErr w:type="spellEnd"/>
-      <w:r>
-        <w:rPr>
-          <w:sz w:val="26"/>
-        </w:rPr>
-        <w:t xml:space="preserve"> </w:t>
-      </w:r>
-      <w:proofErr w:type="spellStart"/>
+        <w:t>Expected:  c</w:t>
+      </w:r>
+      <w:r>
+        <w:rPr>
+          <w:sz w:val="26"/>
+        </w:rPr>
+        <w:t xml:space="preserve">uối tuần 2 phải hoàn thành xong </w:t>
+      </w:r>
       <w:r>
         <w:rPr>
           <w:b/>
@@ -1331,46 +506,17 @@
         </w:rPr>
         <w:t>WebAPI</w:t>
       </w:r>
-      <w:proofErr w:type="spellEnd"/>
-      <w:r>
-        <w:rPr>
-          <w:sz w:val="26"/>
-        </w:rPr>
-        <w:t xml:space="preserve">, testing pass </w:t>
-      </w:r>
-      <w:proofErr w:type="spellStart"/>
-      <w:r>
-        <w:rPr>
-          <w:sz w:val="26"/>
-        </w:rPr>
-        <w:t>trên</w:t>
-      </w:r>
-      <w:proofErr w:type="spellEnd"/>
-      <w:r>
-        <w:rPr>
-          <w:sz w:val="26"/>
-        </w:rPr>
-        <w:t xml:space="preserve"> Tool Test API</w:t>
-      </w:r>
-      <w:r>
-        <w:rPr>
-          <w:sz w:val="26"/>
-        </w:rPr>
-        <w:t xml:space="preserve">, structure </w:t>
-      </w:r>
-      <w:proofErr w:type="spellStart"/>
-      <w:r>
-        <w:rPr>
-          <w:sz w:val="26"/>
-        </w:rPr>
-        <w:t>cho</w:t>
-      </w:r>
-      <w:proofErr w:type="spellEnd"/>
-      <w:r>
-        <w:rPr>
-          <w:sz w:val="26"/>
-        </w:rPr>
-        <w:t xml:space="preserve"> </w:t>
+      <w:r>
+        <w:rPr>
+          <w:sz w:val="26"/>
+        </w:rPr>
+        <w:t>, testing pass trên Tool Test API</w:t>
+      </w:r>
+      <w:r>
+        <w:rPr>
+          <w:sz w:val="26"/>
+        </w:rPr>
+        <w:t xml:space="preserve">, structure cho </w:t>
       </w:r>
       <w:r>
         <w:rPr>
@@ -1384,103 +530,7 @@
           <w:b/>
           <w:sz w:val="26"/>
         </w:rPr>
-        <w:t xml:space="preserve"> (</w:t>
-      </w:r>
-      <w:proofErr w:type="spellStart"/>
-      <w:r>
-        <w:rPr>
-          <w:b/>
-          <w:sz w:val="26"/>
-        </w:rPr>
-        <w:t>nghiên</w:t>
-      </w:r>
-      <w:proofErr w:type="spellEnd"/>
-      <w:r>
-        <w:rPr>
-          <w:b/>
-          <w:sz w:val="26"/>
-        </w:rPr>
-        <w:t xml:space="preserve"> </w:t>
-      </w:r>
-      <w:proofErr w:type="spellStart"/>
-      <w:r>
-        <w:rPr>
-          <w:b/>
-          <w:sz w:val="26"/>
-        </w:rPr>
-        <w:t>cứu</w:t>
-      </w:r>
-      <w:proofErr w:type="spellEnd"/>
-      <w:r>
-        <w:rPr>
-          <w:b/>
-          <w:sz w:val="26"/>
-        </w:rPr>
-        <w:t xml:space="preserve"> </w:t>
-      </w:r>
-      <w:proofErr w:type="spellStart"/>
-      <w:r>
-        <w:rPr>
-          <w:b/>
-          <w:sz w:val="26"/>
-        </w:rPr>
-        <w:t>thêm</w:t>
-      </w:r>
-      <w:proofErr w:type="spellEnd"/>
-      <w:r>
-        <w:rPr>
-          <w:b/>
-          <w:sz w:val="26"/>
-        </w:rPr>
-        <w:t xml:space="preserve"> </w:t>
-      </w:r>
-      <w:proofErr w:type="spellStart"/>
-      <w:r>
-        <w:rPr>
-          <w:b/>
-          <w:sz w:val="26"/>
-        </w:rPr>
-        <w:t>về</w:t>
-      </w:r>
-      <w:proofErr w:type="spellEnd"/>
-      <w:r>
-        <w:rPr>
-          <w:b/>
-          <w:sz w:val="26"/>
-        </w:rPr>
-        <w:t xml:space="preserve"> </w:t>
-      </w:r>
-      <w:proofErr w:type="spellStart"/>
-      <w:r>
-        <w:rPr>
-          <w:b/>
-          <w:sz w:val="26"/>
-        </w:rPr>
-        <w:t>sử</w:t>
-      </w:r>
-      <w:proofErr w:type="spellEnd"/>
-      <w:r>
-        <w:rPr>
-          <w:b/>
-          <w:sz w:val="26"/>
-        </w:rPr>
-        <w:t xml:space="preserve"> </w:t>
-      </w:r>
-      <w:proofErr w:type="spellStart"/>
-      <w:r>
-        <w:rPr>
-          <w:b/>
-          <w:sz w:val="26"/>
-        </w:rPr>
-        <w:t>dụng</w:t>
-      </w:r>
-      <w:proofErr w:type="spellEnd"/>
-      <w:r>
-        <w:rPr>
-          <w:b/>
-          <w:sz w:val="26"/>
-        </w:rPr>
-        <w:t xml:space="preserve"> Android)</w:t>
+        <w:t xml:space="preserve"> (nghiên cứu thêm về sử dụng Android)</w:t>
       </w:r>
     </w:p>
     <w:p>
@@ -1557,66 +607,26 @@
           <w:sz w:val="26"/>
         </w:rPr>
       </w:pPr>
-      <w:proofErr w:type="spellStart"/>
       <w:r>
         <w:rPr>
           <w:sz w:val="26"/>
           <w:u w:val="single"/>
         </w:rPr>
-        <w:lastRenderedPageBreak/>
-        <w:t>Tuần</w:t>
-      </w:r>
-      <w:proofErr w:type="spellEnd"/>
+        <w:t>Tuần 3</w:t>
+      </w:r>
       <w:r>
         <w:rPr>
           <w:sz w:val="26"/>
           <w:u w:val="single"/>
         </w:rPr>
-        <w:t xml:space="preserve"> 3</w:t>
-      </w:r>
-      <w:r>
-        <w:rPr>
-          <w:sz w:val="26"/>
-          <w:u w:val="single"/>
-        </w:rPr>
         <w:t xml:space="preserve">: </w:t>
       </w:r>
-      <w:proofErr w:type="spellStart"/>
-      <w:r>
-        <w:rPr>
-          <w:sz w:val="26"/>
-        </w:rPr>
-        <w:t>Làm</w:t>
-      </w:r>
-      <w:proofErr w:type="spellEnd"/>
-      <w:r>
-        <w:rPr>
-          <w:sz w:val="26"/>
-        </w:rPr>
-        <w:t xml:space="preserve"> web app </w:t>
-      </w:r>
-      <w:proofErr w:type="spellStart"/>
-      <w:r>
-        <w:rPr>
-          <w:sz w:val="26"/>
-        </w:rPr>
-        <w:t>với</w:t>
-      </w:r>
-      <w:proofErr w:type="spellEnd"/>
-      <w:r>
-        <w:rPr>
-          <w:sz w:val="26"/>
-        </w:rPr>
-        <w:t xml:space="preserve"> mobile song </w:t>
-      </w:r>
-      <w:proofErr w:type="spellStart"/>
-      <w:r>
-        <w:rPr>
-          <w:sz w:val="26"/>
-        </w:rPr>
-        <w:t>song</w:t>
-      </w:r>
-      <w:proofErr w:type="spellEnd"/>
+      <w:r>
+        <w:rPr>
+          <w:sz w:val="26"/>
+        </w:rPr>
+        <w:t>Làm web app với mobile song song</w:t>
+      </w:r>
       <w:r>
         <w:rPr>
           <w:sz w:val="26"/>
@@ -1669,97 +679,13 @@
         <w:rPr>
           <w:sz w:val="26"/>
         </w:rPr>
-        <w:t xml:space="preserve">: </w:t>
-      </w:r>
-      <w:proofErr w:type="spellStart"/>
-      <w:r>
-        <w:rPr>
-          <w:sz w:val="26"/>
-        </w:rPr>
-        <w:t>x</w:t>
-      </w:r>
-      <w:r>
-        <w:rPr>
-          <w:sz w:val="26"/>
-        </w:rPr>
-        <w:t>ây</w:t>
-      </w:r>
-      <w:proofErr w:type="spellEnd"/>
-      <w:r>
-        <w:rPr>
-          <w:sz w:val="26"/>
-        </w:rPr>
-        <w:t xml:space="preserve"> </w:t>
-      </w:r>
-      <w:proofErr w:type="spellStart"/>
-      <w:r>
-        <w:rPr>
-          <w:sz w:val="26"/>
-        </w:rPr>
-        <w:t>dựng</w:t>
-      </w:r>
-      <w:proofErr w:type="spellEnd"/>
-      <w:r>
-        <w:rPr>
-          <w:sz w:val="26"/>
-        </w:rPr>
-        <w:t xml:space="preserve"> </w:t>
-      </w:r>
-      <w:proofErr w:type="spellStart"/>
-      <w:r>
-        <w:rPr>
-          <w:sz w:val="26"/>
-        </w:rPr>
-        <w:t>WebApp</w:t>
-      </w:r>
-      <w:proofErr w:type="spellEnd"/>
-      <w:r>
-        <w:rPr>
-          <w:sz w:val="26"/>
-        </w:rPr>
-        <w:t xml:space="preserve"> </w:t>
-      </w:r>
-      <w:proofErr w:type="spellStart"/>
-      <w:r>
-        <w:rPr>
-          <w:sz w:val="26"/>
-        </w:rPr>
-        <w:t>theo</w:t>
-      </w:r>
-      <w:proofErr w:type="spellEnd"/>
-      <w:r>
-        <w:rPr>
-          <w:sz w:val="26"/>
-        </w:rPr>
-        <w:t xml:space="preserve"> </w:t>
-      </w:r>
-      <w:proofErr w:type="spellStart"/>
-      <w:r>
-        <w:rPr>
-          <w:sz w:val="26"/>
-        </w:rPr>
-        <w:t>mô</w:t>
-      </w:r>
-      <w:proofErr w:type="spellEnd"/>
-      <w:r>
-        <w:rPr>
-          <w:sz w:val="26"/>
-        </w:rPr>
-        <w:t xml:space="preserve"> </w:t>
-      </w:r>
-      <w:proofErr w:type="spellStart"/>
-      <w:r>
-        <w:rPr>
-          <w:sz w:val="26"/>
-        </w:rPr>
-        <w:t>hình</w:t>
-      </w:r>
-      <w:proofErr w:type="spellEnd"/>
-      <w:r>
-        <w:rPr>
-          <w:sz w:val="26"/>
-        </w:rPr>
-        <w:t xml:space="preserve"> MVC2</w:t>
+        <w:t>: x</w:t>
+      </w:r>
+      <w:r>
+        <w:rPr>
+          <w:sz w:val="26"/>
+        </w:rPr>
+        <w:t>ây dựng WebApp theo mô hình MVC2</w:t>
       </w:r>
       <w:r>
         <w:rPr>
@@ -1771,44 +697,8 @@
         <w:rPr>
           <w:sz w:val="26"/>
         </w:rPr>
-        <w:t xml:space="preserve">, structure </w:t>
-      </w:r>
-      <w:proofErr w:type="spellStart"/>
-      <w:r>
-        <w:rPr>
-          <w:sz w:val="26"/>
-        </w:rPr>
-        <w:t>tương</w:t>
-      </w:r>
-      <w:proofErr w:type="spellEnd"/>
-      <w:r>
-        <w:rPr>
-          <w:sz w:val="26"/>
-        </w:rPr>
-        <w:t xml:space="preserve"> </w:t>
-      </w:r>
-      <w:proofErr w:type="spellStart"/>
-      <w:r>
-        <w:rPr>
-          <w:sz w:val="26"/>
-        </w:rPr>
-        <w:t>tự</w:t>
-      </w:r>
-      <w:proofErr w:type="spellEnd"/>
-      <w:r>
-        <w:rPr>
-          <w:sz w:val="26"/>
-        </w:rPr>
-        <w:t xml:space="preserve"> </w:t>
-      </w:r>
-      <w:proofErr w:type="spellStart"/>
-      <w:r>
-        <w:rPr>
-          <w:sz w:val="26"/>
-        </w:rPr>
-        <w:t>WebAPI</w:t>
-      </w:r>
-      <w:proofErr w:type="spellEnd"/>
+        <w:t>, structure tương tự WebAPI</w:t>
+      </w:r>
     </w:p>
     <w:p>
       <w:pPr>
@@ -1831,14 +721,7 @@
         <w:rPr>
           <w:sz w:val="26"/>
         </w:rPr>
-        <w:t xml:space="preserve">, structure </w:t>
-      </w:r>
-      <w:proofErr w:type="spellStart"/>
-      <w:r>
-        <w:rPr>
-          <w:sz w:val="26"/>
-        </w:rPr>
-        <w:t>Web</w:t>
+        <w:t>, structure Web</w:t>
       </w:r>
       <w:r>
         <w:rPr>
@@ -1846,7 +729,6 @@
         </w:rPr>
         <w:t>App</w:t>
       </w:r>
-      <w:proofErr w:type="spellEnd"/>
       <w:r>
         <w:rPr>
           <w:sz w:val="26"/>
@@ -1877,77 +759,13 @@
         <w:rPr>
           <w:sz w:val="26"/>
         </w:rPr>
-        <w:t xml:space="preserve">Implement </w:t>
-      </w:r>
-      <w:proofErr w:type="spellStart"/>
-      <w:r>
-        <w:rPr>
-          <w:sz w:val="26"/>
-        </w:rPr>
-        <w:t>tất</w:t>
-      </w:r>
-      <w:proofErr w:type="spellEnd"/>
-      <w:r>
-        <w:rPr>
-          <w:sz w:val="26"/>
-        </w:rPr>
-        <w:t xml:space="preserve"> </w:t>
-      </w:r>
-      <w:proofErr w:type="spellStart"/>
-      <w:r>
-        <w:rPr>
-          <w:sz w:val="26"/>
-        </w:rPr>
-        <w:t>cả</w:t>
-      </w:r>
-      <w:proofErr w:type="spellEnd"/>
-      <w:r>
-        <w:rPr>
-          <w:sz w:val="26"/>
-        </w:rPr>
-        <w:t xml:space="preserve"> view, </w:t>
-      </w:r>
-      <w:proofErr w:type="spellStart"/>
-      <w:r>
-        <w:rPr>
-          <w:sz w:val="26"/>
-        </w:rPr>
-        <w:t>sử</w:t>
-      </w:r>
-      <w:proofErr w:type="spellEnd"/>
-      <w:r>
-        <w:rPr>
-          <w:sz w:val="26"/>
-        </w:rPr>
-        <w:t xml:space="preserve"> </w:t>
-      </w:r>
-      <w:proofErr w:type="spellStart"/>
-      <w:r>
-        <w:rPr>
-          <w:sz w:val="26"/>
-        </w:rPr>
-        <w:t>dụng</w:t>
-      </w:r>
-      <w:proofErr w:type="spellEnd"/>
-      <w:r>
-        <w:rPr>
-          <w:sz w:val="26"/>
-        </w:rPr>
-        <w:t xml:space="preserve"> HTML5, </w:t>
-      </w:r>
-      <w:proofErr w:type="spellStart"/>
-      <w:r>
-        <w:rPr>
-          <w:sz w:val="26"/>
-        </w:rPr>
-        <w:t>Css</w:t>
-      </w:r>
-      <w:proofErr w:type="spellEnd"/>
-      <w:r>
-        <w:rPr>
-          <w:sz w:val="26"/>
-        </w:rPr>
-        <w:t xml:space="preserve">, JQuery…. </w:t>
+        <w:t>Implement tất cả</w:t>
+      </w:r>
+      <w:r>
+        <w:rPr>
+          <w:sz w:val="26"/>
+        </w:rPr>
+        <w:t xml:space="preserve"> view, sử dụng HTML5, Css, JQuery…. </w:t>
       </w:r>
       <w:r>
         <w:rPr>
@@ -1959,16 +777,8 @@
         <w:rPr>
           <w:sz w:val="26"/>
         </w:rPr>
-        <w:t>.</w:t>
-      </w:r>
-      <w:proofErr w:type="spellStart"/>
-      <w:r>
-        <w:rPr>
-          <w:sz w:val="26"/>
-        </w:rPr>
-        <w:t>jsp</w:t>
-      </w:r>
-      <w:proofErr w:type="spellEnd"/>
+        <w:t>.jsp</w:t>
+      </w:r>
       <w:r>
         <w:rPr>
           <w:sz w:val="26"/>
@@ -2014,95 +824,13 @@
           <w:sz w:val="28"/>
         </w:rPr>
       </w:pPr>
-      <w:proofErr w:type="spellStart"/>
       <w:r>
         <w:rPr>
           <w:b/>
           <w:sz w:val="28"/>
         </w:rPr>
-        <w:t>Hải</w:t>
-      </w:r>
-      <w:proofErr w:type="spellEnd"/>
-      <w:r>
-        <w:rPr>
-          <w:b/>
-          <w:sz w:val="28"/>
-        </w:rPr>
-        <w:t xml:space="preserve"> </w:t>
-      </w:r>
-      <w:proofErr w:type="spellStart"/>
-      <w:r>
-        <w:rPr>
-          <w:b/>
-          <w:sz w:val="28"/>
-        </w:rPr>
-        <w:t>cần</w:t>
-      </w:r>
-      <w:proofErr w:type="spellEnd"/>
-      <w:r>
-        <w:rPr>
-          <w:b/>
-          <w:sz w:val="28"/>
-        </w:rPr>
-        <w:t xml:space="preserve"> </w:t>
-      </w:r>
-      <w:proofErr w:type="spellStart"/>
-      <w:r>
-        <w:rPr>
-          <w:b/>
-          <w:sz w:val="28"/>
-        </w:rPr>
-        <w:t>làm</w:t>
-      </w:r>
-      <w:proofErr w:type="spellEnd"/>
-      <w:r>
-        <w:rPr>
-          <w:b/>
-          <w:sz w:val="28"/>
-        </w:rPr>
-        <w:t xml:space="preserve"> </w:t>
-      </w:r>
-      <w:proofErr w:type="spellStart"/>
-      <w:r>
-        <w:rPr>
-          <w:b/>
-          <w:sz w:val="28"/>
-        </w:rPr>
-        <w:t>trong</w:t>
-      </w:r>
-      <w:proofErr w:type="spellEnd"/>
-      <w:r>
-        <w:rPr>
-          <w:b/>
-          <w:sz w:val="28"/>
-        </w:rPr>
-        <w:t xml:space="preserve"> </w:t>
-      </w:r>
-      <w:proofErr w:type="spellStart"/>
-      <w:r>
-        <w:rPr>
-          <w:b/>
-          <w:sz w:val="28"/>
-        </w:rPr>
-        <w:t>login.jsp</w:t>
-      </w:r>
-      <w:proofErr w:type="spellEnd"/>
-      <w:r>
-        <w:rPr>
-          <w:b/>
-          <w:sz w:val="28"/>
-        </w:rPr>
-        <w:t xml:space="preserve"> </w:t>
-      </w:r>
-      <w:proofErr w:type="spellStart"/>
-      <w:r>
-        <w:rPr>
-          <w:b/>
-          <w:sz w:val="28"/>
-        </w:rPr>
-        <w:t>trước</w:t>
-      </w:r>
-      <w:proofErr w:type="spellEnd"/>
+        <w:t>Hải cần làm trong login.jsp trước</w:t>
+      </w:r>
     </w:p>
     <w:p>
       <w:pPr>
@@ -2119,49 +847,7 @@
         <w:rPr>
           <w:sz w:val="26"/>
         </w:rPr>
-        <w:t xml:space="preserve">Implement </w:t>
-      </w:r>
-      <w:proofErr w:type="spellStart"/>
-      <w:r>
-        <w:rPr>
-          <w:sz w:val="26"/>
-        </w:rPr>
-        <w:t>xử</w:t>
-      </w:r>
-      <w:proofErr w:type="spellEnd"/>
-      <w:r>
-        <w:rPr>
-          <w:sz w:val="26"/>
-        </w:rPr>
-        <w:t xml:space="preserve"> </w:t>
-      </w:r>
-      <w:proofErr w:type="spellStart"/>
-      <w:r>
-        <w:rPr>
-          <w:sz w:val="26"/>
-        </w:rPr>
-        <w:t>lý</w:t>
-      </w:r>
-      <w:proofErr w:type="spellEnd"/>
-      <w:r>
-        <w:rPr>
-          <w:sz w:val="26"/>
-        </w:rPr>
-        <w:t xml:space="preserve"> business </w:t>
-      </w:r>
-      <w:proofErr w:type="spellStart"/>
-      <w:r>
-        <w:rPr>
-          <w:sz w:val="26"/>
-        </w:rPr>
-        <w:t>và</w:t>
-      </w:r>
-      <w:proofErr w:type="spellEnd"/>
-      <w:r>
-        <w:rPr>
-          <w:sz w:val="26"/>
-        </w:rPr>
-        <w:t xml:space="preserve"> c</w:t>
+        <w:t>Implement xử lý business và c</w:t>
       </w:r>
       <w:r>
         <w:rPr>
@@ -2219,35 +905,7 @@
         <w:rPr>
           <w:sz w:val="26"/>
         </w:rPr>
-        <w:t xml:space="preserve">Implement </w:t>
-      </w:r>
-      <w:proofErr w:type="spellStart"/>
-      <w:r>
-        <w:rPr>
-          <w:sz w:val="26"/>
-        </w:rPr>
-        <w:t>xử</w:t>
-      </w:r>
-      <w:proofErr w:type="spellEnd"/>
-      <w:r>
-        <w:rPr>
-          <w:sz w:val="26"/>
-        </w:rPr>
-        <w:t xml:space="preserve"> </w:t>
-      </w:r>
-      <w:proofErr w:type="spellStart"/>
-      <w:r>
-        <w:rPr>
-          <w:sz w:val="26"/>
-        </w:rPr>
-        <w:t>lý</w:t>
-      </w:r>
-      <w:proofErr w:type="spellEnd"/>
-      <w:r>
-        <w:rPr>
-          <w:sz w:val="26"/>
-        </w:rPr>
-        <w:t xml:space="preserve"> Model </w:t>
+        <w:t xml:space="preserve">Implement xử lý Model </w:t>
       </w:r>
       <w:r>
         <w:rPr>
@@ -2351,126 +1009,12 @@
           <w:sz w:val="26"/>
         </w:rPr>
       </w:pPr>
-      <w:proofErr w:type="spellStart"/>
-      <w:r>
-        <w:rPr>
-          <w:sz w:val="26"/>
-        </w:rPr>
-        <w:t>Cài</w:t>
-      </w:r>
-      <w:proofErr w:type="spellEnd"/>
-      <w:r>
-        <w:rPr>
-          <w:sz w:val="26"/>
-        </w:rPr>
-        <w:t xml:space="preserve"> </w:t>
-      </w:r>
-      <w:proofErr w:type="spellStart"/>
-      <w:r>
-        <w:rPr>
-          <w:sz w:val="26"/>
-        </w:rPr>
-        <w:t>đặt</w:t>
-      </w:r>
-      <w:proofErr w:type="spellEnd"/>
-      <w:r>
-        <w:rPr>
-          <w:sz w:val="26"/>
-        </w:rPr>
-        <w:t xml:space="preserve"> </w:t>
-      </w:r>
-      <w:proofErr w:type="spellStart"/>
-      <w:r>
-        <w:rPr>
-          <w:sz w:val="26"/>
-        </w:rPr>
-        <w:t>máy</w:t>
-      </w:r>
-      <w:proofErr w:type="spellEnd"/>
-      <w:r>
-        <w:rPr>
-          <w:sz w:val="26"/>
-        </w:rPr>
-        <w:t xml:space="preserve"> </w:t>
-      </w:r>
-      <w:proofErr w:type="spellStart"/>
-      <w:r>
-        <w:rPr>
-          <w:sz w:val="26"/>
-        </w:rPr>
-        <w:t>ảo</w:t>
-      </w:r>
-      <w:proofErr w:type="spellEnd"/>
-      <w:r>
-        <w:rPr>
-          <w:sz w:val="26"/>
-        </w:rPr>
-        <w:t xml:space="preserve"> </w:t>
-      </w:r>
-      <w:proofErr w:type="spellStart"/>
-      <w:r>
-        <w:rPr>
-          <w:sz w:val="26"/>
-        </w:rPr>
-        <w:t>Anroid</w:t>
-      </w:r>
-      <w:proofErr w:type="spellEnd"/>
-      <w:r>
-        <w:rPr>
-          <w:sz w:val="26"/>
-        </w:rPr>
-        <w:t xml:space="preserve">, </w:t>
-      </w:r>
-      <w:proofErr w:type="spellStart"/>
-      <w:r>
-        <w:rPr>
-          <w:sz w:val="26"/>
-        </w:rPr>
-        <w:t>làm</w:t>
-      </w:r>
-      <w:proofErr w:type="spellEnd"/>
-      <w:r>
-        <w:rPr>
-          <w:sz w:val="26"/>
-        </w:rPr>
-        <w:t xml:space="preserve"> 1 demo </w:t>
-      </w:r>
-      <w:proofErr w:type="spellStart"/>
-      <w:r>
-        <w:rPr>
-          <w:sz w:val="26"/>
-        </w:rPr>
-        <w:t>sử</w:t>
-      </w:r>
-      <w:proofErr w:type="spellEnd"/>
-      <w:r>
-        <w:rPr>
-          <w:sz w:val="26"/>
-        </w:rPr>
-        <w:t xml:space="preserve"> </w:t>
-      </w:r>
-      <w:proofErr w:type="spellStart"/>
-      <w:r>
-        <w:rPr>
-          <w:sz w:val="26"/>
-        </w:rPr>
-        <w:t>dụng</w:t>
-      </w:r>
-      <w:proofErr w:type="spellEnd"/>
-      <w:r>
-        <w:rPr>
-          <w:sz w:val="26"/>
-        </w:rPr>
-        <w:t xml:space="preserve"> </w:t>
-      </w:r>
-      <w:proofErr w:type="spellStart"/>
-      <w:r>
-        <w:rPr>
-          <w:sz w:val="26"/>
-        </w:rPr>
-        <w:t>Anroid</w:t>
-      </w:r>
-      <w:proofErr w:type="spellEnd"/>
+      <w:r>
+        <w:rPr>
+          <w:sz w:val="26"/>
+        </w:rPr>
+        <w:t>Cài đặt máy ảo Anroid, làm 1 demo sử dụng Anroid</w:t>
+      </w:r>
       <w:r>
         <w:rPr>
           <w:sz w:val="26"/>
@@ -2490,89 +1034,11 @@
           <w:sz w:val="26"/>
         </w:rPr>
       </w:pPr>
-      <w:proofErr w:type="spellStart"/>
-      <w:r>
-        <w:rPr>
-          <w:sz w:val="26"/>
-        </w:rPr>
-        <w:t>Tìm</w:t>
-      </w:r>
-      <w:proofErr w:type="spellEnd"/>
-      <w:r>
-        <w:rPr>
-          <w:sz w:val="26"/>
-        </w:rPr>
-        <w:t xml:space="preserve"> </w:t>
-      </w:r>
-      <w:proofErr w:type="spellStart"/>
-      <w:r>
-        <w:rPr>
-          <w:sz w:val="26"/>
-        </w:rPr>
-        <w:t>hiểu</w:t>
-      </w:r>
-      <w:proofErr w:type="spellEnd"/>
-      <w:r>
-        <w:rPr>
-          <w:sz w:val="26"/>
-        </w:rPr>
-        <w:t xml:space="preserve"> </w:t>
-      </w:r>
-      <w:proofErr w:type="spellStart"/>
-      <w:r>
-        <w:rPr>
-          <w:sz w:val="26"/>
-        </w:rPr>
-        <w:t>về</w:t>
-      </w:r>
-      <w:proofErr w:type="spellEnd"/>
-      <w:r>
-        <w:rPr>
-          <w:sz w:val="26"/>
-        </w:rPr>
-        <w:t xml:space="preserve"> </w:t>
-      </w:r>
-      <w:proofErr w:type="spellStart"/>
-      <w:r>
-        <w:rPr>
-          <w:sz w:val="26"/>
-        </w:rPr>
-        <w:t>lập</w:t>
-      </w:r>
-      <w:proofErr w:type="spellEnd"/>
-      <w:r>
-        <w:rPr>
-          <w:sz w:val="26"/>
-        </w:rPr>
-        <w:t xml:space="preserve"> </w:t>
-      </w:r>
-      <w:proofErr w:type="spellStart"/>
-      <w:r>
-        <w:rPr>
-          <w:sz w:val="26"/>
-        </w:rPr>
-        <w:t>trình</w:t>
-      </w:r>
-      <w:proofErr w:type="spellEnd"/>
-      <w:r>
-        <w:rPr>
-          <w:sz w:val="26"/>
-        </w:rPr>
-        <w:t xml:space="preserve"> MVC </w:t>
-      </w:r>
-      <w:proofErr w:type="spellStart"/>
-      <w:r>
-        <w:rPr>
-          <w:sz w:val="26"/>
-        </w:rPr>
-        <w:t>trong</w:t>
-      </w:r>
-      <w:proofErr w:type="spellEnd"/>
-      <w:r>
-        <w:rPr>
-          <w:sz w:val="26"/>
-        </w:rPr>
-        <w:t xml:space="preserve"> Android</w:t>
+      <w:r>
+        <w:rPr>
+          <w:sz w:val="26"/>
+        </w:rPr>
+        <w:t>Tìm hiểu về lập trình MVC trong Android</w:t>
       </w:r>
     </w:p>
     <w:p>
@@ -2597,21 +1063,7 @@
         <w:rPr>
           <w:sz w:val="26"/>
         </w:rPr>
-        <w:t xml:space="preserve">Task </w:t>
-      </w:r>
-      <w:proofErr w:type="spellStart"/>
-      <w:r>
-        <w:rPr>
-          <w:sz w:val="26"/>
-        </w:rPr>
-        <w:t>chung</w:t>
-      </w:r>
-      <w:proofErr w:type="spellEnd"/>
-      <w:r>
-        <w:rPr>
-          <w:sz w:val="26"/>
-        </w:rPr>
-        <w:t>:</w:t>
+        <w:t>Task chung:</w:t>
       </w:r>
       <w:r>
         <w:rPr>
@@ -2631,55 +1083,7 @@
           <w:b/>
           <w:sz w:val="26"/>
         </w:rPr>
-        <w:t xml:space="preserve"> (</w:t>
-      </w:r>
-      <w:proofErr w:type="spellStart"/>
-      <w:r>
-        <w:rPr>
-          <w:b/>
-          <w:sz w:val="26"/>
-        </w:rPr>
-        <w:t>không</w:t>
-      </w:r>
-      <w:proofErr w:type="spellEnd"/>
-      <w:r>
-        <w:rPr>
-          <w:b/>
-          <w:sz w:val="26"/>
-        </w:rPr>
-        <w:t xml:space="preserve"> </w:t>
-      </w:r>
-      <w:proofErr w:type="spellStart"/>
-      <w:r>
-        <w:rPr>
-          <w:b/>
-          <w:sz w:val="26"/>
-        </w:rPr>
-        <w:t>bắt</w:t>
-      </w:r>
-      <w:proofErr w:type="spellEnd"/>
-      <w:r>
-        <w:rPr>
-          <w:b/>
-          <w:sz w:val="26"/>
-        </w:rPr>
-        <w:t xml:space="preserve"> </w:t>
-      </w:r>
-      <w:proofErr w:type="spellStart"/>
-      <w:r>
-        <w:rPr>
-          <w:b/>
-          <w:sz w:val="26"/>
-        </w:rPr>
-        <w:t>buộc</w:t>
-      </w:r>
-      <w:proofErr w:type="spellEnd"/>
-      <w:r>
-        <w:rPr>
-          <w:b/>
-          <w:sz w:val="26"/>
-        </w:rPr>
-        <w:t>)</w:t>
+        <w:t xml:space="preserve"> (không bắt buộc)</w:t>
       </w:r>
     </w:p>
     <w:p>
@@ -2693,47 +1097,17 @@
           <w:sz w:val="26"/>
         </w:rPr>
       </w:pPr>
-      <w:proofErr w:type="spellStart"/>
       <w:r>
         <w:rPr>
           <w:sz w:val="26"/>
         </w:rPr>
         <w:t>Tìm</w:t>
       </w:r>
-      <w:proofErr w:type="spellEnd"/>
-      <w:r>
-        <w:rPr>
-          <w:sz w:val="26"/>
-        </w:rPr>
-        <w:t xml:space="preserve"> </w:t>
-      </w:r>
-      <w:proofErr w:type="spellStart"/>
-      <w:r>
-        <w:rPr>
-          <w:sz w:val="26"/>
-        </w:rPr>
-        <w:t>hiểu</w:t>
-      </w:r>
-      <w:proofErr w:type="spellEnd"/>
-      <w:r>
-        <w:rPr>
-          <w:sz w:val="26"/>
-        </w:rPr>
-        <w:t xml:space="preserve"> </w:t>
-      </w:r>
-      <w:proofErr w:type="spellStart"/>
-      <w:r>
-        <w:rPr>
-          <w:sz w:val="26"/>
-        </w:rPr>
-        <w:t>về</w:t>
-      </w:r>
-      <w:proofErr w:type="spellEnd"/>
-      <w:r>
-        <w:rPr>
-          <w:sz w:val="26"/>
-        </w:rPr>
-        <w:t xml:space="preserve"> </w:t>
+      <w:r>
+        <w:rPr>
+          <w:sz w:val="26"/>
+        </w:rPr>
+        <w:t xml:space="preserve"> hiểu về </w:t>
       </w:r>
       <w:r>
         <w:rPr>
@@ -2754,47 +1128,11 @@
           <w:sz w:val="26"/>
         </w:rPr>
       </w:pPr>
-      <w:proofErr w:type="spellStart"/>
-      <w:r>
-        <w:rPr>
-          <w:sz w:val="26"/>
-        </w:rPr>
-        <w:t>Tìm</w:t>
-      </w:r>
-      <w:proofErr w:type="spellEnd"/>
-      <w:r>
-        <w:rPr>
-          <w:sz w:val="26"/>
-        </w:rPr>
-        <w:t xml:space="preserve"> </w:t>
-      </w:r>
-      <w:proofErr w:type="spellStart"/>
-      <w:r>
-        <w:rPr>
-          <w:sz w:val="26"/>
-        </w:rPr>
-        <w:t>hiểu</w:t>
-      </w:r>
-      <w:proofErr w:type="spellEnd"/>
-      <w:r>
-        <w:rPr>
-          <w:sz w:val="26"/>
-        </w:rPr>
-        <w:t xml:space="preserve"> </w:t>
-      </w:r>
-      <w:proofErr w:type="spellStart"/>
-      <w:r>
-        <w:rPr>
-          <w:sz w:val="26"/>
-        </w:rPr>
-        <w:t>về</w:t>
-      </w:r>
-      <w:proofErr w:type="spellEnd"/>
-      <w:r>
-        <w:rPr>
-          <w:sz w:val="26"/>
-        </w:rPr>
-        <w:t xml:space="preserve"> </w:t>
+      <w:r>
+        <w:rPr>
+          <w:sz w:val="26"/>
+        </w:rPr>
+        <w:t xml:space="preserve">Tìm hiểu về </w:t>
       </w:r>
       <w:r>
         <w:rPr>
@@ -2835,114 +1173,8 @@
         <w:rPr>
           <w:sz w:val="26"/>
         </w:rPr>
-        <w:t xml:space="preserve">Expected: </w:t>
-      </w:r>
-      <w:proofErr w:type="spellStart"/>
-      <w:r>
-        <w:rPr>
-          <w:sz w:val="26"/>
-        </w:rPr>
-        <w:t>mỗi</w:t>
-      </w:r>
-      <w:proofErr w:type="spellEnd"/>
-      <w:r>
-        <w:rPr>
-          <w:sz w:val="26"/>
-        </w:rPr>
-        <w:t xml:space="preserve"> </w:t>
-      </w:r>
-      <w:proofErr w:type="spellStart"/>
-      <w:r>
-        <w:rPr>
-          <w:sz w:val="26"/>
-        </w:rPr>
-        <w:t>người</w:t>
-      </w:r>
-      <w:proofErr w:type="spellEnd"/>
-      <w:r>
-        <w:rPr>
-          <w:sz w:val="26"/>
-        </w:rPr>
-        <w:t xml:space="preserve"> </w:t>
-      </w:r>
-      <w:proofErr w:type="spellStart"/>
-      <w:r>
-        <w:rPr>
-          <w:sz w:val="26"/>
-        </w:rPr>
-        <w:t>sẽ</w:t>
-      </w:r>
-      <w:proofErr w:type="spellEnd"/>
-      <w:r>
-        <w:rPr>
-          <w:sz w:val="26"/>
-        </w:rPr>
-        <w:t xml:space="preserve"> </w:t>
-      </w:r>
-      <w:proofErr w:type="spellStart"/>
-      <w:r>
-        <w:rPr>
-          <w:sz w:val="26"/>
-        </w:rPr>
-        <w:t>làm</w:t>
-      </w:r>
-      <w:proofErr w:type="spellEnd"/>
-      <w:r>
-        <w:rPr>
-          <w:sz w:val="26"/>
-        </w:rPr>
-        <w:t xml:space="preserve"> 1 project </w:t>
-      </w:r>
-      <w:proofErr w:type="spellStart"/>
-      <w:r>
-        <w:rPr>
-          <w:sz w:val="26"/>
-        </w:rPr>
-        <w:t>về</w:t>
-      </w:r>
-      <w:proofErr w:type="spellEnd"/>
-      <w:r>
-        <w:rPr>
-          <w:sz w:val="26"/>
-        </w:rPr>
-        <w:t xml:space="preserve"> 2 </w:t>
-      </w:r>
-      <w:proofErr w:type="spellStart"/>
-      <w:r>
-        <w:rPr>
-          <w:sz w:val="26"/>
-        </w:rPr>
-        <w:t>vấn</w:t>
-      </w:r>
-      <w:proofErr w:type="spellEnd"/>
-      <w:r>
-        <w:rPr>
-          <w:sz w:val="26"/>
-        </w:rPr>
-        <w:t xml:space="preserve"> </w:t>
-      </w:r>
-      <w:proofErr w:type="spellStart"/>
-      <w:r>
-        <w:rPr>
-          <w:sz w:val="26"/>
-        </w:rPr>
-        <w:t>đề</w:t>
-      </w:r>
-      <w:proofErr w:type="spellEnd"/>
-      <w:r>
-        <w:rPr>
-          <w:sz w:val="26"/>
-        </w:rPr>
-        <w:t xml:space="preserve"> </w:t>
-      </w:r>
-      <w:proofErr w:type="spellStart"/>
-      <w:r>
-        <w:rPr>
-          <w:sz w:val="26"/>
-        </w:rPr>
-        <w:t>trên</w:t>
-      </w:r>
-      <w:proofErr w:type="spellEnd"/>
+        <w:t>Expected: mỗi người sẽ làm 1 project về 2 vấn đề trên</w:t>
+      </w:r>
     </w:p>
     <w:p>
       <w:pPr>
@@ -3002,181 +1234,13 @@
         <w:rPr>
           <w:sz w:val="26"/>
         </w:rPr>
-        <w:t xml:space="preserve">: </w:t>
-      </w:r>
-      <w:proofErr w:type="spellStart"/>
-      <w:r>
-        <w:rPr>
-          <w:sz w:val="26"/>
-        </w:rPr>
-        <w:t>hết</w:t>
-      </w:r>
-      <w:proofErr w:type="spellEnd"/>
-      <w:r>
-        <w:rPr>
-          <w:sz w:val="26"/>
-        </w:rPr>
-        <w:t xml:space="preserve"> </w:t>
-      </w:r>
-      <w:proofErr w:type="spellStart"/>
-      <w:r>
-        <w:rPr>
-          <w:sz w:val="26"/>
-        </w:rPr>
-        <w:t>tuần</w:t>
-      </w:r>
-      <w:proofErr w:type="spellEnd"/>
-      <w:r>
-        <w:rPr>
-          <w:sz w:val="26"/>
-        </w:rPr>
-        <w:t xml:space="preserve"> 3 </w:t>
-      </w:r>
-      <w:proofErr w:type="spellStart"/>
-      <w:r>
-        <w:rPr>
-          <w:sz w:val="26"/>
-        </w:rPr>
-        <w:t>phải</w:t>
-      </w:r>
-      <w:proofErr w:type="spellEnd"/>
-      <w:r>
-        <w:rPr>
-          <w:sz w:val="26"/>
-        </w:rPr>
-        <w:t xml:space="preserve"> </w:t>
-      </w:r>
-      <w:proofErr w:type="spellStart"/>
-      <w:r>
-        <w:rPr>
-          <w:sz w:val="26"/>
-        </w:rPr>
-        <w:t>xong</w:t>
-      </w:r>
-      <w:proofErr w:type="spellEnd"/>
-      <w:r>
-        <w:rPr>
-          <w:sz w:val="26"/>
-        </w:rPr>
-        <w:t xml:space="preserve"> </w:t>
-      </w:r>
-      <w:proofErr w:type="spellStart"/>
-      <w:r>
-        <w:rPr>
-          <w:sz w:val="26"/>
-        </w:rPr>
-        <w:t>tất</w:t>
-      </w:r>
-      <w:proofErr w:type="spellEnd"/>
-      <w:r>
-        <w:rPr>
-          <w:sz w:val="26"/>
-        </w:rPr>
-        <w:t xml:space="preserve"> </w:t>
-      </w:r>
-      <w:proofErr w:type="spellStart"/>
-      <w:r>
-        <w:rPr>
-          <w:sz w:val="26"/>
-        </w:rPr>
-        <w:t>cả</w:t>
-      </w:r>
-      <w:proofErr w:type="spellEnd"/>
-      <w:r>
-        <w:rPr>
-          <w:sz w:val="26"/>
-        </w:rPr>
-        <w:t xml:space="preserve"> web app</w:t>
-      </w:r>
-      <w:r>
-        <w:rPr>
-          <w:sz w:val="26"/>
-        </w:rPr>
-        <w:t xml:space="preserve"> </w:t>
-      </w:r>
-      <w:proofErr w:type="spellStart"/>
-      <w:r>
-        <w:rPr>
-          <w:sz w:val="26"/>
-        </w:rPr>
-        <w:t>và</w:t>
-      </w:r>
-      <w:proofErr w:type="spellEnd"/>
-      <w:r>
-        <w:rPr>
-          <w:sz w:val="26"/>
-        </w:rPr>
-        <w:t xml:space="preserve"> </w:t>
-      </w:r>
-      <w:proofErr w:type="spellStart"/>
-      <w:r>
-        <w:rPr>
-          <w:sz w:val="26"/>
-        </w:rPr>
-        <w:t>chạy</w:t>
-      </w:r>
-      <w:proofErr w:type="spellEnd"/>
-      <w:r>
-        <w:rPr>
-          <w:sz w:val="26"/>
-        </w:rPr>
-        <w:t xml:space="preserve"> </w:t>
-      </w:r>
-      <w:proofErr w:type="spellStart"/>
-      <w:r>
-        <w:rPr>
-          <w:sz w:val="26"/>
-        </w:rPr>
-        <w:t>được</w:t>
-      </w:r>
-      <w:proofErr w:type="spellEnd"/>
-      <w:r>
-        <w:rPr>
-          <w:sz w:val="26"/>
-        </w:rPr>
-        <w:t xml:space="preserve"> Demo </w:t>
-      </w:r>
-      <w:proofErr w:type="spellStart"/>
-      <w:r>
-        <w:rPr>
-          <w:sz w:val="26"/>
-        </w:rPr>
-        <w:t>trên</w:t>
-      </w:r>
-      <w:proofErr w:type="spellEnd"/>
-      <w:r>
-        <w:rPr>
-          <w:sz w:val="26"/>
-        </w:rPr>
-        <w:t xml:space="preserve"> </w:t>
-      </w:r>
-      <w:proofErr w:type="spellStart"/>
-      <w:r>
-        <w:rPr>
-          <w:sz w:val="26"/>
-        </w:rPr>
-        <w:t>máy</w:t>
-      </w:r>
-      <w:proofErr w:type="spellEnd"/>
-      <w:r>
-        <w:rPr>
-          <w:sz w:val="26"/>
-        </w:rPr>
-        <w:t xml:space="preserve"> </w:t>
-      </w:r>
-      <w:proofErr w:type="spellStart"/>
-      <w:r>
-        <w:rPr>
-          <w:sz w:val="26"/>
-        </w:rPr>
-        <w:t>ảo</w:t>
-      </w:r>
-      <w:proofErr w:type="spellEnd"/>
-      <w:r>
-        <w:rPr>
-          <w:sz w:val="26"/>
-        </w:rPr>
-        <w:t xml:space="preserve"> Android</w:t>
+        <w:t>: hết tuần 3 phải xong tất cả web app</w:t>
+      </w:r>
+      <w:r>
+        <w:rPr>
+          <w:sz w:val="26"/>
+        </w:rPr>
+        <w:t xml:space="preserve"> và chạy được Demo trên máy ảo Android</w:t>
       </w:r>
     </w:p>
     <w:p>
@@ -3219,21 +1283,7 @@
         <w:rPr>
           <w:sz w:val="26"/>
         </w:rPr>
-        <w:t xml:space="preserve">Web: </w:t>
-      </w:r>
-      <w:proofErr w:type="spellStart"/>
-      <w:r>
-        <w:rPr>
-          <w:sz w:val="26"/>
-        </w:rPr>
-        <w:t>xong</w:t>
-      </w:r>
-      <w:proofErr w:type="spellEnd"/>
-      <w:r>
-        <w:rPr>
-          <w:sz w:val="26"/>
-        </w:rPr>
-        <w:t xml:space="preserve"> </w:t>
+        <w:t xml:space="preserve">Web: xong </w:t>
       </w:r>
       <w:r>
         <w:rPr>
@@ -3249,35 +1299,12 @@
         </w:rPr>
         <w:t xml:space="preserve">, </w:t>
       </w:r>
-      <w:proofErr w:type="spellStart"/>
-      <w:r>
-        <w:rPr>
-          <w:sz w:val="26"/>
-        </w:rPr>
-        <w:t>xong</w:t>
-      </w:r>
-      <w:proofErr w:type="spellEnd"/>
-      <w:r>
-        <w:rPr>
-          <w:sz w:val="26"/>
-        </w:rPr>
-        <w:t xml:space="preserve"> </w:t>
-      </w:r>
-      <w:proofErr w:type="spellStart"/>
-      <w:r>
-        <w:rPr>
-          <w:sz w:val="26"/>
-        </w:rPr>
-        <w:t>trang</w:t>
-      </w:r>
-      <w:proofErr w:type="spellEnd"/>
-      <w:r>
-        <w:rPr>
-          <w:sz w:val="26"/>
-        </w:rPr>
-        <w:t xml:space="preserve"> </w:t>
-      </w:r>
-      <w:proofErr w:type="spellStart"/>
+      <w:r>
+        <w:rPr>
+          <w:sz w:val="26"/>
+        </w:rPr>
+        <w:t xml:space="preserve">xong trang </w:t>
+      </w:r>
       <w:r>
         <w:rPr>
           <w:b/>
@@ -3285,7 +1312,6 @@
         </w:rPr>
         <w:t>layout.jsp</w:t>
       </w:r>
-      <w:proofErr w:type="spellEnd"/>
     </w:p>
     <w:p>
       <w:pPr>
@@ -3302,138 +1328,40 @@
         <w:rPr>
           <w:sz w:val="26"/>
         </w:rPr>
-        <w:t xml:space="preserve">Android: </w:t>
-      </w:r>
-      <w:proofErr w:type="spellStart"/>
-      <w:r>
-        <w:rPr>
-          <w:sz w:val="26"/>
-        </w:rPr>
-        <w:t>tạm</w:t>
-      </w:r>
-      <w:proofErr w:type="spellEnd"/>
-      <w:r>
-        <w:rPr>
-          <w:sz w:val="26"/>
+        <w:t xml:space="preserve">Android: tạm xong phần view cho </w:t>
+      </w:r>
+      <w:r>
+        <w:rPr>
+          <w:b/>
+          <w:sz w:val="28"/>
+        </w:rPr>
+        <w:t>main</w:t>
+      </w:r>
+      <w:r>
+        <w:rPr>
+          <w:sz w:val="26"/>
+        </w:rPr>
+        <w:t xml:space="preserve"> và </w:t>
+      </w:r>
+      <w:r>
+        <w:rPr>
+          <w:b/>
+          <w:sz w:val="28"/>
+        </w:rPr>
+        <w:t>splash</w:t>
+      </w:r>
+      <w:r>
+        <w:rPr>
+          <w:b/>
+          <w:sz w:val="28"/>
         </w:rPr>
         <w:t xml:space="preserve"> </w:t>
       </w:r>
-      <w:proofErr w:type="spellStart"/>
-      <w:r>
-        <w:rPr>
-          <w:sz w:val="26"/>
-        </w:rPr>
-        <w:t>xong</w:t>
-      </w:r>
-      <w:proofErr w:type="spellEnd"/>
-      <w:r>
-        <w:rPr>
-          <w:sz w:val="26"/>
-        </w:rPr>
-        <w:t xml:space="preserve"> </w:t>
-      </w:r>
-      <w:proofErr w:type="spellStart"/>
-      <w:r>
-        <w:rPr>
-          <w:sz w:val="26"/>
-        </w:rPr>
-        <w:t>phần</w:t>
-      </w:r>
-      <w:proofErr w:type="spellEnd"/>
-      <w:r>
-        <w:rPr>
-          <w:sz w:val="26"/>
-        </w:rPr>
-        <w:t xml:space="preserve"> view </w:t>
-      </w:r>
-      <w:proofErr w:type="spellStart"/>
-      <w:r>
-        <w:rPr>
-          <w:sz w:val="26"/>
-        </w:rPr>
-        <w:t>cho</w:t>
-      </w:r>
-      <w:proofErr w:type="spellEnd"/>
-      <w:r>
-        <w:rPr>
-          <w:sz w:val="26"/>
-        </w:rPr>
-        <w:t xml:space="preserve"> </w:t>
-      </w:r>
-      <w:r>
-        <w:rPr>
-          <w:b/>
+      <w:r>
+        <w:rPr>
           <w:sz w:val="28"/>
         </w:rPr>
-        <w:t>main</w:t>
-      </w:r>
-      <w:r>
-        <w:rPr>
-          <w:sz w:val="26"/>
-        </w:rPr>
-        <w:t xml:space="preserve"> </w:t>
-      </w:r>
-      <w:proofErr w:type="spellStart"/>
-      <w:r>
-        <w:rPr>
-          <w:sz w:val="26"/>
-        </w:rPr>
-        <w:t>và</w:t>
-      </w:r>
-      <w:proofErr w:type="spellEnd"/>
-      <w:r>
-        <w:rPr>
-          <w:sz w:val="26"/>
-        </w:rPr>
-        <w:t xml:space="preserve"> </w:t>
-      </w:r>
-      <w:r>
-        <w:rPr>
-          <w:b/>
-          <w:sz w:val="28"/>
-        </w:rPr>
-        <w:t>splash</w:t>
-      </w:r>
-      <w:r>
-        <w:rPr>
-          <w:b/>
-          <w:sz w:val="28"/>
-        </w:rPr>
-        <w:t xml:space="preserve"> </w:t>
-      </w:r>
-      <w:r>
-        <w:rPr>
-          <w:sz w:val="28"/>
-        </w:rPr>
-        <w:t xml:space="preserve">activity, </w:t>
-      </w:r>
-      <w:proofErr w:type="spellStart"/>
-      <w:r>
-        <w:rPr>
-          <w:sz w:val="28"/>
-        </w:rPr>
-        <w:t>xong</w:t>
-      </w:r>
-      <w:proofErr w:type="spellEnd"/>
-      <w:r>
-        <w:rPr>
-          <w:sz w:val="28"/>
-        </w:rPr>
-        <w:t xml:space="preserve"> </w:t>
-      </w:r>
-      <w:proofErr w:type="spellStart"/>
-      <w:r>
-        <w:rPr>
-          <w:sz w:val="28"/>
-        </w:rPr>
-        <w:t>phần</w:t>
-      </w:r>
-      <w:proofErr w:type="spellEnd"/>
-      <w:r>
-        <w:rPr>
-          <w:sz w:val="28"/>
-        </w:rPr>
-        <w:t xml:space="preserve"> </w:t>
+        <w:t xml:space="preserve">activity, xong phần </w:t>
       </w:r>
       <w:r>
         <w:rPr>
@@ -3458,44 +1386,26 @@
           <w:u w:val="single"/>
         </w:rPr>
       </w:pPr>
-      <w:proofErr w:type="spellStart"/>
       <w:r>
         <w:rPr>
           <w:sz w:val="26"/>
           <w:u w:val="single"/>
         </w:rPr>
-        <w:t>Tuần</w:t>
-      </w:r>
-      <w:proofErr w:type="spellEnd"/>
+        <w:t>Tuầ</w:t>
+      </w:r>
       <w:r>
         <w:rPr>
           <w:sz w:val="26"/>
           <w:u w:val="single"/>
         </w:rPr>
-        <w:t xml:space="preserve"> 4</w:t>
+        <w:t>n 4</w:t>
       </w:r>
       <w:r>
         <w:rPr>
           <w:sz w:val="26"/>
           <w:u w:val="single"/>
         </w:rPr>
-        <w:t xml:space="preserve"> &amp; </w:t>
-      </w:r>
-      <w:proofErr w:type="spellStart"/>
-      <w:r>
-        <w:rPr>
-          <w:sz w:val="26"/>
-          <w:u w:val="single"/>
-        </w:rPr>
-        <w:t>Tuần</w:t>
-      </w:r>
-      <w:proofErr w:type="spellEnd"/>
-      <w:r>
-        <w:rPr>
-          <w:sz w:val="26"/>
-          <w:u w:val="single"/>
-        </w:rPr>
-        <w:t xml:space="preserve"> 5: </w:t>
+        <w:t xml:space="preserve">: </w:t>
       </w:r>
       <w:r>
         <w:rPr>
@@ -3536,16 +1446,8 @@
         <w:rPr>
           <w:sz w:val="26"/>
         </w:rPr>
-        <w:t xml:space="preserve">Task </w:t>
-      </w:r>
-      <w:proofErr w:type="spellStart"/>
-      <w:r>
-        <w:rPr>
-          <w:sz w:val="26"/>
-        </w:rPr>
-        <w:t>chung</w:t>
-      </w:r>
-      <w:proofErr w:type="spellEnd"/>
+        <w:t>Task chung</w:t>
+      </w:r>
     </w:p>
     <w:p>
       <w:pPr>
@@ -3559,78 +1461,12 @@
           <w:u w:val="single"/>
         </w:rPr>
       </w:pPr>
-      <w:proofErr w:type="spellStart"/>
-      <w:r>
-        <w:rPr>
-          <w:sz w:val="26"/>
-        </w:rPr>
-        <w:lastRenderedPageBreak/>
-        <w:t>Hoàn</w:t>
-      </w:r>
-      <w:proofErr w:type="spellEnd"/>
-      <w:r>
-        <w:rPr>
-          <w:sz w:val="26"/>
-        </w:rPr>
-        <w:t xml:space="preserve"> </w:t>
-      </w:r>
-      <w:proofErr w:type="spellStart"/>
-      <w:r>
-        <w:rPr>
-          <w:sz w:val="26"/>
-        </w:rPr>
-        <w:t>thiện</w:t>
-      </w:r>
-      <w:proofErr w:type="spellEnd"/>
-      <w:r>
-        <w:rPr>
-          <w:sz w:val="26"/>
-        </w:rPr>
-        <w:t xml:space="preserve"> </w:t>
-      </w:r>
-      <w:proofErr w:type="spellStart"/>
-      <w:r>
-        <w:rPr>
-          <w:sz w:val="26"/>
-        </w:rPr>
-        <w:t>tất</w:t>
-      </w:r>
-      <w:proofErr w:type="spellEnd"/>
-      <w:r>
-        <w:rPr>
-          <w:sz w:val="26"/>
-        </w:rPr>
-        <w:t xml:space="preserve"> </w:t>
-      </w:r>
-      <w:proofErr w:type="spellStart"/>
-      <w:r>
-        <w:rPr>
-          <w:sz w:val="26"/>
-        </w:rPr>
-        <w:t>cả</w:t>
-      </w:r>
-      <w:proofErr w:type="spellEnd"/>
-      <w:r>
-        <w:rPr>
-          <w:sz w:val="26"/>
-        </w:rPr>
-        <w:t xml:space="preserve"> </w:t>
-      </w:r>
-      <w:proofErr w:type="spellStart"/>
-      <w:r>
-        <w:rPr>
-          <w:sz w:val="26"/>
-        </w:rPr>
-        <w:t>về</w:t>
-      </w:r>
-      <w:proofErr w:type="spellEnd"/>
-      <w:r>
-        <w:rPr>
-          <w:sz w:val="26"/>
-        </w:rPr>
-        <w:t xml:space="preserve"> web app: 4 </w:t>
-      </w:r>
-      <w:proofErr w:type="spellStart"/>
+      <w:r>
+        <w:rPr>
+          <w:sz w:val="26"/>
+        </w:rPr>
+        <w:t xml:space="preserve">Hoàn thiện tất cả về web app: 4 </w:t>
+      </w:r>
       <w:r>
         <w:rPr>
           <w:b/>
@@ -3638,7 +1474,6 @@
         </w:rPr>
         <w:t>người</w:t>
       </w:r>
-      <w:proofErr w:type="spellEnd"/>
     </w:p>
     <w:p>
       <w:pPr>
@@ -3652,33 +1487,12 @@
           <w:u w:val="single"/>
         </w:rPr>
       </w:pPr>
-      <w:proofErr w:type="spellStart"/>
-      <w:r>
-        <w:rPr>
-          <w:sz w:val="26"/>
-        </w:rPr>
-        <w:t>Làm</w:t>
-      </w:r>
-      <w:proofErr w:type="spellEnd"/>
-      <w:r>
-        <w:rPr>
-          <w:sz w:val="26"/>
-        </w:rPr>
-        <w:t xml:space="preserve"> </w:t>
-      </w:r>
-      <w:proofErr w:type="spellStart"/>
-      <w:r>
-        <w:rPr>
-          <w:sz w:val="26"/>
-        </w:rPr>
-        <w:t>xong</w:t>
-      </w:r>
-      <w:proofErr w:type="spellEnd"/>
-      <w:r>
-        <w:rPr>
-          <w:sz w:val="26"/>
-        </w:rPr>
-        <w:t xml:space="preserve"> Android</w:t>
+      <w:r>
+        <w:rPr>
+          <w:sz w:val="26"/>
+        </w:rPr>
+        <w:lastRenderedPageBreak/>
+        <w:t>Làm xong Android</w:t>
       </w:r>
     </w:p>
     <w:p>
@@ -3688,26 +1502,20 @@
           <w:ilvl w:val="0"/>
           <w:numId w:val="18"/>
         </w:numPr>
+        <w:pBdr>
+          <w:bottom w:val="single" w:sz="6" w:space="1" w:color="auto"/>
+        </w:pBdr>
         <w:rPr>
           <w:sz w:val="26"/>
           <w:u w:val="single"/>
         </w:rPr>
       </w:pPr>
-      <w:proofErr w:type="spellStart"/>
-      <w:r>
-        <w:rPr>
-          <w:sz w:val="26"/>
-        </w:rPr>
-        <w:t>Vẽ</w:t>
-      </w:r>
-      <w:proofErr w:type="spellEnd"/>
-      <w:r>
-        <w:rPr>
-          <w:sz w:val="26"/>
-        </w:rPr>
-        <w:t xml:space="preserve"> diagram: </w:t>
-      </w:r>
-      <w:bookmarkStart w:id="0" w:name="_GoBack"/>
+      <w:r>
+        <w:rPr>
+          <w:sz w:val="26"/>
+        </w:rPr>
+        <w:t xml:space="preserve">Vẽ diagram: </w:t>
+      </w:r>
       <w:r>
         <w:rPr>
           <w:b/>
@@ -3715,13 +1523,240 @@
         </w:rPr>
         <w:t>THIỆN</w:t>
       </w:r>
-      <w:bookmarkEnd w:id="0"/>
-    </w:p>
-    <w:p>
-      <w:pPr>
+    </w:p>
+    <w:p>
+      <w:pPr>
+        <w:pBdr>
+          <w:bottom w:val="single" w:sz="6" w:space="1" w:color="auto"/>
+        </w:pBdr>
+        <w:ind w:left="720"/>
         <w:rPr>
           <w:sz w:val="26"/>
           <w:u w:val="single"/>
+        </w:rPr>
+      </w:pPr>
+    </w:p>
+    <w:p>
+      <w:pPr>
+        <w:rPr>
+          <w:sz w:val="26"/>
+        </w:rPr>
+      </w:pPr>
+    </w:p>
+    <w:p>
+      <w:pPr>
+        <w:pStyle w:val="ListParagraph"/>
+        <w:numPr>
+          <w:ilvl w:val="0"/>
+          <w:numId w:val="7"/>
+        </w:numPr>
+        <w:rPr>
+          <w:sz w:val="26"/>
+        </w:rPr>
+      </w:pPr>
+      <w:r>
+        <w:rPr>
+          <w:sz w:val="26"/>
+        </w:rPr>
+        <w:t>Hết tuần 4: Test OK cho Web API, hoàn thành xong Android nhưng vẫn chưa test được; Web App vẫn còn dang dở</w:t>
+      </w:r>
+    </w:p>
+    <w:p>
+      <w:pPr>
+        <w:pStyle w:val="ListParagraph"/>
+        <w:ind w:left="1080"/>
+        <w:rPr>
+          <w:sz w:val="26"/>
+        </w:rPr>
+      </w:pPr>
+    </w:p>
+    <w:p>
+      <w:pPr>
+        <w:pStyle w:val="ListParagraph"/>
+        <w:ind w:left="1080"/>
+        <w:rPr>
+          <w:sz w:val="26"/>
+        </w:rPr>
+      </w:pPr>
+    </w:p>
+    <w:p>
+      <w:pPr>
+        <w:rPr>
+          <w:sz w:val="26"/>
+          <w:u w:val="single"/>
+        </w:rPr>
+      </w:pPr>
+      <w:r>
+        <w:rPr>
+          <w:sz w:val="26"/>
+          <w:u w:val="single"/>
+        </w:rPr>
+        <w:t>Tuầ</w:t>
+      </w:r>
+      <w:r>
+        <w:rPr>
+          <w:sz w:val="26"/>
+          <w:u w:val="single"/>
+        </w:rPr>
+        <w:t>n 5</w:t>
+      </w:r>
+      <w:r>
+        <w:rPr>
+          <w:sz w:val="26"/>
+          <w:u w:val="single"/>
+        </w:rPr>
+        <w:t>: ANROID, WEBAPP, DOCUMENT</w:t>
+      </w:r>
+      <w:r>
+        <w:rPr>
+          <w:sz w:val="26"/>
+          <w:u w:val="single"/>
+        </w:rPr>
+        <w:t xml:space="preserve"> (nếu cần VY sẽ support)</w:t>
+      </w:r>
+    </w:p>
+    <w:p>
+      <w:pPr>
+        <w:rPr>
+          <w:sz w:val="26"/>
+          <w:u w:val="single"/>
+        </w:rPr>
+      </w:pPr>
+    </w:p>
+    <w:p>
+      <w:pPr>
+        <w:pStyle w:val="ListParagraph"/>
+        <w:numPr>
+          <w:ilvl w:val="0"/>
+          <w:numId w:val="3"/>
+        </w:numPr>
+        <w:rPr>
+          <w:sz w:val="26"/>
+        </w:rPr>
+      </w:pPr>
+      <w:r>
+        <w:rPr>
+          <w:sz w:val="26"/>
+        </w:rPr>
+        <w:t>Đẩy nhanh tiến độ làm web app</w:t>
+      </w:r>
+      <w:r>
+        <w:rPr>
+          <w:sz w:val="26"/>
+        </w:rPr>
+        <w:t xml:space="preserve"> (view &amp; controller)</w:t>
+      </w:r>
+      <w:r>
+        <w:rPr>
+          <w:sz w:val="26"/>
+        </w:rPr>
+        <w:t xml:space="preserve">: </w:t>
+      </w:r>
+      <w:r>
+        <w:rPr>
+          <w:b/>
+          <w:color w:val="FF0000"/>
+          <w:sz w:val="26"/>
+        </w:rPr>
+        <w:t>TUÂN, THIỆN, HẢI</w:t>
+      </w:r>
+    </w:p>
+    <w:p>
+      <w:pPr>
+        <w:pStyle w:val="ListParagraph"/>
+        <w:numPr>
+          <w:ilvl w:val="0"/>
+          <w:numId w:val="3"/>
+        </w:numPr>
+        <w:rPr>
+          <w:sz w:val="26"/>
+        </w:rPr>
+      </w:pPr>
+      <w:r>
+        <w:rPr>
+          <w:sz w:val="26"/>
+        </w:rPr>
+        <w:t xml:space="preserve">Vẽ các diagram: </w:t>
+      </w:r>
+      <w:r>
+        <w:rPr>
+          <w:b/>
+          <w:color w:val="FF0000"/>
+          <w:sz w:val="26"/>
+        </w:rPr>
+        <w:t>THIỆN</w:t>
+      </w:r>
+    </w:p>
+    <w:p>
+      <w:pPr>
+        <w:rPr>
+          <w:sz w:val="26"/>
+        </w:rPr>
+      </w:pPr>
+    </w:p>
+    <w:p>
+      <w:pPr>
+        <w:pStyle w:val="ListParagraph"/>
+        <w:numPr>
+          <w:ilvl w:val="0"/>
+          <w:numId w:val="3"/>
+        </w:numPr>
+        <w:rPr>
+          <w:sz w:val="26"/>
+        </w:rPr>
+      </w:pPr>
+      <w:r>
+        <w:rPr>
+          <w:sz w:val="26"/>
+        </w:rPr>
+        <w:t>Vừa test + nghiên cứu thêm về Android</w:t>
+      </w:r>
+      <w:r>
+        <w:rPr>
+          <w:sz w:val="26"/>
+        </w:rPr>
+        <w:t xml:space="preserve">: </w:t>
+      </w:r>
+      <w:r>
+        <w:rPr>
+          <w:b/>
+          <w:color w:val="FF0000"/>
+          <w:sz w:val="26"/>
+        </w:rPr>
+        <w:t>VY</w:t>
+      </w:r>
+    </w:p>
+    <w:p>
+      <w:pPr>
+        <w:pStyle w:val="ListParagraph"/>
+        <w:ind w:left="1080"/>
+        <w:rPr>
+          <w:sz w:val="26"/>
+        </w:rPr>
+      </w:pPr>
+    </w:p>
+    <w:p>
+      <w:pPr>
+        <w:pStyle w:val="ListParagraph"/>
+        <w:ind w:left="1080"/>
+        <w:rPr>
+          <w:sz w:val="26"/>
+        </w:rPr>
+      </w:pPr>
+    </w:p>
+    <w:p>
+      <w:pPr>
+        <w:pStyle w:val="ListParagraph"/>
+        <w:ind w:left="1080"/>
+        <w:rPr>
+          <w:sz w:val="26"/>
+        </w:rPr>
+      </w:pPr>
+    </w:p>
+    <w:p>
+      <w:pPr>
+        <w:rPr>
+          <w:sz w:val="26"/>
         </w:rPr>
       </w:pPr>
     </w:p>

</xml_diff>